<commit_message>
Finish half part of background, need to finish this part before 12 am on 8.16
</commit_message>
<xml_diff>
--- a/Dissertation.docx
+++ b/Dissertation.docx
@@ -337,7 +337,21 @@
         <w:rPr>
           <w:rFonts w:ascii="Times New Roman" w:hAnsi="Times New Roman" w:cs="Times New Roman" w:hint="eastAsia"/>
         </w:rPr>
-        <w:t>After discussing with my supervisor, we plan to use the dataset that contains the climbing route with hold points</w:t>
+        <w:t xml:space="preserve">After discussing with my supervisor, we plan to use the dataset that contains the climbing route </w:t>
+      </w:r>
+      <w:proofErr w:type="spellStart"/>
+      <w:r>
+        <w:rPr>
+          <w:rFonts w:ascii="Times New Roman" w:hAnsi="Times New Roman" w:cs="Times New Roman" w:hint="eastAsia"/>
+        </w:rPr>
+        <w:t>with hold</w:t>
+      </w:r>
+      <w:proofErr w:type="spellEnd"/>
+      <w:r>
+        <w:rPr>
+          <w:rFonts w:ascii="Times New Roman" w:hAnsi="Times New Roman" w:cs="Times New Roman" w:hint="eastAsia"/>
+        </w:rPr>
+        <w:t xml:space="preserve"> points</w:t>
       </w:r>
       <w:r>
         <w:rPr>
@@ -435,7 +449,21 @@
         <w:rPr>
           <w:rFonts w:ascii="Times New Roman" w:hAnsi="Times New Roman" w:cs="Times New Roman" w:hint="eastAsia"/>
         </w:rPr>
-        <w:t xml:space="preserve">Code was developed using a recent version of Python 3 with Jupyter </w:t>
+        <w:t xml:space="preserve">Code was developed using a recent version of Python 3 with </w:t>
+      </w:r>
+      <w:proofErr w:type="spellStart"/>
+      <w:r>
+        <w:rPr>
+          <w:rFonts w:ascii="Times New Roman" w:hAnsi="Times New Roman" w:cs="Times New Roman" w:hint="eastAsia"/>
+        </w:rPr>
+        <w:t>Jupyter</w:t>
+      </w:r>
+      <w:proofErr w:type="spellEnd"/>
+      <w:r>
+        <w:rPr>
+          <w:rFonts w:ascii="Times New Roman" w:hAnsi="Times New Roman" w:cs="Times New Roman" w:hint="eastAsia"/>
+        </w:rPr>
+        <w:t xml:space="preserve"> </w:t>
       </w:r>
       <w:r>
         <w:rPr>
@@ -471,7 +499,35 @@
         <w:rPr>
           <w:rFonts w:ascii="Times New Roman" w:hAnsi="Times New Roman" w:cs="Times New Roman" w:hint="eastAsia"/>
         </w:rPr>
-        <w:t>: PyTorch for model definition, training, and inference, tensors for moving CPU/GPU, and PyTorch Geometric for graph ops and batching.</w:t>
+        <w:t xml:space="preserve">: </w:t>
+      </w:r>
+      <w:proofErr w:type="spellStart"/>
+      <w:r>
+        <w:rPr>
+          <w:rFonts w:ascii="Times New Roman" w:hAnsi="Times New Roman" w:cs="Times New Roman" w:hint="eastAsia"/>
+        </w:rPr>
+        <w:t>PyTorch</w:t>
+      </w:r>
+      <w:proofErr w:type="spellEnd"/>
+      <w:r>
+        <w:rPr>
+          <w:rFonts w:ascii="Times New Roman" w:hAnsi="Times New Roman" w:cs="Times New Roman" w:hint="eastAsia"/>
+        </w:rPr>
+        <w:t xml:space="preserve"> for model definition, training, and inference, tensors for moving CPU/GPU, and </w:t>
+      </w:r>
+      <w:proofErr w:type="spellStart"/>
+      <w:r>
+        <w:rPr>
+          <w:rFonts w:ascii="Times New Roman" w:hAnsi="Times New Roman" w:cs="Times New Roman" w:hint="eastAsia"/>
+        </w:rPr>
+        <w:t>PyTorch</w:t>
+      </w:r>
+      <w:proofErr w:type="spellEnd"/>
+      <w:r>
+        <w:rPr>
+          <w:rFonts w:ascii="Times New Roman" w:hAnsi="Times New Roman" w:cs="Times New Roman" w:hint="eastAsia"/>
+        </w:rPr>
+        <w:t xml:space="preserve"> Geometric for graph ops and batching.</w:t>
       </w:r>
     </w:p>
     <w:p>
@@ -606,7 +662,21 @@
         <w:rPr>
           <w:rFonts w:ascii="Times New Roman" w:hAnsi="Times New Roman" w:cs="Times New Roman" w:hint="eastAsia"/>
         </w:rPr>
-        <w:t xml:space="preserve"> And many thanks to all lecturers in this master programme. They showed me the way forward during the year and </w:t>
+        <w:t xml:space="preserve"> And many thanks to all lecturers in this master </w:t>
+      </w:r>
+      <w:proofErr w:type="spellStart"/>
+      <w:r>
+        <w:rPr>
+          <w:rFonts w:ascii="Times New Roman" w:hAnsi="Times New Roman" w:cs="Times New Roman" w:hint="eastAsia"/>
+        </w:rPr>
+        <w:t>programme</w:t>
+      </w:r>
+      <w:proofErr w:type="spellEnd"/>
+      <w:r>
+        <w:rPr>
+          <w:rFonts w:ascii="Times New Roman" w:hAnsi="Times New Roman" w:cs="Times New Roman" w:hint="eastAsia"/>
+        </w:rPr>
+        <w:t xml:space="preserve">. They showed me the way forward during the year and </w:t>
       </w:r>
       <w:r>
         <w:rPr>
@@ -1481,7 +1551,7 @@
         <w:rPr>
           <w:rFonts w:ascii="Times New Roman" w:hAnsi="Times New Roman" w:cs="Times New Roman" w:hint="eastAsia"/>
         </w:rPr>
-        <w:t xml:space="preserve">The broader significance of this work lies in its methodological contribution. We present a light-weight and transparent tool that integrates two complementary components: a learned model of local hold affordances, which </w:t>
+        <w:t xml:space="preserve">The broader significance of this work lies in its methodological contribution. We present a lightweight and transparent tool that integrates two complementary components: a learned model of local hold affordances, which </w:t>
       </w:r>
       <w:r>
         <w:rPr>
@@ -1505,14 +1575,14 @@
         <w:rPr>
           <w:rFonts w:ascii="Times New Roman" w:hAnsi="Times New Roman" w:cs="Times New Roman" w:hint="eastAsia"/>
         </w:rPr>
-        <w:t xml:space="preserve"> motion rules </w:t>
+        <w:t xml:space="preserve"> motion </w:t>
       </w:r>
       <w:r>
         <w:rPr>
           <w:rFonts w:ascii="Times New Roman" w:hAnsi="Times New Roman" w:cs="Times New Roman" w:hint="eastAsia"/>
         </w:rPr>
         <w:lastRenderedPageBreak/>
-        <w:t>encoded in path planning algorithms.</w:t>
+        <w:t>rules encoded in path planning algorithms.</w:t>
       </w:r>
       <w:r>
         <w:rPr>
@@ -1554,19 +1624,7 @@
         <w:rPr>
           <w:rFonts w:ascii="Times New Roman" w:hAnsi="Times New Roman" w:cs="Times New Roman"/>
         </w:rPr>
-        <w:t xml:space="preserve">This traceability not only facilitates targeted </w:t>
-      </w:r>
-      <w:r>
-        <w:rPr>
-          <w:rFonts w:ascii="Times New Roman" w:hAnsi="Times New Roman" w:cs="Times New Roman"/>
-        </w:rPr>
-        <w:t>optimization</w:t>
-      </w:r>
-      <w:r>
-        <w:rPr>
-          <w:rFonts w:ascii="Times New Roman" w:hAnsi="Times New Roman" w:cs="Times New Roman"/>
-        </w:rPr>
-        <w:t xml:space="preserve"> of models or rules, but also enhances the system's interpretability and reliability for setters, coaches, and researchers.</w:t>
+        <w:t>This traceability not only facilitates targeted optimization of models or rules, but also enhances the system's interpretability and reliability for setters, coaches, and researchers.</w:t>
       </w:r>
     </w:p>
     <w:p>
@@ -2239,7 +2297,7 @@
           <w:numId w:val="4"/>
         </w:numPr>
         <w:rPr>
-          <w:rFonts w:ascii="Times New Roman" w:hAnsi="Times New Roman" w:cs="Times New Roman" w:hint="eastAsia"/>
+          <w:rFonts w:ascii="Times New Roman" w:hAnsi="Times New Roman" w:cs="Times New Roman"/>
         </w:rPr>
       </w:pPr>
       <w:r>
@@ -2264,7 +2322,153 @@
         <w:rPr>
           <w:rFonts w:ascii="Times New Roman" w:hAnsi="Times New Roman" w:cs="Times New Roman" w:hint="eastAsia"/>
         </w:rPr>
-        <w:t xml:space="preserve">To ensure differences reflect body attributes and policy rather than random initialization, we fix the walls and goals and evaluate all cohorts on the same, and seed-controlled set of initial states. In contrast, randomized positions of climbers were employed in training to produce labels and broaden coverage. </w:t>
+        <w:t xml:space="preserve">To ensure differences reflect body attributes and policy rather than random initialization, we fix the walls and goals and evaluate all cohorts on the same set of initial states. In contrast, randomized positions of climbers were employed in training to produce labels and broaden coverage. </w:t>
+      </w:r>
+    </w:p>
+    <w:p>
+      <w:pPr>
+        <w:pStyle w:val="a9"/>
+        <w:numPr>
+          <w:ilvl w:val="0"/>
+          <w:numId w:val="4"/>
+        </w:numPr>
+        <w:rPr>
+          <w:rFonts w:ascii="Times New Roman" w:hAnsi="Times New Roman" w:cs="Times New Roman"/>
+        </w:rPr>
+      </w:pPr>
+      <w:r>
+        <w:rPr>
+          <w:rFonts w:ascii="Times New Roman" w:hAnsi="Times New Roman" w:cs="Times New Roman" w:hint="eastAsia"/>
+        </w:rPr>
+        <w:t>Hyperparameter sensitivity: New knobs are introduced in posture-aware planning, such as angle threshold, and alignment weights, which can shift the balance between success and stability.</w:t>
+      </w:r>
+    </w:p>
+    <w:p>
+      <w:pPr>
+        <w:rPr>
+          <w:rFonts w:ascii="Times New Roman" w:hAnsi="Times New Roman" w:cs="Times New Roman"/>
+        </w:rPr>
+      </w:pPr>
+    </w:p>
+    <w:p>
+      <w:pPr>
+        <w:pStyle w:val="a9"/>
+        <w:numPr>
+          <w:ilvl w:val="1"/>
+          <w:numId w:val="2"/>
+        </w:numPr>
+        <w:rPr>
+          <w:rFonts w:ascii="Times New Roman" w:hAnsi="Times New Roman" w:cs="Times New Roman"/>
+        </w:rPr>
+      </w:pPr>
+      <w:r>
+        <w:rPr>
+          <w:rFonts w:ascii="Times New Roman" w:hAnsi="Times New Roman" w:cs="Times New Roman" w:hint="eastAsia"/>
+        </w:rPr>
+        <w:lastRenderedPageBreak/>
+        <w:t>Research Aims</w:t>
+      </w:r>
+    </w:p>
+    <w:p>
+      <w:pPr>
+        <w:pStyle w:val="a9"/>
+        <w:numPr>
+          <w:ilvl w:val="0"/>
+          <w:numId w:val="5"/>
+        </w:numPr>
+        <w:rPr>
+          <w:rFonts w:ascii="Times New Roman" w:hAnsi="Times New Roman" w:cs="Times New Roman"/>
+        </w:rPr>
+      </w:pPr>
+      <w:r>
+        <w:rPr>
+          <w:rFonts w:ascii="Times New Roman" w:hAnsi="Times New Roman" w:cs="Times New Roman" w:hint="eastAsia"/>
+        </w:rPr>
+        <w:t>Learn hold affordances conditioned on the climber: Train a GNN that tags each hold as unreachable, hand reachable, foot reachable, or both reachable by using current position and climber</w:t>
+      </w:r>
+      <w:r>
+        <w:rPr>
+          <w:rFonts w:ascii="Times New Roman" w:hAnsi="Times New Roman" w:cs="Times New Roman"/>
+        </w:rPr>
+        <w:t>’</w:t>
+      </w:r>
+      <w:r>
+        <w:rPr>
+          <w:rFonts w:ascii="Times New Roman" w:hAnsi="Times New Roman" w:cs="Times New Roman" w:hint="eastAsia"/>
+        </w:rPr>
+        <w:t>s attributes.</w:t>
+      </w:r>
+    </w:p>
+    <w:p>
+      <w:pPr>
+        <w:pStyle w:val="a9"/>
+        <w:numPr>
+          <w:ilvl w:val="0"/>
+          <w:numId w:val="5"/>
+        </w:numPr>
+        <w:rPr>
+          <w:rFonts w:ascii="Times New Roman" w:hAnsi="Times New Roman" w:cs="Times New Roman"/>
+        </w:rPr>
+      </w:pPr>
+      <w:r>
+        <w:rPr>
+          <w:rFonts w:ascii="Times New Roman" w:hAnsi="Times New Roman" w:cs="Times New Roman" w:hint="eastAsia"/>
+        </w:rPr>
+        <w:t xml:space="preserve">Compare two movement strategies on the same predictions: Implement a greedy policy, </w:t>
+      </w:r>
+      <w:r>
+        <w:rPr>
+          <w:rFonts w:ascii="Times New Roman" w:hAnsi="Times New Roman" w:cs="Times New Roman" w:hint="eastAsia"/>
+        </w:rPr>
+        <w:t>which moves both hands and feet simultaneously and always selects the closest reachable hold to the goal. In addition, a posture-aware policy also needs to be implemented, which moves only one limb type at a time, considers the body</w:t>
+      </w:r>
+      <w:r>
+        <w:rPr>
+          <w:rFonts w:ascii="Times New Roman" w:hAnsi="Times New Roman" w:cs="Times New Roman"/>
+        </w:rPr>
+        <w:t>’</w:t>
+      </w:r>
+      <w:r>
+        <w:rPr>
+          <w:rFonts w:ascii="Times New Roman" w:hAnsi="Times New Roman" w:cs="Times New Roman" w:hint="eastAsia"/>
+        </w:rPr>
+        <w:t>s balance when attempting to move to the closest reachable hold to the goal, such as keeping the body as vertical as possible, and also considers whether the four hold points are reasonable.</w:t>
+      </w:r>
+    </w:p>
+    <w:p>
+      <w:pPr>
+        <w:pStyle w:val="a9"/>
+        <w:numPr>
+          <w:ilvl w:val="0"/>
+          <w:numId w:val="5"/>
+        </w:numPr>
+        <w:rPr>
+          <w:rFonts w:ascii="Times New Roman" w:hAnsi="Times New Roman" w:cs="Times New Roman" w:hint="eastAsia"/>
+        </w:rPr>
+      </w:pPr>
+      <w:r>
+        <w:rPr>
+          <w:rFonts w:ascii="Times New Roman" w:hAnsi="Times New Roman" w:cs="Times New Roman" w:hint="eastAsia"/>
+        </w:rPr>
+        <w:t xml:space="preserve">Establish a </w:t>
+      </w:r>
+      <w:r>
+        <w:rPr>
+          <w:rFonts w:ascii="Times New Roman" w:hAnsi="Times New Roman" w:cs="Times New Roman"/>
+        </w:rPr>
+        <w:t>reproducible</w:t>
+      </w:r>
+      <w:r>
+        <w:rPr>
+          <w:rFonts w:ascii="Times New Roman" w:hAnsi="Times New Roman" w:cs="Times New Roman" w:hint="eastAsia"/>
+        </w:rPr>
+        <w:t xml:space="preserve"> evaluation protocol across abilities: </w:t>
+      </w:r>
+      <w:r>
+        <w:rPr>
+          <w:rFonts w:ascii="Times New Roman" w:hAnsi="Times New Roman" w:cs="Times New Roman" w:hint="eastAsia"/>
+        </w:rPr>
+        <w:t>Simulate casual, skilled, and elite cohorts (100 each) on a single wall with same start and goal to record the completion rate and the number of steps to goal (success: number of steps, failure: -1).</w:t>
       </w:r>
     </w:p>
     <w:p>
@@ -2273,6 +2477,2223 @@
         <w:jc w:val="left"/>
         <w:rPr>
           <w:rFonts w:ascii="Times New Roman" w:hAnsi="Times New Roman" w:cs="Times New Roman"/>
+        </w:rPr>
+      </w:pPr>
+    </w:p>
+    <w:p>
+      <w:pPr>
+        <w:widowControl/>
+        <w:jc w:val="left"/>
+        <w:rPr>
+          <w:rFonts w:ascii="Times New Roman" w:hAnsi="Times New Roman" w:cs="Times New Roman"/>
+        </w:rPr>
+      </w:pPr>
+      <w:r>
+        <w:rPr>
+          <w:rFonts w:ascii="Times New Roman" w:hAnsi="Times New Roman" w:cs="Times New Roman"/>
+        </w:rPr>
+        <w:br w:type="page"/>
+      </w:r>
+    </w:p>
+    <w:p>
+      <w:pPr>
+        <w:widowControl/>
+        <w:jc w:val="left"/>
+        <w:rPr>
+          <w:rFonts w:ascii="Times New Roman" w:hAnsi="Times New Roman" w:cs="Times New Roman"/>
+        </w:rPr>
+      </w:pPr>
+      <w:r>
+        <w:rPr>
+          <w:rFonts w:ascii="Times New Roman" w:hAnsi="Times New Roman" w:cs="Times New Roman" w:hint="eastAsia"/>
+        </w:rPr>
+        <w:lastRenderedPageBreak/>
+        <w:t>Chapter 2</w:t>
+      </w:r>
+    </w:p>
+    <w:p>
+      <w:pPr>
+        <w:widowControl/>
+        <w:jc w:val="left"/>
+        <w:rPr>
+          <w:rFonts w:ascii="Times New Roman" w:hAnsi="Times New Roman" w:cs="Times New Roman"/>
+        </w:rPr>
+      </w:pPr>
+      <w:r>
+        <w:rPr>
+          <w:rFonts w:ascii="Times New Roman" w:hAnsi="Times New Roman" w:cs="Times New Roman" w:hint="eastAsia"/>
+        </w:rPr>
+        <w:t>Background &amp; Related Work</w:t>
+      </w:r>
+    </w:p>
+    <w:p>
+      <w:pPr>
+        <w:widowControl/>
+        <w:jc w:val="left"/>
+        <w:rPr>
+          <w:rFonts w:ascii="Times New Roman" w:hAnsi="Times New Roman" w:cs="Times New Roman"/>
+        </w:rPr>
+      </w:pPr>
+    </w:p>
+    <w:p>
+      <w:pPr>
+        <w:widowControl/>
+        <w:rPr>
+          <w:rFonts w:ascii="Times New Roman" w:hAnsi="Times New Roman" w:cs="Times New Roman"/>
+          <w:color w:val="FF0000"/>
+        </w:rPr>
+      </w:pPr>
+      <w:r>
+        <w:rPr>
+          <w:rFonts w:ascii="Times New Roman" w:hAnsi="Times New Roman" w:cs="Times New Roman" w:hint="eastAsia"/>
+          <w:color w:val="FF0000"/>
+        </w:rPr>
+        <w:t>This chapter provides the foundations for our study. We outline key climbing biomechanics (height, arm span, ape index, flexibility, etc.) and how they shape reach and stable posture, model routes as hold graphs with state-dependent features, and review GNNs for per-hold affordance prediction.</w:t>
+      </w:r>
+      <w:r>
+        <w:rPr>
+          <w:rFonts w:ascii="Times New Roman" w:hAnsi="Times New Roman" w:cs="Times New Roman" w:hint="eastAsia"/>
+          <w:color w:val="FF0000"/>
+        </w:rPr>
+        <w:t xml:space="preserve"> </w:t>
+      </w:r>
+      <w:r>
+        <w:rPr>
+          <w:rFonts w:ascii="Times New Roman" w:hAnsi="Times New Roman" w:cs="Times New Roman" w:hint="eastAsia"/>
+          <w:color w:val="FF0000"/>
+        </w:rPr>
+        <w:t xml:space="preserve">We then contrast two different planning styles </w:t>
+      </w:r>
+      <w:r>
+        <w:rPr>
+          <w:rFonts w:ascii="Times New Roman" w:hAnsi="Times New Roman" w:cs="Times New Roman"/>
+          <w:color w:val="FF0000"/>
+        </w:rPr>
+        <w:t>–</w:t>
+      </w:r>
+      <w:r>
+        <w:rPr>
+          <w:rFonts w:ascii="Times New Roman" w:hAnsi="Times New Roman" w:cs="Times New Roman" w:hint="eastAsia"/>
+          <w:color w:val="FF0000"/>
+        </w:rPr>
+        <w:t xml:space="preserve"> greedy progress and posture-aware stability. Finally, we describe our evaluation </w:t>
+      </w:r>
+      <w:r>
+        <w:rPr>
+          <w:rFonts w:ascii="Times New Roman" w:hAnsi="Times New Roman" w:cs="Times New Roman" w:hint="eastAsia"/>
+          <w:color w:val="FF0000"/>
+        </w:rPr>
+        <w:t xml:space="preserve">on fixed walls and goals using multiple randomized initial states per climber-wall and large cohorts, </w:t>
+      </w:r>
+      <w:r>
+        <w:rPr>
+          <w:rFonts w:ascii="Times New Roman" w:hAnsi="Times New Roman" w:cs="Times New Roman" w:hint="eastAsia"/>
+          <w:color w:val="FF0000"/>
+        </w:rPr>
+        <w:t>aggregating outcomes across starts. And reproducibility is supported by published code and configuration details.</w:t>
+      </w:r>
+    </w:p>
+    <w:p>
+      <w:pPr>
+        <w:widowControl/>
+        <w:rPr>
+          <w:rFonts w:ascii="Times New Roman" w:hAnsi="Times New Roman" w:cs="Times New Roman"/>
+        </w:rPr>
+      </w:pPr>
+    </w:p>
+    <w:p>
+      <w:pPr>
+        <w:widowControl/>
+        <w:rPr>
+          <w:rFonts w:ascii="Times New Roman" w:hAnsi="Times New Roman" w:cs="Times New Roman"/>
+        </w:rPr>
+      </w:pPr>
+      <w:r>
+        <w:rPr>
+          <w:rFonts w:ascii="Times New Roman" w:hAnsi="Times New Roman" w:cs="Times New Roman" w:hint="eastAsia"/>
+        </w:rPr>
+        <w:t>2.1 Climbing Biomechanics</w:t>
+      </w:r>
+    </w:p>
+    <w:p>
+      <w:pPr>
+        <w:widowControl/>
+        <w:rPr>
+          <w:rFonts w:ascii="Times New Roman" w:hAnsi="Times New Roman" w:cs="Times New Roman"/>
+        </w:rPr>
+      </w:pPr>
+      <w:r>
+        <w:rPr>
+          <w:rFonts w:ascii="Times New Roman" w:hAnsi="Times New Roman" w:cs="Times New Roman" w:hint="eastAsia"/>
+        </w:rPr>
+        <w:t>Climbing movement is fundamentally geometric</w:t>
+      </w:r>
+      <w:r>
+        <w:rPr>
+          <w:rFonts w:ascii="Times New Roman" w:hAnsi="Times New Roman" w:cs="Times New Roman" w:hint="eastAsia"/>
+        </w:rPr>
+        <w:t>. Thus, feasible actions depend on where the wall</w:t>
+      </w:r>
+      <w:r>
+        <w:rPr>
+          <w:rFonts w:ascii="Times New Roman" w:hAnsi="Times New Roman" w:cs="Times New Roman"/>
+        </w:rPr>
+        <w:t>’</w:t>
+      </w:r>
+      <w:r>
+        <w:rPr>
+          <w:rFonts w:ascii="Times New Roman" w:hAnsi="Times New Roman" w:cs="Times New Roman" w:hint="eastAsia"/>
+        </w:rPr>
+        <w:t>s holds lie relative to the climber</w:t>
+      </w:r>
+      <w:r>
+        <w:rPr>
+          <w:rFonts w:ascii="Times New Roman" w:hAnsi="Times New Roman" w:cs="Times New Roman"/>
+        </w:rPr>
+        <w:t>’</w:t>
+      </w:r>
+      <w:r>
+        <w:rPr>
+          <w:rFonts w:ascii="Times New Roman" w:hAnsi="Times New Roman" w:cs="Times New Roman" w:hint="eastAsia"/>
+        </w:rPr>
+        <w:t>s body</w:t>
+      </w:r>
+      <w:r>
+        <w:rPr>
+          <w:rFonts w:ascii="Times New Roman" w:hAnsi="Times New Roman" w:cs="Times New Roman"/>
+        </w:rPr>
+        <w:fldChar w:fldCharType="begin"/>
+      </w:r>
+      <w:r>
+        <w:rPr>
+          <w:rFonts w:ascii="Times New Roman" w:hAnsi="Times New Roman" w:cs="Times New Roman"/>
+        </w:rPr>
+        <w:instrText xml:space="preserve"> </w:instrText>
+      </w:r>
+      <w:r>
+        <w:rPr>
+          <w:rFonts w:ascii="Times New Roman" w:hAnsi="Times New Roman" w:cs="Times New Roman" w:hint="eastAsia"/>
+        </w:rPr>
+        <w:instrText>REF _Ref206165884 \r \h</w:instrText>
+      </w:r>
+      <w:r>
+        <w:rPr>
+          <w:rFonts w:ascii="Times New Roman" w:hAnsi="Times New Roman" w:cs="Times New Roman"/>
+        </w:rPr>
+        <w:instrText xml:space="preserve"> </w:instrText>
+      </w:r>
+      <w:r>
+        <w:rPr>
+          <w:rFonts w:ascii="Times New Roman" w:hAnsi="Times New Roman" w:cs="Times New Roman"/>
+        </w:rPr>
+      </w:r>
+      <w:r>
+        <w:rPr>
+          <w:rFonts w:ascii="Times New Roman" w:hAnsi="Times New Roman" w:cs="Times New Roman"/>
+        </w:rPr>
+        <w:fldChar w:fldCharType="separate"/>
+      </w:r>
+      <w:r>
+        <w:rPr>
+          <w:rFonts w:ascii="Times New Roman" w:hAnsi="Times New Roman" w:cs="Times New Roman"/>
+        </w:rPr>
+        <w:t>[16]</w:t>
+      </w:r>
+      <w:r>
+        <w:rPr>
+          <w:rFonts w:ascii="Times New Roman" w:hAnsi="Times New Roman" w:cs="Times New Roman"/>
+        </w:rPr>
+        <w:fldChar w:fldCharType="end"/>
+      </w:r>
+      <w:r>
+        <w:rPr>
+          <w:rFonts w:ascii="Times New Roman" w:hAnsi="Times New Roman" w:cs="Times New Roman" w:hint="eastAsia"/>
+        </w:rPr>
+        <w:t>.</w:t>
+      </w:r>
+      <w:r>
+        <w:rPr>
+          <w:rFonts w:ascii="Times New Roman" w:hAnsi="Times New Roman" w:cs="Times New Roman" w:hint="eastAsia"/>
+        </w:rPr>
+        <w:t xml:space="preserve"> In our experiments, we assigned six anthropometric factors to all climbers</w:t>
+      </w:r>
+      <w:r>
+        <w:rPr>
+          <w:rFonts w:ascii="Times New Roman" w:hAnsi="Times New Roman" w:cs="Times New Roman" w:hint="eastAsia"/>
+        </w:rPr>
+        <w:t>, which are height, weight, ape index, strength, flexibility, and leg length factor.</w:t>
+      </w:r>
+      <w:r>
+        <w:rPr>
+          <w:rFonts w:ascii="Times New Roman" w:hAnsi="Times New Roman" w:cs="Times New Roman"/>
+        </w:rPr>
+        <w:t xml:space="preserve"> </w:t>
+      </w:r>
+      <w:r>
+        <w:rPr>
+          <w:rFonts w:ascii="Times New Roman" w:hAnsi="Times New Roman" w:cs="Times New Roman" w:hint="eastAsia"/>
+        </w:rPr>
+        <w:t>In practice, we only used height, ape index, flexibility, and leg length factor.</w:t>
+      </w:r>
+      <w:r>
+        <w:rPr>
+          <w:rFonts w:ascii="Times New Roman" w:hAnsi="Times New Roman" w:cs="Times New Roman" w:hint="eastAsia"/>
+        </w:rPr>
+        <w:t xml:space="preserve"> Height and arm span (height </w:t>
+      </w:r>
+      <w:r>
+        <w:rPr>
+          <w:rFonts w:ascii="等线" w:eastAsia="等线" w:hAnsi="等线" w:cs="Times New Roman" w:hint="eastAsia"/>
+        </w:rPr>
+        <w:t>× ape index</w:t>
+      </w:r>
+      <w:r>
+        <w:rPr>
+          <w:rFonts w:ascii="Times New Roman" w:hAnsi="Times New Roman" w:cs="Times New Roman" w:hint="eastAsia"/>
+        </w:rPr>
+        <w:t>) set the range for hand reach</w:t>
+      </w:r>
+      <w:r>
+        <w:rPr>
+          <w:rFonts w:ascii="Times New Roman" w:hAnsi="Times New Roman" w:cs="Times New Roman"/>
+        </w:rPr>
+        <w:fldChar w:fldCharType="begin"/>
+      </w:r>
+      <w:r>
+        <w:rPr>
+          <w:rFonts w:ascii="Times New Roman" w:hAnsi="Times New Roman" w:cs="Times New Roman"/>
+        </w:rPr>
+        <w:instrText xml:space="preserve"> </w:instrText>
+      </w:r>
+      <w:r>
+        <w:rPr>
+          <w:rFonts w:ascii="Times New Roman" w:hAnsi="Times New Roman" w:cs="Times New Roman" w:hint="eastAsia"/>
+        </w:rPr>
+        <w:instrText>REF _Ref206100321 \r \h</w:instrText>
+      </w:r>
+      <w:r>
+        <w:rPr>
+          <w:rFonts w:ascii="Times New Roman" w:hAnsi="Times New Roman" w:cs="Times New Roman"/>
+        </w:rPr>
+        <w:instrText xml:space="preserve"> </w:instrText>
+      </w:r>
+      <w:r>
+        <w:rPr>
+          <w:rFonts w:ascii="Times New Roman" w:hAnsi="Times New Roman" w:cs="Times New Roman"/>
+        </w:rPr>
+      </w:r>
+      <w:r>
+        <w:rPr>
+          <w:rFonts w:ascii="Times New Roman" w:hAnsi="Times New Roman" w:cs="Times New Roman"/>
+        </w:rPr>
+        <w:fldChar w:fldCharType="separate"/>
+      </w:r>
+      <w:r>
+        <w:rPr>
+          <w:rFonts w:ascii="Times New Roman" w:hAnsi="Times New Roman" w:cs="Times New Roman"/>
+        </w:rPr>
+        <w:t>[11]</w:t>
+      </w:r>
+      <w:r>
+        <w:rPr>
+          <w:rFonts w:ascii="Times New Roman" w:hAnsi="Times New Roman" w:cs="Times New Roman"/>
+        </w:rPr>
+        <w:fldChar w:fldCharType="end"/>
+      </w:r>
+      <w:r>
+        <w:rPr>
+          <w:rFonts w:ascii="Times New Roman" w:hAnsi="Times New Roman" w:cs="Times New Roman" w:hint="eastAsia"/>
+        </w:rPr>
+        <w:t xml:space="preserve">, flexibility and leg span (height </w:t>
+      </w:r>
+      <w:r>
+        <w:rPr>
+          <w:rFonts w:ascii="等线" w:eastAsia="等线" w:hAnsi="等线" w:cs="Times New Roman" w:hint="eastAsia"/>
+        </w:rPr>
+        <w:t>×</w:t>
+      </w:r>
+      <w:r>
+        <w:rPr>
+          <w:rFonts w:ascii="Times New Roman" w:hAnsi="Times New Roman" w:cs="Times New Roman" w:hint="eastAsia"/>
+        </w:rPr>
+        <w:t xml:space="preserve"> leg length factor) expand foot reach and high-step range</w:t>
+      </w:r>
+      <w:r>
+        <w:rPr>
+          <w:rFonts w:ascii="Times New Roman" w:hAnsi="Times New Roman" w:cs="Times New Roman"/>
+        </w:rPr>
+        <w:fldChar w:fldCharType="begin"/>
+      </w:r>
+      <w:r>
+        <w:rPr>
+          <w:rFonts w:ascii="Times New Roman" w:hAnsi="Times New Roman" w:cs="Times New Roman"/>
+        </w:rPr>
+        <w:instrText xml:space="preserve"> </w:instrText>
+      </w:r>
+      <w:r>
+        <w:rPr>
+          <w:rFonts w:ascii="Times New Roman" w:hAnsi="Times New Roman" w:cs="Times New Roman" w:hint="eastAsia"/>
+        </w:rPr>
+        <w:instrText>REF _Ref206166368 \r \h</w:instrText>
+      </w:r>
+      <w:r>
+        <w:rPr>
+          <w:rFonts w:ascii="Times New Roman" w:hAnsi="Times New Roman" w:cs="Times New Roman"/>
+        </w:rPr>
+        <w:instrText xml:space="preserve"> </w:instrText>
+      </w:r>
+      <w:r>
+        <w:rPr>
+          <w:rFonts w:ascii="Times New Roman" w:hAnsi="Times New Roman" w:cs="Times New Roman"/>
+        </w:rPr>
+      </w:r>
+      <w:r>
+        <w:rPr>
+          <w:rFonts w:ascii="Times New Roman" w:hAnsi="Times New Roman" w:cs="Times New Roman"/>
+        </w:rPr>
+        <w:fldChar w:fldCharType="separate"/>
+      </w:r>
+      <w:r>
+        <w:rPr>
+          <w:rFonts w:ascii="Times New Roman" w:hAnsi="Times New Roman" w:cs="Times New Roman"/>
+        </w:rPr>
+        <w:t>[14]</w:t>
+      </w:r>
+      <w:r>
+        <w:rPr>
+          <w:rFonts w:ascii="Times New Roman" w:hAnsi="Times New Roman" w:cs="Times New Roman"/>
+        </w:rPr>
+        <w:fldChar w:fldCharType="end"/>
+      </w:r>
+      <w:r>
+        <w:rPr>
+          <w:rFonts w:ascii="Times New Roman" w:hAnsi="Times New Roman" w:cs="Times New Roman" w:hint="eastAsia"/>
+        </w:rPr>
+        <w:t>, and ape index summarizes upper-limb advantage.</w:t>
+      </w:r>
+    </w:p>
+    <w:p>
+      <w:pPr>
+        <w:widowControl/>
+        <w:rPr>
+          <w:rFonts w:ascii="Times New Roman" w:hAnsi="Times New Roman" w:cs="Times New Roman"/>
+        </w:rPr>
+      </w:pPr>
+    </w:p>
+    <w:p>
+      <w:pPr>
+        <w:widowControl/>
+        <w:rPr>
+          <w:rFonts w:ascii="Times New Roman" w:hAnsi="Times New Roman" w:cs="Times New Roman"/>
+        </w:rPr>
+      </w:pPr>
+      <w:r>
+        <w:rPr>
+          <w:rFonts w:ascii="Times New Roman" w:hAnsi="Times New Roman" w:cs="Times New Roman"/>
+        </w:rPr>
+        <w:t>W</w:t>
+      </w:r>
+      <w:r>
+        <w:rPr>
+          <w:rFonts w:ascii="Times New Roman" w:hAnsi="Times New Roman" w:cs="Times New Roman" w:hint="eastAsia"/>
+        </w:rPr>
+        <w:t>e use an analytic reach oracle to test whether a hold is reachable by hands or feet given the current contacts</w:t>
+      </w:r>
+      <w:r>
+        <w:rPr>
+          <w:rFonts w:ascii="Times New Roman" w:hAnsi="Times New Roman" w:cs="Times New Roman"/>
+        </w:rPr>
+        <w:fldChar w:fldCharType="begin"/>
+      </w:r>
+      <w:r>
+        <w:rPr>
+          <w:rFonts w:ascii="Times New Roman" w:hAnsi="Times New Roman" w:cs="Times New Roman"/>
+        </w:rPr>
+        <w:instrText xml:space="preserve"> </w:instrText>
+      </w:r>
+      <w:r>
+        <w:rPr>
+          <w:rFonts w:ascii="Times New Roman" w:hAnsi="Times New Roman" w:cs="Times New Roman" w:hint="eastAsia"/>
+        </w:rPr>
+        <w:instrText>REF _Ref206100321 \r \h</w:instrText>
+      </w:r>
+      <w:r>
+        <w:rPr>
+          <w:rFonts w:ascii="Times New Roman" w:hAnsi="Times New Roman" w:cs="Times New Roman"/>
+        </w:rPr>
+        <w:instrText xml:space="preserve"> </w:instrText>
+      </w:r>
+      <w:r>
+        <w:rPr>
+          <w:rFonts w:ascii="Times New Roman" w:hAnsi="Times New Roman" w:cs="Times New Roman"/>
+        </w:rPr>
+      </w:r>
+      <w:r>
+        <w:rPr>
+          <w:rFonts w:ascii="Times New Roman" w:hAnsi="Times New Roman" w:cs="Times New Roman"/>
+        </w:rPr>
+        <w:fldChar w:fldCharType="separate"/>
+      </w:r>
+      <w:r>
+        <w:rPr>
+          <w:rFonts w:ascii="Times New Roman" w:hAnsi="Times New Roman" w:cs="Times New Roman"/>
+        </w:rPr>
+        <w:t>[11]</w:t>
+      </w:r>
+      <w:r>
+        <w:rPr>
+          <w:rFonts w:ascii="Times New Roman" w:hAnsi="Times New Roman" w:cs="Times New Roman"/>
+        </w:rPr>
+        <w:fldChar w:fldCharType="end"/>
+      </w:r>
+      <w:r>
+        <w:rPr>
+          <w:rFonts w:ascii="Times New Roman" w:hAnsi="Times New Roman" w:cs="Times New Roman" w:hint="eastAsia"/>
+        </w:rPr>
+        <w:t xml:space="preserve">. On top of these predictions, we evaluate two planners </w:t>
+      </w:r>
+      <w:r>
+        <w:rPr>
+          <w:rFonts w:ascii="Times New Roman" w:hAnsi="Times New Roman" w:cs="Times New Roman"/>
+        </w:rPr>
+        <w:t>–</w:t>
+      </w:r>
+      <w:r>
+        <w:rPr>
+          <w:rFonts w:ascii="Times New Roman" w:hAnsi="Times New Roman" w:cs="Times New Roman" w:hint="eastAsia"/>
+        </w:rPr>
+        <w:t xml:space="preserve"> greedy baseline and posture-aware planner. </w:t>
+      </w:r>
+      <w:r>
+        <w:rPr>
+          <w:rFonts w:ascii="Times New Roman" w:hAnsi="Times New Roman" w:cs="Times New Roman" w:hint="eastAsia"/>
+        </w:rPr>
+        <w:t>For the greedy planner, it moves hands and feet simultaneously to reachable holds closest to the goal in a step, enforce feet below hands</w:t>
+      </w:r>
+      <w:r>
+        <w:rPr>
+          <w:rFonts w:ascii="Times New Roman" w:hAnsi="Times New Roman" w:cs="Times New Roman" w:hint="eastAsia"/>
+        </w:rPr>
+        <w:t>, and there are no posture cues, which accelerates progress but can produce stretched poses</w:t>
+      </w:r>
+      <w:r>
+        <w:rPr>
+          <w:rFonts w:ascii="Times New Roman" w:hAnsi="Times New Roman" w:cs="Times New Roman"/>
+        </w:rPr>
+        <w:fldChar w:fldCharType="begin"/>
+      </w:r>
+      <w:r>
+        <w:rPr>
+          <w:rFonts w:ascii="Times New Roman" w:hAnsi="Times New Roman" w:cs="Times New Roman"/>
+        </w:rPr>
+        <w:instrText xml:space="preserve"> </w:instrText>
+      </w:r>
+      <w:r>
+        <w:rPr>
+          <w:rFonts w:ascii="Times New Roman" w:hAnsi="Times New Roman" w:cs="Times New Roman" w:hint="eastAsia"/>
+        </w:rPr>
+        <w:instrText>REF _Ref206081794 \r \h</w:instrText>
+      </w:r>
+      <w:r>
+        <w:rPr>
+          <w:rFonts w:ascii="Times New Roman" w:hAnsi="Times New Roman" w:cs="Times New Roman"/>
+        </w:rPr>
+        <w:instrText xml:space="preserve"> </w:instrText>
+      </w:r>
+      <w:r>
+        <w:rPr>
+          <w:rFonts w:ascii="Times New Roman" w:hAnsi="Times New Roman" w:cs="Times New Roman"/>
+        </w:rPr>
+      </w:r>
+      <w:r>
+        <w:rPr>
+          <w:rFonts w:ascii="Times New Roman" w:hAnsi="Times New Roman" w:cs="Times New Roman"/>
+        </w:rPr>
+        <w:fldChar w:fldCharType="separate"/>
+      </w:r>
+      <w:r>
+        <w:rPr>
+          <w:rFonts w:ascii="Times New Roman" w:hAnsi="Times New Roman" w:cs="Times New Roman"/>
+        </w:rPr>
+        <w:t>[4]</w:t>
+      </w:r>
+      <w:r>
+        <w:rPr>
+          <w:rFonts w:ascii="Times New Roman" w:hAnsi="Times New Roman" w:cs="Times New Roman"/>
+        </w:rPr>
+        <w:fldChar w:fldCharType="end"/>
+      </w:r>
+      <w:r>
+        <w:rPr>
+          <w:rFonts w:ascii="Times New Roman" w:hAnsi="Times New Roman" w:cs="Times New Roman" w:hint="eastAsia"/>
+        </w:rPr>
+        <w:t>.</w:t>
+      </w:r>
+      <w:r>
+        <w:rPr>
+          <w:rFonts w:ascii="Times New Roman" w:hAnsi="Times New Roman" w:cs="Times New Roman" w:hint="eastAsia"/>
+        </w:rPr>
+        <w:t xml:space="preserve"> For the posture-aware planner, it will consider the positions of hands and feet, which will keep feet below hands as much as possible</w:t>
+      </w:r>
+      <w:r>
+        <w:rPr>
+          <w:rFonts w:ascii="Times New Roman" w:hAnsi="Times New Roman" w:cs="Times New Roman"/>
+        </w:rPr>
+        <w:fldChar w:fldCharType="begin"/>
+      </w:r>
+      <w:r>
+        <w:rPr>
+          <w:rFonts w:ascii="Times New Roman" w:hAnsi="Times New Roman" w:cs="Times New Roman"/>
+        </w:rPr>
+        <w:instrText xml:space="preserve"> </w:instrText>
+      </w:r>
+      <w:r>
+        <w:rPr>
+          <w:rFonts w:ascii="Times New Roman" w:hAnsi="Times New Roman" w:cs="Times New Roman" w:hint="eastAsia"/>
+        </w:rPr>
+        <w:instrText>REF _Ref206082700 \r \h</w:instrText>
+      </w:r>
+      <w:r>
+        <w:rPr>
+          <w:rFonts w:ascii="Times New Roman" w:hAnsi="Times New Roman" w:cs="Times New Roman"/>
+        </w:rPr>
+        <w:instrText xml:space="preserve"> </w:instrText>
+      </w:r>
+      <w:r>
+        <w:rPr>
+          <w:rFonts w:ascii="Times New Roman" w:hAnsi="Times New Roman" w:cs="Times New Roman"/>
+        </w:rPr>
+      </w:r>
+      <w:r>
+        <w:rPr>
+          <w:rFonts w:ascii="Times New Roman" w:hAnsi="Times New Roman" w:cs="Times New Roman"/>
+        </w:rPr>
+        <w:fldChar w:fldCharType="separate"/>
+      </w:r>
+      <w:r>
+        <w:rPr>
+          <w:rFonts w:ascii="Times New Roman" w:hAnsi="Times New Roman" w:cs="Times New Roman"/>
+        </w:rPr>
+        <w:t>[9]</w:t>
+      </w:r>
+      <w:r>
+        <w:rPr>
+          <w:rFonts w:ascii="Times New Roman" w:hAnsi="Times New Roman" w:cs="Times New Roman"/>
+        </w:rPr>
+        <w:fldChar w:fldCharType="end"/>
+      </w:r>
+      <w:r>
+        <w:rPr>
+          <w:rFonts w:ascii="Times New Roman" w:hAnsi="Times New Roman" w:cs="Times New Roman" w:hint="eastAsia"/>
+        </w:rPr>
+        <w:t xml:space="preserve">. In addition, it can monitor the </w:t>
+      </w:r>
+      <w:r>
+        <w:rPr>
+          <w:rFonts w:ascii="Times New Roman" w:hAnsi="Times New Roman" w:cs="Times New Roman"/>
+        </w:rPr>
+        <w:t>angle</w:t>
+      </w:r>
+      <w:r>
+        <w:rPr>
+          <w:rFonts w:ascii="Times New Roman" w:hAnsi="Times New Roman" w:cs="Times New Roman" w:hint="eastAsia"/>
+        </w:rPr>
+        <w:t xml:space="preserve"> to vertical between hand and foot centers</w:t>
+      </w:r>
+      <w:r>
+        <w:rPr>
+          <w:rFonts w:ascii="Times New Roman" w:hAnsi="Times New Roman" w:cs="Times New Roman"/>
+        </w:rPr>
+        <w:fldChar w:fldCharType="begin"/>
+      </w:r>
+      <w:r>
+        <w:rPr>
+          <w:rFonts w:ascii="Times New Roman" w:hAnsi="Times New Roman" w:cs="Times New Roman"/>
+        </w:rPr>
+        <w:instrText xml:space="preserve"> </w:instrText>
+      </w:r>
+      <w:r>
+        <w:rPr>
+          <w:rFonts w:ascii="Times New Roman" w:hAnsi="Times New Roman" w:cs="Times New Roman" w:hint="eastAsia"/>
+        </w:rPr>
+        <w:instrText>REF _Ref206166368 \r \h</w:instrText>
+      </w:r>
+      <w:r>
+        <w:rPr>
+          <w:rFonts w:ascii="Times New Roman" w:hAnsi="Times New Roman" w:cs="Times New Roman"/>
+        </w:rPr>
+        <w:instrText xml:space="preserve"> </w:instrText>
+      </w:r>
+      <w:r>
+        <w:rPr>
+          <w:rFonts w:ascii="Times New Roman" w:hAnsi="Times New Roman" w:cs="Times New Roman"/>
+        </w:rPr>
+      </w:r>
+      <w:r>
+        <w:rPr>
+          <w:rFonts w:ascii="Times New Roman" w:hAnsi="Times New Roman" w:cs="Times New Roman"/>
+        </w:rPr>
+        <w:fldChar w:fldCharType="separate"/>
+      </w:r>
+      <w:r>
+        <w:rPr>
+          <w:rFonts w:ascii="Times New Roman" w:hAnsi="Times New Roman" w:cs="Times New Roman"/>
+        </w:rPr>
+        <w:t>[14]</w:t>
+      </w:r>
+      <w:r>
+        <w:rPr>
+          <w:rFonts w:ascii="Times New Roman" w:hAnsi="Times New Roman" w:cs="Times New Roman"/>
+        </w:rPr>
+        <w:fldChar w:fldCharType="end"/>
+      </w:r>
+      <w:r>
+        <w:rPr>
+          <w:rFonts w:ascii="Times New Roman" w:hAnsi="Times New Roman" w:cs="Times New Roman" w:hint="eastAsia"/>
+        </w:rPr>
+        <w:t>, and it c</w:t>
+      </w:r>
+      <w:r>
+        <w:rPr>
+          <w:rFonts w:ascii="Times New Roman" w:hAnsi="Times New Roman" w:cs="Times New Roman" w:hint="eastAsia"/>
+        </w:rPr>
+        <w:t>an</w:t>
+      </w:r>
+      <w:r>
+        <w:rPr>
+          <w:rFonts w:ascii="Times New Roman" w:hAnsi="Times New Roman" w:cs="Times New Roman" w:hint="eastAsia"/>
+        </w:rPr>
+        <w:t xml:space="preserve"> guard against over-stretch by checking whether vertical hand-foot separation exceeds a given threshold of standing reach.</w:t>
+      </w:r>
+      <w:r>
+        <w:rPr>
+          <w:rFonts w:ascii="Times New Roman" w:hAnsi="Times New Roman" w:cs="Times New Roman" w:hint="eastAsia"/>
+        </w:rPr>
+        <w:t xml:space="preserve"> When this </w:t>
+      </w:r>
+      <w:r>
+        <w:rPr>
+          <w:rFonts w:ascii="Times New Roman" w:hAnsi="Times New Roman" w:cs="Times New Roman"/>
+        </w:rPr>
+        <w:t>“</w:t>
+      </w:r>
+      <w:r>
+        <w:rPr>
+          <w:rFonts w:ascii="Times New Roman" w:hAnsi="Times New Roman" w:cs="Times New Roman" w:hint="eastAsia"/>
+        </w:rPr>
+        <w:t>reach guard</w:t>
+      </w:r>
+      <w:r>
+        <w:rPr>
+          <w:rFonts w:ascii="Times New Roman" w:hAnsi="Times New Roman" w:cs="Times New Roman"/>
+        </w:rPr>
+        <w:t>”</w:t>
+      </w:r>
+      <w:r>
+        <w:rPr>
+          <w:rFonts w:ascii="Times New Roman" w:hAnsi="Times New Roman" w:cs="Times New Roman" w:hint="eastAsia"/>
+        </w:rPr>
+        <w:t xml:space="preserve"> triggers, we move whichever limb center is farther from the goal to bring the body back to a reasonable range</w:t>
+      </w:r>
+      <w:r>
+        <w:rPr>
+          <w:rFonts w:ascii="Times New Roman" w:hAnsi="Times New Roman" w:cs="Times New Roman"/>
+        </w:rPr>
+        <w:fldChar w:fldCharType="begin"/>
+      </w:r>
+      <w:r>
+        <w:rPr>
+          <w:rFonts w:ascii="Times New Roman" w:hAnsi="Times New Roman" w:cs="Times New Roman"/>
+        </w:rPr>
+        <w:instrText xml:space="preserve"> </w:instrText>
+      </w:r>
+      <w:r>
+        <w:rPr>
+          <w:rFonts w:ascii="Times New Roman" w:hAnsi="Times New Roman" w:cs="Times New Roman" w:hint="eastAsia"/>
+        </w:rPr>
+        <w:instrText>REF _Ref206168171 \r \h</w:instrText>
+      </w:r>
+      <w:r>
+        <w:rPr>
+          <w:rFonts w:ascii="Times New Roman" w:hAnsi="Times New Roman" w:cs="Times New Roman"/>
+        </w:rPr>
+        <w:instrText xml:space="preserve"> </w:instrText>
+      </w:r>
+      <w:r>
+        <w:rPr>
+          <w:rFonts w:ascii="Times New Roman" w:hAnsi="Times New Roman" w:cs="Times New Roman"/>
+        </w:rPr>
+      </w:r>
+      <w:r>
+        <w:rPr>
+          <w:rFonts w:ascii="Times New Roman" w:hAnsi="Times New Roman" w:cs="Times New Roman"/>
+        </w:rPr>
+        <w:fldChar w:fldCharType="separate"/>
+      </w:r>
+      <w:r>
+        <w:rPr>
+          <w:rFonts w:ascii="Times New Roman" w:hAnsi="Times New Roman" w:cs="Times New Roman"/>
+        </w:rPr>
+        <w:t>[13]</w:t>
+      </w:r>
+      <w:r>
+        <w:rPr>
+          <w:rFonts w:ascii="Times New Roman" w:hAnsi="Times New Roman" w:cs="Times New Roman"/>
+        </w:rPr>
+        <w:fldChar w:fldCharType="end"/>
+      </w:r>
+      <w:r>
+        <w:rPr>
+          <w:rFonts w:ascii="Times New Roman" w:hAnsi="Times New Roman" w:cs="Times New Roman" w:hint="eastAsia"/>
+        </w:rPr>
+        <w:t>.</w:t>
+      </w:r>
+      <w:r>
+        <w:rPr>
+          <w:rFonts w:ascii="Times New Roman" w:hAnsi="Times New Roman" w:cs="Times New Roman" w:hint="eastAsia"/>
+        </w:rPr>
+        <w:t xml:space="preserve"> These heuristics are simple, interpretable surrogates for fuller balance models and match common coaching cues</w:t>
+      </w:r>
+      <w:r>
+        <w:rPr>
+          <w:rFonts w:ascii="Times New Roman" w:hAnsi="Times New Roman" w:cs="Times New Roman"/>
+        </w:rPr>
+        <w:fldChar w:fldCharType="begin"/>
+      </w:r>
+      <w:r>
+        <w:rPr>
+          <w:rFonts w:ascii="Times New Roman" w:hAnsi="Times New Roman" w:cs="Times New Roman"/>
+        </w:rPr>
+        <w:instrText xml:space="preserve"> </w:instrText>
+      </w:r>
+      <w:r>
+        <w:rPr>
+          <w:rFonts w:ascii="Times New Roman" w:hAnsi="Times New Roman" w:cs="Times New Roman" w:hint="eastAsia"/>
+        </w:rPr>
+        <w:instrText>REF _Ref206168171 \r \h</w:instrText>
+      </w:r>
+      <w:r>
+        <w:rPr>
+          <w:rFonts w:ascii="Times New Roman" w:hAnsi="Times New Roman" w:cs="Times New Roman"/>
+        </w:rPr>
+        <w:instrText xml:space="preserve"> </w:instrText>
+      </w:r>
+      <w:r>
+        <w:rPr>
+          <w:rFonts w:ascii="Times New Roman" w:hAnsi="Times New Roman" w:cs="Times New Roman"/>
+        </w:rPr>
+      </w:r>
+      <w:r>
+        <w:rPr>
+          <w:rFonts w:ascii="Times New Roman" w:hAnsi="Times New Roman" w:cs="Times New Roman"/>
+        </w:rPr>
+        <w:fldChar w:fldCharType="separate"/>
+      </w:r>
+      <w:r>
+        <w:rPr>
+          <w:rFonts w:ascii="Times New Roman" w:hAnsi="Times New Roman" w:cs="Times New Roman"/>
+        </w:rPr>
+        <w:t>[13]</w:t>
+      </w:r>
+      <w:r>
+        <w:rPr>
+          <w:rFonts w:ascii="Times New Roman" w:hAnsi="Times New Roman" w:cs="Times New Roman"/>
+        </w:rPr>
+        <w:fldChar w:fldCharType="end"/>
+      </w:r>
+      <w:r>
+        <w:rPr>
+          <w:rFonts w:ascii="Times New Roman" w:hAnsi="Times New Roman" w:cs="Times New Roman"/>
+        </w:rPr>
+        <w:fldChar w:fldCharType="begin"/>
+      </w:r>
+      <w:r>
+        <w:rPr>
+          <w:rFonts w:ascii="Times New Roman" w:hAnsi="Times New Roman" w:cs="Times New Roman"/>
+        </w:rPr>
+        <w:instrText xml:space="preserve"> REF _Ref206168173 \r \h </w:instrText>
+      </w:r>
+      <w:r>
+        <w:rPr>
+          <w:rFonts w:ascii="Times New Roman" w:hAnsi="Times New Roman" w:cs="Times New Roman"/>
+        </w:rPr>
+      </w:r>
+      <w:r>
+        <w:rPr>
+          <w:rFonts w:ascii="Times New Roman" w:hAnsi="Times New Roman" w:cs="Times New Roman"/>
+        </w:rPr>
+        <w:fldChar w:fldCharType="separate"/>
+      </w:r>
+      <w:r>
+        <w:rPr>
+          <w:rFonts w:ascii="Times New Roman" w:hAnsi="Times New Roman" w:cs="Times New Roman"/>
+        </w:rPr>
+        <w:t>[15]</w:t>
+      </w:r>
+      <w:r>
+        <w:rPr>
+          <w:rFonts w:ascii="Times New Roman" w:hAnsi="Times New Roman" w:cs="Times New Roman"/>
+        </w:rPr>
+        <w:fldChar w:fldCharType="end"/>
+      </w:r>
+      <w:r>
+        <w:rPr>
+          <w:rFonts w:ascii="Times New Roman" w:hAnsi="Times New Roman" w:cs="Times New Roman" w:hint="eastAsia"/>
+        </w:rPr>
+        <w:t>.</w:t>
+      </w:r>
+    </w:p>
+    <w:p>
+      <w:pPr>
+        <w:widowControl/>
+        <w:rPr>
+          <w:rFonts w:ascii="Times New Roman" w:hAnsi="Times New Roman" w:cs="Times New Roman"/>
+        </w:rPr>
+      </w:pPr>
+    </w:p>
+    <w:p>
+      <w:pPr>
+        <w:widowControl/>
+        <w:rPr>
+          <w:rFonts w:ascii="Times New Roman" w:hAnsi="Times New Roman" w:cs="Times New Roman"/>
+        </w:rPr>
+      </w:pPr>
+      <w:r>
+        <w:rPr>
+          <w:rFonts w:ascii="Times New Roman" w:hAnsi="Times New Roman" w:cs="Times New Roman" w:hint="eastAsia"/>
+        </w:rPr>
+        <w:t>2.2 Modeling a wall as a graph of holds</w:t>
+      </w:r>
+    </w:p>
+    <w:p>
+      <w:pPr>
+        <w:widowControl/>
+        <w:rPr>
+          <w:rFonts w:ascii="Times New Roman" w:hAnsi="Times New Roman" w:cs="Times New Roman"/>
+        </w:rPr>
+      </w:pPr>
+      <w:r>
+        <w:rPr>
+          <w:rFonts w:ascii="Times New Roman" w:hAnsi="Times New Roman" w:cs="Times New Roman" w:hint="eastAsia"/>
+        </w:rPr>
+        <w:t xml:space="preserve">Each wall is represented as a graph, whose nodes are holds (we use hold centroids parsed from region shape attribute) and whose edges connect spatial neighbors, e.g. KNN. This supports </w:t>
+      </w:r>
+      <w:r>
+        <w:rPr>
+          <w:rFonts w:ascii="Times New Roman" w:hAnsi="Times New Roman" w:cs="Times New Roman"/>
+        </w:rPr>
+        <w:t>local message passing and keeps the model invariant to permutations of holds</w:t>
+      </w:r>
+      <w:r>
+        <w:rPr>
+          <w:rFonts w:ascii="Times New Roman" w:hAnsi="Times New Roman" w:cs="Times New Roman"/>
+        </w:rPr>
+        <w:fldChar w:fldCharType="begin"/>
+      </w:r>
+      <w:r>
+        <w:rPr>
+          <w:rFonts w:ascii="Times New Roman" w:hAnsi="Times New Roman" w:cs="Times New Roman"/>
+        </w:rPr>
+        <w:instrText xml:space="preserve"> REF _Ref206169393 \r \h </w:instrText>
+      </w:r>
+      <w:r>
+        <w:rPr>
+          <w:rFonts w:ascii="Times New Roman" w:hAnsi="Times New Roman" w:cs="Times New Roman"/>
+        </w:rPr>
+      </w:r>
+      <w:r>
+        <w:rPr>
+          <w:rFonts w:ascii="Times New Roman" w:hAnsi="Times New Roman" w:cs="Times New Roman"/>
+        </w:rPr>
+        <w:fldChar w:fldCharType="separate"/>
+      </w:r>
+      <w:r>
+        <w:rPr>
+          <w:rFonts w:ascii="Times New Roman" w:hAnsi="Times New Roman" w:cs="Times New Roman"/>
+        </w:rPr>
+        <w:t>[17]</w:t>
+      </w:r>
+      <w:r>
+        <w:rPr>
+          <w:rFonts w:ascii="Times New Roman" w:hAnsi="Times New Roman" w:cs="Times New Roman"/>
+        </w:rPr>
+        <w:fldChar w:fldCharType="end"/>
+      </w:r>
+      <w:r>
+        <w:rPr>
+          <w:rFonts w:ascii="Times New Roman" w:hAnsi="Times New Roman" w:cs="Times New Roman"/>
+        </w:rPr>
+        <w:t>.</w:t>
+      </w:r>
+    </w:p>
+    <w:p>
+      <w:pPr>
+        <w:widowControl/>
+        <w:rPr>
+          <w:rFonts w:ascii="Times New Roman" w:hAnsi="Times New Roman" w:cs="Times New Roman"/>
+        </w:rPr>
+      </w:pPr>
+    </w:p>
+    <w:p>
+      <w:pPr>
+        <w:widowControl/>
+        <w:rPr>
+          <w:rFonts w:ascii="Times New Roman" w:hAnsi="Times New Roman" w:cs="Times New Roman"/>
+        </w:rPr>
+      </w:pPr>
+      <w:r>
+        <w:rPr>
+          <w:rFonts w:ascii="Times New Roman" w:hAnsi="Times New Roman" w:cs="Times New Roman" w:hint="eastAsia"/>
+        </w:rPr>
+        <w:t>Node features in our implementation are state dependent and get recomputed after every simulated move:</w:t>
+      </w:r>
+    </w:p>
+    <w:p>
+      <w:pPr>
+        <w:pStyle w:val="a9"/>
+        <w:widowControl/>
+        <w:numPr>
+          <w:ilvl w:val="0"/>
+          <w:numId w:val="10"/>
+        </w:numPr>
+        <w:rPr>
+          <w:rFonts w:ascii="Times New Roman" w:hAnsi="Times New Roman" w:cs="Times New Roman"/>
+        </w:rPr>
+      </w:pPr>
+      <w:r>
+        <w:rPr>
+          <w:rFonts w:ascii="Times New Roman" w:hAnsi="Times New Roman" w:cs="Times New Roman" w:hint="eastAsia"/>
+        </w:rPr>
+        <w:t>Centroids of hold: (x, y)</w:t>
+      </w:r>
+    </w:p>
+    <w:p>
+      <w:pPr>
+        <w:pStyle w:val="a9"/>
+        <w:widowControl/>
+        <w:numPr>
+          <w:ilvl w:val="0"/>
+          <w:numId w:val="10"/>
+        </w:numPr>
+        <w:rPr>
+          <w:rFonts w:ascii="Times New Roman" w:hAnsi="Times New Roman" w:cs="Times New Roman"/>
+        </w:rPr>
+      </w:pPr>
+      <w:r>
+        <w:rPr>
+          <w:rFonts w:ascii="Times New Roman" w:hAnsi="Times New Roman" w:cs="Times New Roman" w:hint="eastAsia"/>
+        </w:rPr>
+        <w:t>Distances from the node to the current hands and feet: both the mean and minimum, each normalized by the climber</w:t>
+      </w:r>
+      <w:r>
+        <w:rPr>
+          <w:rFonts w:ascii="Times New Roman" w:hAnsi="Times New Roman" w:cs="Times New Roman"/>
+        </w:rPr>
+        <w:t>’</w:t>
+      </w:r>
+      <w:r>
+        <w:rPr>
+          <w:rFonts w:ascii="Times New Roman" w:hAnsi="Times New Roman" w:cs="Times New Roman" w:hint="eastAsia"/>
+        </w:rPr>
+        <w:t>s arm reach or leg reach.</w:t>
+      </w:r>
+    </w:p>
+    <w:p>
+      <w:pPr>
+        <w:pStyle w:val="a9"/>
+        <w:widowControl/>
+        <w:numPr>
+          <w:ilvl w:val="0"/>
+          <w:numId w:val="10"/>
+        </w:numPr>
+        <w:rPr>
+          <w:rFonts w:ascii="Times New Roman" w:hAnsi="Times New Roman" w:cs="Times New Roman"/>
+        </w:rPr>
+      </w:pPr>
+      <w:r>
+        <w:rPr>
+          <w:rFonts w:ascii="Times New Roman" w:hAnsi="Times New Roman" w:cs="Times New Roman"/>
+        </w:rPr>
+        <w:t>B</w:t>
+      </w:r>
+      <w:r>
+        <w:rPr>
+          <w:rFonts w:ascii="Times New Roman" w:hAnsi="Times New Roman" w:cs="Times New Roman" w:hint="eastAsia"/>
+        </w:rPr>
+        <w:t>inary flags: marking whether the node is currently used by a hand or a foot.</w:t>
+      </w:r>
+    </w:p>
+    <w:p>
+      <w:pPr>
+        <w:widowControl/>
+        <w:rPr>
+          <w:rFonts w:ascii="Times New Roman" w:hAnsi="Times New Roman" w:cs="Times New Roman"/>
+        </w:rPr>
+      </w:pPr>
+      <w:r>
+        <w:rPr>
+          <w:rFonts w:ascii="Times New Roman" w:hAnsi="Times New Roman" w:cs="Times New Roman" w:hint="eastAsia"/>
+        </w:rPr>
+        <w:lastRenderedPageBreak/>
+        <w:t>This encoding exposes the GNN to the instantaneous affordances of the state</w:t>
+      </w:r>
+      <w:r>
+        <w:rPr>
+          <w:rFonts w:ascii="Times New Roman" w:hAnsi="Times New Roman" w:cs="Times New Roman" w:hint="eastAsia"/>
+        </w:rPr>
+        <w:t xml:space="preserve"> by indicating the position of new support points relative to the currently established support base without explicit dynamic information</w:t>
+      </w:r>
+      <w:r>
+        <w:rPr>
+          <w:rFonts w:ascii="Times New Roman" w:hAnsi="Times New Roman" w:cs="Times New Roman"/>
+        </w:rPr>
+        <w:fldChar w:fldCharType="begin"/>
+      </w:r>
+      <w:r>
+        <w:rPr>
+          <w:rFonts w:ascii="Times New Roman" w:hAnsi="Times New Roman" w:cs="Times New Roman"/>
+        </w:rPr>
+        <w:instrText xml:space="preserve"> </w:instrText>
+      </w:r>
+      <w:r>
+        <w:rPr>
+          <w:rFonts w:ascii="Times New Roman" w:hAnsi="Times New Roman" w:cs="Times New Roman" w:hint="eastAsia"/>
+        </w:rPr>
+        <w:instrText>REF _Ref206078350 \r \h</w:instrText>
+      </w:r>
+      <w:r>
+        <w:rPr>
+          <w:rFonts w:ascii="Times New Roman" w:hAnsi="Times New Roman" w:cs="Times New Roman"/>
+        </w:rPr>
+        <w:instrText xml:space="preserve"> </w:instrText>
+      </w:r>
+      <w:r>
+        <w:rPr>
+          <w:rFonts w:ascii="Times New Roman" w:hAnsi="Times New Roman" w:cs="Times New Roman"/>
+        </w:rPr>
+      </w:r>
+      <w:r>
+        <w:rPr>
+          <w:rFonts w:ascii="Times New Roman" w:hAnsi="Times New Roman" w:cs="Times New Roman"/>
+        </w:rPr>
+        <w:fldChar w:fldCharType="separate"/>
+      </w:r>
+      <w:r>
+        <w:rPr>
+          <w:rFonts w:ascii="Times New Roman" w:hAnsi="Times New Roman" w:cs="Times New Roman"/>
+        </w:rPr>
+        <w:t>[3]</w:t>
+      </w:r>
+      <w:r>
+        <w:rPr>
+          <w:rFonts w:ascii="Times New Roman" w:hAnsi="Times New Roman" w:cs="Times New Roman"/>
+        </w:rPr>
+        <w:fldChar w:fldCharType="end"/>
+      </w:r>
+      <w:r>
+        <w:rPr>
+          <w:rFonts w:ascii="Times New Roman" w:hAnsi="Times New Roman" w:cs="Times New Roman" w:hint="eastAsia"/>
+        </w:rPr>
+        <w:t>.</w:t>
+      </w:r>
+    </w:p>
+    <w:p>
+      <w:pPr>
+        <w:widowControl/>
+        <w:rPr>
+          <w:rFonts w:ascii="Times New Roman" w:hAnsi="Times New Roman" w:cs="Times New Roman"/>
+        </w:rPr>
+      </w:pPr>
+    </w:p>
+    <w:p>
+      <w:pPr>
+        <w:widowControl/>
+        <w:rPr>
+          <w:rFonts w:ascii="Times New Roman" w:hAnsi="Times New Roman" w:cs="Times New Roman"/>
+        </w:rPr>
+      </w:pPr>
+      <w:r>
+        <w:rPr>
+          <w:rFonts w:ascii="Times New Roman" w:hAnsi="Times New Roman" w:cs="Times New Roman" w:hint="eastAsia"/>
+        </w:rPr>
+        <w:t>2.3 Per-hold affordances with GNN</w:t>
+      </w:r>
+    </w:p>
+    <w:p>
+      <w:pPr>
+        <w:widowControl/>
+        <w:rPr>
+          <w:rFonts w:ascii="Times New Roman" w:hAnsi="Times New Roman" w:cs="Times New Roman"/>
+        </w:rPr>
+      </w:pPr>
+      <w:r>
+        <w:rPr>
+          <w:rFonts w:ascii="Times New Roman" w:hAnsi="Times New Roman" w:cs="Times New Roman" w:hint="eastAsia"/>
+        </w:rPr>
+        <w:t>We</w:t>
+      </w:r>
+      <w:r>
+        <w:rPr>
+          <w:rFonts w:ascii="Times New Roman" w:hAnsi="Times New Roman" w:cs="Times New Roman" w:hint="eastAsia"/>
+        </w:rPr>
+        <w:t xml:space="preserve"> cast reachability as node-wise affordance classification with four classes, which are unreachable, hand, foot, and both (0, 1, 2, 3 in the logits</w:t>
+      </w:r>
+      <w:r>
+        <w:rPr>
+          <w:rFonts w:ascii="Times New Roman" w:hAnsi="Times New Roman" w:cs="Times New Roman"/>
+        </w:rPr>
+        <w:t>’</w:t>
+      </w:r>
+      <w:r>
+        <w:rPr>
+          <w:rFonts w:ascii="Times New Roman" w:hAnsi="Times New Roman" w:cs="Times New Roman" w:hint="eastAsia"/>
+        </w:rPr>
+        <w:t xml:space="preserve"> argmax).</w:t>
+      </w:r>
+      <w:r>
+        <w:rPr>
+          <w:rFonts w:ascii="Times New Roman" w:hAnsi="Times New Roman" w:cs="Times New Roman" w:hint="eastAsia"/>
+        </w:rPr>
+        <w:t xml:space="preserve"> The model performs message passing over the hold graph and outputs a logit vector </w:t>
+      </w:r>
+      <w:r>
+        <w:rPr>
+          <w:rFonts w:ascii="Times New Roman" w:hAnsi="Times New Roman" w:cs="Times New Roman" w:hint="eastAsia"/>
+        </w:rPr>
+        <w:t>per</w:t>
+      </w:r>
+      <w:r>
+        <w:rPr>
+          <w:rFonts w:ascii="Times New Roman" w:hAnsi="Times New Roman" w:cs="Times New Roman" w:hint="eastAsia"/>
+        </w:rPr>
+        <w:t xml:space="preserve"> node</w:t>
+      </w:r>
+      <w:r>
+        <w:rPr>
+          <w:rFonts w:ascii="Times New Roman" w:hAnsi="Times New Roman" w:cs="Times New Roman"/>
+        </w:rPr>
+        <w:fldChar w:fldCharType="begin"/>
+      </w:r>
+      <w:r>
+        <w:rPr>
+          <w:rFonts w:ascii="Times New Roman" w:hAnsi="Times New Roman" w:cs="Times New Roman"/>
+        </w:rPr>
+        <w:instrText xml:space="preserve"> </w:instrText>
+      </w:r>
+      <w:r>
+        <w:rPr>
+          <w:rFonts w:ascii="Times New Roman" w:hAnsi="Times New Roman" w:cs="Times New Roman" w:hint="eastAsia"/>
+        </w:rPr>
+        <w:instrText>REF _Ref206174416 \r \h</w:instrText>
+      </w:r>
+      <w:r>
+        <w:rPr>
+          <w:rFonts w:ascii="Times New Roman" w:hAnsi="Times New Roman" w:cs="Times New Roman"/>
+        </w:rPr>
+        <w:instrText xml:space="preserve"> </w:instrText>
+      </w:r>
+      <w:r>
+        <w:rPr>
+          <w:rFonts w:ascii="Times New Roman" w:hAnsi="Times New Roman" w:cs="Times New Roman"/>
+        </w:rPr>
+      </w:r>
+      <w:r>
+        <w:rPr>
+          <w:rFonts w:ascii="Times New Roman" w:hAnsi="Times New Roman" w:cs="Times New Roman"/>
+        </w:rPr>
+        <w:fldChar w:fldCharType="separate"/>
+      </w:r>
+      <w:r>
+        <w:rPr>
+          <w:rFonts w:ascii="Times New Roman" w:hAnsi="Times New Roman" w:cs="Times New Roman"/>
+        </w:rPr>
+        <w:t>[19]</w:t>
+      </w:r>
+      <w:r>
+        <w:rPr>
+          <w:rFonts w:ascii="Times New Roman" w:hAnsi="Times New Roman" w:cs="Times New Roman"/>
+        </w:rPr>
+        <w:fldChar w:fldCharType="end"/>
+      </w:r>
+      <w:r>
+        <w:rPr>
+          <w:rFonts w:ascii="Times New Roman" w:hAnsi="Times New Roman" w:cs="Times New Roman" w:hint="eastAsia"/>
+        </w:rPr>
+        <w:t>.</w:t>
+      </w:r>
+    </w:p>
+    <w:p>
+      <w:pPr>
+        <w:widowControl/>
+        <w:rPr>
+          <w:rFonts w:ascii="Times New Roman" w:hAnsi="Times New Roman" w:cs="Times New Roman"/>
+        </w:rPr>
+      </w:pPr>
+    </w:p>
+    <w:p>
+      <w:pPr>
+        <w:widowControl/>
+        <w:rPr>
+          <w:rFonts w:ascii="Times New Roman" w:hAnsi="Times New Roman" w:cs="Times New Roman"/>
+        </w:rPr>
+      </w:pPr>
+      <w:r>
+        <w:rPr>
+          <w:rFonts w:ascii="Times New Roman" w:hAnsi="Times New Roman" w:cs="Times New Roman" w:hint="eastAsia"/>
+        </w:rPr>
+        <w:t xml:space="preserve">Supervision via synthetic starts. Rather than relying on a single official start, we generate </w:t>
+      </w:r>
+      <w:r>
+        <w:rPr>
+          <w:rFonts w:ascii="Times New Roman" w:hAnsi="Times New Roman" w:cs="Times New Roman" w:hint="eastAsia"/>
+        </w:rPr>
+        <w:t xml:space="preserve">(K=20) randomized initial limb configurations per climber-wall pair under simple </w:t>
+      </w:r>
+      <w:r>
+        <w:rPr>
+          <w:rFonts w:ascii="Times New Roman" w:hAnsi="Times New Roman" w:cs="Times New Roman"/>
+        </w:rPr>
+        <w:t>constraints</w:t>
+      </w:r>
+      <w:r>
+        <w:rPr>
+          <w:rFonts w:ascii="Times New Roman" w:hAnsi="Times New Roman" w:cs="Times New Roman"/>
+        </w:rPr>
+        <w:fldChar w:fldCharType="begin"/>
+      </w:r>
+      <w:r>
+        <w:rPr>
+          <w:rFonts w:ascii="Times New Roman" w:hAnsi="Times New Roman" w:cs="Times New Roman"/>
+        </w:rPr>
+        <w:instrText xml:space="preserve"> REF _Ref206166368 \r \h </w:instrText>
+      </w:r>
+      <w:r>
+        <w:rPr>
+          <w:rFonts w:ascii="Times New Roman" w:hAnsi="Times New Roman" w:cs="Times New Roman"/>
+        </w:rPr>
+      </w:r>
+      <w:r>
+        <w:rPr>
+          <w:rFonts w:ascii="Times New Roman" w:hAnsi="Times New Roman" w:cs="Times New Roman"/>
+        </w:rPr>
+        <w:fldChar w:fldCharType="separate"/>
+      </w:r>
+      <w:r>
+        <w:rPr>
+          <w:rFonts w:ascii="Times New Roman" w:hAnsi="Times New Roman" w:cs="Times New Roman"/>
+        </w:rPr>
+        <w:t>[14]</w:t>
+      </w:r>
+      <w:r>
+        <w:rPr>
+          <w:rFonts w:ascii="Times New Roman" w:hAnsi="Times New Roman" w:cs="Times New Roman"/>
+        </w:rPr>
+        <w:fldChar w:fldCharType="end"/>
+      </w:r>
+      <w:r>
+        <w:rPr>
+          <w:rFonts w:ascii="Times New Roman" w:hAnsi="Times New Roman" w:cs="Times New Roman" w:hint="eastAsia"/>
+        </w:rPr>
+        <w:t>.</w:t>
+      </w:r>
+      <w:r>
+        <w:rPr>
+          <w:rFonts w:ascii="Times New Roman" w:hAnsi="Times New Roman" w:cs="Times New Roman" w:hint="eastAsia"/>
+        </w:rPr>
+        <w:t xml:space="preserve"> For each sampled start and each set of anthropometrics, we label every hold with the reach </w:t>
+      </w:r>
+      <w:r>
+        <w:rPr>
+          <w:rFonts w:ascii="Times New Roman" w:hAnsi="Times New Roman" w:cs="Times New Roman" w:hint="eastAsia"/>
+        </w:rPr>
+        <w:t>function</w:t>
+      </w:r>
+      <w:r>
+        <w:rPr>
+          <w:rFonts w:ascii="Times New Roman" w:hAnsi="Times New Roman" w:cs="Times New Roman" w:hint="eastAsia"/>
+        </w:rPr>
+        <w:t>.</w:t>
+      </w:r>
+      <w:r>
+        <w:rPr>
+          <w:rFonts w:ascii="Times New Roman" w:hAnsi="Times New Roman" w:cs="Times New Roman" w:hint="eastAsia"/>
+        </w:rPr>
+        <w:t xml:space="preserve"> This random augmentation method generates a large and diverse training set, which enable</w:t>
+      </w:r>
+      <w:r>
+        <w:rPr>
+          <w:rFonts w:ascii="Times New Roman" w:hAnsi="Times New Roman" w:cs="Times New Roman" w:hint="eastAsia"/>
+        </w:rPr>
+        <w:t>s</w:t>
+      </w:r>
+      <w:r>
+        <w:rPr>
+          <w:rFonts w:ascii="Times New Roman" w:hAnsi="Times New Roman" w:cs="Times New Roman" w:hint="eastAsia"/>
+        </w:rPr>
+        <w:t xml:space="preserve"> GNN to encounter a wide range of relationships between bodies and walls</w:t>
+      </w:r>
+      <w:r>
+        <w:rPr>
+          <w:rFonts w:ascii="Times New Roman" w:hAnsi="Times New Roman" w:cs="Times New Roman"/>
+        </w:rPr>
+        <w:fldChar w:fldCharType="begin"/>
+      </w:r>
+      <w:r>
+        <w:rPr>
+          <w:rFonts w:ascii="Times New Roman" w:hAnsi="Times New Roman" w:cs="Times New Roman"/>
+        </w:rPr>
+        <w:instrText xml:space="preserve"> </w:instrText>
+      </w:r>
+      <w:r>
+        <w:rPr>
+          <w:rFonts w:ascii="Times New Roman" w:hAnsi="Times New Roman" w:cs="Times New Roman" w:hint="eastAsia"/>
+        </w:rPr>
+        <w:instrText>REF _Ref206174480 \r \h</w:instrText>
+      </w:r>
+      <w:r>
+        <w:rPr>
+          <w:rFonts w:ascii="Times New Roman" w:hAnsi="Times New Roman" w:cs="Times New Roman"/>
+        </w:rPr>
+        <w:instrText xml:space="preserve"> </w:instrText>
+      </w:r>
+      <w:r>
+        <w:rPr>
+          <w:rFonts w:ascii="Times New Roman" w:hAnsi="Times New Roman" w:cs="Times New Roman"/>
+        </w:rPr>
+      </w:r>
+      <w:r>
+        <w:rPr>
+          <w:rFonts w:ascii="Times New Roman" w:hAnsi="Times New Roman" w:cs="Times New Roman"/>
+        </w:rPr>
+        <w:fldChar w:fldCharType="separate"/>
+      </w:r>
+      <w:r>
+        <w:rPr>
+          <w:rFonts w:ascii="Times New Roman" w:hAnsi="Times New Roman" w:cs="Times New Roman"/>
+        </w:rPr>
+        <w:t>[20]</w:t>
+      </w:r>
+      <w:r>
+        <w:rPr>
+          <w:rFonts w:ascii="Times New Roman" w:hAnsi="Times New Roman" w:cs="Times New Roman"/>
+        </w:rPr>
+        <w:fldChar w:fldCharType="end"/>
+      </w:r>
+      <w:r>
+        <w:rPr>
+          <w:rFonts w:ascii="Times New Roman" w:hAnsi="Times New Roman" w:cs="Times New Roman" w:hint="eastAsia"/>
+        </w:rPr>
+        <w:t>.</w:t>
+      </w:r>
+      <w:r>
+        <w:rPr>
+          <w:rFonts w:ascii="Times New Roman" w:hAnsi="Times New Roman" w:cs="Times New Roman" w:hint="eastAsia"/>
+        </w:rPr>
+        <w:t xml:space="preserve"> In our typical scale before filters: </w:t>
+      </w:r>
+      <w:r>
+        <w:rPr>
+          <w:rFonts w:ascii="Times New Roman" w:hAnsi="Times New Roman" w:cs="Times New Roman" w:hint="eastAsia"/>
+        </w:rPr>
+        <w:t>1</w:t>
+      </w:r>
+      <w:r>
+        <w:rPr>
+          <w:rFonts w:ascii="Times New Roman" w:hAnsi="Times New Roman" w:cs="Times New Roman" w:hint="eastAsia"/>
+        </w:rPr>
+        <w:t xml:space="preserve">00 climbers </w:t>
+      </w:r>
+      <w:r>
+        <w:rPr>
+          <w:rFonts w:ascii="等线" w:eastAsia="等线" w:hAnsi="等线" w:cs="Times New Roman" w:hint="eastAsia"/>
+        </w:rPr>
+        <w:t>×</w:t>
+      </w:r>
+      <w:r>
+        <w:rPr>
+          <w:rFonts w:ascii="Times New Roman" w:hAnsi="Times New Roman" w:cs="Times New Roman" w:hint="eastAsia"/>
+        </w:rPr>
+        <w:t xml:space="preserve"> 15 walls </w:t>
+      </w:r>
+      <w:r>
+        <w:rPr>
+          <w:rFonts w:ascii="等线" w:eastAsia="等线" w:hAnsi="等线" w:cs="Times New Roman" w:hint="eastAsia"/>
+        </w:rPr>
+        <w:t>×</w:t>
+      </w:r>
+      <w:r>
+        <w:rPr>
+          <w:rFonts w:ascii="Times New Roman" w:hAnsi="Times New Roman" w:cs="Times New Roman" w:hint="eastAsia"/>
+        </w:rPr>
+        <w:t xml:space="preserve"> 20 starts = </w:t>
+      </w:r>
+      <w:r>
+        <w:rPr>
+          <w:rFonts w:ascii="Times New Roman" w:hAnsi="Times New Roman" w:cs="Times New Roman" w:hint="eastAsia"/>
+        </w:rPr>
+        <w:t>30000 graphs per cohorts.</w:t>
+      </w:r>
+    </w:p>
+    <w:p>
+      <w:pPr>
+        <w:widowControl/>
+        <w:rPr>
+          <w:rFonts w:ascii="Times New Roman" w:hAnsi="Times New Roman" w:cs="Times New Roman"/>
+        </w:rPr>
+      </w:pPr>
+    </w:p>
+    <w:p>
+      <w:pPr>
+        <w:widowControl/>
+        <w:rPr>
+          <w:rFonts w:ascii="Times New Roman" w:hAnsi="Times New Roman" w:cs="Times New Roman"/>
+        </w:rPr>
+      </w:pPr>
+      <w:r>
+        <w:rPr>
+          <w:rFonts w:ascii="Times New Roman" w:hAnsi="Times New Roman" w:cs="Times New Roman" w:hint="eastAsia"/>
+        </w:rPr>
+        <w:t>2.4 Lightweight planners on top of the GNN</w:t>
+      </w:r>
+    </w:p>
+    <w:p>
+      <w:pPr>
+        <w:widowControl/>
+        <w:rPr>
+          <w:rFonts w:ascii="Times New Roman" w:hAnsi="Times New Roman" w:cs="Times New Roman"/>
+        </w:rPr>
+      </w:pPr>
+      <w:r>
+        <w:rPr>
+          <w:rFonts w:ascii="Times New Roman" w:hAnsi="Times New Roman" w:cs="Times New Roman" w:hint="eastAsia"/>
+        </w:rPr>
+        <w:t>We evaluate two simple planners that</w:t>
+      </w:r>
+      <w:r>
+        <w:rPr>
+          <w:rFonts w:ascii="Times New Roman" w:hAnsi="Times New Roman" w:cs="Times New Roman" w:hint="eastAsia"/>
+        </w:rPr>
+        <w:t xml:space="preserve"> generate a series of interaction sequences based on the classes predicted by GNN. These two </w:t>
+      </w:r>
+      <w:r>
+        <w:rPr>
+          <w:rFonts w:ascii="Times New Roman" w:hAnsi="Times New Roman" w:cs="Times New Roman"/>
+        </w:rPr>
+        <w:t>pla</w:t>
+      </w:r>
+      <w:r>
+        <w:rPr>
+          <w:rFonts w:ascii="Times New Roman" w:hAnsi="Times New Roman" w:cs="Times New Roman" w:hint="eastAsia"/>
+        </w:rPr>
+        <w:t>nners reevaluate the graph features and rerun GNN after each move</w:t>
+      </w:r>
+      <w:r>
+        <w:rPr>
+          <w:rFonts w:ascii="Times New Roman" w:hAnsi="Times New Roman" w:cs="Times New Roman"/>
+        </w:rPr>
+        <w:fldChar w:fldCharType="begin"/>
+      </w:r>
+      <w:r>
+        <w:rPr>
+          <w:rFonts w:ascii="Times New Roman" w:hAnsi="Times New Roman" w:cs="Times New Roman"/>
+        </w:rPr>
+        <w:instrText xml:space="preserve"> </w:instrText>
+      </w:r>
+      <w:r>
+        <w:rPr>
+          <w:rFonts w:ascii="Times New Roman" w:hAnsi="Times New Roman" w:cs="Times New Roman" w:hint="eastAsia"/>
+        </w:rPr>
+        <w:instrText>REF _Ref206174416 \r \h</w:instrText>
+      </w:r>
+      <w:r>
+        <w:rPr>
+          <w:rFonts w:ascii="Times New Roman" w:hAnsi="Times New Roman" w:cs="Times New Roman"/>
+        </w:rPr>
+        <w:instrText xml:space="preserve"> </w:instrText>
+      </w:r>
+      <w:r>
+        <w:rPr>
+          <w:rFonts w:ascii="Times New Roman" w:hAnsi="Times New Roman" w:cs="Times New Roman"/>
+        </w:rPr>
+      </w:r>
+      <w:r>
+        <w:rPr>
+          <w:rFonts w:ascii="Times New Roman" w:hAnsi="Times New Roman" w:cs="Times New Roman"/>
+        </w:rPr>
+        <w:fldChar w:fldCharType="separate"/>
+      </w:r>
+      <w:r>
+        <w:rPr>
+          <w:rFonts w:ascii="Times New Roman" w:hAnsi="Times New Roman" w:cs="Times New Roman"/>
+        </w:rPr>
+        <w:t>[19]</w:t>
+      </w:r>
+      <w:r>
+        <w:rPr>
+          <w:rFonts w:ascii="Times New Roman" w:hAnsi="Times New Roman" w:cs="Times New Roman"/>
+        </w:rPr>
+        <w:fldChar w:fldCharType="end"/>
+      </w:r>
+      <w:r>
+        <w:rPr>
+          <w:rFonts w:ascii="Times New Roman" w:hAnsi="Times New Roman" w:cs="Times New Roman"/>
+        </w:rPr>
+        <w:fldChar w:fldCharType="begin"/>
+      </w:r>
+      <w:r>
+        <w:rPr>
+          <w:rFonts w:ascii="Times New Roman" w:hAnsi="Times New Roman" w:cs="Times New Roman"/>
+        </w:rPr>
+        <w:instrText xml:space="preserve"> REF _Ref206194685 \r \h </w:instrText>
+      </w:r>
+      <w:r>
+        <w:rPr>
+          <w:rFonts w:ascii="Times New Roman" w:hAnsi="Times New Roman" w:cs="Times New Roman"/>
+        </w:rPr>
+      </w:r>
+      <w:r>
+        <w:rPr>
+          <w:rFonts w:ascii="Times New Roman" w:hAnsi="Times New Roman" w:cs="Times New Roman"/>
+        </w:rPr>
+        <w:fldChar w:fldCharType="separate"/>
+      </w:r>
+      <w:r>
+        <w:rPr>
+          <w:rFonts w:ascii="Times New Roman" w:hAnsi="Times New Roman" w:cs="Times New Roman"/>
+        </w:rPr>
+        <w:t>[21]</w:t>
+      </w:r>
+      <w:r>
+        <w:rPr>
+          <w:rFonts w:ascii="Times New Roman" w:hAnsi="Times New Roman" w:cs="Times New Roman"/>
+        </w:rPr>
+        <w:fldChar w:fldCharType="end"/>
+      </w:r>
+      <w:r>
+        <w:rPr>
+          <w:rFonts w:ascii="Times New Roman" w:hAnsi="Times New Roman" w:cs="Times New Roman" w:hint="eastAsia"/>
+        </w:rPr>
+        <w:t>.</w:t>
+      </w:r>
+    </w:p>
+    <w:p>
+      <w:pPr>
+        <w:widowControl/>
+        <w:rPr>
+          <w:rFonts w:ascii="Times New Roman" w:hAnsi="Times New Roman" w:cs="Times New Roman"/>
+        </w:rPr>
+      </w:pPr>
+    </w:p>
+    <w:p>
+      <w:pPr>
+        <w:widowControl/>
+        <w:rPr>
+          <w:rFonts w:ascii="Times New Roman" w:hAnsi="Times New Roman" w:cs="Times New Roman"/>
+        </w:rPr>
+      </w:pPr>
+      <w:r>
+        <w:rPr>
+          <w:rFonts w:ascii="Times New Roman" w:hAnsi="Times New Roman" w:cs="Times New Roman" w:hint="eastAsia"/>
+        </w:rPr>
+        <w:t>2.4.1 Greedy</w:t>
+      </w:r>
+      <w:r>
+        <w:rPr>
+          <w:rFonts w:ascii="Times New Roman" w:hAnsi="Times New Roman" w:cs="Times New Roman" w:hint="eastAsia"/>
+        </w:rPr>
+        <w:t xml:space="preserve"> </w:t>
+      </w:r>
+      <w:r>
+        <w:rPr>
+          <w:rFonts w:ascii="Times New Roman" w:hAnsi="Times New Roman" w:cs="Times New Roman" w:hint="eastAsia"/>
+        </w:rPr>
+        <w:t xml:space="preserve">planner </w:t>
+      </w:r>
+      <w:r>
+        <w:rPr>
+          <w:rFonts w:ascii="Times New Roman" w:hAnsi="Times New Roman" w:cs="Times New Roman" w:hint="eastAsia"/>
+        </w:rPr>
+        <w:t>(progress-oriented)</w:t>
+      </w:r>
+    </w:p>
+    <w:p>
+      <w:pPr>
+        <w:pStyle w:val="a9"/>
+        <w:widowControl/>
+        <w:numPr>
+          <w:ilvl w:val="0"/>
+          <w:numId w:val="11"/>
+        </w:numPr>
+        <w:rPr>
+          <w:rFonts w:ascii="Times New Roman" w:hAnsi="Times New Roman" w:cs="Times New Roman"/>
+        </w:rPr>
+      </w:pPr>
+      <w:r>
+        <w:rPr>
+          <w:rFonts w:ascii="Times New Roman" w:hAnsi="Times New Roman" w:cs="Times New Roman" w:hint="eastAsia"/>
+        </w:rPr>
+        <w:t>In each step, this planner will pick two hands and two feet among nodes predicted reachable, prioritizing closest-to-goal choices while keeping feet below hands</w:t>
+      </w:r>
+      <w:r>
+        <w:rPr>
+          <w:rFonts w:ascii="Times New Roman" w:hAnsi="Times New Roman" w:cs="Times New Roman"/>
+        </w:rPr>
+        <w:fldChar w:fldCharType="begin"/>
+      </w:r>
+      <w:r>
+        <w:rPr>
+          <w:rFonts w:ascii="Times New Roman" w:hAnsi="Times New Roman" w:cs="Times New Roman"/>
+        </w:rPr>
+        <w:instrText xml:space="preserve"> </w:instrText>
+      </w:r>
+      <w:r>
+        <w:rPr>
+          <w:rFonts w:ascii="Times New Roman" w:hAnsi="Times New Roman" w:cs="Times New Roman" w:hint="eastAsia"/>
+        </w:rPr>
+        <w:instrText>REF _Ref206081794 \r \h</w:instrText>
+      </w:r>
+      <w:r>
+        <w:rPr>
+          <w:rFonts w:ascii="Times New Roman" w:hAnsi="Times New Roman" w:cs="Times New Roman"/>
+        </w:rPr>
+        <w:instrText xml:space="preserve"> </w:instrText>
+      </w:r>
+      <w:r>
+        <w:rPr>
+          <w:rFonts w:ascii="Times New Roman" w:hAnsi="Times New Roman" w:cs="Times New Roman"/>
+        </w:rPr>
+      </w:r>
+      <w:r>
+        <w:rPr>
+          <w:rFonts w:ascii="Times New Roman" w:hAnsi="Times New Roman" w:cs="Times New Roman"/>
+        </w:rPr>
+        <w:fldChar w:fldCharType="separate"/>
+      </w:r>
+      <w:r>
+        <w:rPr>
+          <w:rFonts w:ascii="Times New Roman" w:hAnsi="Times New Roman" w:cs="Times New Roman"/>
+        </w:rPr>
+        <w:t>[4]</w:t>
+      </w:r>
+      <w:r>
+        <w:rPr>
+          <w:rFonts w:ascii="Times New Roman" w:hAnsi="Times New Roman" w:cs="Times New Roman"/>
+        </w:rPr>
+        <w:fldChar w:fldCharType="end"/>
+      </w:r>
+      <w:r>
+        <w:rPr>
+          <w:rFonts w:ascii="Times New Roman" w:hAnsi="Times New Roman" w:cs="Times New Roman" w:hint="eastAsia"/>
+        </w:rPr>
+        <w:t>.</w:t>
+      </w:r>
+    </w:p>
+    <w:p>
+      <w:pPr>
+        <w:pStyle w:val="a9"/>
+        <w:widowControl/>
+        <w:numPr>
+          <w:ilvl w:val="0"/>
+          <w:numId w:val="11"/>
+        </w:numPr>
+        <w:rPr>
+          <w:rFonts w:ascii="Times New Roman" w:hAnsi="Times New Roman" w:cs="Times New Roman"/>
+        </w:rPr>
+      </w:pPr>
+      <w:r>
+        <w:rPr>
+          <w:rFonts w:ascii="Times New Roman" w:hAnsi="Times New Roman" w:cs="Times New Roman" w:hint="eastAsia"/>
+        </w:rPr>
+        <w:t>Hands and feet move simultaneously in a step.</w:t>
+      </w:r>
+    </w:p>
+    <w:p>
+      <w:pPr>
+        <w:pStyle w:val="a9"/>
+        <w:widowControl/>
+        <w:numPr>
+          <w:ilvl w:val="0"/>
+          <w:numId w:val="11"/>
+        </w:numPr>
+        <w:rPr>
+          <w:rFonts w:ascii="Times New Roman" w:hAnsi="Times New Roman" w:cs="Times New Roman"/>
+        </w:rPr>
+      </w:pPr>
+      <w:r>
+        <w:rPr>
+          <w:rFonts w:ascii="Times New Roman" w:hAnsi="Times New Roman" w:cs="Times New Roman" w:hint="eastAsia"/>
+        </w:rPr>
+        <w:t>Tends to maximize upward progress, often high completion, but can be stretched, and less stable postures</w:t>
+      </w:r>
+      <w:r>
+        <w:rPr>
+          <w:rFonts w:ascii="Times New Roman" w:hAnsi="Times New Roman" w:cs="Times New Roman"/>
+        </w:rPr>
+        <w:fldChar w:fldCharType="begin"/>
+      </w:r>
+      <w:r>
+        <w:rPr>
+          <w:rFonts w:ascii="Times New Roman" w:hAnsi="Times New Roman" w:cs="Times New Roman"/>
+        </w:rPr>
+        <w:instrText xml:space="preserve"> </w:instrText>
+      </w:r>
+      <w:r>
+        <w:rPr>
+          <w:rFonts w:ascii="Times New Roman" w:hAnsi="Times New Roman" w:cs="Times New Roman" w:hint="eastAsia"/>
+        </w:rPr>
+        <w:instrText>REF _Ref206166368 \r \h</w:instrText>
+      </w:r>
+      <w:r>
+        <w:rPr>
+          <w:rFonts w:ascii="Times New Roman" w:hAnsi="Times New Roman" w:cs="Times New Roman"/>
+        </w:rPr>
+        <w:instrText xml:space="preserve"> </w:instrText>
+      </w:r>
+      <w:r>
+        <w:rPr>
+          <w:rFonts w:ascii="Times New Roman" w:hAnsi="Times New Roman" w:cs="Times New Roman"/>
+        </w:rPr>
+      </w:r>
+      <w:r>
+        <w:rPr>
+          <w:rFonts w:ascii="Times New Roman" w:hAnsi="Times New Roman" w:cs="Times New Roman"/>
+        </w:rPr>
+        <w:fldChar w:fldCharType="separate"/>
+      </w:r>
+      <w:r>
+        <w:rPr>
+          <w:rFonts w:ascii="Times New Roman" w:hAnsi="Times New Roman" w:cs="Times New Roman"/>
+        </w:rPr>
+        <w:t>[14]</w:t>
+      </w:r>
+      <w:r>
+        <w:rPr>
+          <w:rFonts w:ascii="Times New Roman" w:hAnsi="Times New Roman" w:cs="Times New Roman"/>
+        </w:rPr>
+        <w:fldChar w:fldCharType="end"/>
+      </w:r>
+      <w:r>
+        <w:rPr>
+          <w:rFonts w:ascii="Times New Roman" w:hAnsi="Times New Roman" w:cs="Times New Roman" w:hint="eastAsia"/>
+        </w:rPr>
+        <w:t>.</w:t>
+      </w:r>
+    </w:p>
+    <w:p>
+      <w:pPr>
+        <w:widowControl/>
+        <w:rPr>
+          <w:rFonts w:ascii="Times New Roman" w:hAnsi="Times New Roman" w:cs="Times New Roman"/>
+        </w:rPr>
+      </w:pPr>
+    </w:p>
+    <w:p>
+      <w:pPr>
+        <w:widowControl/>
+        <w:rPr>
+          <w:rFonts w:ascii="Times New Roman" w:hAnsi="Times New Roman" w:cs="Times New Roman"/>
+        </w:rPr>
+      </w:pPr>
+      <w:r>
+        <w:rPr>
+          <w:rFonts w:ascii="Times New Roman" w:hAnsi="Times New Roman" w:cs="Times New Roman" w:hint="eastAsia"/>
+        </w:rPr>
+        <w:t>2.4.2 Posture-aware planner (stability-oriented)</w:t>
+      </w:r>
+    </w:p>
+    <w:p>
+      <w:pPr>
+        <w:pStyle w:val="a9"/>
+        <w:widowControl/>
+        <w:numPr>
+          <w:ilvl w:val="0"/>
+          <w:numId w:val="12"/>
+        </w:numPr>
+        <w:rPr>
+          <w:rFonts w:ascii="Times New Roman" w:hAnsi="Times New Roman" w:cs="Times New Roman"/>
+        </w:rPr>
+      </w:pPr>
+      <w:r>
+        <w:rPr>
+          <w:rFonts w:ascii="Times New Roman" w:hAnsi="Times New Roman" w:cs="Times New Roman" w:hint="eastAsia"/>
+        </w:rPr>
+        <w:t xml:space="preserve">Move one limb type at a time: if the hand-foot center line deviates from vertical beyond a threshold, move feet to realign under the hands, otherwise </w:t>
+      </w:r>
+      <w:r>
+        <w:rPr>
+          <w:rFonts w:ascii="Times New Roman" w:hAnsi="Times New Roman" w:cs="Times New Roman"/>
+        </w:rPr>
+        <w:t>move</w:t>
+      </w:r>
+      <w:r>
+        <w:rPr>
+          <w:rFonts w:ascii="Times New Roman" w:hAnsi="Times New Roman" w:cs="Times New Roman" w:hint="eastAsia"/>
+        </w:rPr>
+        <w:t xml:space="preserve"> hands</w:t>
+      </w:r>
+      <w:r>
+        <w:rPr>
+          <w:rFonts w:ascii="Times New Roman" w:hAnsi="Times New Roman" w:cs="Times New Roman"/>
+        </w:rPr>
+        <w:fldChar w:fldCharType="begin"/>
+      </w:r>
+      <w:r>
+        <w:rPr>
+          <w:rFonts w:ascii="Times New Roman" w:hAnsi="Times New Roman" w:cs="Times New Roman"/>
+        </w:rPr>
+        <w:instrText xml:space="preserve"> </w:instrText>
+      </w:r>
+      <w:r>
+        <w:rPr>
+          <w:rFonts w:ascii="Times New Roman" w:hAnsi="Times New Roman" w:cs="Times New Roman" w:hint="eastAsia"/>
+        </w:rPr>
+        <w:instrText>REF _Ref206088553 \r \h</w:instrText>
+      </w:r>
+      <w:r>
+        <w:rPr>
+          <w:rFonts w:ascii="Times New Roman" w:hAnsi="Times New Roman" w:cs="Times New Roman"/>
+        </w:rPr>
+        <w:instrText xml:space="preserve"> </w:instrText>
+      </w:r>
+      <w:r>
+        <w:rPr>
+          <w:rFonts w:ascii="Times New Roman" w:hAnsi="Times New Roman" w:cs="Times New Roman"/>
+        </w:rPr>
+      </w:r>
+      <w:r>
+        <w:rPr>
+          <w:rFonts w:ascii="Times New Roman" w:hAnsi="Times New Roman" w:cs="Times New Roman"/>
+        </w:rPr>
+        <w:fldChar w:fldCharType="separate"/>
+      </w:r>
+      <w:r>
+        <w:rPr>
+          <w:rFonts w:ascii="Times New Roman" w:hAnsi="Times New Roman" w:cs="Times New Roman"/>
+        </w:rPr>
+        <w:t>[12]</w:t>
+      </w:r>
+      <w:r>
+        <w:rPr>
+          <w:rFonts w:ascii="Times New Roman" w:hAnsi="Times New Roman" w:cs="Times New Roman"/>
+        </w:rPr>
+        <w:fldChar w:fldCharType="end"/>
+      </w:r>
+      <w:r>
+        <w:rPr>
+          <w:rFonts w:ascii="Times New Roman" w:hAnsi="Times New Roman" w:cs="Times New Roman" w:hint="eastAsia"/>
+        </w:rPr>
+        <w:t>.</w:t>
+      </w:r>
+    </w:p>
+    <w:p>
+      <w:pPr>
+        <w:pStyle w:val="a9"/>
+        <w:widowControl/>
+        <w:numPr>
+          <w:ilvl w:val="0"/>
+          <w:numId w:val="12"/>
+        </w:numPr>
+        <w:rPr>
+          <w:rFonts w:ascii="Times New Roman" w:hAnsi="Times New Roman" w:cs="Times New Roman"/>
+        </w:rPr>
+      </w:pPr>
+      <w:r>
+        <w:rPr>
+          <w:rFonts w:ascii="Times New Roman" w:hAnsi="Times New Roman" w:cs="Times New Roman" w:hint="eastAsia"/>
+        </w:rPr>
+        <w:t>When moving hands: prefer candidates above the feet (with a small vertical margin) and choose a pair that is close to the goal.</w:t>
+      </w:r>
+    </w:p>
+    <w:p>
+      <w:pPr>
+        <w:pStyle w:val="a9"/>
+        <w:widowControl/>
+        <w:numPr>
+          <w:ilvl w:val="0"/>
+          <w:numId w:val="12"/>
+        </w:numPr>
+        <w:rPr>
+          <w:rFonts w:ascii="Times New Roman" w:hAnsi="Times New Roman" w:cs="Times New Roman"/>
+        </w:rPr>
+      </w:pPr>
+      <w:r>
+        <w:rPr>
+          <w:rFonts w:ascii="Times New Roman" w:hAnsi="Times New Roman" w:cs="Times New Roman" w:hint="eastAsia"/>
+        </w:rPr>
+        <w:t xml:space="preserve">When moving feet: prefer candidates below the hands, exclude occupied hand holds, and choose the pair that can </w:t>
+      </w:r>
+      <w:r>
+        <w:rPr>
+          <w:rFonts w:ascii="Times New Roman" w:hAnsi="Times New Roman" w:cs="Times New Roman"/>
+        </w:rPr>
+        <w:t>minimize</w:t>
+      </w:r>
+      <w:r>
+        <w:rPr>
+          <w:rFonts w:ascii="Times New Roman" w:hAnsi="Times New Roman" w:cs="Times New Roman" w:hint="eastAsia"/>
+        </w:rPr>
+        <w:t xml:space="preserve"> a center alignment cost</w:t>
+      </w:r>
+      <w:r>
+        <w:rPr>
+          <w:rFonts w:ascii="Times New Roman" w:hAnsi="Times New Roman" w:cs="Times New Roman" w:hint="eastAsia"/>
+        </w:rPr>
+        <w:t xml:space="preserve"> plus a goal proximity term</w:t>
+      </w:r>
+      <w:r>
+        <w:rPr>
+          <w:rFonts w:ascii="Times New Roman" w:hAnsi="Times New Roman" w:cs="Times New Roman"/>
+        </w:rPr>
+        <w:fldChar w:fldCharType="begin"/>
+      </w:r>
+      <w:r>
+        <w:rPr>
+          <w:rFonts w:ascii="Times New Roman" w:hAnsi="Times New Roman" w:cs="Times New Roman"/>
+        </w:rPr>
+        <w:instrText xml:space="preserve"> </w:instrText>
+      </w:r>
+      <w:r>
+        <w:rPr>
+          <w:rFonts w:ascii="Times New Roman" w:hAnsi="Times New Roman" w:cs="Times New Roman" w:hint="eastAsia"/>
+        </w:rPr>
+        <w:instrText>REF _Ref206194767 \r \h</w:instrText>
+      </w:r>
+      <w:r>
+        <w:rPr>
+          <w:rFonts w:ascii="Times New Roman" w:hAnsi="Times New Roman" w:cs="Times New Roman"/>
+        </w:rPr>
+        <w:instrText xml:space="preserve"> </w:instrText>
+      </w:r>
+      <w:r>
+        <w:rPr>
+          <w:rFonts w:ascii="Times New Roman" w:hAnsi="Times New Roman" w:cs="Times New Roman"/>
+        </w:rPr>
+      </w:r>
+      <w:r>
+        <w:rPr>
+          <w:rFonts w:ascii="Times New Roman" w:hAnsi="Times New Roman" w:cs="Times New Roman"/>
+        </w:rPr>
+        <w:fldChar w:fldCharType="separate"/>
+      </w:r>
+      <w:r>
+        <w:rPr>
+          <w:rFonts w:ascii="Times New Roman" w:hAnsi="Times New Roman" w:cs="Times New Roman"/>
+        </w:rPr>
+        <w:t>[22]</w:t>
+      </w:r>
+      <w:r>
+        <w:rPr>
+          <w:rFonts w:ascii="Times New Roman" w:hAnsi="Times New Roman" w:cs="Times New Roman"/>
+        </w:rPr>
+        <w:fldChar w:fldCharType="end"/>
+      </w:r>
+      <w:r>
+        <w:rPr>
+          <w:rFonts w:ascii="Times New Roman" w:hAnsi="Times New Roman" w:cs="Times New Roman" w:hint="eastAsia"/>
+        </w:rPr>
+        <w:t>.</w:t>
+      </w:r>
+    </w:p>
+    <w:p>
+      <w:pPr>
+        <w:pStyle w:val="a9"/>
+        <w:widowControl/>
+        <w:numPr>
+          <w:ilvl w:val="0"/>
+          <w:numId w:val="12"/>
+        </w:numPr>
+        <w:rPr>
+          <w:rFonts w:ascii="Times New Roman" w:hAnsi="Times New Roman" w:cs="Times New Roman"/>
+        </w:rPr>
+      </w:pPr>
+      <w:r>
+        <w:rPr>
+          <w:rFonts w:ascii="Times New Roman" w:hAnsi="Times New Roman" w:cs="Times New Roman" w:hint="eastAsia"/>
+        </w:rPr>
+        <w:t>Standing-reach guard: if vertical hand-foot separation is too large, override the choice and move the limb type which is farther from the goal first.</w:t>
+      </w:r>
+    </w:p>
+    <w:p>
+      <w:pPr>
+        <w:pStyle w:val="a9"/>
+        <w:widowControl/>
+        <w:numPr>
+          <w:ilvl w:val="0"/>
+          <w:numId w:val="12"/>
+        </w:numPr>
+        <w:rPr>
+          <w:rFonts w:ascii="Times New Roman" w:hAnsi="Times New Roman" w:cs="Times New Roman"/>
+        </w:rPr>
+      </w:pPr>
+      <w:r>
+        <w:rPr>
+          <w:rFonts w:ascii="Times New Roman" w:hAnsi="Times New Roman" w:cs="Times New Roman" w:hint="eastAsia"/>
+        </w:rPr>
+        <w:t xml:space="preserve">This policy explicitly encodes uprightness and </w:t>
+      </w:r>
+      <w:r>
+        <w:rPr>
+          <w:rFonts w:ascii="Times New Roman" w:hAnsi="Times New Roman" w:cs="Times New Roman"/>
+        </w:rPr>
+        <w:t>“</w:t>
+      </w:r>
+      <w:r>
+        <w:rPr>
+          <w:rFonts w:ascii="Times New Roman" w:hAnsi="Times New Roman" w:cs="Times New Roman" w:hint="eastAsia"/>
+        </w:rPr>
+        <w:t>hands-above-feet</w:t>
+      </w:r>
+      <w:r>
+        <w:rPr>
+          <w:rFonts w:ascii="Times New Roman" w:hAnsi="Times New Roman" w:cs="Times New Roman"/>
+        </w:rPr>
+        <w:t>”</w:t>
+      </w:r>
+      <w:r>
+        <w:rPr>
+          <w:rFonts w:ascii="Times New Roman" w:hAnsi="Times New Roman" w:cs="Times New Roman" w:hint="eastAsia"/>
+        </w:rPr>
+        <w:t xml:space="preserve"> structure, typically yielding more balanced sequences at a potential cost in success</w:t>
+      </w:r>
+      <w:r>
+        <w:rPr>
+          <w:rFonts w:ascii="Times New Roman" w:hAnsi="Times New Roman" w:cs="Times New Roman"/>
+        </w:rPr>
+        <w:fldChar w:fldCharType="begin"/>
+      </w:r>
+      <w:r>
+        <w:rPr>
+          <w:rFonts w:ascii="Times New Roman" w:hAnsi="Times New Roman" w:cs="Times New Roman"/>
+        </w:rPr>
+        <w:instrText xml:space="preserve"> </w:instrText>
+      </w:r>
+      <w:r>
+        <w:rPr>
+          <w:rFonts w:ascii="Times New Roman" w:hAnsi="Times New Roman" w:cs="Times New Roman" w:hint="eastAsia"/>
+        </w:rPr>
+        <w:instrText>REF _Ref206168171 \r \h</w:instrText>
+      </w:r>
+      <w:r>
+        <w:rPr>
+          <w:rFonts w:ascii="Times New Roman" w:hAnsi="Times New Roman" w:cs="Times New Roman"/>
+        </w:rPr>
+        <w:instrText xml:space="preserve"> </w:instrText>
+      </w:r>
+      <w:r>
+        <w:rPr>
+          <w:rFonts w:ascii="Times New Roman" w:hAnsi="Times New Roman" w:cs="Times New Roman"/>
+        </w:rPr>
+      </w:r>
+      <w:r>
+        <w:rPr>
+          <w:rFonts w:ascii="Times New Roman" w:hAnsi="Times New Roman" w:cs="Times New Roman"/>
+        </w:rPr>
+        <w:fldChar w:fldCharType="separate"/>
+      </w:r>
+      <w:r>
+        <w:rPr>
+          <w:rFonts w:ascii="Times New Roman" w:hAnsi="Times New Roman" w:cs="Times New Roman"/>
+        </w:rPr>
+        <w:t>[13]</w:t>
+      </w:r>
+      <w:r>
+        <w:rPr>
+          <w:rFonts w:ascii="Times New Roman" w:hAnsi="Times New Roman" w:cs="Times New Roman"/>
+        </w:rPr>
+        <w:fldChar w:fldCharType="end"/>
+      </w:r>
+      <w:r>
+        <w:rPr>
+          <w:rFonts w:ascii="Times New Roman" w:hAnsi="Times New Roman" w:cs="Times New Roman" w:hint="eastAsia"/>
+        </w:rPr>
+        <w:t>.</w:t>
+      </w:r>
+    </w:p>
+    <w:p>
+      <w:pPr>
+        <w:widowControl/>
+        <w:rPr>
+          <w:rFonts w:ascii="Times New Roman" w:hAnsi="Times New Roman" w:cs="Times New Roman"/>
+        </w:rPr>
+      </w:pPr>
+    </w:p>
+    <w:p>
+      <w:pPr>
+        <w:widowControl/>
+        <w:rPr>
+          <w:rFonts w:ascii="Times New Roman" w:hAnsi="Times New Roman" w:cs="Times New Roman"/>
+        </w:rPr>
+      </w:pPr>
+      <w:r>
+        <w:rPr>
+          <w:rFonts w:ascii="Times New Roman" w:hAnsi="Times New Roman" w:cs="Times New Roman" w:hint="eastAsia"/>
+        </w:rPr>
+        <w:t>Based on these two planners, we also provide the non-visual calculation to return the number of steps to success or -1 on failure, which enables large batch evaluation.</w:t>
+      </w:r>
+    </w:p>
+    <w:p>
+      <w:pPr>
+        <w:widowControl/>
+        <w:rPr>
+          <w:rFonts w:ascii="Times New Roman" w:hAnsi="Times New Roman" w:cs="Times New Roman"/>
+        </w:rPr>
+      </w:pPr>
+    </w:p>
+    <w:p>
+      <w:pPr>
+        <w:widowControl/>
+        <w:rPr>
+          <w:rFonts w:ascii="Times New Roman" w:hAnsi="Times New Roman" w:cs="Times New Roman"/>
+        </w:rPr>
+      </w:pPr>
+    </w:p>
+    <w:p>
+      <w:pPr>
+        <w:widowControl/>
+        <w:rPr>
+          <w:rFonts w:ascii="Times New Roman" w:hAnsi="Times New Roman" w:cs="Times New Roman"/>
+        </w:rPr>
+      </w:pPr>
+      <w:r>
+        <w:rPr>
+          <w:rFonts w:ascii="Times New Roman" w:hAnsi="Times New Roman" w:cs="Times New Roman" w:hint="eastAsia"/>
+        </w:rPr>
+        <w:lastRenderedPageBreak/>
+        <w:t xml:space="preserve">2.5 </w:t>
+      </w:r>
+      <w:r>
+        <w:rPr>
+          <w:rFonts w:ascii="Times New Roman" w:hAnsi="Times New Roman" w:cs="Times New Roman" w:hint="eastAsia"/>
+        </w:rPr>
+        <w:t>Affordances in climbing</w:t>
+      </w:r>
+    </w:p>
+    <w:p>
+      <w:pPr>
+        <w:widowControl/>
+        <w:rPr>
+          <w:rFonts w:ascii="Times New Roman" w:hAnsi="Times New Roman" w:cs="Times New Roman" w:hint="eastAsia"/>
+        </w:rPr>
+      </w:pPr>
+      <w:r>
+        <w:rPr>
+          <w:rFonts w:ascii="Times New Roman" w:hAnsi="Times New Roman" w:cs="Times New Roman" w:hint="eastAsia"/>
+        </w:rPr>
+        <w:t>Affordance theory understands perception from the perspective of the opportunities for action provided by actors and their environment.</w:t>
+      </w:r>
+      <w:r>
+        <w:rPr>
+          <w:rFonts w:ascii="Times New Roman" w:hAnsi="Times New Roman" w:cs="Times New Roman" w:hint="eastAsia"/>
+        </w:rPr>
+        <w:t xml:space="preserve"> In climbing, </w:t>
+      </w:r>
+    </w:p>
+    <w:p>
+      <w:pPr>
+        <w:widowControl/>
+        <w:jc w:val="left"/>
+        <w:rPr>
+          <w:rFonts w:ascii="Times New Roman" w:hAnsi="Times New Roman" w:cs="Times New Roman" w:hint="eastAsia"/>
         </w:rPr>
       </w:pPr>
       <w:r>
@@ -2312,7 +4733,21 @@
         <w:rPr>
           <w:rFonts w:ascii="Times New Roman" w:hAnsi="Times New Roman" w:cs="Times New Roman"/>
         </w:rPr>
-        <w:t>Luis-del Campo, V., Morenas Martín, J., Musculus, L. and Raab, M., 2024. Embodied planning in climbing: How pre-planning informs motor execution. </w:t>
+        <w:t xml:space="preserve">Luis-del Campo, V., </w:t>
+      </w:r>
+      <w:proofErr w:type="spellStart"/>
+      <w:r>
+        <w:rPr>
+          <w:rFonts w:ascii="Times New Roman" w:hAnsi="Times New Roman" w:cs="Times New Roman"/>
+        </w:rPr>
+        <w:t>Morenas</w:t>
+      </w:r>
+      <w:proofErr w:type="spellEnd"/>
+      <w:r>
+        <w:rPr>
+          <w:rFonts w:ascii="Times New Roman" w:hAnsi="Times New Roman" w:cs="Times New Roman"/>
+        </w:rPr>
+        <w:t xml:space="preserve"> Martín, J., Musculus, L. and Raab, M., 2024. Embodied planning in climbing: How pre-planning informs motor execution. </w:t>
       </w:r>
       <w:r>
         <w:rPr>
@@ -2408,15 +4843,39 @@
         <w:rPr>
           <w:rFonts w:ascii="Times New Roman" w:hAnsi="Times New Roman" w:cs="Times New Roman"/>
         </w:rPr>
-        <w:t>Nishad, S., Agarwal, S., Bhattacharya, A. and Ranu, S., 2020. Graphreach: Position-aware graph neural network using reachability estimations. </w:t>
-      </w:r>
+        <w:t xml:space="preserve">Nishad, S., Agarwal, S., Bhattacharya, A. and Ranu, S., 2020. </w:t>
+      </w:r>
+      <w:proofErr w:type="spellStart"/>
+      <w:r>
+        <w:rPr>
+          <w:rFonts w:ascii="Times New Roman" w:hAnsi="Times New Roman" w:cs="Times New Roman"/>
+        </w:rPr>
+        <w:t>Graphreach</w:t>
+      </w:r>
+      <w:proofErr w:type="spellEnd"/>
+      <w:r>
+        <w:rPr>
+          <w:rFonts w:ascii="Times New Roman" w:hAnsi="Times New Roman" w:cs="Times New Roman"/>
+        </w:rPr>
+        <w:t>: Position-aware graph neural network using reachability estimations. </w:t>
+      </w:r>
+      <w:proofErr w:type="spellStart"/>
       <w:r>
         <w:rPr>
           <w:rFonts w:ascii="Times New Roman" w:hAnsi="Times New Roman" w:cs="Times New Roman"/>
           <w:i/>
           <w:iCs/>
         </w:rPr>
-        <w:t>arXiv preprint arXiv:2008.09657</w:t>
+        <w:t>arXiv</w:t>
+      </w:r>
+      <w:proofErr w:type="spellEnd"/>
+      <w:r>
+        <w:rPr>
+          <w:rFonts w:ascii="Times New Roman" w:hAnsi="Times New Roman" w:cs="Times New Roman"/>
+          <w:i/>
+          <w:iCs/>
+        </w:rPr>
+        <w:t xml:space="preserve"> preprint arXiv:2008.09657</w:t>
       </w:r>
       <w:r>
         <w:rPr>
@@ -2476,7 +4935,91 @@
         <w:rPr>
           <w:rFonts w:ascii="Times New Roman" w:hAnsi="Times New Roman" w:cs="Times New Roman"/>
         </w:rPr>
-        <w:t>Vujić, S., Mirkov, D., Dikić, N., Küpper, T., Totić, S., Đoković, A., Radivojević, N., Anđelković, M., Oblaković, B.J., Baralić, I. and Manovski, K., 2021. Anthropometric, strength, endurance and flexibility characteristics of male elite ice climbers and sport climbers. </w:t>
+        <w:t xml:space="preserve">Vujić, S., Mirkov, D., </w:t>
+      </w:r>
+      <w:proofErr w:type="spellStart"/>
+      <w:r>
+        <w:rPr>
+          <w:rFonts w:ascii="Times New Roman" w:hAnsi="Times New Roman" w:cs="Times New Roman"/>
+        </w:rPr>
+        <w:t>Dikić</w:t>
+      </w:r>
+      <w:proofErr w:type="spellEnd"/>
+      <w:r>
+        <w:rPr>
+          <w:rFonts w:ascii="Times New Roman" w:hAnsi="Times New Roman" w:cs="Times New Roman"/>
+        </w:rPr>
+        <w:t xml:space="preserve">, N., Küpper, T., </w:t>
+      </w:r>
+      <w:proofErr w:type="spellStart"/>
+      <w:r>
+        <w:rPr>
+          <w:rFonts w:ascii="Times New Roman" w:hAnsi="Times New Roman" w:cs="Times New Roman"/>
+        </w:rPr>
+        <w:t>Totić</w:t>
+      </w:r>
+      <w:proofErr w:type="spellEnd"/>
+      <w:r>
+        <w:rPr>
+          <w:rFonts w:ascii="Times New Roman" w:hAnsi="Times New Roman" w:cs="Times New Roman"/>
+        </w:rPr>
+        <w:t xml:space="preserve">, S., </w:t>
+      </w:r>
+      <w:proofErr w:type="spellStart"/>
+      <w:r>
+        <w:rPr>
+          <w:rFonts w:ascii="Times New Roman" w:hAnsi="Times New Roman" w:cs="Times New Roman"/>
+        </w:rPr>
+        <w:t>Đoković</w:t>
+      </w:r>
+      <w:proofErr w:type="spellEnd"/>
+      <w:r>
+        <w:rPr>
+          <w:rFonts w:ascii="Times New Roman" w:hAnsi="Times New Roman" w:cs="Times New Roman"/>
+        </w:rPr>
+        <w:t xml:space="preserve">, A., Radivojević, N., Anđelković, M., </w:t>
+      </w:r>
+      <w:proofErr w:type="spellStart"/>
+      <w:r>
+        <w:rPr>
+          <w:rFonts w:ascii="Times New Roman" w:hAnsi="Times New Roman" w:cs="Times New Roman"/>
+        </w:rPr>
+        <w:t>Oblaković</w:t>
+      </w:r>
+      <w:proofErr w:type="spellEnd"/>
+      <w:r>
+        <w:rPr>
+          <w:rFonts w:ascii="Times New Roman" w:hAnsi="Times New Roman" w:cs="Times New Roman"/>
+        </w:rPr>
+        <w:t xml:space="preserve">, B.J., </w:t>
+      </w:r>
+      <w:proofErr w:type="spellStart"/>
+      <w:r>
+        <w:rPr>
+          <w:rFonts w:ascii="Times New Roman" w:hAnsi="Times New Roman" w:cs="Times New Roman"/>
+        </w:rPr>
+        <w:t>Baralić</w:t>
+      </w:r>
+      <w:proofErr w:type="spellEnd"/>
+      <w:r>
+        <w:rPr>
+          <w:rFonts w:ascii="Times New Roman" w:hAnsi="Times New Roman" w:cs="Times New Roman"/>
+        </w:rPr>
+        <w:t xml:space="preserve">, I. and </w:t>
+      </w:r>
+      <w:proofErr w:type="spellStart"/>
+      <w:r>
+        <w:rPr>
+          <w:rFonts w:ascii="Times New Roman" w:hAnsi="Times New Roman" w:cs="Times New Roman"/>
+        </w:rPr>
+        <w:t>Manovski</w:t>
+      </w:r>
+      <w:proofErr w:type="spellEnd"/>
+      <w:r>
+        <w:rPr>
+          <w:rFonts w:ascii="Times New Roman" w:hAnsi="Times New Roman" w:cs="Times New Roman"/>
+        </w:rPr>
+        <w:t>, K., 2021. Anthropometric, strength, endurance and flexibility characteristics of male elite ice climbers and sport climbers. </w:t>
       </w:r>
       <w:r>
         <w:rPr>
@@ -2484,8 +5027,36 @@
           <w:i/>
           <w:iCs/>
         </w:rPr>
-        <w:t>Deutsche Zeitschrift fur Sportmedizin</w:t>
-      </w:r>
+        <w:t xml:space="preserve">Deutsche </w:t>
+      </w:r>
+      <w:proofErr w:type="spellStart"/>
+      <w:r>
+        <w:rPr>
+          <w:rFonts w:ascii="Times New Roman" w:hAnsi="Times New Roman" w:cs="Times New Roman"/>
+          <w:i/>
+          <w:iCs/>
+        </w:rPr>
+        <w:t>Zeitschrift</w:t>
+      </w:r>
+      <w:proofErr w:type="spellEnd"/>
+      <w:r>
+        <w:rPr>
+          <w:rFonts w:ascii="Times New Roman" w:hAnsi="Times New Roman" w:cs="Times New Roman"/>
+          <w:i/>
+          <w:iCs/>
+        </w:rPr>
+        <w:t xml:space="preserve"> fur </w:t>
+      </w:r>
+      <w:proofErr w:type="spellStart"/>
+      <w:r>
+        <w:rPr>
+          <w:rFonts w:ascii="Times New Roman" w:hAnsi="Times New Roman" w:cs="Times New Roman"/>
+          <w:i/>
+          <w:iCs/>
+        </w:rPr>
+        <w:t>Sportmedizin</w:t>
+      </w:r>
+      <w:proofErr w:type="spellEnd"/>
       <w:r>
         <w:rPr>
           <w:rFonts w:ascii="Times New Roman" w:hAnsi="Times New Roman" w:cs="Times New Roman"/>
@@ -2568,11 +5139,19 @@
         </w:rPr>
       </w:pPr>
       <w:bookmarkStart w:id="6" w:name="_Ref206080115"/>
-      <w:r>
-        <w:rPr>
-          <w:rFonts w:ascii="Times New Roman" w:hAnsi="Times New Roman" w:cs="Times New Roman"/>
-        </w:rPr>
-        <w:t>Laffaye, G., Levernier, G. and Collin, J.M., 2016. Determinant factors in climbing ability: Influence of strength, anthropometry, and neuromuscular fatigue. </w:t>
+      <w:proofErr w:type="spellStart"/>
+      <w:r>
+        <w:rPr>
+          <w:rFonts w:ascii="Times New Roman" w:hAnsi="Times New Roman" w:cs="Times New Roman"/>
+        </w:rPr>
+        <w:t>Laffaye</w:t>
+      </w:r>
+      <w:proofErr w:type="spellEnd"/>
+      <w:r>
+        <w:rPr>
+          <w:rFonts w:ascii="Times New Roman" w:hAnsi="Times New Roman" w:cs="Times New Roman"/>
+        </w:rPr>
+        <w:t>, G., Levernier, G. and Collin, J.M., 2016. Determinant factors in climbing ability: Influence of strength, anthropometry, and neuromuscular fatigue. </w:t>
       </w:r>
       <w:r>
         <w:rPr>
@@ -2711,11 +5290,19 @@
           <w:rFonts w:ascii="Times New Roman" w:hAnsi="Times New Roman" w:cs="Times New Roman"/>
         </w:rPr>
       </w:pPr>
-      <w:r>
-        <w:rPr>
-          <w:rFonts w:ascii="Times New Roman" w:hAnsi="Times New Roman" w:cs="Times New Roman"/>
-        </w:rPr>
-        <w:t>Ginszt, M., Saito, M., Zięba, E., Majcher, P. and Kikuchi, N., 2023. Body composition, anthropometric parameters, and strength-endurance characteristics of sport climbers: a systematic review. </w:t>
+      <w:proofErr w:type="spellStart"/>
+      <w:r>
+        <w:rPr>
+          <w:rFonts w:ascii="Times New Roman" w:hAnsi="Times New Roman" w:cs="Times New Roman"/>
+        </w:rPr>
+        <w:t>Ginszt</w:t>
+      </w:r>
+      <w:proofErr w:type="spellEnd"/>
+      <w:r>
+        <w:rPr>
+          <w:rFonts w:ascii="Times New Roman" w:hAnsi="Times New Roman" w:cs="Times New Roman"/>
+        </w:rPr>
+        <w:t>, M., Saito, M., Zięba, E., Majcher, P. and Kikuchi, N., 2023. Body composition, anthropometric parameters, and strength-endurance characteristics of sport climbers: a systematic review. </w:t>
       </w:r>
       <w:r>
         <w:rPr>
@@ -2802,7 +5389,7 @@
           <w:numId w:val="3"/>
         </w:numPr>
         <w:rPr>
-          <w:rFonts w:ascii="Times New Roman" w:hAnsi="Times New Roman" w:cs="Times New Roman" w:hint="eastAsia"/>
+          <w:rFonts w:ascii="Times New Roman" w:hAnsi="Times New Roman" w:cs="Times New Roman"/>
         </w:rPr>
       </w:pPr>
       <w:bookmarkStart w:id="10" w:name="_Ref206088553"/>
@@ -2810,28 +5397,108 @@
         <w:rPr>
           <w:rFonts w:ascii="Times New Roman" w:hAnsi="Times New Roman" w:cs="Times New Roman"/>
         </w:rPr>
-        <w:t>Seifert, L., Wattebled, L., Herault, R., Poizat, G., Adé, D., Gal-Petitfaux, N. and Davids, K., 2014. Neurobiological degeneracy and affordance perception support functional intra-individual variability of inter-limb coordination during ice climbing. </w:t>
-      </w:r>
+        <w:t xml:space="preserve">Seifert, L., </w:t>
+      </w:r>
+      <w:proofErr w:type="spellStart"/>
+      <w:r>
+        <w:rPr>
+          <w:rFonts w:ascii="Times New Roman" w:hAnsi="Times New Roman" w:cs="Times New Roman"/>
+        </w:rPr>
+        <w:t>Wattebled</w:t>
+      </w:r>
+      <w:proofErr w:type="spellEnd"/>
+      <w:r>
+        <w:rPr>
+          <w:rFonts w:ascii="Times New Roman" w:hAnsi="Times New Roman" w:cs="Times New Roman"/>
+        </w:rPr>
+        <w:t xml:space="preserve">, L., </w:t>
+      </w:r>
+      <w:proofErr w:type="spellStart"/>
+      <w:r>
+        <w:rPr>
+          <w:rFonts w:ascii="Times New Roman" w:hAnsi="Times New Roman" w:cs="Times New Roman"/>
+        </w:rPr>
+        <w:t>Herault</w:t>
+      </w:r>
+      <w:proofErr w:type="spellEnd"/>
+      <w:r>
+        <w:rPr>
+          <w:rFonts w:ascii="Times New Roman" w:hAnsi="Times New Roman" w:cs="Times New Roman"/>
+        </w:rPr>
+        <w:t xml:space="preserve">, R., </w:t>
+      </w:r>
+      <w:proofErr w:type="spellStart"/>
+      <w:r>
+        <w:rPr>
+          <w:rFonts w:ascii="Times New Roman" w:hAnsi="Times New Roman" w:cs="Times New Roman"/>
+        </w:rPr>
+        <w:t>Poizat</w:t>
+      </w:r>
+      <w:proofErr w:type="spellEnd"/>
+      <w:r>
+        <w:rPr>
+          <w:rFonts w:ascii="Times New Roman" w:hAnsi="Times New Roman" w:cs="Times New Roman"/>
+        </w:rPr>
+        <w:t xml:space="preserve">, G., </w:t>
+      </w:r>
+      <w:proofErr w:type="spellStart"/>
+      <w:r>
+        <w:rPr>
+          <w:rFonts w:ascii="Times New Roman" w:hAnsi="Times New Roman" w:cs="Times New Roman"/>
+        </w:rPr>
+        <w:t>Adé</w:t>
+      </w:r>
+      <w:proofErr w:type="spellEnd"/>
+      <w:r>
+        <w:rPr>
+          <w:rFonts w:ascii="Times New Roman" w:hAnsi="Times New Roman" w:cs="Times New Roman"/>
+        </w:rPr>
+        <w:t>, D., Gal-</w:t>
+      </w:r>
+      <w:proofErr w:type="spellStart"/>
+      <w:r>
+        <w:rPr>
+          <w:rFonts w:ascii="Times New Roman" w:hAnsi="Times New Roman" w:cs="Times New Roman"/>
+        </w:rPr>
+        <w:t>Petitfaux</w:t>
+      </w:r>
+      <w:proofErr w:type="spellEnd"/>
+      <w:r>
+        <w:rPr>
+          <w:rFonts w:ascii="Times New Roman" w:hAnsi="Times New Roman" w:cs="Times New Roman"/>
+        </w:rPr>
+        <w:t>, N. and Davids, K., 2014. Neurobiological degeneracy and affordance perception support functional intra-individual variability of inter-limb coordination during ice climbing. </w:t>
+      </w:r>
+      <w:proofErr w:type="spellStart"/>
       <w:r>
         <w:rPr>
           <w:rFonts w:ascii="Times New Roman" w:hAnsi="Times New Roman" w:cs="Times New Roman"/>
           <w:i/>
           <w:iCs/>
         </w:rPr>
-        <w:t>PloS one</w:t>
-      </w:r>
-      <w:r>
-        <w:rPr>
-          <w:rFonts w:ascii="Times New Roman" w:hAnsi="Times New Roman" w:cs="Times New Roman"/>
-        </w:rPr>
-        <w:t>, </w:t>
-      </w:r>
+        <w:t>PloS</w:t>
+      </w:r>
+      <w:proofErr w:type="spellEnd"/>
       <w:r>
         <w:rPr>
           <w:rFonts w:ascii="Times New Roman" w:hAnsi="Times New Roman" w:cs="Times New Roman"/>
           <w:i/>
           <w:iCs/>
         </w:rPr>
+        <w:t xml:space="preserve"> one</w:t>
+      </w:r>
+      <w:r>
+        <w:rPr>
+          <w:rFonts w:ascii="Times New Roman" w:hAnsi="Times New Roman" w:cs="Times New Roman"/>
+        </w:rPr>
+        <w:t>, </w:t>
+      </w:r>
+      <w:r>
+        <w:rPr>
+          <w:rFonts w:ascii="Times New Roman" w:hAnsi="Times New Roman" w:cs="Times New Roman"/>
+          <w:i/>
+          <w:iCs/>
+        </w:rPr>
         <w:t>9</w:t>
       </w:r>
       <w:r>
@@ -2841,6 +5508,585 @@
         <w:t>(2), p.e89865.</w:t>
       </w:r>
       <w:bookmarkEnd w:id="10"/>
+    </w:p>
+    <w:p>
+      <w:pPr>
+        <w:pStyle w:val="a9"/>
+        <w:numPr>
+          <w:ilvl w:val="0"/>
+          <w:numId w:val="3"/>
+        </w:numPr>
+        <w:rPr>
+          <w:rFonts w:ascii="Times New Roman" w:hAnsi="Times New Roman" w:cs="Times New Roman"/>
+        </w:rPr>
+      </w:pPr>
+      <w:bookmarkStart w:id="11" w:name="_Ref206168171"/>
+      <w:r>
+        <w:rPr>
+          <w:rFonts w:ascii="Times New Roman" w:hAnsi="Times New Roman" w:cs="Times New Roman"/>
+        </w:rPr>
+        <w:t>España-Romero, V., Ortega Porcel, F.B., Artero, E.G., Jiménez-Pavón, D., Gutiérrez Sainz, Á., Castillo Garzón, M.J. and Ruiz, J.R., 2009. Climbing time to exhaustion is a determinant of climbing performance in high-level sport climbers. </w:t>
+      </w:r>
+      <w:r>
+        <w:rPr>
+          <w:rFonts w:ascii="Times New Roman" w:hAnsi="Times New Roman" w:cs="Times New Roman"/>
+          <w:i/>
+          <w:iCs/>
+        </w:rPr>
+        <w:t>European journal of applied physiology</w:t>
+      </w:r>
+      <w:r>
+        <w:rPr>
+          <w:rFonts w:ascii="Times New Roman" w:hAnsi="Times New Roman" w:cs="Times New Roman"/>
+        </w:rPr>
+        <w:t>, </w:t>
+      </w:r>
+      <w:r>
+        <w:rPr>
+          <w:rFonts w:ascii="Times New Roman" w:hAnsi="Times New Roman" w:cs="Times New Roman"/>
+          <w:i/>
+          <w:iCs/>
+        </w:rPr>
+        <w:t>107</w:t>
+      </w:r>
+      <w:r>
+        <w:rPr>
+          <w:rFonts w:ascii="Times New Roman" w:hAnsi="Times New Roman" w:cs="Times New Roman"/>
+        </w:rPr>
+        <w:t>(5), pp.517-525.</w:t>
+      </w:r>
+      <w:bookmarkEnd w:id="11"/>
+    </w:p>
+    <w:p>
+      <w:pPr>
+        <w:pStyle w:val="a9"/>
+        <w:numPr>
+          <w:ilvl w:val="0"/>
+          <w:numId w:val="3"/>
+        </w:numPr>
+        <w:rPr>
+          <w:rFonts w:ascii="Times New Roman" w:hAnsi="Times New Roman" w:cs="Times New Roman"/>
+        </w:rPr>
+      </w:pPr>
+      <w:bookmarkStart w:id="12" w:name="_Ref206166368"/>
+      <w:r>
+        <w:rPr>
+          <w:rFonts w:ascii="Times New Roman" w:hAnsi="Times New Roman" w:cs="Times New Roman"/>
+        </w:rPr>
+        <w:t xml:space="preserve">Fuss, F.K. and </w:t>
+      </w:r>
+      <w:proofErr w:type="spellStart"/>
+      <w:r>
+        <w:rPr>
+          <w:rFonts w:ascii="Times New Roman" w:hAnsi="Times New Roman" w:cs="Times New Roman"/>
+        </w:rPr>
+        <w:t>Niegl</w:t>
+      </w:r>
+      <w:proofErr w:type="spellEnd"/>
+      <w:r>
+        <w:rPr>
+          <w:rFonts w:ascii="Times New Roman" w:hAnsi="Times New Roman" w:cs="Times New Roman"/>
+        </w:rPr>
+        <w:t>, G., 2010. Biomechanics of the two-handed dyno technique for sport climbing. </w:t>
+      </w:r>
+      <w:r>
+        <w:rPr>
+          <w:rFonts w:ascii="Times New Roman" w:hAnsi="Times New Roman" w:cs="Times New Roman"/>
+          <w:i/>
+          <w:iCs/>
+        </w:rPr>
+        <w:t>Sports Engineering</w:t>
+      </w:r>
+      <w:r>
+        <w:rPr>
+          <w:rFonts w:ascii="Times New Roman" w:hAnsi="Times New Roman" w:cs="Times New Roman"/>
+        </w:rPr>
+        <w:t>, </w:t>
+      </w:r>
+      <w:r>
+        <w:rPr>
+          <w:rFonts w:ascii="Times New Roman" w:hAnsi="Times New Roman" w:cs="Times New Roman"/>
+          <w:i/>
+          <w:iCs/>
+        </w:rPr>
+        <w:t>13</w:t>
+      </w:r>
+      <w:r>
+        <w:rPr>
+          <w:rFonts w:ascii="Times New Roman" w:hAnsi="Times New Roman" w:cs="Times New Roman"/>
+        </w:rPr>
+        <w:t>(1), pp.19-30.</w:t>
+      </w:r>
+      <w:bookmarkEnd w:id="12"/>
+    </w:p>
+    <w:p>
+      <w:pPr>
+        <w:pStyle w:val="a9"/>
+        <w:numPr>
+          <w:ilvl w:val="0"/>
+          <w:numId w:val="3"/>
+        </w:numPr>
+        <w:rPr>
+          <w:rFonts w:ascii="Times New Roman" w:hAnsi="Times New Roman" w:cs="Times New Roman"/>
+        </w:rPr>
+      </w:pPr>
+      <w:bookmarkStart w:id="13" w:name="_Ref206168173"/>
+      <w:r>
+        <w:rPr>
+          <w:rFonts w:ascii="Times New Roman" w:hAnsi="Times New Roman" w:cs="Times New Roman"/>
+        </w:rPr>
+        <w:t xml:space="preserve">Morrison, A.B. and </w:t>
+      </w:r>
+      <w:proofErr w:type="spellStart"/>
+      <w:r>
+        <w:rPr>
+          <w:rFonts w:ascii="Times New Roman" w:hAnsi="Times New Roman" w:cs="Times New Roman"/>
+        </w:rPr>
+        <w:t>Schöffl</w:t>
+      </w:r>
+      <w:proofErr w:type="spellEnd"/>
+      <w:r>
+        <w:rPr>
+          <w:rFonts w:ascii="Times New Roman" w:hAnsi="Times New Roman" w:cs="Times New Roman"/>
+        </w:rPr>
+        <w:t>, V.R., 2007. Physiological responses to rock climbing in young climbers. </w:t>
+      </w:r>
+      <w:r>
+        <w:rPr>
+          <w:rFonts w:ascii="Times New Roman" w:hAnsi="Times New Roman" w:cs="Times New Roman"/>
+          <w:i/>
+          <w:iCs/>
+        </w:rPr>
+        <w:t>British journal of sports medicine</w:t>
+      </w:r>
+      <w:r>
+        <w:rPr>
+          <w:rFonts w:ascii="Times New Roman" w:hAnsi="Times New Roman" w:cs="Times New Roman"/>
+        </w:rPr>
+        <w:t>, </w:t>
+      </w:r>
+      <w:r>
+        <w:rPr>
+          <w:rFonts w:ascii="Times New Roman" w:hAnsi="Times New Roman" w:cs="Times New Roman"/>
+          <w:i/>
+          <w:iCs/>
+        </w:rPr>
+        <w:t>41</w:t>
+      </w:r>
+      <w:r>
+        <w:rPr>
+          <w:rFonts w:ascii="Times New Roman" w:hAnsi="Times New Roman" w:cs="Times New Roman"/>
+        </w:rPr>
+        <w:t>(12), pp.852-861.</w:t>
+      </w:r>
+      <w:bookmarkEnd w:id="13"/>
+    </w:p>
+    <w:p>
+      <w:pPr>
+        <w:pStyle w:val="a9"/>
+        <w:numPr>
+          <w:ilvl w:val="0"/>
+          <w:numId w:val="3"/>
+        </w:numPr>
+        <w:rPr>
+          <w:rFonts w:ascii="Times New Roman" w:hAnsi="Times New Roman" w:cs="Times New Roman"/>
+        </w:rPr>
+      </w:pPr>
+      <w:bookmarkStart w:id="14" w:name="_Ref206165884"/>
+      <w:r>
+        <w:rPr>
+          <w:rFonts w:ascii="Times New Roman" w:hAnsi="Times New Roman" w:cs="Times New Roman"/>
+        </w:rPr>
+        <w:t xml:space="preserve">White, D.J. and Olsen, P.D., 2010. A time motion analysis of bouldering style competitive rock </w:t>
+      </w:r>
+      <w:r>
+        <w:rPr>
+          <w:rFonts w:ascii="Times New Roman" w:hAnsi="Times New Roman" w:cs="Times New Roman"/>
+        </w:rPr>
+        <w:lastRenderedPageBreak/>
+        <w:t>climbing. </w:t>
+      </w:r>
+      <w:r>
+        <w:rPr>
+          <w:rFonts w:ascii="Times New Roman" w:hAnsi="Times New Roman" w:cs="Times New Roman"/>
+          <w:i/>
+          <w:iCs/>
+        </w:rPr>
+        <w:t>The Journal of Strength &amp; Conditioning Research</w:t>
+      </w:r>
+      <w:r>
+        <w:rPr>
+          <w:rFonts w:ascii="Times New Roman" w:hAnsi="Times New Roman" w:cs="Times New Roman"/>
+        </w:rPr>
+        <w:t>, </w:t>
+      </w:r>
+      <w:r>
+        <w:rPr>
+          <w:rFonts w:ascii="Times New Roman" w:hAnsi="Times New Roman" w:cs="Times New Roman"/>
+          <w:i/>
+          <w:iCs/>
+        </w:rPr>
+        <w:t>24</w:t>
+      </w:r>
+      <w:r>
+        <w:rPr>
+          <w:rFonts w:ascii="Times New Roman" w:hAnsi="Times New Roman" w:cs="Times New Roman"/>
+        </w:rPr>
+        <w:t>(5), pp.1356-1360.</w:t>
+      </w:r>
+      <w:bookmarkEnd w:id="14"/>
+    </w:p>
+    <w:p>
+      <w:pPr>
+        <w:pStyle w:val="a9"/>
+        <w:numPr>
+          <w:ilvl w:val="0"/>
+          <w:numId w:val="3"/>
+        </w:numPr>
+        <w:rPr>
+          <w:rFonts w:ascii="Times New Roman" w:hAnsi="Times New Roman" w:cs="Times New Roman"/>
+        </w:rPr>
+      </w:pPr>
+      <w:bookmarkStart w:id="15" w:name="_Ref206169393"/>
+      <w:r>
+        <w:rPr>
+          <w:rFonts w:ascii="Times New Roman" w:hAnsi="Times New Roman" w:cs="Times New Roman"/>
+        </w:rPr>
+        <w:t>Hamilton, W., Ying, Z. and Leskovec, J., 2017. Inductive representation learning on large graphs. </w:t>
+      </w:r>
+      <w:r>
+        <w:rPr>
+          <w:rFonts w:ascii="Times New Roman" w:hAnsi="Times New Roman" w:cs="Times New Roman"/>
+          <w:i/>
+          <w:iCs/>
+        </w:rPr>
+        <w:t>Advances in neural information processing systems</w:t>
+      </w:r>
+      <w:r>
+        <w:rPr>
+          <w:rFonts w:ascii="Times New Roman" w:hAnsi="Times New Roman" w:cs="Times New Roman"/>
+        </w:rPr>
+        <w:t>, </w:t>
+      </w:r>
+      <w:r>
+        <w:rPr>
+          <w:rFonts w:ascii="Times New Roman" w:hAnsi="Times New Roman" w:cs="Times New Roman"/>
+          <w:i/>
+          <w:iCs/>
+        </w:rPr>
+        <w:t>30</w:t>
+      </w:r>
+      <w:r>
+        <w:rPr>
+          <w:rFonts w:ascii="Times New Roman" w:hAnsi="Times New Roman" w:cs="Times New Roman"/>
+        </w:rPr>
+        <w:t>.</w:t>
+      </w:r>
+      <w:bookmarkEnd w:id="15"/>
+    </w:p>
+    <w:p>
+      <w:pPr>
+        <w:pStyle w:val="a9"/>
+        <w:numPr>
+          <w:ilvl w:val="0"/>
+          <w:numId w:val="3"/>
+        </w:numPr>
+        <w:rPr>
+          <w:rFonts w:ascii="Times New Roman" w:hAnsi="Times New Roman" w:cs="Times New Roman"/>
+        </w:rPr>
+      </w:pPr>
+      <w:proofErr w:type="spellStart"/>
+      <w:r>
+        <w:rPr>
+          <w:rFonts w:ascii="Times New Roman" w:hAnsi="Times New Roman" w:cs="Times New Roman"/>
+        </w:rPr>
+        <w:t>Ardón</w:t>
+      </w:r>
+      <w:proofErr w:type="spellEnd"/>
+      <w:r>
+        <w:rPr>
+          <w:rFonts w:ascii="Times New Roman" w:hAnsi="Times New Roman" w:cs="Times New Roman"/>
+        </w:rPr>
+        <w:t xml:space="preserve">, P., </w:t>
+      </w:r>
+      <w:proofErr w:type="spellStart"/>
+      <w:r>
+        <w:rPr>
+          <w:rFonts w:ascii="Times New Roman" w:hAnsi="Times New Roman" w:cs="Times New Roman"/>
+        </w:rPr>
+        <w:t>Pairet</w:t>
+      </w:r>
+      <w:proofErr w:type="spellEnd"/>
+      <w:r>
+        <w:rPr>
+          <w:rFonts w:ascii="Times New Roman" w:hAnsi="Times New Roman" w:cs="Times New Roman"/>
+        </w:rPr>
+        <w:t>, È., Lohan, K.S., Ramamoorthy, S. and Petrick, R., 2020. Affordances in robotic tasks--a survey. </w:t>
+      </w:r>
+      <w:proofErr w:type="spellStart"/>
+      <w:r>
+        <w:rPr>
+          <w:rFonts w:ascii="Times New Roman" w:hAnsi="Times New Roman" w:cs="Times New Roman"/>
+          <w:i/>
+          <w:iCs/>
+        </w:rPr>
+        <w:t>arXiv</w:t>
+      </w:r>
+      <w:proofErr w:type="spellEnd"/>
+      <w:r>
+        <w:rPr>
+          <w:rFonts w:ascii="Times New Roman" w:hAnsi="Times New Roman" w:cs="Times New Roman"/>
+          <w:i/>
+          <w:iCs/>
+        </w:rPr>
+        <w:t xml:space="preserve"> preprint arXiv:2004.07400</w:t>
+      </w:r>
+      <w:r>
+        <w:rPr>
+          <w:rFonts w:ascii="Times New Roman" w:hAnsi="Times New Roman" w:cs="Times New Roman"/>
+        </w:rPr>
+        <w:t>.</w:t>
+      </w:r>
+    </w:p>
+    <w:p>
+      <w:pPr>
+        <w:pStyle w:val="a9"/>
+        <w:numPr>
+          <w:ilvl w:val="0"/>
+          <w:numId w:val="3"/>
+        </w:numPr>
+        <w:rPr>
+          <w:rFonts w:ascii="Times New Roman" w:hAnsi="Times New Roman" w:cs="Times New Roman"/>
+        </w:rPr>
+      </w:pPr>
+      <w:bookmarkStart w:id="16" w:name="_Ref206174416"/>
+      <w:r>
+        <w:rPr>
+          <w:rFonts w:ascii="Times New Roman" w:hAnsi="Times New Roman" w:cs="Times New Roman"/>
+        </w:rPr>
+        <w:t>Kipf, T.N., 2016. Semi-Supervised Classification with Graph Convolutional Networks. </w:t>
+      </w:r>
+      <w:proofErr w:type="spellStart"/>
+      <w:r>
+        <w:rPr>
+          <w:rFonts w:ascii="Times New Roman" w:hAnsi="Times New Roman" w:cs="Times New Roman"/>
+          <w:i/>
+          <w:iCs/>
+        </w:rPr>
+        <w:t>arXiv</w:t>
+      </w:r>
+      <w:proofErr w:type="spellEnd"/>
+      <w:r>
+        <w:rPr>
+          <w:rFonts w:ascii="Times New Roman" w:hAnsi="Times New Roman" w:cs="Times New Roman"/>
+          <w:i/>
+          <w:iCs/>
+        </w:rPr>
+        <w:t xml:space="preserve"> preprint arXiv:1609.02907</w:t>
+      </w:r>
+      <w:r>
+        <w:rPr>
+          <w:rFonts w:ascii="Times New Roman" w:hAnsi="Times New Roman" w:cs="Times New Roman"/>
+        </w:rPr>
+        <w:t>.</w:t>
+      </w:r>
+      <w:bookmarkEnd w:id="16"/>
+    </w:p>
+    <w:p>
+      <w:pPr>
+        <w:pStyle w:val="a9"/>
+        <w:numPr>
+          <w:ilvl w:val="0"/>
+          <w:numId w:val="3"/>
+        </w:numPr>
+        <w:rPr>
+          <w:rFonts w:ascii="Times New Roman" w:hAnsi="Times New Roman" w:cs="Times New Roman"/>
+        </w:rPr>
+      </w:pPr>
+      <w:bookmarkStart w:id="17" w:name="_Ref206174480"/>
+      <w:r>
+        <w:rPr>
+          <w:rFonts w:ascii="Times New Roman" w:hAnsi="Times New Roman" w:cs="Times New Roman"/>
+        </w:rPr>
+        <w:t>Perez, L. and Wang, J., 2017. The effectiveness of data augmentation in image classification using deep learning. </w:t>
+      </w:r>
+      <w:proofErr w:type="spellStart"/>
+      <w:r>
+        <w:rPr>
+          <w:rFonts w:ascii="Times New Roman" w:hAnsi="Times New Roman" w:cs="Times New Roman"/>
+          <w:i/>
+          <w:iCs/>
+        </w:rPr>
+        <w:t>arXiv</w:t>
+      </w:r>
+      <w:proofErr w:type="spellEnd"/>
+      <w:r>
+        <w:rPr>
+          <w:rFonts w:ascii="Times New Roman" w:hAnsi="Times New Roman" w:cs="Times New Roman"/>
+          <w:i/>
+          <w:iCs/>
+        </w:rPr>
+        <w:t xml:space="preserve"> preprint arXiv:1712.04621</w:t>
+      </w:r>
+      <w:r>
+        <w:rPr>
+          <w:rFonts w:ascii="Times New Roman" w:hAnsi="Times New Roman" w:cs="Times New Roman"/>
+        </w:rPr>
+        <w:t>.</w:t>
+      </w:r>
+      <w:bookmarkEnd w:id="17"/>
+    </w:p>
+    <w:p>
+      <w:pPr>
+        <w:pStyle w:val="a9"/>
+        <w:numPr>
+          <w:ilvl w:val="0"/>
+          <w:numId w:val="3"/>
+        </w:numPr>
+        <w:rPr>
+          <w:rFonts w:ascii="Times New Roman" w:hAnsi="Times New Roman" w:cs="Times New Roman"/>
+        </w:rPr>
+      </w:pPr>
+      <w:bookmarkStart w:id="18" w:name="_Ref206194685"/>
+      <w:r>
+        <w:rPr>
+          <w:rFonts w:ascii="Times New Roman" w:hAnsi="Times New Roman" w:cs="Times New Roman"/>
+        </w:rPr>
+        <w:t xml:space="preserve">Bronstein, M.M., Bruna, J., LeCun, Y., </w:t>
+      </w:r>
+      <w:proofErr w:type="spellStart"/>
+      <w:r>
+        <w:rPr>
+          <w:rFonts w:ascii="Times New Roman" w:hAnsi="Times New Roman" w:cs="Times New Roman"/>
+        </w:rPr>
+        <w:t>Szlam</w:t>
+      </w:r>
+      <w:proofErr w:type="spellEnd"/>
+      <w:r>
+        <w:rPr>
+          <w:rFonts w:ascii="Times New Roman" w:hAnsi="Times New Roman" w:cs="Times New Roman"/>
+        </w:rPr>
+        <w:t xml:space="preserve">, A. and </w:t>
+      </w:r>
+      <w:proofErr w:type="spellStart"/>
+      <w:r>
+        <w:rPr>
+          <w:rFonts w:ascii="Times New Roman" w:hAnsi="Times New Roman" w:cs="Times New Roman"/>
+        </w:rPr>
+        <w:t>Vandergheynst</w:t>
+      </w:r>
+      <w:proofErr w:type="spellEnd"/>
+      <w:r>
+        <w:rPr>
+          <w:rFonts w:ascii="Times New Roman" w:hAnsi="Times New Roman" w:cs="Times New Roman"/>
+        </w:rPr>
+        <w:t xml:space="preserve">, P., 2017. Geometric deep learning: going beyond </w:t>
+      </w:r>
+      <w:proofErr w:type="spellStart"/>
+      <w:r>
+        <w:rPr>
+          <w:rFonts w:ascii="Times New Roman" w:hAnsi="Times New Roman" w:cs="Times New Roman"/>
+        </w:rPr>
+        <w:t>euclidean</w:t>
+      </w:r>
+      <w:proofErr w:type="spellEnd"/>
+      <w:r>
+        <w:rPr>
+          <w:rFonts w:ascii="Times New Roman" w:hAnsi="Times New Roman" w:cs="Times New Roman"/>
+        </w:rPr>
+        <w:t xml:space="preserve"> data. </w:t>
+      </w:r>
+      <w:r>
+        <w:rPr>
+          <w:rFonts w:ascii="Times New Roman" w:hAnsi="Times New Roman" w:cs="Times New Roman"/>
+          <w:i/>
+          <w:iCs/>
+        </w:rPr>
+        <w:t>IEEE Signal Processing Magazine</w:t>
+      </w:r>
+      <w:r>
+        <w:rPr>
+          <w:rFonts w:ascii="Times New Roman" w:hAnsi="Times New Roman" w:cs="Times New Roman"/>
+        </w:rPr>
+        <w:t>, </w:t>
+      </w:r>
+      <w:r>
+        <w:rPr>
+          <w:rFonts w:ascii="Times New Roman" w:hAnsi="Times New Roman" w:cs="Times New Roman"/>
+          <w:i/>
+          <w:iCs/>
+        </w:rPr>
+        <w:t>34</w:t>
+      </w:r>
+      <w:r>
+        <w:rPr>
+          <w:rFonts w:ascii="Times New Roman" w:hAnsi="Times New Roman" w:cs="Times New Roman"/>
+        </w:rPr>
+        <w:t>(4), pp.18-42.</w:t>
+      </w:r>
+      <w:bookmarkEnd w:id="18"/>
+    </w:p>
+    <w:p>
+      <w:pPr>
+        <w:pStyle w:val="a9"/>
+        <w:numPr>
+          <w:ilvl w:val="0"/>
+          <w:numId w:val="3"/>
+        </w:numPr>
+        <w:rPr>
+          <w:rFonts w:ascii="Times New Roman" w:hAnsi="Times New Roman" w:cs="Times New Roman"/>
+        </w:rPr>
+      </w:pPr>
+      <w:bookmarkStart w:id="19" w:name="_Ref206194767"/>
+      <w:r>
+        <w:rPr>
+          <w:rFonts w:ascii="Times New Roman" w:hAnsi="Times New Roman" w:cs="Times New Roman"/>
+        </w:rPr>
+        <w:t xml:space="preserve">Quaine, F., Martin, L. and </w:t>
+      </w:r>
+      <w:proofErr w:type="spellStart"/>
+      <w:r>
+        <w:rPr>
+          <w:rFonts w:ascii="Times New Roman" w:hAnsi="Times New Roman" w:cs="Times New Roman"/>
+        </w:rPr>
+        <w:t>Blanchi</w:t>
+      </w:r>
+      <w:proofErr w:type="spellEnd"/>
+      <w:r>
+        <w:rPr>
+          <w:rFonts w:ascii="Times New Roman" w:hAnsi="Times New Roman" w:cs="Times New Roman"/>
+        </w:rPr>
+        <w:t>, J.P., 1997. The effect of body position and number of supports on wall reaction forces in rock climbing. </w:t>
+      </w:r>
+      <w:r>
+        <w:rPr>
+          <w:rFonts w:ascii="Times New Roman" w:hAnsi="Times New Roman" w:cs="Times New Roman"/>
+          <w:i/>
+          <w:iCs/>
+        </w:rPr>
+        <w:t>Journal of Applied Biomechanics</w:t>
+      </w:r>
+      <w:r>
+        <w:rPr>
+          <w:rFonts w:ascii="Times New Roman" w:hAnsi="Times New Roman" w:cs="Times New Roman"/>
+        </w:rPr>
+        <w:t>, </w:t>
+      </w:r>
+      <w:r>
+        <w:rPr>
+          <w:rFonts w:ascii="Times New Roman" w:hAnsi="Times New Roman" w:cs="Times New Roman"/>
+          <w:i/>
+          <w:iCs/>
+        </w:rPr>
+        <w:t>13</w:t>
+      </w:r>
+      <w:r>
+        <w:rPr>
+          <w:rFonts w:ascii="Times New Roman" w:hAnsi="Times New Roman" w:cs="Times New Roman"/>
+        </w:rPr>
+        <w:t>(1), pp.14-23.</w:t>
+      </w:r>
+      <w:bookmarkEnd w:id="19"/>
     </w:p>
     <w:sectPr>
       <w:pgSz w:w="11906" w:h="16838"/>
@@ -2968,6 +6214,232 @@
     </w:lvl>
   </w:abstractNum>
   <w:abstractNum w:abstractNumId="1" w15:restartNumberingAfterBreak="0">
+    <w:nsid w:val="25055B11"/>
+    <w:multiLevelType w:val="hybridMultilevel"/>
+    <w:tmpl w:val="B310105C"/>
+    <w:lvl w:ilvl="0" w:tplc="1BE2EFE2">
+      <w:start w:val="1"/>
+      <w:numFmt w:val="bullet"/>
+      <w:lvlText w:val=""/>
+      <w:lvlJc w:val="left"/>
+      <w:pPr>
+        <w:ind w:left="440" w:hanging="440"/>
+      </w:pPr>
+      <w:rPr>
+        <w:rFonts w:ascii="Wingdings" w:hAnsi="Wingdings" w:hint="default"/>
+      </w:rPr>
+    </w:lvl>
+    <w:lvl w:ilvl="1" w:tplc="04090003" w:tentative="1">
+      <w:start w:val="1"/>
+      <w:numFmt w:val="bullet"/>
+      <w:lvlText w:val=""/>
+      <w:lvlJc w:val="left"/>
+      <w:pPr>
+        <w:ind w:left="880" w:hanging="440"/>
+      </w:pPr>
+      <w:rPr>
+        <w:rFonts w:ascii="Wingdings" w:hAnsi="Wingdings" w:hint="default"/>
+      </w:rPr>
+    </w:lvl>
+    <w:lvl w:ilvl="2" w:tplc="04090005" w:tentative="1">
+      <w:start w:val="1"/>
+      <w:numFmt w:val="bullet"/>
+      <w:lvlText w:val=""/>
+      <w:lvlJc w:val="left"/>
+      <w:pPr>
+        <w:ind w:left="1320" w:hanging="440"/>
+      </w:pPr>
+      <w:rPr>
+        <w:rFonts w:ascii="Wingdings" w:hAnsi="Wingdings" w:hint="default"/>
+      </w:rPr>
+    </w:lvl>
+    <w:lvl w:ilvl="3" w:tplc="04090001" w:tentative="1">
+      <w:start w:val="1"/>
+      <w:numFmt w:val="bullet"/>
+      <w:lvlText w:val=""/>
+      <w:lvlJc w:val="left"/>
+      <w:pPr>
+        <w:ind w:left="1760" w:hanging="440"/>
+      </w:pPr>
+      <w:rPr>
+        <w:rFonts w:ascii="Wingdings" w:hAnsi="Wingdings" w:hint="default"/>
+      </w:rPr>
+    </w:lvl>
+    <w:lvl w:ilvl="4" w:tplc="04090003" w:tentative="1">
+      <w:start w:val="1"/>
+      <w:numFmt w:val="bullet"/>
+      <w:lvlText w:val=""/>
+      <w:lvlJc w:val="left"/>
+      <w:pPr>
+        <w:ind w:left="2200" w:hanging="440"/>
+      </w:pPr>
+      <w:rPr>
+        <w:rFonts w:ascii="Wingdings" w:hAnsi="Wingdings" w:hint="default"/>
+      </w:rPr>
+    </w:lvl>
+    <w:lvl w:ilvl="5" w:tplc="04090005" w:tentative="1">
+      <w:start w:val="1"/>
+      <w:numFmt w:val="bullet"/>
+      <w:lvlText w:val=""/>
+      <w:lvlJc w:val="left"/>
+      <w:pPr>
+        <w:ind w:left="2640" w:hanging="440"/>
+      </w:pPr>
+      <w:rPr>
+        <w:rFonts w:ascii="Wingdings" w:hAnsi="Wingdings" w:hint="default"/>
+      </w:rPr>
+    </w:lvl>
+    <w:lvl w:ilvl="6" w:tplc="04090001" w:tentative="1">
+      <w:start w:val="1"/>
+      <w:numFmt w:val="bullet"/>
+      <w:lvlText w:val=""/>
+      <w:lvlJc w:val="left"/>
+      <w:pPr>
+        <w:ind w:left="3080" w:hanging="440"/>
+      </w:pPr>
+      <w:rPr>
+        <w:rFonts w:ascii="Wingdings" w:hAnsi="Wingdings" w:hint="default"/>
+      </w:rPr>
+    </w:lvl>
+    <w:lvl w:ilvl="7" w:tplc="04090003" w:tentative="1">
+      <w:start w:val="1"/>
+      <w:numFmt w:val="bullet"/>
+      <w:lvlText w:val=""/>
+      <w:lvlJc w:val="left"/>
+      <w:pPr>
+        <w:ind w:left="3520" w:hanging="440"/>
+      </w:pPr>
+      <w:rPr>
+        <w:rFonts w:ascii="Wingdings" w:hAnsi="Wingdings" w:hint="default"/>
+      </w:rPr>
+    </w:lvl>
+    <w:lvl w:ilvl="8" w:tplc="04090005" w:tentative="1">
+      <w:start w:val="1"/>
+      <w:numFmt w:val="bullet"/>
+      <w:lvlText w:val=""/>
+      <w:lvlJc w:val="left"/>
+      <w:pPr>
+        <w:ind w:left="3960" w:hanging="440"/>
+      </w:pPr>
+      <w:rPr>
+        <w:rFonts w:ascii="Wingdings" w:hAnsi="Wingdings" w:hint="default"/>
+      </w:rPr>
+    </w:lvl>
+  </w:abstractNum>
+  <w:abstractNum w:abstractNumId="2" w15:restartNumberingAfterBreak="0">
+    <w:nsid w:val="2BFC2492"/>
+    <w:multiLevelType w:val="hybridMultilevel"/>
+    <w:tmpl w:val="6078446E"/>
+    <w:lvl w:ilvl="0" w:tplc="1BE2EFE2">
+      <w:start w:val="1"/>
+      <w:numFmt w:val="bullet"/>
+      <w:lvlText w:val=""/>
+      <w:lvlJc w:val="left"/>
+      <w:pPr>
+        <w:ind w:left="440" w:hanging="440"/>
+      </w:pPr>
+      <w:rPr>
+        <w:rFonts w:ascii="Wingdings" w:hAnsi="Wingdings" w:hint="default"/>
+      </w:rPr>
+    </w:lvl>
+    <w:lvl w:ilvl="1" w:tplc="04090003" w:tentative="1">
+      <w:start w:val="1"/>
+      <w:numFmt w:val="bullet"/>
+      <w:lvlText w:val=""/>
+      <w:lvlJc w:val="left"/>
+      <w:pPr>
+        <w:ind w:left="880" w:hanging="440"/>
+      </w:pPr>
+      <w:rPr>
+        <w:rFonts w:ascii="Wingdings" w:hAnsi="Wingdings" w:hint="default"/>
+      </w:rPr>
+    </w:lvl>
+    <w:lvl w:ilvl="2" w:tplc="04090005" w:tentative="1">
+      <w:start w:val="1"/>
+      <w:numFmt w:val="bullet"/>
+      <w:lvlText w:val=""/>
+      <w:lvlJc w:val="left"/>
+      <w:pPr>
+        <w:ind w:left="1320" w:hanging="440"/>
+      </w:pPr>
+      <w:rPr>
+        <w:rFonts w:ascii="Wingdings" w:hAnsi="Wingdings" w:hint="default"/>
+      </w:rPr>
+    </w:lvl>
+    <w:lvl w:ilvl="3" w:tplc="04090001" w:tentative="1">
+      <w:start w:val="1"/>
+      <w:numFmt w:val="bullet"/>
+      <w:lvlText w:val=""/>
+      <w:lvlJc w:val="left"/>
+      <w:pPr>
+        <w:ind w:left="1760" w:hanging="440"/>
+      </w:pPr>
+      <w:rPr>
+        <w:rFonts w:ascii="Wingdings" w:hAnsi="Wingdings" w:hint="default"/>
+      </w:rPr>
+    </w:lvl>
+    <w:lvl w:ilvl="4" w:tplc="04090003" w:tentative="1">
+      <w:start w:val="1"/>
+      <w:numFmt w:val="bullet"/>
+      <w:lvlText w:val=""/>
+      <w:lvlJc w:val="left"/>
+      <w:pPr>
+        <w:ind w:left="2200" w:hanging="440"/>
+      </w:pPr>
+      <w:rPr>
+        <w:rFonts w:ascii="Wingdings" w:hAnsi="Wingdings" w:hint="default"/>
+      </w:rPr>
+    </w:lvl>
+    <w:lvl w:ilvl="5" w:tplc="04090005" w:tentative="1">
+      <w:start w:val="1"/>
+      <w:numFmt w:val="bullet"/>
+      <w:lvlText w:val=""/>
+      <w:lvlJc w:val="left"/>
+      <w:pPr>
+        <w:ind w:left="2640" w:hanging="440"/>
+      </w:pPr>
+      <w:rPr>
+        <w:rFonts w:ascii="Wingdings" w:hAnsi="Wingdings" w:hint="default"/>
+      </w:rPr>
+    </w:lvl>
+    <w:lvl w:ilvl="6" w:tplc="04090001" w:tentative="1">
+      <w:start w:val="1"/>
+      <w:numFmt w:val="bullet"/>
+      <w:lvlText w:val=""/>
+      <w:lvlJc w:val="left"/>
+      <w:pPr>
+        <w:ind w:left="3080" w:hanging="440"/>
+      </w:pPr>
+      <w:rPr>
+        <w:rFonts w:ascii="Wingdings" w:hAnsi="Wingdings" w:hint="default"/>
+      </w:rPr>
+    </w:lvl>
+    <w:lvl w:ilvl="7" w:tplc="04090003" w:tentative="1">
+      <w:start w:val="1"/>
+      <w:numFmt w:val="bullet"/>
+      <w:lvlText w:val=""/>
+      <w:lvlJc w:val="left"/>
+      <w:pPr>
+        <w:ind w:left="3520" w:hanging="440"/>
+      </w:pPr>
+      <w:rPr>
+        <w:rFonts w:ascii="Wingdings" w:hAnsi="Wingdings" w:hint="default"/>
+      </w:rPr>
+    </w:lvl>
+    <w:lvl w:ilvl="8" w:tplc="04090005" w:tentative="1">
+      <w:start w:val="1"/>
+      <w:numFmt w:val="bullet"/>
+      <w:lvlText w:val=""/>
+      <w:lvlJc w:val="left"/>
+      <w:pPr>
+        <w:ind w:left="3960" w:hanging="440"/>
+      </w:pPr>
+      <w:rPr>
+        <w:rFonts w:ascii="Wingdings" w:hAnsi="Wingdings" w:hint="default"/>
+      </w:rPr>
+    </w:lvl>
+  </w:abstractNum>
+  <w:abstractNum w:abstractNumId="3" w15:restartNumberingAfterBreak="0">
     <w:nsid w:val="2DDD33B4"/>
     <w:multiLevelType w:val="hybridMultilevel"/>
     <w:tmpl w:val="5B5082B4"/>
@@ -3056,7 +6528,120 @@
       </w:pPr>
     </w:lvl>
   </w:abstractNum>
-  <w:abstractNum w:abstractNumId="2" w15:restartNumberingAfterBreak="0">
+  <w:abstractNum w:abstractNumId="4" w15:restartNumberingAfterBreak="0">
+    <w:nsid w:val="2E331697"/>
+    <w:multiLevelType w:val="hybridMultilevel"/>
+    <w:tmpl w:val="B76C4FFE"/>
+    <w:lvl w:ilvl="0" w:tplc="DC041846">
+      <w:start w:val="1"/>
+      <w:numFmt w:val="bullet"/>
+      <w:lvlText w:val=""/>
+      <w:lvlJc w:val="left"/>
+      <w:pPr>
+        <w:ind w:left="440" w:hanging="440"/>
+      </w:pPr>
+      <w:rPr>
+        <w:rFonts w:ascii="Wingdings" w:hAnsi="Wingdings" w:hint="default"/>
+      </w:rPr>
+    </w:lvl>
+    <w:lvl w:ilvl="1" w:tplc="04090003" w:tentative="1">
+      <w:start w:val="1"/>
+      <w:numFmt w:val="bullet"/>
+      <w:lvlText w:val=""/>
+      <w:lvlJc w:val="left"/>
+      <w:pPr>
+        <w:ind w:left="880" w:hanging="440"/>
+      </w:pPr>
+      <w:rPr>
+        <w:rFonts w:ascii="Wingdings" w:hAnsi="Wingdings" w:hint="default"/>
+      </w:rPr>
+    </w:lvl>
+    <w:lvl w:ilvl="2" w:tplc="04090005" w:tentative="1">
+      <w:start w:val="1"/>
+      <w:numFmt w:val="bullet"/>
+      <w:lvlText w:val=""/>
+      <w:lvlJc w:val="left"/>
+      <w:pPr>
+        <w:ind w:left="1320" w:hanging="440"/>
+      </w:pPr>
+      <w:rPr>
+        <w:rFonts w:ascii="Wingdings" w:hAnsi="Wingdings" w:hint="default"/>
+      </w:rPr>
+    </w:lvl>
+    <w:lvl w:ilvl="3" w:tplc="04090001" w:tentative="1">
+      <w:start w:val="1"/>
+      <w:numFmt w:val="bullet"/>
+      <w:lvlText w:val=""/>
+      <w:lvlJc w:val="left"/>
+      <w:pPr>
+        <w:ind w:left="1760" w:hanging="440"/>
+      </w:pPr>
+      <w:rPr>
+        <w:rFonts w:ascii="Wingdings" w:hAnsi="Wingdings" w:hint="default"/>
+      </w:rPr>
+    </w:lvl>
+    <w:lvl w:ilvl="4" w:tplc="04090003" w:tentative="1">
+      <w:start w:val="1"/>
+      <w:numFmt w:val="bullet"/>
+      <w:lvlText w:val=""/>
+      <w:lvlJc w:val="left"/>
+      <w:pPr>
+        <w:ind w:left="2200" w:hanging="440"/>
+      </w:pPr>
+      <w:rPr>
+        <w:rFonts w:ascii="Wingdings" w:hAnsi="Wingdings" w:hint="default"/>
+      </w:rPr>
+    </w:lvl>
+    <w:lvl w:ilvl="5" w:tplc="04090005" w:tentative="1">
+      <w:start w:val="1"/>
+      <w:numFmt w:val="bullet"/>
+      <w:lvlText w:val=""/>
+      <w:lvlJc w:val="left"/>
+      <w:pPr>
+        <w:ind w:left="2640" w:hanging="440"/>
+      </w:pPr>
+      <w:rPr>
+        <w:rFonts w:ascii="Wingdings" w:hAnsi="Wingdings" w:hint="default"/>
+      </w:rPr>
+    </w:lvl>
+    <w:lvl w:ilvl="6" w:tplc="04090001" w:tentative="1">
+      <w:start w:val="1"/>
+      <w:numFmt w:val="bullet"/>
+      <w:lvlText w:val=""/>
+      <w:lvlJc w:val="left"/>
+      <w:pPr>
+        <w:ind w:left="3080" w:hanging="440"/>
+      </w:pPr>
+      <w:rPr>
+        <w:rFonts w:ascii="Wingdings" w:hAnsi="Wingdings" w:hint="default"/>
+      </w:rPr>
+    </w:lvl>
+    <w:lvl w:ilvl="7" w:tplc="04090003" w:tentative="1">
+      <w:start w:val="1"/>
+      <w:numFmt w:val="bullet"/>
+      <w:lvlText w:val=""/>
+      <w:lvlJc w:val="left"/>
+      <w:pPr>
+        <w:ind w:left="3520" w:hanging="440"/>
+      </w:pPr>
+      <w:rPr>
+        <w:rFonts w:ascii="Wingdings" w:hAnsi="Wingdings" w:hint="default"/>
+      </w:rPr>
+    </w:lvl>
+    <w:lvl w:ilvl="8" w:tplc="04090005" w:tentative="1">
+      <w:start w:val="1"/>
+      <w:numFmt w:val="bullet"/>
+      <w:lvlText w:val=""/>
+      <w:lvlJc w:val="left"/>
+      <w:pPr>
+        <w:ind w:left="3960" w:hanging="440"/>
+      </w:pPr>
+      <w:rPr>
+        <w:rFonts w:ascii="Wingdings" w:hAnsi="Wingdings" w:hint="default"/>
+      </w:rPr>
+    </w:lvl>
+  </w:abstractNum>
+  <w:abstractNum w:abstractNumId="5" w15:restartNumberingAfterBreak="0">
     <w:nsid w:val="381A0977"/>
     <w:multiLevelType w:val="multilevel"/>
     <w:tmpl w:val="95FA3F5C"/>
@@ -3169,11 +6754,576 @@
       </w:rPr>
     </w:lvl>
   </w:abstractNum>
-  <w:abstractNum w:abstractNumId="3" w15:restartNumberingAfterBreak="0">
+  <w:abstractNum w:abstractNumId="6" w15:restartNumberingAfterBreak="0">
+    <w:nsid w:val="396064B7"/>
+    <w:multiLevelType w:val="hybridMultilevel"/>
+    <w:tmpl w:val="20549960"/>
+    <w:lvl w:ilvl="0" w:tplc="DC041846">
+      <w:start w:val="1"/>
+      <w:numFmt w:val="bullet"/>
+      <w:lvlText w:val=""/>
+      <w:lvlJc w:val="left"/>
+      <w:pPr>
+        <w:ind w:left="3320" w:hanging="440"/>
+      </w:pPr>
+      <w:rPr>
+        <w:rFonts w:ascii="Wingdings" w:hAnsi="Wingdings" w:hint="default"/>
+      </w:rPr>
+    </w:lvl>
+    <w:lvl w:ilvl="1" w:tplc="04090003" w:tentative="1">
+      <w:start w:val="1"/>
+      <w:numFmt w:val="bullet"/>
+      <w:lvlText w:val=""/>
+      <w:lvlJc w:val="left"/>
+      <w:pPr>
+        <w:ind w:left="3760" w:hanging="440"/>
+      </w:pPr>
+      <w:rPr>
+        <w:rFonts w:ascii="Wingdings" w:hAnsi="Wingdings" w:hint="default"/>
+      </w:rPr>
+    </w:lvl>
+    <w:lvl w:ilvl="2" w:tplc="04090005" w:tentative="1">
+      <w:start w:val="1"/>
+      <w:numFmt w:val="bullet"/>
+      <w:lvlText w:val=""/>
+      <w:lvlJc w:val="left"/>
+      <w:pPr>
+        <w:ind w:left="4200" w:hanging="440"/>
+      </w:pPr>
+      <w:rPr>
+        <w:rFonts w:ascii="Wingdings" w:hAnsi="Wingdings" w:hint="default"/>
+      </w:rPr>
+    </w:lvl>
+    <w:lvl w:ilvl="3" w:tplc="04090001" w:tentative="1">
+      <w:start w:val="1"/>
+      <w:numFmt w:val="bullet"/>
+      <w:lvlText w:val=""/>
+      <w:lvlJc w:val="left"/>
+      <w:pPr>
+        <w:ind w:left="4640" w:hanging="440"/>
+      </w:pPr>
+      <w:rPr>
+        <w:rFonts w:ascii="Wingdings" w:hAnsi="Wingdings" w:hint="default"/>
+      </w:rPr>
+    </w:lvl>
+    <w:lvl w:ilvl="4" w:tplc="04090003" w:tentative="1">
+      <w:start w:val="1"/>
+      <w:numFmt w:val="bullet"/>
+      <w:lvlText w:val=""/>
+      <w:lvlJc w:val="left"/>
+      <w:pPr>
+        <w:ind w:left="5080" w:hanging="440"/>
+      </w:pPr>
+      <w:rPr>
+        <w:rFonts w:ascii="Wingdings" w:hAnsi="Wingdings" w:hint="default"/>
+      </w:rPr>
+    </w:lvl>
+    <w:lvl w:ilvl="5" w:tplc="04090005" w:tentative="1">
+      <w:start w:val="1"/>
+      <w:numFmt w:val="bullet"/>
+      <w:lvlText w:val=""/>
+      <w:lvlJc w:val="left"/>
+      <w:pPr>
+        <w:ind w:left="5520" w:hanging="440"/>
+      </w:pPr>
+      <w:rPr>
+        <w:rFonts w:ascii="Wingdings" w:hAnsi="Wingdings" w:hint="default"/>
+      </w:rPr>
+    </w:lvl>
+    <w:lvl w:ilvl="6" w:tplc="04090001" w:tentative="1">
+      <w:start w:val="1"/>
+      <w:numFmt w:val="bullet"/>
+      <w:lvlText w:val=""/>
+      <w:lvlJc w:val="left"/>
+      <w:pPr>
+        <w:ind w:left="5960" w:hanging="440"/>
+      </w:pPr>
+      <w:rPr>
+        <w:rFonts w:ascii="Wingdings" w:hAnsi="Wingdings" w:hint="default"/>
+      </w:rPr>
+    </w:lvl>
+    <w:lvl w:ilvl="7" w:tplc="04090003" w:tentative="1">
+      <w:start w:val="1"/>
+      <w:numFmt w:val="bullet"/>
+      <w:lvlText w:val=""/>
+      <w:lvlJc w:val="left"/>
+      <w:pPr>
+        <w:ind w:left="6400" w:hanging="440"/>
+      </w:pPr>
+      <w:rPr>
+        <w:rFonts w:ascii="Wingdings" w:hAnsi="Wingdings" w:hint="default"/>
+      </w:rPr>
+    </w:lvl>
+    <w:lvl w:ilvl="8" w:tplc="04090005" w:tentative="1">
+      <w:start w:val="1"/>
+      <w:numFmt w:val="bullet"/>
+      <w:lvlText w:val=""/>
+      <w:lvlJc w:val="left"/>
+      <w:pPr>
+        <w:ind w:left="6840" w:hanging="440"/>
+      </w:pPr>
+      <w:rPr>
+        <w:rFonts w:ascii="Wingdings" w:hAnsi="Wingdings" w:hint="default"/>
+      </w:rPr>
+    </w:lvl>
+  </w:abstractNum>
+  <w:abstractNum w:abstractNumId="7" w15:restartNumberingAfterBreak="0">
     <w:nsid w:val="4AD054BF"/>
     <w:multiLevelType w:val="hybridMultilevel"/>
     <w:tmpl w:val="F7643EE0"/>
     <w:lvl w:ilvl="0" w:tplc="DC041846">
+      <w:start w:val="1"/>
+      <w:numFmt w:val="bullet"/>
+      <w:lvlText w:val=""/>
+      <w:lvlJc w:val="left"/>
+      <w:pPr>
+        <w:ind w:left="440" w:hanging="440"/>
+      </w:pPr>
+      <w:rPr>
+        <w:rFonts w:ascii="Wingdings" w:hAnsi="Wingdings" w:hint="default"/>
+      </w:rPr>
+    </w:lvl>
+    <w:lvl w:ilvl="1" w:tplc="04090003" w:tentative="1">
+      <w:start w:val="1"/>
+      <w:numFmt w:val="bullet"/>
+      <w:lvlText w:val=""/>
+      <w:lvlJc w:val="left"/>
+      <w:pPr>
+        <w:ind w:left="880" w:hanging="440"/>
+      </w:pPr>
+      <w:rPr>
+        <w:rFonts w:ascii="Wingdings" w:hAnsi="Wingdings" w:hint="default"/>
+      </w:rPr>
+    </w:lvl>
+    <w:lvl w:ilvl="2" w:tplc="04090005" w:tentative="1">
+      <w:start w:val="1"/>
+      <w:numFmt w:val="bullet"/>
+      <w:lvlText w:val=""/>
+      <w:lvlJc w:val="left"/>
+      <w:pPr>
+        <w:ind w:left="1320" w:hanging="440"/>
+      </w:pPr>
+      <w:rPr>
+        <w:rFonts w:ascii="Wingdings" w:hAnsi="Wingdings" w:hint="default"/>
+      </w:rPr>
+    </w:lvl>
+    <w:lvl w:ilvl="3" w:tplc="04090001" w:tentative="1">
+      <w:start w:val="1"/>
+      <w:numFmt w:val="bullet"/>
+      <w:lvlText w:val=""/>
+      <w:lvlJc w:val="left"/>
+      <w:pPr>
+        <w:ind w:left="1760" w:hanging="440"/>
+      </w:pPr>
+      <w:rPr>
+        <w:rFonts w:ascii="Wingdings" w:hAnsi="Wingdings" w:hint="default"/>
+      </w:rPr>
+    </w:lvl>
+    <w:lvl w:ilvl="4" w:tplc="04090003" w:tentative="1">
+      <w:start w:val="1"/>
+      <w:numFmt w:val="bullet"/>
+      <w:lvlText w:val=""/>
+      <w:lvlJc w:val="left"/>
+      <w:pPr>
+        <w:ind w:left="2200" w:hanging="440"/>
+      </w:pPr>
+      <w:rPr>
+        <w:rFonts w:ascii="Wingdings" w:hAnsi="Wingdings" w:hint="default"/>
+      </w:rPr>
+    </w:lvl>
+    <w:lvl w:ilvl="5" w:tplc="04090005" w:tentative="1">
+      <w:start w:val="1"/>
+      <w:numFmt w:val="bullet"/>
+      <w:lvlText w:val=""/>
+      <w:lvlJc w:val="left"/>
+      <w:pPr>
+        <w:ind w:left="2640" w:hanging="440"/>
+      </w:pPr>
+      <w:rPr>
+        <w:rFonts w:ascii="Wingdings" w:hAnsi="Wingdings" w:hint="default"/>
+      </w:rPr>
+    </w:lvl>
+    <w:lvl w:ilvl="6" w:tplc="04090001" w:tentative="1">
+      <w:start w:val="1"/>
+      <w:numFmt w:val="bullet"/>
+      <w:lvlText w:val=""/>
+      <w:lvlJc w:val="left"/>
+      <w:pPr>
+        <w:ind w:left="3080" w:hanging="440"/>
+      </w:pPr>
+      <w:rPr>
+        <w:rFonts w:ascii="Wingdings" w:hAnsi="Wingdings" w:hint="default"/>
+      </w:rPr>
+    </w:lvl>
+    <w:lvl w:ilvl="7" w:tplc="04090003" w:tentative="1">
+      <w:start w:val="1"/>
+      <w:numFmt w:val="bullet"/>
+      <w:lvlText w:val=""/>
+      <w:lvlJc w:val="left"/>
+      <w:pPr>
+        <w:ind w:left="3520" w:hanging="440"/>
+      </w:pPr>
+      <w:rPr>
+        <w:rFonts w:ascii="Wingdings" w:hAnsi="Wingdings" w:hint="default"/>
+      </w:rPr>
+    </w:lvl>
+    <w:lvl w:ilvl="8" w:tplc="04090005" w:tentative="1">
+      <w:start w:val="1"/>
+      <w:numFmt w:val="bullet"/>
+      <w:lvlText w:val=""/>
+      <w:lvlJc w:val="left"/>
+      <w:pPr>
+        <w:ind w:left="3960" w:hanging="440"/>
+      </w:pPr>
+      <w:rPr>
+        <w:rFonts w:ascii="Wingdings" w:hAnsi="Wingdings" w:hint="default"/>
+      </w:rPr>
+    </w:lvl>
+  </w:abstractNum>
+  <w:abstractNum w:abstractNumId="8" w15:restartNumberingAfterBreak="0">
+    <w:nsid w:val="581C03AA"/>
+    <w:multiLevelType w:val="hybridMultilevel"/>
+    <w:tmpl w:val="999C9C66"/>
+    <w:lvl w:ilvl="0" w:tplc="1BE2EFE2">
+      <w:start w:val="1"/>
+      <w:numFmt w:val="bullet"/>
+      <w:lvlText w:val=""/>
+      <w:lvlJc w:val="left"/>
+      <w:pPr>
+        <w:ind w:left="3320" w:hanging="440"/>
+      </w:pPr>
+      <w:rPr>
+        <w:rFonts w:ascii="Wingdings" w:hAnsi="Wingdings" w:hint="default"/>
+      </w:rPr>
+    </w:lvl>
+    <w:lvl w:ilvl="1" w:tplc="04090003" w:tentative="1">
+      <w:start w:val="1"/>
+      <w:numFmt w:val="bullet"/>
+      <w:lvlText w:val=""/>
+      <w:lvlJc w:val="left"/>
+      <w:pPr>
+        <w:ind w:left="3760" w:hanging="440"/>
+      </w:pPr>
+      <w:rPr>
+        <w:rFonts w:ascii="Wingdings" w:hAnsi="Wingdings" w:hint="default"/>
+      </w:rPr>
+    </w:lvl>
+    <w:lvl w:ilvl="2" w:tplc="04090005" w:tentative="1">
+      <w:start w:val="1"/>
+      <w:numFmt w:val="bullet"/>
+      <w:lvlText w:val=""/>
+      <w:lvlJc w:val="left"/>
+      <w:pPr>
+        <w:ind w:left="4200" w:hanging="440"/>
+      </w:pPr>
+      <w:rPr>
+        <w:rFonts w:ascii="Wingdings" w:hAnsi="Wingdings" w:hint="default"/>
+      </w:rPr>
+    </w:lvl>
+    <w:lvl w:ilvl="3" w:tplc="04090001" w:tentative="1">
+      <w:start w:val="1"/>
+      <w:numFmt w:val="bullet"/>
+      <w:lvlText w:val=""/>
+      <w:lvlJc w:val="left"/>
+      <w:pPr>
+        <w:ind w:left="4640" w:hanging="440"/>
+      </w:pPr>
+      <w:rPr>
+        <w:rFonts w:ascii="Wingdings" w:hAnsi="Wingdings" w:hint="default"/>
+      </w:rPr>
+    </w:lvl>
+    <w:lvl w:ilvl="4" w:tplc="04090003" w:tentative="1">
+      <w:start w:val="1"/>
+      <w:numFmt w:val="bullet"/>
+      <w:lvlText w:val=""/>
+      <w:lvlJc w:val="left"/>
+      <w:pPr>
+        <w:ind w:left="5080" w:hanging="440"/>
+      </w:pPr>
+      <w:rPr>
+        <w:rFonts w:ascii="Wingdings" w:hAnsi="Wingdings" w:hint="default"/>
+      </w:rPr>
+    </w:lvl>
+    <w:lvl w:ilvl="5" w:tplc="04090005" w:tentative="1">
+      <w:start w:val="1"/>
+      <w:numFmt w:val="bullet"/>
+      <w:lvlText w:val=""/>
+      <w:lvlJc w:val="left"/>
+      <w:pPr>
+        <w:ind w:left="5520" w:hanging="440"/>
+      </w:pPr>
+      <w:rPr>
+        <w:rFonts w:ascii="Wingdings" w:hAnsi="Wingdings" w:hint="default"/>
+      </w:rPr>
+    </w:lvl>
+    <w:lvl w:ilvl="6" w:tplc="04090001" w:tentative="1">
+      <w:start w:val="1"/>
+      <w:numFmt w:val="bullet"/>
+      <w:lvlText w:val=""/>
+      <w:lvlJc w:val="left"/>
+      <w:pPr>
+        <w:ind w:left="5960" w:hanging="440"/>
+      </w:pPr>
+      <w:rPr>
+        <w:rFonts w:ascii="Wingdings" w:hAnsi="Wingdings" w:hint="default"/>
+      </w:rPr>
+    </w:lvl>
+    <w:lvl w:ilvl="7" w:tplc="04090003" w:tentative="1">
+      <w:start w:val="1"/>
+      <w:numFmt w:val="bullet"/>
+      <w:lvlText w:val=""/>
+      <w:lvlJc w:val="left"/>
+      <w:pPr>
+        <w:ind w:left="6400" w:hanging="440"/>
+      </w:pPr>
+      <w:rPr>
+        <w:rFonts w:ascii="Wingdings" w:hAnsi="Wingdings" w:hint="default"/>
+      </w:rPr>
+    </w:lvl>
+    <w:lvl w:ilvl="8" w:tplc="04090005" w:tentative="1">
+      <w:start w:val="1"/>
+      <w:numFmt w:val="bullet"/>
+      <w:lvlText w:val=""/>
+      <w:lvlJc w:val="left"/>
+      <w:pPr>
+        <w:ind w:left="6840" w:hanging="440"/>
+      </w:pPr>
+      <w:rPr>
+        <w:rFonts w:ascii="Wingdings" w:hAnsi="Wingdings" w:hint="default"/>
+      </w:rPr>
+    </w:lvl>
+  </w:abstractNum>
+  <w:abstractNum w:abstractNumId="9" w15:restartNumberingAfterBreak="0">
+    <w:nsid w:val="65E550C7"/>
+    <w:multiLevelType w:val="hybridMultilevel"/>
+    <w:tmpl w:val="3FF29672"/>
+    <w:lvl w:ilvl="0" w:tplc="1BE2EFE2">
+      <w:start w:val="1"/>
+      <w:numFmt w:val="bullet"/>
+      <w:lvlText w:val=""/>
+      <w:lvlJc w:val="left"/>
+      <w:pPr>
+        <w:ind w:left="3320" w:hanging="440"/>
+      </w:pPr>
+      <w:rPr>
+        <w:rFonts w:ascii="Wingdings" w:hAnsi="Wingdings" w:hint="default"/>
+      </w:rPr>
+    </w:lvl>
+    <w:lvl w:ilvl="1" w:tplc="04090003" w:tentative="1">
+      <w:start w:val="1"/>
+      <w:numFmt w:val="bullet"/>
+      <w:lvlText w:val=""/>
+      <w:lvlJc w:val="left"/>
+      <w:pPr>
+        <w:ind w:left="3760" w:hanging="440"/>
+      </w:pPr>
+      <w:rPr>
+        <w:rFonts w:ascii="Wingdings" w:hAnsi="Wingdings" w:hint="default"/>
+      </w:rPr>
+    </w:lvl>
+    <w:lvl w:ilvl="2" w:tplc="04090005" w:tentative="1">
+      <w:start w:val="1"/>
+      <w:numFmt w:val="bullet"/>
+      <w:lvlText w:val=""/>
+      <w:lvlJc w:val="left"/>
+      <w:pPr>
+        <w:ind w:left="4200" w:hanging="440"/>
+      </w:pPr>
+      <w:rPr>
+        <w:rFonts w:ascii="Wingdings" w:hAnsi="Wingdings" w:hint="default"/>
+      </w:rPr>
+    </w:lvl>
+    <w:lvl w:ilvl="3" w:tplc="04090001" w:tentative="1">
+      <w:start w:val="1"/>
+      <w:numFmt w:val="bullet"/>
+      <w:lvlText w:val=""/>
+      <w:lvlJc w:val="left"/>
+      <w:pPr>
+        <w:ind w:left="4640" w:hanging="440"/>
+      </w:pPr>
+      <w:rPr>
+        <w:rFonts w:ascii="Wingdings" w:hAnsi="Wingdings" w:hint="default"/>
+      </w:rPr>
+    </w:lvl>
+    <w:lvl w:ilvl="4" w:tplc="04090003" w:tentative="1">
+      <w:start w:val="1"/>
+      <w:numFmt w:val="bullet"/>
+      <w:lvlText w:val=""/>
+      <w:lvlJc w:val="left"/>
+      <w:pPr>
+        <w:ind w:left="5080" w:hanging="440"/>
+      </w:pPr>
+      <w:rPr>
+        <w:rFonts w:ascii="Wingdings" w:hAnsi="Wingdings" w:hint="default"/>
+      </w:rPr>
+    </w:lvl>
+    <w:lvl w:ilvl="5" w:tplc="04090005" w:tentative="1">
+      <w:start w:val="1"/>
+      <w:numFmt w:val="bullet"/>
+      <w:lvlText w:val=""/>
+      <w:lvlJc w:val="left"/>
+      <w:pPr>
+        <w:ind w:left="5520" w:hanging="440"/>
+      </w:pPr>
+      <w:rPr>
+        <w:rFonts w:ascii="Wingdings" w:hAnsi="Wingdings" w:hint="default"/>
+      </w:rPr>
+    </w:lvl>
+    <w:lvl w:ilvl="6" w:tplc="04090001" w:tentative="1">
+      <w:start w:val="1"/>
+      <w:numFmt w:val="bullet"/>
+      <w:lvlText w:val=""/>
+      <w:lvlJc w:val="left"/>
+      <w:pPr>
+        <w:ind w:left="5960" w:hanging="440"/>
+      </w:pPr>
+      <w:rPr>
+        <w:rFonts w:ascii="Wingdings" w:hAnsi="Wingdings" w:hint="default"/>
+      </w:rPr>
+    </w:lvl>
+    <w:lvl w:ilvl="7" w:tplc="04090003" w:tentative="1">
+      <w:start w:val="1"/>
+      <w:numFmt w:val="bullet"/>
+      <w:lvlText w:val=""/>
+      <w:lvlJc w:val="left"/>
+      <w:pPr>
+        <w:ind w:left="6400" w:hanging="440"/>
+      </w:pPr>
+      <w:rPr>
+        <w:rFonts w:ascii="Wingdings" w:hAnsi="Wingdings" w:hint="default"/>
+      </w:rPr>
+    </w:lvl>
+    <w:lvl w:ilvl="8" w:tplc="04090005" w:tentative="1">
+      <w:start w:val="1"/>
+      <w:numFmt w:val="bullet"/>
+      <w:lvlText w:val=""/>
+      <w:lvlJc w:val="left"/>
+      <w:pPr>
+        <w:ind w:left="6840" w:hanging="440"/>
+      </w:pPr>
+      <w:rPr>
+        <w:rFonts w:ascii="Wingdings" w:hAnsi="Wingdings" w:hint="default"/>
+      </w:rPr>
+    </w:lvl>
+  </w:abstractNum>
+  <w:abstractNum w:abstractNumId="10" w15:restartNumberingAfterBreak="0">
+    <w:nsid w:val="6CE55AE0"/>
+    <w:multiLevelType w:val="hybridMultilevel"/>
+    <w:tmpl w:val="1C3808EC"/>
+    <w:lvl w:ilvl="0" w:tplc="1BE2EFE2">
+      <w:start w:val="1"/>
+      <w:numFmt w:val="bullet"/>
+      <w:lvlText w:val=""/>
+      <w:lvlJc w:val="left"/>
+      <w:pPr>
+        <w:ind w:left="440" w:hanging="440"/>
+      </w:pPr>
+      <w:rPr>
+        <w:rFonts w:ascii="Wingdings" w:hAnsi="Wingdings" w:hint="default"/>
+      </w:rPr>
+    </w:lvl>
+    <w:lvl w:ilvl="1" w:tplc="04090003" w:tentative="1">
+      <w:start w:val="1"/>
+      <w:numFmt w:val="bullet"/>
+      <w:lvlText w:val=""/>
+      <w:lvlJc w:val="left"/>
+      <w:pPr>
+        <w:ind w:left="880" w:hanging="440"/>
+      </w:pPr>
+      <w:rPr>
+        <w:rFonts w:ascii="Wingdings" w:hAnsi="Wingdings" w:hint="default"/>
+      </w:rPr>
+    </w:lvl>
+    <w:lvl w:ilvl="2" w:tplc="04090005" w:tentative="1">
+      <w:start w:val="1"/>
+      <w:numFmt w:val="bullet"/>
+      <w:lvlText w:val=""/>
+      <w:lvlJc w:val="left"/>
+      <w:pPr>
+        <w:ind w:left="1320" w:hanging="440"/>
+      </w:pPr>
+      <w:rPr>
+        <w:rFonts w:ascii="Wingdings" w:hAnsi="Wingdings" w:hint="default"/>
+      </w:rPr>
+    </w:lvl>
+    <w:lvl w:ilvl="3" w:tplc="04090001" w:tentative="1">
+      <w:start w:val="1"/>
+      <w:numFmt w:val="bullet"/>
+      <w:lvlText w:val=""/>
+      <w:lvlJc w:val="left"/>
+      <w:pPr>
+        <w:ind w:left="1760" w:hanging="440"/>
+      </w:pPr>
+      <w:rPr>
+        <w:rFonts w:ascii="Wingdings" w:hAnsi="Wingdings" w:hint="default"/>
+      </w:rPr>
+    </w:lvl>
+    <w:lvl w:ilvl="4" w:tplc="04090003" w:tentative="1">
+      <w:start w:val="1"/>
+      <w:numFmt w:val="bullet"/>
+      <w:lvlText w:val=""/>
+      <w:lvlJc w:val="left"/>
+      <w:pPr>
+        <w:ind w:left="2200" w:hanging="440"/>
+      </w:pPr>
+      <w:rPr>
+        <w:rFonts w:ascii="Wingdings" w:hAnsi="Wingdings" w:hint="default"/>
+      </w:rPr>
+    </w:lvl>
+    <w:lvl w:ilvl="5" w:tplc="04090005" w:tentative="1">
+      <w:start w:val="1"/>
+      <w:numFmt w:val="bullet"/>
+      <w:lvlText w:val=""/>
+      <w:lvlJc w:val="left"/>
+      <w:pPr>
+        <w:ind w:left="2640" w:hanging="440"/>
+      </w:pPr>
+      <w:rPr>
+        <w:rFonts w:ascii="Wingdings" w:hAnsi="Wingdings" w:hint="default"/>
+      </w:rPr>
+    </w:lvl>
+    <w:lvl w:ilvl="6" w:tplc="04090001" w:tentative="1">
+      <w:start w:val="1"/>
+      <w:numFmt w:val="bullet"/>
+      <w:lvlText w:val=""/>
+      <w:lvlJc w:val="left"/>
+      <w:pPr>
+        <w:ind w:left="3080" w:hanging="440"/>
+      </w:pPr>
+      <w:rPr>
+        <w:rFonts w:ascii="Wingdings" w:hAnsi="Wingdings" w:hint="default"/>
+      </w:rPr>
+    </w:lvl>
+    <w:lvl w:ilvl="7" w:tplc="04090003" w:tentative="1">
+      <w:start w:val="1"/>
+      <w:numFmt w:val="bullet"/>
+      <w:lvlText w:val=""/>
+      <w:lvlJc w:val="left"/>
+      <w:pPr>
+        <w:ind w:left="3520" w:hanging="440"/>
+      </w:pPr>
+      <w:rPr>
+        <w:rFonts w:ascii="Wingdings" w:hAnsi="Wingdings" w:hint="default"/>
+      </w:rPr>
+    </w:lvl>
+    <w:lvl w:ilvl="8" w:tplc="04090005" w:tentative="1">
+      <w:start w:val="1"/>
+      <w:numFmt w:val="bullet"/>
+      <w:lvlText w:val=""/>
+      <w:lvlJc w:val="left"/>
+      <w:pPr>
+        <w:ind w:left="3960" w:hanging="440"/>
+      </w:pPr>
+      <w:rPr>
+        <w:rFonts w:ascii="Wingdings" w:hAnsi="Wingdings" w:hint="default"/>
+      </w:rPr>
+    </w:lvl>
+  </w:abstractNum>
+  <w:abstractNum w:abstractNumId="11" w15:restartNumberingAfterBreak="0">
+    <w:nsid w:val="7A321E47"/>
+    <w:multiLevelType w:val="hybridMultilevel"/>
+    <w:tmpl w:val="A1EAF752"/>
+    <w:lvl w:ilvl="0" w:tplc="1BE2EFE2">
       <w:start w:val="1"/>
       <w:numFmt w:val="bullet"/>
       <w:lvlText w:val=""/>
@@ -3286,13 +7436,37 @@
     <w:abstractNumId w:val="0"/>
   </w:num>
   <w:num w:numId="2" w16cid:durableId="126045637">
+    <w:abstractNumId w:val="5"/>
+  </w:num>
+  <w:num w:numId="3" w16cid:durableId="80490069">
+    <w:abstractNumId w:val="3"/>
+  </w:num>
+  <w:num w:numId="4" w16cid:durableId="1844083515">
+    <w:abstractNumId w:val="7"/>
+  </w:num>
+  <w:num w:numId="5" w16cid:durableId="235747145">
+    <w:abstractNumId w:val="1"/>
+  </w:num>
+  <w:num w:numId="6" w16cid:durableId="1195190663">
+    <w:abstractNumId w:val="8"/>
+  </w:num>
+  <w:num w:numId="7" w16cid:durableId="1909417498">
+    <w:abstractNumId w:val="6"/>
+  </w:num>
+  <w:num w:numId="8" w16cid:durableId="392049367">
+    <w:abstractNumId w:val="4"/>
+  </w:num>
+  <w:num w:numId="9" w16cid:durableId="1369644850">
+    <w:abstractNumId w:val="9"/>
+  </w:num>
+  <w:num w:numId="10" w16cid:durableId="1363362419">
+    <w:abstractNumId w:val="11"/>
+  </w:num>
+  <w:num w:numId="11" w16cid:durableId="197547071">
     <w:abstractNumId w:val="2"/>
   </w:num>
-  <w:num w:numId="3" w16cid:durableId="80490069">
-    <w:abstractNumId w:val="1"/>
-  </w:num>
-  <w:num w:numId="4" w16cid:durableId="1844083515">
-    <w:abstractNumId w:val="3"/>
+  <w:num w:numId="12" w16cid:durableId="1096172110">
+    <w:abstractNumId w:val="10"/>
   </w:num>
 </w:numbering>
 </file>

</xml_diff>

<commit_message>
Update, try to finish method tomorrow
</commit_message>
<xml_diff>
--- a/Dissertation.docx
+++ b/Dissertation.docx
@@ -2622,7 +2622,7 @@
         <w:widowControl/>
         <w:jc w:val="left"/>
         <w:rPr>
-          <w:rFonts w:ascii="Times New Roman" w:hAnsi="Times New Roman" w:cs="Times New Roman" w:hint="eastAsia"/>
+          <w:rFonts w:ascii="Times New Roman" w:hAnsi="Times New Roman" w:cs="Times New Roman"/>
         </w:rPr>
       </w:pPr>
       <w:r>
@@ -2645,7 +2645,7 @@
       <w:pPr>
         <w:widowControl/>
         <w:rPr>
-          <w:rFonts w:ascii="Times New Roman" w:hAnsi="Times New Roman" w:cs="Times New Roman" w:hint="eastAsia"/>
+          <w:rFonts w:ascii="Times New Roman" w:hAnsi="Times New Roman" w:cs="Times New Roman"/>
           <w:color w:val="000000" w:themeColor="text1"/>
         </w:rPr>
       </w:pPr>
@@ -6467,7 +6467,7 @@
         <w:widowControl/>
         <w:jc w:val="center"/>
         <w:rPr>
-          <w:rFonts w:ascii="Times New Roman" w:hAnsi="Times New Roman" w:cs="Times New Roman" w:hint="eastAsia"/>
+          <w:rFonts w:ascii="Times New Roman" w:hAnsi="Times New Roman" w:cs="Times New Roman"/>
         </w:rPr>
       </w:pPr>
       <w:r>
@@ -6500,6 +6500,7 @@
           <w:p>
             <w:pPr>
               <w:widowControl/>
+              <w:jc w:val="center"/>
               <w:rPr>
                 <w:rFonts w:ascii="Times New Roman" w:hAnsi="Times New Roman" w:cs="Times New Roman"/>
               </w:rPr>
@@ -6519,6 +6520,7 @@
           <w:p>
             <w:pPr>
               <w:widowControl/>
+              <w:jc w:val="center"/>
               <w:rPr>
                 <w:rFonts w:ascii="Times New Roman" w:hAnsi="Times New Roman" w:cs="Times New Roman"/>
               </w:rPr>
@@ -6538,6 +6540,7 @@
           <w:p>
             <w:pPr>
               <w:widowControl/>
+              <w:jc w:val="center"/>
               <w:rPr>
                 <w:rFonts w:ascii="Times New Roman" w:hAnsi="Times New Roman" w:cs="Times New Roman"/>
               </w:rPr>
@@ -6557,6 +6560,7 @@
           <w:p>
             <w:pPr>
               <w:widowControl/>
+              <w:jc w:val="center"/>
               <w:rPr>
                 <w:rFonts w:ascii="Times New Roman" w:hAnsi="Times New Roman" w:cs="Times New Roman"/>
               </w:rPr>
@@ -6576,6 +6580,7 @@
           <w:p>
             <w:pPr>
               <w:widowControl/>
+              <w:jc w:val="center"/>
               <w:rPr>
                 <w:rFonts w:ascii="Times New Roman" w:hAnsi="Times New Roman" w:cs="Times New Roman"/>
               </w:rPr>
@@ -6595,6 +6600,7 @@
           <w:p>
             <w:pPr>
               <w:widowControl/>
+              <w:jc w:val="center"/>
               <w:rPr>
                 <w:rFonts w:ascii="Times New Roman" w:hAnsi="Times New Roman" w:cs="Times New Roman"/>
               </w:rPr>
@@ -6614,6 +6620,7 @@
           <w:p>
             <w:pPr>
               <w:widowControl/>
+              <w:jc w:val="center"/>
               <w:rPr>
                 <w:rFonts w:ascii="Times New Roman" w:hAnsi="Times New Roman" w:cs="Times New Roman"/>
               </w:rPr>
@@ -6647,6 +6654,7 @@
           <w:p>
             <w:pPr>
               <w:widowControl/>
+              <w:jc w:val="center"/>
               <w:rPr>
                 <w:rFonts w:ascii="Times New Roman" w:hAnsi="Times New Roman" w:cs="Times New Roman"/>
               </w:rPr>
@@ -6666,6 +6674,7 @@
           <w:p>
             <w:pPr>
               <w:widowControl/>
+              <w:jc w:val="center"/>
               <w:rPr>
                 <w:rFonts w:ascii="Times New Roman" w:hAnsi="Times New Roman" w:cs="Times New Roman"/>
               </w:rPr>
@@ -6697,6 +6706,7 @@
           <w:p>
             <w:pPr>
               <w:widowControl/>
+              <w:jc w:val="center"/>
               <w:rPr>
                 <w:rFonts w:ascii="Times New Roman" w:hAnsi="Times New Roman" w:cs="Times New Roman"/>
               </w:rPr>
@@ -6711,13 +6721,7 @@
               <w:rPr>
                 <w:rFonts w:ascii="Times New Roman" w:eastAsia="等线" w:hAnsi="Times New Roman" w:cs="Times New Roman"/>
               </w:rPr>
-              <w:t>±</w:t>
-            </w:r>
-            <w:r>
-              <w:rPr>
-                <w:rFonts w:ascii="Times New Roman" w:eastAsia="等线" w:hAnsi="Times New Roman" w:cs="Times New Roman"/>
-              </w:rPr>
-              <w:t>0.03</w:t>
+              <w:t>±0.03</w:t>
             </w:r>
           </w:p>
         </w:tc>
@@ -6728,8 +6732,9 @@
           <w:p>
             <w:pPr>
               <w:widowControl/>
+              <w:jc w:val="center"/>
               <w:rPr>
-                <w:rFonts w:ascii="Times New Roman" w:hAnsi="Times New Roman" w:cs="Times New Roman" w:hint="eastAsia"/>
+                <w:rFonts w:ascii="Times New Roman" w:hAnsi="Times New Roman" w:cs="Times New Roman"/>
               </w:rPr>
             </w:pPr>
             <w:r>
@@ -6759,8 +6764,9 @@
           <w:p>
             <w:pPr>
               <w:widowControl/>
+              <w:jc w:val="center"/>
               <w:rPr>
-                <w:rFonts w:ascii="Times New Roman" w:hAnsi="Times New Roman" w:cs="Times New Roman" w:hint="eastAsia"/>
+                <w:rFonts w:ascii="Times New Roman" w:hAnsi="Times New Roman" w:cs="Times New Roman"/>
               </w:rPr>
             </w:pPr>
             <w:r>
@@ -6790,8 +6796,9 @@
           <w:p>
             <w:pPr>
               <w:widowControl/>
+              <w:jc w:val="center"/>
               <w:rPr>
-                <w:rFonts w:ascii="Times New Roman" w:hAnsi="Times New Roman" w:cs="Times New Roman" w:hint="eastAsia"/>
+                <w:rFonts w:ascii="Times New Roman" w:hAnsi="Times New Roman" w:cs="Times New Roman"/>
               </w:rPr>
             </w:pPr>
             <w:r>
@@ -6809,8 +6816,9 @@
           <w:p>
             <w:pPr>
               <w:widowControl/>
+              <w:jc w:val="center"/>
               <w:rPr>
-                <w:rFonts w:ascii="Times New Roman" w:hAnsi="Times New Roman" w:cs="Times New Roman" w:hint="eastAsia"/>
+                <w:rFonts w:ascii="Times New Roman" w:hAnsi="Times New Roman" w:cs="Times New Roman"/>
               </w:rPr>
             </w:pPr>
             <w:r>
@@ -6842,8 +6850,9 @@
           <w:p>
             <w:pPr>
               <w:widowControl/>
+              <w:jc w:val="center"/>
               <w:rPr>
-                <w:rFonts w:ascii="Times New Roman" w:hAnsi="Times New Roman" w:cs="Times New Roman" w:hint="eastAsia"/>
+                <w:rFonts w:ascii="Times New Roman" w:hAnsi="Times New Roman" w:cs="Times New Roman"/>
               </w:rPr>
             </w:pPr>
             <w:r>
@@ -6861,8 +6870,9 @@
           <w:p>
             <w:pPr>
               <w:widowControl/>
+              <w:jc w:val="center"/>
               <w:rPr>
-                <w:rFonts w:ascii="Times New Roman" w:hAnsi="Times New Roman" w:cs="Times New Roman" w:hint="eastAsia"/>
+                <w:rFonts w:ascii="Times New Roman" w:hAnsi="Times New Roman" w:cs="Times New Roman"/>
               </w:rPr>
             </w:pPr>
             <w:r>
@@ -6892,8 +6902,9 @@
           <w:p>
             <w:pPr>
               <w:widowControl/>
+              <w:jc w:val="center"/>
               <w:rPr>
-                <w:rFonts w:ascii="Times New Roman" w:hAnsi="Times New Roman" w:cs="Times New Roman" w:hint="eastAsia"/>
+                <w:rFonts w:ascii="Times New Roman" w:hAnsi="Times New Roman" w:cs="Times New Roman"/>
               </w:rPr>
             </w:pPr>
             <w:r>
@@ -6923,8 +6934,9 @@
           <w:p>
             <w:pPr>
               <w:widowControl/>
+              <w:jc w:val="center"/>
               <w:rPr>
-                <w:rFonts w:ascii="Times New Roman" w:hAnsi="Times New Roman" w:cs="Times New Roman" w:hint="eastAsia"/>
+                <w:rFonts w:ascii="Times New Roman" w:hAnsi="Times New Roman" w:cs="Times New Roman"/>
               </w:rPr>
             </w:pPr>
             <w:r>
@@ -6954,8 +6966,9 @@
           <w:p>
             <w:pPr>
               <w:widowControl/>
+              <w:jc w:val="center"/>
               <w:rPr>
-                <w:rFonts w:ascii="Times New Roman" w:hAnsi="Times New Roman" w:cs="Times New Roman" w:hint="eastAsia"/>
+                <w:rFonts w:ascii="Times New Roman" w:hAnsi="Times New Roman" w:cs="Times New Roman"/>
               </w:rPr>
             </w:pPr>
             <w:r>
@@ -6985,8 +6998,9 @@
           <w:p>
             <w:pPr>
               <w:widowControl/>
+              <w:jc w:val="center"/>
               <w:rPr>
-                <w:rFonts w:ascii="Times New Roman" w:hAnsi="Times New Roman" w:cs="Times New Roman" w:hint="eastAsia"/>
+                <w:rFonts w:ascii="Times New Roman" w:hAnsi="Times New Roman" w:cs="Times New Roman"/>
               </w:rPr>
             </w:pPr>
             <w:r>
@@ -7004,8 +7018,9 @@
           <w:p>
             <w:pPr>
               <w:widowControl/>
+              <w:jc w:val="center"/>
               <w:rPr>
-                <w:rFonts w:ascii="Times New Roman" w:hAnsi="Times New Roman" w:cs="Times New Roman" w:hint="eastAsia"/>
+                <w:rFonts w:ascii="Times New Roman" w:hAnsi="Times New Roman" w:cs="Times New Roman"/>
               </w:rPr>
             </w:pPr>
             <w:r>
@@ -7037,8 +7052,9 @@
           <w:p>
             <w:pPr>
               <w:widowControl/>
+              <w:jc w:val="center"/>
               <w:rPr>
-                <w:rFonts w:ascii="Times New Roman" w:hAnsi="Times New Roman" w:cs="Times New Roman" w:hint="eastAsia"/>
+                <w:rFonts w:ascii="Times New Roman" w:hAnsi="Times New Roman" w:cs="Times New Roman"/>
               </w:rPr>
             </w:pPr>
             <w:r>
@@ -7056,8 +7072,9 @@
           <w:p>
             <w:pPr>
               <w:widowControl/>
+              <w:jc w:val="center"/>
               <w:rPr>
-                <w:rFonts w:ascii="Times New Roman" w:hAnsi="Times New Roman" w:cs="Times New Roman" w:hint="eastAsia"/>
+                <w:rFonts w:ascii="Times New Roman" w:hAnsi="Times New Roman" w:cs="Times New Roman"/>
               </w:rPr>
             </w:pPr>
             <w:r>
@@ -7087,8 +7104,9 @@
           <w:p>
             <w:pPr>
               <w:widowControl/>
+              <w:jc w:val="center"/>
               <w:rPr>
-                <w:rFonts w:ascii="Times New Roman" w:hAnsi="Times New Roman" w:cs="Times New Roman" w:hint="eastAsia"/>
+                <w:rFonts w:ascii="Times New Roman" w:hAnsi="Times New Roman" w:cs="Times New Roman"/>
               </w:rPr>
             </w:pPr>
             <w:r>
@@ -7118,8 +7136,9 @@
           <w:p>
             <w:pPr>
               <w:widowControl/>
+              <w:jc w:val="center"/>
               <w:rPr>
-                <w:rFonts w:ascii="Times New Roman" w:hAnsi="Times New Roman" w:cs="Times New Roman" w:hint="eastAsia"/>
+                <w:rFonts w:ascii="Times New Roman" w:hAnsi="Times New Roman" w:cs="Times New Roman"/>
               </w:rPr>
             </w:pPr>
             <w:r>
@@ -7149,8 +7168,9 @@
           <w:p>
             <w:pPr>
               <w:widowControl/>
+              <w:jc w:val="center"/>
               <w:rPr>
-                <w:rFonts w:ascii="Times New Roman" w:hAnsi="Times New Roman" w:cs="Times New Roman" w:hint="eastAsia"/>
+                <w:rFonts w:ascii="Times New Roman" w:hAnsi="Times New Roman" w:cs="Times New Roman"/>
               </w:rPr>
             </w:pPr>
             <w:r>
@@ -7180,8 +7200,9 @@
           <w:p>
             <w:pPr>
               <w:widowControl/>
+              <w:jc w:val="center"/>
               <w:rPr>
-                <w:rFonts w:ascii="Times New Roman" w:hAnsi="Times New Roman" w:cs="Times New Roman" w:hint="eastAsia"/>
+                <w:rFonts w:ascii="Times New Roman" w:hAnsi="Times New Roman" w:cs="Times New Roman"/>
               </w:rPr>
             </w:pPr>
             <w:r>
@@ -7199,8 +7220,9 @@
           <w:p>
             <w:pPr>
               <w:widowControl/>
+              <w:jc w:val="center"/>
               <w:rPr>
-                <w:rFonts w:ascii="Times New Roman" w:hAnsi="Times New Roman" w:cs="Times New Roman" w:hint="eastAsia"/>
+                <w:rFonts w:ascii="Times New Roman" w:hAnsi="Times New Roman" w:cs="Times New Roman"/>
               </w:rPr>
             </w:pPr>
             <w:r>
@@ -7237,7 +7259,7 @@
       <w:pPr>
         <w:widowControl/>
         <w:rPr>
-          <w:rFonts w:ascii="Times New Roman" w:hAnsi="Times New Roman" w:cs="Times New Roman" w:hint="eastAsia"/>
+          <w:rFonts w:ascii="Times New Roman" w:hAnsi="Times New Roman" w:cs="Times New Roman"/>
         </w:rPr>
       </w:pPr>
       <w:r>
@@ -7409,6 +7431,3388 @@
           <w:rFonts w:ascii="Times New Roman" w:hAnsi="Times New Roman" w:cs="Times New Roman"/>
         </w:rPr>
       </w:pPr>
+    </w:p>
+    <w:p>
+      <w:pPr>
+        <w:widowControl/>
+        <w:rPr>
+          <w:rFonts w:ascii="Times New Roman" w:hAnsi="Times New Roman" w:cs="Times New Roman"/>
+        </w:rPr>
+      </w:pPr>
+      <w:r>
+        <w:rPr>
+          <w:rFonts w:ascii="Times New Roman" w:hAnsi="Times New Roman" w:cs="Times New Roman" w:hint="eastAsia"/>
+        </w:rPr>
+        <w:t>3.1.3 Initial States (Starts)</w:t>
+      </w:r>
+    </w:p>
+    <w:p>
+      <w:pPr>
+        <w:widowControl/>
+        <w:rPr>
+          <w:rFonts w:ascii="Times New Roman" w:hAnsi="Times New Roman" w:cs="Times New Roman"/>
+        </w:rPr>
+      </w:pPr>
+      <w:r>
+        <w:rPr>
+          <w:rFonts w:ascii="Times New Roman" w:hAnsi="Times New Roman" w:cs="Times New Roman" w:hint="eastAsia"/>
+        </w:rPr>
+        <w:t xml:space="preserve">In addition to the information </w:t>
+      </w:r>
+      <w:proofErr w:type="gramStart"/>
+      <w:r>
+        <w:rPr>
+          <w:rFonts w:ascii="Times New Roman" w:hAnsi="Times New Roman" w:cs="Times New Roman" w:hint="eastAsia"/>
+        </w:rPr>
+        <w:t>of</w:t>
+      </w:r>
+      <w:proofErr w:type="gramEnd"/>
+      <w:r>
+        <w:rPr>
+          <w:rFonts w:ascii="Times New Roman" w:hAnsi="Times New Roman" w:cs="Times New Roman" w:hint="eastAsia"/>
+        </w:rPr>
+        <w:t xml:space="preserve"> climbers and walls, we also simulated the position of climbers on each wall for subsequent analysis training. </w:t>
+      </w:r>
+      <w:r>
+        <w:rPr>
+          <w:rFonts w:ascii="Times New Roman" w:hAnsi="Times New Roman" w:cs="Times New Roman" w:hint="eastAsia"/>
+        </w:rPr>
+        <w:t xml:space="preserve">The method we use to generate starts is radius domain </w:t>
+      </w:r>
+      <w:proofErr w:type="gramStart"/>
+      <w:r>
+        <w:rPr>
+          <w:rFonts w:ascii="Times New Roman" w:hAnsi="Times New Roman" w:cs="Times New Roman" w:hint="eastAsia"/>
+        </w:rPr>
+        <w:t>sampling:</w:t>
+      </w:r>
+      <w:proofErr w:type="gramEnd"/>
+      <w:r>
+        <w:rPr>
+          <w:rFonts w:ascii="Times New Roman" w:hAnsi="Times New Roman" w:cs="Times New Roman" w:hint="eastAsia"/>
+        </w:rPr>
+        <w:t xml:space="preserve"> given the centroids of all hold points on a wall and the body measurements of any climber, we randomly generate a set of initial hands and feet contact points that satisfy geometric feasibility constraints, such as </w:t>
+      </w:r>
+      <w:r>
+        <w:rPr>
+          <w:rFonts w:ascii="Times New Roman" w:hAnsi="Times New Roman" w:cs="Times New Roman"/>
+        </w:rPr>
+        <w:t>“</w:t>
+      </w:r>
+      <w:r>
+        <w:rPr>
+          <w:rFonts w:ascii="Times New Roman" w:hAnsi="Times New Roman" w:cs="Times New Roman" w:hint="eastAsia"/>
+        </w:rPr>
+        <w:t>hands above feet</w:t>
+      </w:r>
+      <w:r>
+        <w:rPr>
+          <w:rFonts w:ascii="Times New Roman" w:hAnsi="Times New Roman" w:cs="Times New Roman"/>
+        </w:rPr>
+        <w:t>”</w:t>
+      </w:r>
+      <w:r>
+        <w:rPr>
+          <w:rFonts w:ascii="Times New Roman" w:hAnsi="Times New Roman" w:cs="Times New Roman" w:hint="eastAsia"/>
+        </w:rPr>
+        <w:t>.</w:t>
+      </w:r>
+      <w:r>
+        <w:rPr>
+          <w:rFonts w:ascii="Times New Roman" w:hAnsi="Times New Roman" w:cs="Times New Roman" w:hint="eastAsia"/>
+        </w:rPr>
+        <w:t xml:space="preserve"> In a word, it will randomly select a hold point as the center </w:t>
+      </w:r>
+      <w:r>
+        <w:rPr>
+          <w:rFonts w:ascii="Times New Roman" w:hAnsi="Times New Roman" w:cs="Times New Roman"/>
+        </w:rPr>
+        <w:t>and</w:t>
+      </w:r>
+      <w:r>
+        <w:rPr>
+          <w:rFonts w:ascii="Times New Roman" w:hAnsi="Times New Roman" w:cs="Times New Roman" w:hint="eastAsia"/>
+        </w:rPr>
+        <w:t xml:space="preserve"> randomly select four hold points within a circle with a certain physical radius with that point as the center. Then, it will assign them as hands and feet automatically based on their y-values. If the constraints are not met, retry. If the </w:t>
+      </w:r>
+      <w:r>
+        <w:rPr>
+          <w:rFonts w:ascii="Times New Roman" w:hAnsi="Times New Roman" w:cs="Times New Roman"/>
+        </w:rPr>
+        <w:t>neighborhood</w:t>
+      </w:r>
+      <w:r>
+        <w:rPr>
+          <w:rFonts w:ascii="Times New Roman" w:hAnsi="Times New Roman" w:cs="Times New Roman" w:hint="eastAsia"/>
+        </w:rPr>
+        <w:t xml:space="preserve"> is too less to select four points, gradually expand the radius and try again.</w:t>
+      </w:r>
+    </w:p>
+    <w:p>
+      <w:pPr>
+        <w:widowControl/>
+        <w:rPr>
+          <w:rFonts w:ascii="Times New Roman" w:hAnsi="Times New Roman" w:cs="Times New Roman"/>
+        </w:rPr>
+      </w:pPr>
+    </w:p>
+    <w:p>
+      <w:pPr>
+        <w:widowControl/>
+        <w:rPr>
+          <w:rFonts w:ascii="Times New Roman" w:hAnsi="Times New Roman" w:cs="Times New Roman" w:hint="eastAsia"/>
+        </w:rPr>
+      </w:pPr>
+      <w:r>
+        <w:rPr>
+          <w:rFonts w:ascii="Times New Roman" w:hAnsi="Times New Roman" w:cs="Times New Roman" w:hint="eastAsia"/>
+        </w:rPr>
+        <w:t xml:space="preserve">For hyperparameter and constraints, we set the initial sampling radius to </w:t>
+      </w:r>
+      <m:oMath>
+        <m:sSub>
+          <m:sSubPr>
+            <m:ctrlPr>
+              <w:rPr>
+                <w:rFonts w:ascii="Cambria Math" w:hAnsi="Cambria Math" w:cs="Times New Roman"/>
+                <w:i/>
+              </w:rPr>
+            </m:ctrlPr>
+          </m:sSubPr>
+          <m:e>
+            <m:r>
+              <w:rPr>
+                <w:rFonts w:ascii="Cambria Math" w:hAnsi="Cambria Math" w:cs="Times New Roman"/>
+              </w:rPr>
+              <m:t>R</m:t>
+            </m:r>
+          </m:e>
+          <m:sub>
+            <m:r>
+              <w:rPr>
+                <w:rFonts w:ascii="Cambria Math" w:hAnsi="Cambria Math" w:cs="Times New Roman"/>
+              </w:rPr>
+              <m:t>0</m:t>
+            </m:r>
+          </m:sub>
+        </m:sSub>
+        <m:r>
+          <w:rPr>
+            <w:rFonts w:ascii="Cambria Math" w:hAnsi="Cambria Math" w:cs="Times New Roman"/>
+          </w:rPr>
+          <m:t>=k∙</m:t>
+        </m:r>
+        <m:r>
+          <m:rPr>
+            <m:sty m:val="p"/>
+          </m:rPr>
+          <w:rPr>
+            <w:rFonts w:ascii="Cambria Math" w:hAnsi="Cambria Math" w:cs="Times New Roman"/>
+          </w:rPr>
+          <m:t>min⁡</m:t>
+        </m:r>
+        <m:r>
+          <w:rPr>
+            <w:rFonts w:ascii="Cambria Math" w:hAnsi="Cambria Math" w:cs="Times New Roman"/>
+          </w:rPr>
+          <m:t>(hand_reach, foot_reach)</m:t>
+        </m:r>
+      </m:oMath>
+      <w:r>
+        <w:rPr>
+          <w:rFonts w:ascii="Times New Roman" w:hAnsi="Times New Roman" w:cs="Times New Roman" w:hint="eastAsia"/>
+        </w:rPr>
+        <w:t xml:space="preserve"> with k=0.6, and progressively expand it by [1.0, 1.25, 1.5, 1.75, 2.0] while capping </w:t>
+      </w:r>
+      <m:oMath>
+        <m:r>
+          <w:rPr>
+            <w:rFonts w:ascii="Cambria Math" w:hAnsi="Cambria Math" w:cs="Times New Roman"/>
+          </w:rPr>
+          <m:t>R ≤</m:t>
+        </m:r>
+        <m:r>
+          <m:rPr>
+            <m:sty m:val="p"/>
+          </m:rPr>
+          <w:rPr>
+            <w:rFonts w:ascii="Cambria Math" w:hAnsi="Cambria Math" w:cs="Times New Roman"/>
+          </w:rPr>
+          <m:t>max⁡</m:t>
+        </m:r>
+        <m:r>
+          <w:rPr>
+            <w:rFonts w:ascii="Cambria Math" w:hAnsi="Cambria Math" w:cs="Times New Roman"/>
+          </w:rPr>
+          <m:t>(hand_reach,foot_reach)</m:t>
+        </m:r>
+      </m:oMath>
+      <w:r>
+        <w:rPr>
+          <w:rFonts w:ascii="Times New Roman" w:hAnsi="Times New Roman" w:cs="Times New Roman" w:hint="eastAsia"/>
+        </w:rPr>
+        <w:t xml:space="preserve">. For each radius we draw up to </w:t>
+      </w:r>
+      <w:proofErr w:type="spellStart"/>
+      <w:r>
+        <w:rPr>
+          <w:rFonts w:ascii="Times New Roman" w:hAnsi="Times New Roman" w:cs="Times New Roman" w:hint="eastAsia"/>
+        </w:rPr>
+        <w:t>max_trials</w:t>
+      </w:r>
+      <w:proofErr w:type="spellEnd"/>
+      <w:r>
+        <w:rPr>
+          <w:rFonts w:ascii="Times New Roman" w:hAnsi="Times New Roman" w:cs="Times New Roman" w:hint="eastAsia"/>
+        </w:rPr>
+        <w:t>=50 centers. Feasibility is enforced by hands-above-feet and within-limb span.</w:t>
+      </w:r>
+      <w:r>
+        <w:rPr>
+          <w:rFonts w:ascii="Times New Roman" w:hAnsi="Times New Roman" w:cs="Times New Roman" w:hint="eastAsia"/>
+        </w:rPr>
+        <w:t xml:space="preserve"> Figure 1 is the heatmaps of initial states</w:t>
+      </w:r>
+      <w:r>
+        <w:rPr>
+          <w:rFonts w:ascii="Times New Roman" w:hAnsi="Times New Roman" w:cs="Times New Roman" w:hint="eastAsia"/>
+        </w:rPr>
+        <w:t xml:space="preserve"> divided by all starts, feet, and hands.</w:t>
+      </w:r>
+    </w:p>
+    <w:p>
+      <w:pPr>
+        <w:widowControl/>
+        <w:rPr>
+          <w:rFonts w:ascii="Times New Roman" w:hAnsi="Times New Roman" w:cs="Times New Roman" w:hint="eastAsia"/>
+        </w:rPr>
+      </w:pPr>
+      <w:r>
+        <w:rPr>
+          <w:rFonts w:ascii="Times New Roman" w:hAnsi="Times New Roman" w:cs="Times New Roman"/>
+          <w:noProof/>
+        </w:rPr>
+        <mc:AlternateContent>
+          <mc:Choice Requires="wps">
+            <w:drawing>
+              <wp:anchor distT="45720" distB="45720" distL="114300" distR="114300" simplePos="0" relativeHeight="251658240" behindDoc="0" locked="0" layoutInCell="1" allowOverlap="1" wp14:anchorId="428A54B5" wp14:editId="45F33AF3">
+                <wp:simplePos x="0" y="0"/>
+                <wp:positionH relativeFrom="margin">
+                  <wp:posOffset>0</wp:posOffset>
+                </wp:positionH>
+                <wp:positionV relativeFrom="paragraph">
+                  <wp:posOffset>241935</wp:posOffset>
+                </wp:positionV>
+                <wp:extent cx="5403850" cy="1695450"/>
+                <wp:effectExtent l="0" t="0" r="25400" b="19050"/>
+                <wp:wrapSquare wrapText="bothSides"/>
+                <wp:docPr id="217" name="文本框 2"/>
+                <wp:cNvGraphicFramePr>
+                  <a:graphicFrameLocks xmlns:a="http://schemas.openxmlformats.org/drawingml/2006/main"/>
+                </wp:cNvGraphicFramePr>
+                <a:graphic xmlns:a="http://schemas.openxmlformats.org/drawingml/2006/main">
+                  <a:graphicData uri="http://schemas.microsoft.com/office/word/2010/wordprocessingShape">
+                    <wps:wsp>
+                      <wps:cNvSpPr txBox="1">
+                        <a:spLocks noChangeArrowheads="1"/>
+                      </wps:cNvSpPr>
+                      <wps:spPr bwMode="auto">
+                        <a:xfrm>
+                          <a:off x="0" y="0"/>
+                          <a:ext cx="5403850" cy="1695450"/>
+                        </a:xfrm>
+                        <a:prstGeom prst="rect">
+                          <a:avLst/>
+                        </a:prstGeom>
+                        <a:solidFill>
+                          <a:srgbClr val="FFFFFF"/>
+                        </a:solidFill>
+                        <a:ln w="9525">
+                          <a:solidFill>
+                            <a:srgbClr val="000000"/>
+                          </a:solidFill>
+                          <a:miter lim="800000"/>
+                          <a:headEnd/>
+                          <a:tailEnd/>
+                        </a:ln>
+                      </wps:spPr>
+                      <wps:txbx>
+                        <w:txbxContent>
+                          <w:p>
+                            <w:r>
+                              <w:rPr>
+                                <w:noProof/>
+                              </w:rPr>
+                              <w:drawing>
+                                <wp:inline distT="0" distB="0" distL="0" distR="0" wp14:anchorId="39A45684" wp14:editId="7097C9E9">
+                                  <wp:extent cx="1735200" cy="1440000"/>
+                                  <wp:effectExtent l="0" t="0" r="0" b="8255"/>
+                                  <wp:docPr id="1495861859" name="图片 1" descr="图表&#10;&#10;AI 生成的内容可能不正确。"/>
+                                  <wp:cNvGraphicFramePr>
+                                    <a:graphicFrameLocks xmlns:a="http://schemas.openxmlformats.org/drawingml/2006/main" noChangeAspect="1"/>
+                                  </wp:cNvGraphicFramePr>
+                                  <a:graphic xmlns:a="http://schemas.openxmlformats.org/drawingml/2006/main">
+                                    <a:graphicData uri="http://schemas.openxmlformats.org/drawingml/2006/picture">
+                                      <pic:pic xmlns:pic="http://schemas.openxmlformats.org/drawingml/2006/picture">
+                                        <pic:nvPicPr>
+                                          <pic:cNvPr id="1495861859" name="图片 1" descr="图表&#10;&#10;AI 生成的内容可能不正确。"/>
+                                          <pic:cNvPicPr/>
+                                        </pic:nvPicPr>
+                                        <pic:blipFill>
+                                          <a:blip r:embed="rId7"/>
+                                          <a:stretch>
+                                            <a:fillRect/>
+                                          </a:stretch>
+                                        </pic:blipFill>
+                                        <pic:spPr>
+                                          <a:xfrm>
+                                            <a:off x="0" y="0"/>
+                                            <a:ext cx="1735200" cy="1440000"/>
+                                          </a:xfrm>
+                                          <a:prstGeom prst="rect">
+                                            <a:avLst/>
+                                          </a:prstGeom>
+                                        </pic:spPr>
+                                      </pic:pic>
+                                    </a:graphicData>
+                                  </a:graphic>
+                                </wp:inline>
+                              </w:drawing>
+                            </w:r>
+                            <w:r>
+                              <w:rPr>
+                                <w:noProof/>
+                              </w:rPr>
+                              <w:drawing>
+                                <wp:inline distT="0" distB="0" distL="0" distR="0" wp14:anchorId="0A29E62F" wp14:editId="04705A57">
+                                  <wp:extent cx="1735200" cy="1440000"/>
+                                  <wp:effectExtent l="0" t="0" r="0" b="8255"/>
+                                  <wp:docPr id="1062577596" name="图片 1" descr="图表&#10;&#10;AI 生成的内容可能不正确。"/>
+                                  <wp:cNvGraphicFramePr>
+                                    <a:graphicFrameLocks xmlns:a="http://schemas.openxmlformats.org/drawingml/2006/main" noChangeAspect="1"/>
+                                  </wp:cNvGraphicFramePr>
+                                  <a:graphic xmlns:a="http://schemas.openxmlformats.org/drawingml/2006/main">
+                                    <a:graphicData uri="http://schemas.openxmlformats.org/drawingml/2006/picture">
+                                      <pic:pic xmlns:pic="http://schemas.openxmlformats.org/drawingml/2006/picture">
+                                        <pic:nvPicPr>
+                                          <pic:cNvPr id="1062577596" name="图片 1" descr="图表&#10;&#10;AI 生成的内容可能不正确。"/>
+                                          <pic:cNvPicPr/>
+                                        </pic:nvPicPr>
+                                        <pic:blipFill>
+                                          <a:blip r:embed="rId8"/>
+                                          <a:stretch>
+                                            <a:fillRect/>
+                                          </a:stretch>
+                                        </pic:blipFill>
+                                        <pic:spPr>
+                                          <a:xfrm>
+                                            <a:off x="0" y="0"/>
+                                            <a:ext cx="1735200" cy="1440000"/>
+                                          </a:xfrm>
+                                          <a:prstGeom prst="rect">
+                                            <a:avLst/>
+                                          </a:prstGeom>
+                                        </pic:spPr>
+                                      </pic:pic>
+                                    </a:graphicData>
+                                  </a:graphic>
+                                </wp:inline>
+                              </w:drawing>
+                            </w:r>
+                            <w:r>
+                              <w:rPr>
+                                <w:noProof/>
+                              </w:rPr>
+                              <w:drawing>
+                                <wp:inline distT="0" distB="0" distL="0" distR="0" wp14:anchorId="65467719" wp14:editId="5B53DC76">
+                                  <wp:extent cx="1735200" cy="1440000"/>
+                                  <wp:effectExtent l="0" t="0" r="0" b="8255"/>
+                                  <wp:docPr id="1023177873" name="图片 1" descr="图表&#10;&#10;AI 生成的内容可能不正确。"/>
+                                  <wp:cNvGraphicFramePr>
+                                    <a:graphicFrameLocks xmlns:a="http://schemas.openxmlformats.org/drawingml/2006/main" noChangeAspect="1"/>
+                                  </wp:cNvGraphicFramePr>
+                                  <a:graphic xmlns:a="http://schemas.openxmlformats.org/drawingml/2006/main">
+                                    <a:graphicData uri="http://schemas.openxmlformats.org/drawingml/2006/picture">
+                                      <pic:pic xmlns:pic="http://schemas.openxmlformats.org/drawingml/2006/picture">
+                                        <pic:nvPicPr>
+                                          <pic:cNvPr id="1023177873" name="图片 1" descr="图表&#10;&#10;AI 生成的内容可能不正确。"/>
+                                          <pic:cNvPicPr/>
+                                        </pic:nvPicPr>
+                                        <pic:blipFill>
+                                          <a:blip r:embed="rId9"/>
+                                          <a:stretch>
+                                            <a:fillRect/>
+                                          </a:stretch>
+                                        </pic:blipFill>
+                                        <pic:spPr>
+                                          <a:xfrm>
+                                            <a:off x="0" y="0"/>
+                                            <a:ext cx="1735200" cy="1440000"/>
+                                          </a:xfrm>
+                                          <a:prstGeom prst="rect">
+                                            <a:avLst/>
+                                          </a:prstGeom>
+                                        </pic:spPr>
+                                      </pic:pic>
+                                    </a:graphicData>
+                                  </a:graphic>
+                                </wp:inline>
+                              </w:drawing>
+                            </w:r>
+                          </w:p>
+                        </w:txbxContent>
+                      </wps:txbx>
+                      <wps:bodyPr rot="0" vert="horz" wrap="square" lIns="91440" tIns="45720" rIns="91440" bIns="45720" anchor="t" anchorCtr="0">
+                        <a:noAutofit/>
+                      </wps:bodyPr>
+                    </wps:wsp>
+                  </a:graphicData>
+                </a:graphic>
+                <wp14:sizeRelH relativeFrom="margin">
+                  <wp14:pctWidth>0</wp14:pctWidth>
+                </wp14:sizeRelH>
+                <wp14:sizeRelV relativeFrom="margin">
+                  <wp14:pctHeight>0</wp14:pctHeight>
+                </wp14:sizeRelV>
+              </wp:anchor>
+            </w:drawing>
+          </mc:Choice>
+          <mc:Fallback>
+            <w:pict>
+              <v:shapetype w14:anchorId="428A54B5" id="_x0000_t202" coordsize="21600,21600" o:spt="202" path="m,l,21600r21600,l21600,xe">
+                <v:stroke joinstyle="miter"/>
+                <v:path gradientshapeok="t" o:connecttype="rect"/>
+              </v:shapetype>
+              <v:shape id="文本框 2" o:spid="_x0000_s1026" type="#_x0000_t202" style="position:absolute;left:0;text-align:left;margin-left:0;margin-top:19.05pt;width:425.5pt;height:133.5pt;z-index:251658240;visibility:visible;mso-wrap-style:square;mso-width-percent:0;mso-height-percent:0;mso-wrap-distance-left:9pt;mso-wrap-distance-top:3.6pt;mso-wrap-distance-right:9pt;mso-wrap-distance-bottom:3.6pt;mso-position-horizontal:absolute;mso-position-horizontal-relative:margin;mso-position-vertical:absolute;mso-position-vertical-relative:text;mso-width-percent:0;mso-height-percent:0;mso-width-relative:margin;mso-height-relative:margin;v-text-anchor:top" o:gfxdata="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">
+                <v:textbox>
+                  <w:txbxContent>
+                    <w:p>
+                      <w:r>
+                        <w:rPr>
+                          <w:noProof/>
+                        </w:rPr>
+                        <w:drawing>
+                          <wp:inline distT="0" distB="0" distL="0" distR="0" wp14:anchorId="39A45684" wp14:editId="7097C9E9">
+                            <wp:extent cx="1735200" cy="1440000"/>
+                            <wp:effectExtent l="0" t="0" r="0" b="8255"/>
+                            <wp:docPr id="1495861859" name="图片 1" descr="图表&#10;&#10;AI 生成的内容可能不正确。"/>
+                            <wp:cNvGraphicFramePr>
+                              <a:graphicFrameLocks xmlns:a="http://schemas.openxmlformats.org/drawingml/2006/main" noChangeAspect="1"/>
+                            </wp:cNvGraphicFramePr>
+                            <a:graphic xmlns:a="http://schemas.openxmlformats.org/drawingml/2006/main">
+                              <a:graphicData uri="http://schemas.openxmlformats.org/drawingml/2006/picture">
+                                <pic:pic xmlns:pic="http://schemas.openxmlformats.org/drawingml/2006/picture">
+                                  <pic:nvPicPr>
+                                    <pic:cNvPr id="1495861859" name="图片 1" descr="图表&#10;&#10;AI 生成的内容可能不正确。"/>
+                                    <pic:cNvPicPr/>
+                                  </pic:nvPicPr>
+                                  <pic:blipFill>
+                                    <a:blip r:embed="rId7"/>
+                                    <a:stretch>
+                                      <a:fillRect/>
+                                    </a:stretch>
+                                  </pic:blipFill>
+                                  <pic:spPr>
+                                    <a:xfrm>
+                                      <a:off x="0" y="0"/>
+                                      <a:ext cx="1735200" cy="1440000"/>
+                                    </a:xfrm>
+                                    <a:prstGeom prst="rect">
+                                      <a:avLst/>
+                                    </a:prstGeom>
+                                  </pic:spPr>
+                                </pic:pic>
+                              </a:graphicData>
+                            </a:graphic>
+                          </wp:inline>
+                        </w:drawing>
+                      </w:r>
+                      <w:r>
+                        <w:rPr>
+                          <w:noProof/>
+                        </w:rPr>
+                        <w:drawing>
+                          <wp:inline distT="0" distB="0" distL="0" distR="0" wp14:anchorId="0A29E62F" wp14:editId="04705A57">
+                            <wp:extent cx="1735200" cy="1440000"/>
+                            <wp:effectExtent l="0" t="0" r="0" b="8255"/>
+                            <wp:docPr id="1062577596" name="图片 1" descr="图表&#10;&#10;AI 生成的内容可能不正确。"/>
+                            <wp:cNvGraphicFramePr>
+                              <a:graphicFrameLocks xmlns:a="http://schemas.openxmlformats.org/drawingml/2006/main" noChangeAspect="1"/>
+                            </wp:cNvGraphicFramePr>
+                            <a:graphic xmlns:a="http://schemas.openxmlformats.org/drawingml/2006/main">
+                              <a:graphicData uri="http://schemas.openxmlformats.org/drawingml/2006/picture">
+                                <pic:pic xmlns:pic="http://schemas.openxmlformats.org/drawingml/2006/picture">
+                                  <pic:nvPicPr>
+                                    <pic:cNvPr id="1062577596" name="图片 1" descr="图表&#10;&#10;AI 生成的内容可能不正确。"/>
+                                    <pic:cNvPicPr/>
+                                  </pic:nvPicPr>
+                                  <pic:blipFill>
+                                    <a:blip r:embed="rId8"/>
+                                    <a:stretch>
+                                      <a:fillRect/>
+                                    </a:stretch>
+                                  </pic:blipFill>
+                                  <pic:spPr>
+                                    <a:xfrm>
+                                      <a:off x="0" y="0"/>
+                                      <a:ext cx="1735200" cy="1440000"/>
+                                    </a:xfrm>
+                                    <a:prstGeom prst="rect">
+                                      <a:avLst/>
+                                    </a:prstGeom>
+                                  </pic:spPr>
+                                </pic:pic>
+                              </a:graphicData>
+                            </a:graphic>
+                          </wp:inline>
+                        </w:drawing>
+                      </w:r>
+                      <w:r>
+                        <w:rPr>
+                          <w:noProof/>
+                        </w:rPr>
+                        <w:drawing>
+                          <wp:inline distT="0" distB="0" distL="0" distR="0" wp14:anchorId="65467719" wp14:editId="5B53DC76">
+                            <wp:extent cx="1735200" cy="1440000"/>
+                            <wp:effectExtent l="0" t="0" r="0" b="8255"/>
+                            <wp:docPr id="1023177873" name="图片 1" descr="图表&#10;&#10;AI 生成的内容可能不正确。"/>
+                            <wp:cNvGraphicFramePr>
+                              <a:graphicFrameLocks xmlns:a="http://schemas.openxmlformats.org/drawingml/2006/main" noChangeAspect="1"/>
+                            </wp:cNvGraphicFramePr>
+                            <a:graphic xmlns:a="http://schemas.openxmlformats.org/drawingml/2006/main">
+                              <a:graphicData uri="http://schemas.openxmlformats.org/drawingml/2006/picture">
+                                <pic:pic xmlns:pic="http://schemas.openxmlformats.org/drawingml/2006/picture">
+                                  <pic:nvPicPr>
+                                    <pic:cNvPr id="1023177873" name="图片 1" descr="图表&#10;&#10;AI 生成的内容可能不正确。"/>
+                                    <pic:cNvPicPr/>
+                                  </pic:nvPicPr>
+                                  <pic:blipFill>
+                                    <a:blip r:embed="rId9"/>
+                                    <a:stretch>
+                                      <a:fillRect/>
+                                    </a:stretch>
+                                  </pic:blipFill>
+                                  <pic:spPr>
+                                    <a:xfrm>
+                                      <a:off x="0" y="0"/>
+                                      <a:ext cx="1735200" cy="1440000"/>
+                                    </a:xfrm>
+                                    <a:prstGeom prst="rect">
+                                      <a:avLst/>
+                                    </a:prstGeom>
+                                  </pic:spPr>
+                                </pic:pic>
+                              </a:graphicData>
+                            </a:graphic>
+                          </wp:inline>
+                        </w:drawing>
+                      </w:r>
+                    </w:p>
+                  </w:txbxContent>
+                </v:textbox>
+                <w10:wrap type="square" anchorx="margin"/>
+              </v:shape>
+            </w:pict>
+          </mc:Fallback>
+        </mc:AlternateContent>
+      </w:r>
+    </w:p>
+    <w:p>
+      <w:pPr>
+        <w:widowControl/>
+        <w:jc w:val="center"/>
+        <w:rPr>
+          <w:rFonts w:ascii="Times New Roman" w:hAnsi="Times New Roman" w:cs="Times New Roman"/>
+        </w:rPr>
+      </w:pPr>
+      <w:r>
+        <w:rPr>
+          <w:rFonts w:ascii="Times New Roman" w:hAnsi="Times New Roman" w:cs="Times New Roman" w:hint="eastAsia"/>
+        </w:rPr>
+        <w:t>Figure 1. Starts Heatmaps: All / Feet / Hands</w:t>
+      </w:r>
+    </w:p>
+    <w:p>
+      <w:pPr>
+        <w:widowControl/>
+        <w:rPr>
+          <w:rFonts w:ascii="Times New Roman" w:hAnsi="Times New Roman" w:cs="Times New Roman"/>
+        </w:rPr>
+      </w:pPr>
+      <w:r>
+        <w:rPr>
+          <w:rFonts w:ascii="Times New Roman" w:hAnsi="Times New Roman" w:cs="Times New Roman" w:hint="eastAsia"/>
+        </w:rPr>
+        <w:t xml:space="preserve">Start center heatmaps correlate strongly with hold density because our radius sampler seeds from existing holds. Hand and foot center heatmaps exhibit the expected vertical offset induced by the </w:t>
+      </w:r>
+      <w:r>
+        <w:rPr>
+          <w:rFonts w:ascii="Times New Roman" w:hAnsi="Times New Roman" w:cs="Times New Roman"/>
+        </w:rPr>
+        <w:t>‘</w:t>
+      </w:r>
+      <w:r>
+        <w:rPr>
+          <w:rFonts w:ascii="Times New Roman" w:hAnsi="Times New Roman" w:cs="Times New Roman" w:hint="eastAsia"/>
+        </w:rPr>
+        <w:t>feet-below-hands</w:t>
+      </w:r>
+      <w:r>
+        <w:rPr>
+          <w:rFonts w:ascii="Times New Roman" w:hAnsi="Times New Roman" w:cs="Times New Roman"/>
+        </w:rPr>
+        <w:t>’</w:t>
+      </w:r>
+      <w:r>
+        <w:rPr>
+          <w:rFonts w:ascii="Times New Roman" w:hAnsi="Times New Roman" w:cs="Times New Roman" w:hint="eastAsia"/>
+        </w:rPr>
+        <w:t xml:space="preserve"> constraint.</w:t>
+      </w:r>
+      <w:r>
+        <w:rPr>
+          <w:rFonts w:ascii="Times New Roman" w:hAnsi="Times New Roman" w:cs="Times New Roman" w:hint="eastAsia"/>
+        </w:rPr>
+        <w:t xml:space="preserve"> We also validated the sampler by inspecting the </w:t>
+      </w:r>
+      <w:r>
+        <w:rPr>
+          <w:rFonts w:ascii="Times New Roman" w:hAnsi="Times New Roman" w:cs="Times New Roman"/>
+        </w:rPr>
+        <w:t>distribution</w:t>
+      </w:r>
+      <w:r>
+        <w:rPr>
+          <w:rFonts w:ascii="Times New Roman" w:hAnsi="Times New Roman" w:cs="Times New Roman" w:hint="eastAsia"/>
+        </w:rPr>
+        <w:t xml:space="preserve"> of vertical hand-foot separations and by comparing per-wall center heatmaps to raw hold density, which both confirm the intended behavior.</w:t>
+      </w:r>
+    </w:p>
+    <w:p>
+      <w:pPr>
+        <w:widowControl/>
+        <w:rPr>
+          <w:rFonts w:ascii="Times New Roman" w:hAnsi="Times New Roman" w:cs="Times New Roman"/>
+        </w:rPr>
+      </w:pPr>
+    </w:p>
+    <w:p>
+      <w:pPr>
+        <w:widowControl/>
+        <w:rPr>
+          <w:rFonts w:ascii="Times New Roman" w:hAnsi="Times New Roman" w:cs="Times New Roman"/>
+        </w:rPr>
+      </w:pPr>
+      <w:r>
+        <w:rPr>
+          <w:rFonts w:ascii="Times New Roman" w:hAnsi="Times New Roman" w:cs="Times New Roman" w:hint="eastAsia"/>
+        </w:rPr>
+        <w:t>3.1.4 Merge Climbers, Walls, and Starts</w:t>
+      </w:r>
+    </w:p>
+    <w:p>
+      <w:pPr>
+        <w:widowControl/>
+        <w:rPr>
+          <w:rFonts w:ascii="Times New Roman" w:hAnsi="Times New Roman" w:cs="Times New Roman"/>
+        </w:rPr>
+      </w:pPr>
+      <w:r>
+        <w:rPr>
+          <w:rFonts w:ascii="Times New Roman" w:hAnsi="Times New Roman" w:cs="Times New Roman" w:hint="eastAsia"/>
+        </w:rPr>
+        <w:t xml:space="preserve">After the first three steps, we now have all the data needed for the experiment, which are the climbing walls (the centroids of each hold point and its features), the climbers (including the physical characteristics of each climber and the level), and the </w:t>
+      </w:r>
+      <w:r>
+        <w:rPr>
+          <w:rFonts w:ascii="Times New Roman" w:hAnsi="Times New Roman" w:cs="Times New Roman"/>
+        </w:rPr>
+        <w:t>initial</w:t>
+      </w:r>
+      <w:r>
+        <w:rPr>
+          <w:rFonts w:ascii="Times New Roman" w:hAnsi="Times New Roman" w:cs="Times New Roman" w:hint="eastAsia"/>
+        </w:rPr>
+        <w:t xml:space="preserve"> starts (obtained by radius sampling).</w:t>
+      </w:r>
+      <w:r>
+        <w:rPr>
+          <w:rFonts w:ascii="Times New Roman" w:hAnsi="Times New Roman" w:cs="Times New Roman" w:hint="eastAsia"/>
+        </w:rPr>
+        <w:t xml:space="preserve"> Each record </w:t>
+      </w:r>
+      <m:oMath>
+        <m:r>
+          <w:rPr>
+            <w:rFonts w:ascii="Cambria Math" w:hAnsi="Cambria Math" w:cs="Times New Roman"/>
+          </w:rPr>
+          <m:t>(w, c, h, f)</m:t>
+        </m:r>
+      </m:oMath>
+      <w:r>
+        <w:rPr>
+          <w:rFonts w:ascii="Times New Roman" w:hAnsi="Times New Roman" w:cs="Times New Roman" w:hint="eastAsia"/>
+        </w:rPr>
+        <w:t xml:space="preserve"> stores</w:t>
+      </w:r>
+      <w:r>
+        <w:rPr>
+          <w:rFonts w:ascii="Times New Roman" w:hAnsi="Times New Roman" w:cs="Times New Roman" w:hint="eastAsia"/>
+        </w:rPr>
+        <w:t xml:space="preserve"> like figure 2</w:t>
+      </w:r>
+      <w:r>
+        <w:rPr>
+          <w:rFonts w:ascii="Times New Roman" w:hAnsi="Times New Roman" w:cs="Times New Roman" w:hint="eastAsia"/>
+        </w:rPr>
+        <w:t>:</w:t>
+      </w:r>
+    </w:p>
+    <w:p>
+      <w:pPr>
+        <w:pStyle w:val="a9"/>
+        <w:widowControl/>
+        <w:numPr>
+          <w:ilvl w:val="0"/>
+          <w:numId w:val="23"/>
+        </w:numPr>
+        <w:rPr>
+          <w:rFonts w:ascii="Times New Roman" w:hAnsi="Times New Roman" w:cs="Times New Roman"/>
+        </w:rPr>
+      </w:pPr>
+      <w:r>
+        <w:rPr>
+          <w:rFonts w:ascii="Times New Roman" w:hAnsi="Times New Roman" w:cs="Times New Roman"/>
+        </w:rPr>
+        <w:t>T</w:t>
+      </w:r>
+      <w:r>
+        <w:rPr>
+          <w:rFonts w:ascii="Times New Roman" w:hAnsi="Times New Roman" w:cs="Times New Roman" w:hint="eastAsia"/>
+        </w:rPr>
+        <w:t>he wall graph (hold centroids and geometric features if needed)</w:t>
+      </w:r>
+      <w:r>
+        <w:rPr>
+          <w:rFonts w:ascii="Times New Roman" w:hAnsi="Times New Roman" w:cs="Times New Roman" w:hint="eastAsia"/>
+        </w:rPr>
+        <w:t>.</w:t>
+      </w:r>
+    </w:p>
+    <w:p>
+      <w:pPr>
+        <w:pStyle w:val="a9"/>
+        <w:widowControl/>
+        <w:numPr>
+          <w:ilvl w:val="0"/>
+          <w:numId w:val="23"/>
+        </w:numPr>
+        <w:rPr>
+          <w:rFonts w:ascii="Times New Roman" w:hAnsi="Times New Roman" w:cs="Times New Roman"/>
+        </w:rPr>
+      </w:pPr>
+      <w:r>
+        <w:rPr>
+          <w:rFonts w:ascii="Times New Roman" w:hAnsi="Times New Roman" w:cs="Times New Roman"/>
+        </w:rPr>
+        <w:t>T</w:t>
+      </w:r>
+      <w:r>
+        <w:rPr>
+          <w:rFonts w:ascii="Times New Roman" w:hAnsi="Times New Roman" w:cs="Times New Roman" w:hint="eastAsia"/>
+        </w:rPr>
+        <w:t xml:space="preserve">he climber dictionary (height, ape index, flexibility, </w:t>
+      </w:r>
+      <w:r>
+        <w:rPr>
+          <w:rFonts w:ascii="Times New Roman" w:hAnsi="Times New Roman" w:cs="Times New Roman"/>
+        </w:rPr>
+        <w:t>strength</w:t>
+      </w:r>
+      <w:r>
+        <w:rPr>
+          <w:rFonts w:ascii="Times New Roman" w:hAnsi="Times New Roman" w:cs="Times New Roman" w:hint="eastAsia"/>
+        </w:rPr>
+        <w:t>, weight, and leg length factor).</w:t>
+      </w:r>
+    </w:p>
+    <w:p>
+      <w:pPr>
+        <w:pStyle w:val="a9"/>
+        <w:widowControl/>
+        <w:numPr>
+          <w:ilvl w:val="0"/>
+          <w:numId w:val="23"/>
+        </w:numPr>
+        <w:rPr>
+          <w:rFonts w:ascii="Times New Roman" w:hAnsi="Times New Roman" w:cs="Times New Roman"/>
+        </w:rPr>
+      </w:pPr>
+      <w:r>
+        <w:rPr>
+          <w:rFonts w:ascii="Times New Roman" w:hAnsi="Times New Roman" w:cs="Times New Roman"/>
+        </w:rPr>
+        <w:t>T</w:t>
+      </w:r>
+      <w:r>
+        <w:rPr>
+          <w:rFonts w:ascii="Times New Roman" w:hAnsi="Times New Roman" w:cs="Times New Roman" w:hint="eastAsia"/>
+        </w:rPr>
+        <w:t xml:space="preserve">he hands hold points: </w:t>
+      </w:r>
+      <m:oMath>
+        <m:r>
+          <w:rPr>
+            <w:rFonts w:ascii="Cambria Math" w:hAnsi="Cambria Math" w:cs="Times New Roman"/>
+          </w:rPr>
+          <m:t>hands={</m:t>
+        </m:r>
+        <m:sSub>
+          <m:sSubPr>
+            <m:ctrlPr>
+              <w:rPr>
+                <w:rFonts w:ascii="Cambria Math" w:hAnsi="Cambria Math" w:cs="Times New Roman"/>
+                <w:i/>
+              </w:rPr>
+            </m:ctrlPr>
+          </m:sSubPr>
+          <m:e>
+            <m:r>
+              <w:rPr>
+                <w:rFonts w:ascii="Cambria Math" w:hAnsi="Cambria Math" w:cs="Times New Roman"/>
+              </w:rPr>
+              <m:t>h</m:t>
+            </m:r>
+          </m:e>
+          <m:sub>
+            <m:r>
+              <w:rPr>
+                <w:rFonts w:ascii="Cambria Math" w:hAnsi="Cambria Math" w:cs="Times New Roman"/>
+              </w:rPr>
+              <m:t>1</m:t>
+            </m:r>
+          </m:sub>
+        </m:sSub>
+        <m:r>
+          <w:rPr>
+            <w:rFonts w:ascii="Cambria Math" w:hAnsi="Cambria Math" w:cs="Times New Roman"/>
+          </w:rPr>
+          <m:t xml:space="preserve">, </m:t>
+        </m:r>
+        <m:sSub>
+          <m:sSubPr>
+            <m:ctrlPr>
+              <w:rPr>
+                <w:rFonts w:ascii="Cambria Math" w:hAnsi="Cambria Math" w:cs="Times New Roman"/>
+                <w:i/>
+              </w:rPr>
+            </m:ctrlPr>
+          </m:sSubPr>
+          <m:e>
+            <m:r>
+              <w:rPr>
+                <w:rFonts w:ascii="Cambria Math" w:hAnsi="Cambria Math" w:cs="Times New Roman"/>
+              </w:rPr>
+              <m:t>h</m:t>
+            </m:r>
+          </m:e>
+          <m:sub>
+            <m:r>
+              <w:rPr>
+                <w:rFonts w:ascii="Cambria Math" w:hAnsi="Cambria Math" w:cs="Times New Roman"/>
+              </w:rPr>
+              <m:t>2</m:t>
+            </m:r>
+          </m:sub>
+        </m:sSub>
+        <m:r>
+          <w:rPr>
+            <w:rFonts w:ascii="Cambria Math" w:hAnsi="Cambria Math" w:cs="Times New Roman"/>
+          </w:rPr>
+          <m:t>}</m:t>
+        </m:r>
+      </m:oMath>
+      <w:r>
+        <w:rPr>
+          <w:rFonts w:ascii="Times New Roman" w:hAnsi="Times New Roman" w:cs="Times New Roman" w:hint="eastAsia"/>
+        </w:rPr>
+        <w:t>.</w:t>
+      </w:r>
+    </w:p>
+    <w:p>
+      <w:pPr>
+        <w:pStyle w:val="a9"/>
+        <w:widowControl/>
+        <w:numPr>
+          <w:ilvl w:val="0"/>
+          <w:numId w:val="23"/>
+        </w:numPr>
+        <w:rPr>
+          <w:rFonts w:ascii="Times New Roman" w:hAnsi="Times New Roman" w:cs="Times New Roman"/>
+        </w:rPr>
+      </w:pPr>
+      <w:r>
+        <w:rPr>
+          <w:rFonts w:ascii="Times New Roman" w:hAnsi="Times New Roman" w:cs="Times New Roman"/>
+        </w:rPr>
+        <w:lastRenderedPageBreak/>
+        <w:t>T</w:t>
+      </w:r>
+      <w:r>
+        <w:rPr>
+          <w:rFonts w:ascii="Times New Roman" w:hAnsi="Times New Roman" w:cs="Times New Roman" w:hint="eastAsia"/>
+        </w:rPr>
+        <w:t xml:space="preserve">he feet hold points: </w:t>
+      </w:r>
+      <m:oMath>
+        <m:r>
+          <w:rPr>
+            <w:rFonts w:ascii="Cambria Math" w:hAnsi="Cambria Math" w:cs="Times New Roman"/>
+          </w:rPr>
+          <m:t>feet={</m:t>
+        </m:r>
+        <m:sSub>
+          <m:sSubPr>
+            <m:ctrlPr>
+              <w:rPr>
+                <w:rFonts w:ascii="Cambria Math" w:hAnsi="Cambria Math" w:cs="Times New Roman"/>
+                <w:i/>
+              </w:rPr>
+            </m:ctrlPr>
+          </m:sSubPr>
+          <m:e>
+            <m:r>
+              <w:rPr>
+                <w:rFonts w:ascii="Cambria Math" w:hAnsi="Cambria Math" w:cs="Times New Roman"/>
+              </w:rPr>
+              <m:t>f</m:t>
+            </m:r>
+          </m:e>
+          <m:sub>
+            <m:r>
+              <w:rPr>
+                <w:rFonts w:ascii="Cambria Math" w:hAnsi="Cambria Math" w:cs="Times New Roman"/>
+              </w:rPr>
+              <m:t>1</m:t>
+            </m:r>
+          </m:sub>
+        </m:sSub>
+        <m:r>
+          <w:rPr>
+            <w:rFonts w:ascii="Cambria Math" w:hAnsi="Cambria Math" w:cs="Times New Roman"/>
+          </w:rPr>
+          <m:t xml:space="preserve">, </m:t>
+        </m:r>
+        <m:sSub>
+          <m:sSubPr>
+            <m:ctrlPr>
+              <w:rPr>
+                <w:rFonts w:ascii="Cambria Math" w:hAnsi="Cambria Math" w:cs="Times New Roman"/>
+                <w:i/>
+              </w:rPr>
+            </m:ctrlPr>
+          </m:sSubPr>
+          <m:e>
+            <m:r>
+              <w:rPr>
+                <w:rFonts w:ascii="Cambria Math" w:hAnsi="Cambria Math" w:cs="Times New Roman"/>
+              </w:rPr>
+              <m:t>f</m:t>
+            </m:r>
+          </m:e>
+          <m:sub>
+            <m:r>
+              <w:rPr>
+                <w:rFonts w:ascii="Cambria Math" w:hAnsi="Cambria Math" w:cs="Times New Roman"/>
+              </w:rPr>
+              <m:t>2</m:t>
+            </m:r>
+          </m:sub>
+        </m:sSub>
+        <m:r>
+          <w:rPr>
+            <w:rFonts w:ascii="Cambria Math" w:hAnsi="Cambria Math" w:cs="Times New Roman"/>
+          </w:rPr>
+          <m:t>}</m:t>
+        </m:r>
+      </m:oMath>
+      <w:r>
+        <w:rPr>
+          <w:rFonts w:ascii="Times New Roman" w:hAnsi="Times New Roman" w:cs="Times New Roman" w:hint="eastAsia"/>
+        </w:rPr>
+        <w:t>.</w:t>
+      </w:r>
+    </w:p>
+    <w:p>
+      <w:pPr>
+        <w:widowControl/>
+        <w:rPr>
+          <w:rFonts w:ascii="Times New Roman" w:hAnsi="Times New Roman" w:cs="Times New Roman"/>
+        </w:rPr>
+      </w:pPr>
+      <w:r>
+        <w:rPr>
+          <w:rFonts w:ascii="Times New Roman" w:hAnsi="Times New Roman" w:cs="Times New Roman"/>
+          <w:noProof/>
+        </w:rPr>
+        <mc:AlternateContent>
+          <mc:Choice Requires="wpg">
+            <w:drawing>
+              <wp:anchor distT="0" distB="0" distL="114300" distR="114300" simplePos="0" relativeHeight="251663360" behindDoc="0" locked="0" layoutInCell="1" allowOverlap="1" wp14:anchorId="286C1D88" wp14:editId="3BD2BF53">
+                <wp:simplePos x="0" y="0"/>
+                <wp:positionH relativeFrom="column">
+                  <wp:posOffset>720524</wp:posOffset>
+                </wp:positionH>
+                <wp:positionV relativeFrom="paragraph">
+                  <wp:posOffset>73885</wp:posOffset>
+                </wp:positionV>
+                <wp:extent cx="4207044" cy="2030730"/>
+                <wp:effectExtent l="0" t="0" r="22225" b="26670"/>
+                <wp:wrapSquare wrapText="bothSides"/>
+                <wp:docPr id="1854883312" name="组合 1"/>
+                <wp:cNvGraphicFramePr/>
+                <a:graphic xmlns:a="http://schemas.openxmlformats.org/drawingml/2006/main">
+                  <a:graphicData uri="http://schemas.microsoft.com/office/word/2010/wordprocessingGroup">
+                    <wpg:wgp>
+                      <wpg:cNvGrpSpPr/>
+                      <wpg:grpSpPr>
+                        <a:xfrm>
+                          <a:off x="0" y="0"/>
+                          <a:ext cx="4207044" cy="2030730"/>
+                          <a:chOff x="0" y="0"/>
+                          <a:chExt cx="4207044" cy="2030730"/>
+                        </a:xfrm>
+                      </wpg:grpSpPr>
+                      <wps:wsp>
+                        <wps:cNvPr id="1054937439" name="文本框 2"/>
+                        <wps:cNvSpPr txBox="1">
+                          <a:spLocks noChangeArrowheads="1"/>
+                        </wps:cNvSpPr>
+                        <wps:spPr bwMode="auto">
+                          <a:xfrm>
+                            <a:off x="0" y="0"/>
+                            <a:ext cx="2146935" cy="2030730"/>
+                          </a:xfrm>
+                          <a:prstGeom prst="rect">
+                            <a:avLst/>
+                          </a:prstGeom>
+                          <a:solidFill>
+                            <a:srgbClr val="FFFFFF"/>
+                          </a:solidFill>
+                          <a:ln w="9525">
+                            <a:solidFill>
+                              <a:srgbClr val="000000"/>
+                            </a:solidFill>
+                            <a:miter lim="800000"/>
+                            <a:headEnd/>
+                            <a:tailEnd/>
+                          </a:ln>
+                        </wps:spPr>
+                        <wps:txbx>
+                          <w:txbxContent>
+                            <w:p>
+                              <w:r>
+                                <w:rPr>
+                                  <w:noProof/>
+                                </w:rPr>
+                                <w:drawing>
+                                  <wp:inline distT="0" distB="0" distL="0" distR="0" wp14:anchorId="7F4A01BE" wp14:editId="037FE0C5">
+                                    <wp:extent cx="1947545" cy="1930400"/>
+                                    <wp:effectExtent l="0" t="0" r="0" b="0"/>
+                                    <wp:docPr id="1771556013" name="图片 1" descr="日历&#10;&#10;AI 生成的内容可能不正确。"/>
+                                    <wp:cNvGraphicFramePr>
+                                      <a:graphicFrameLocks xmlns:a="http://schemas.openxmlformats.org/drawingml/2006/main" noChangeAspect="1"/>
+                                    </wp:cNvGraphicFramePr>
+                                    <a:graphic xmlns:a="http://schemas.openxmlformats.org/drawingml/2006/main">
+                                      <a:graphicData uri="http://schemas.openxmlformats.org/drawingml/2006/picture">
+                                        <pic:pic xmlns:pic="http://schemas.openxmlformats.org/drawingml/2006/picture">
+                                          <pic:nvPicPr>
+                                            <pic:cNvPr id="1771556013" name="图片 1" descr="日历&#10;&#10;AI 生成的内容可能不正确。"/>
+                                            <pic:cNvPicPr/>
+                                          </pic:nvPicPr>
+                                          <pic:blipFill>
+                                            <a:blip r:embed="rId10"/>
+                                            <a:stretch>
+                                              <a:fillRect/>
+                                            </a:stretch>
+                                          </pic:blipFill>
+                                          <pic:spPr>
+                                            <a:xfrm>
+                                              <a:off x="0" y="0"/>
+                                              <a:ext cx="1947545" cy="1930400"/>
+                                            </a:xfrm>
+                                            <a:prstGeom prst="rect">
+                                              <a:avLst/>
+                                            </a:prstGeom>
+                                          </pic:spPr>
+                                        </pic:pic>
+                                      </a:graphicData>
+                                    </a:graphic>
+                                  </wp:inline>
+                                </w:drawing>
+                              </w:r>
+                            </w:p>
+                          </w:txbxContent>
+                        </wps:txbx>
+                        <wps:bodyPr rot="0" vert="horz" wrap="square" lIns="91440" tIns="45720" rIns="91440" bIns="45720" anchor="t" anchorCtr="0">
+                          <a:noAutofit/>
+                        </wps:bodyPr>
+                      </wps:wsp>
+                      <wps:wsp>
+                        <wps:cNvPr id="1127305855" name="文本框 2"/>
+                        <wps:cNvSpPr txBox="1">
+                          <a:spLocks noChangeArrowheads="1"/>
+                        </wps:cNvSpPr>
+                        <wps:spPr bwMode="auto">
+                          <a:xfrm>
+                            <a:off x="2147104" y="0"/>
+                            <a:ext cx="2059940" cy="2030095"/>
+                          </a:xfrm>
+                          <a:prstGeom prst="rect">
+                            <a:avLst/>
+                          </a:prstGeom>
+                          <a:solidFill>
+                            <a:srgbClr val="FFFFFF"/>
+                          </a:solidFill>
+                          <a:ln w="9525">
+                            <a:solidFill>
+                              <a:srgbClr val="000000"/>
+                            </a:solidFill>
+                            <a:miter lim="800000"/>
+                            <a:headEnd/>
+                            <a:tailEnd/>
+                          </a:ln>
+                        </wps:spPr>
+                        <wps:txbx>
+                          <w:txbxContent>
+                            <w:p>
+                              <w:pPr>
+                                <w:rPr>
+                                  <w:rFonts w:ascii="Times New Roman" w:hAnsi="Times New Roman" w:cs="Times New Roman"/>
+                                </w:rPr>
+                              </w:pPr>
+                              <w:r>
+                                <w:rPr>
+                                  <w:rFonts w:ascii="Times New Roman" w:hAnsi="Times New Roman" w:cs="Times New Roman"/>
+                                </w:rPr>
+                                <w:t>Figur</w:t>
+                              </w:r>
+                              <w:r>
+                                <w:rPr>
+                                  <w:rFonts w:ascii="Times New Roman" w:hAnsi="Times New Roman" w:cs="Times New Roman" w:hint="eastAsia"/>
+                                </w:rPr>
+                                <w:t xml:space="preserve">e 2 is the visualization of climbing wall hold-contact. </w:t>
+                              </w:r>
+                            </w:p>
+                            <w:p>
+                              <w:pPr>
+                                <w:rPr>
+                                  <w:rFonts w:ascii="Times New Roman" w:hAnsi="Times New Roman" w:cs="Times New Roman"/>
+                                </w:rPr>
+                              </w:pPr>
+                              <w:r>
+                                <w:rPr>
+                                  <w:rFonts w:ascii="Times New Roman" w:hAnsi="Times New Roman" w:cs="Times New Roman" w:hint="eastAsia"/>
+                                </w:rPr>
+                                <w:t xml:space="preserve">The gray circles represent all climbing holds on the wall. </w:t>
+                              </w:r>
+                            </w:p>
+                            <w:p>
+                              <w:pPr>
+                                <w:rPr>
+                                  <w:rFonts w:ascii="Times New Roman" w:hAnsi="Times New Roman" w:cs="Times New Roman" w:hint="eastAsia"/>
+                                </w:rPr>
+                              </w:pPr>
+                              <w:r>
+                                <w:rPr>
+                                  <w:rFonts w:ascii="Times New Roman" w:hAnsi="Times New Roman" w:cs="Times New Roman" w:hint="eastAsia"/>
+                                </w:rPr>
+                                <w:t>The red squares represent the holds currently occupied by the climber</w:t>
+                              </w:r>
+                              <w:r>
+                                <w:rPr>
+                                  <w:rFonts w:ascii="Times New Roman" w:hAnsi="Times New Roman" w:cs="Times New Roman"/>
+                                </w:rPr>
+                                <w:t>’</w:t>
+                              </w:r>
+                              <w:r>
+                                <w:rPr>
+                                  <w:rFonts w:ascii="Times New Roman" w:hAnsi="Times New Roman" w:cs="Times New Roman" w:hint="eastAsia"/>
+                                </w:rPr>
+                                <w:t>s hands, and the purple squares represent the holds currently occupied by climber</w:t>
+                              </w:r>
+                              <w:r>
+                                <w:rPr>
+                                  <w:rFonts w:ascii="Times New Roman" w:hAnsi="Times New Roman" w:cs="Times New Roman"/>
+                                </w:rPr>
+                                <w:t>’</w:t>
+                              </w:r>
+                              <w:r>
+                                <w:rPr>
+                                  <w:rFonts w:ascii="Times New Roman" w:hAnsi="Times New Roman" w:cs="Times New Roman" w:hint="eastAsia"/>
+                                </w:rPr>
+                                <w:t>s feet.</w:t>
+                              </w:r>
+                            </w:p>
+                          </w:txbxContent>
+                        </wps:txbx>
+                        <wps:bodyPr rot="0" vert="horz" wrap="square" lIns="91440" tIns="45720" rIns="91440" bIns="45720" anchor="t" anchorCtr="0">
+                          <a:noAutofit/>
+                        </wps:bodyPr>
+                      </wps:wsp>
+                    </wpg:wgp>
+                  </a:graphicData>
+                </a:graphic>
+              </wp:anchor>
+            </w:drawing>
+          </mc:Choice>
+          <mc:Fallback>
+            <w:pict>
+              <v:group w14:anchorId="286C1D88" id="组合 1" o:spid="_x0000_s1027" style="position:absolute;left:0;text-align:left;margin-left:56.75pt;margin-top:5.8pt;width:331.25pt;height:159.9pt;z-index:251663360" coordsize="42070,20307" o:gfxdata="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">
+                <v:shape id="_x0000_s1028" type="#_x0000_t202" style="position:absolute;width:21469;height:20307;visibility:visible;mso-wrap-style:square;v-text-anchor:top" o:gfxdata="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">
+                  <v:textbox>
+                    <w:txbxContent>
+                      <w:p>
+                        <w:r>
+                          <w:rPr>
+                            <w:noProof/>
+                          </w:rPr>
+                          <w:drawing>
+                            <wp:inline distT="0" distB="0" distL="0" distR="0" wp14:anchorId="7F4A01BE" wp14:editId="037FE0C5">
+                              <wp:extent cx="1947545" cy="1930400"/>
+                              <wp:effectExtent l="0" t="0" r="0" b="0"/>
+                              <wp:docPr id="1771556013" name="图片 1" descr="日历&#10;&#10;AI 生成的内容可能不正确。"/>
+                              <wp:cNvGraphicFramePr>
+                                <a:graphicFrameLocks xmlns:a="http://schemas.openxmlformats.org/drawingml/2006/main" noChangeAspect="1"/>
+                              </wp:cNvGraphicFramePr>
+                              <a:graphic xmlns:a="http://schemas.openxmlformats.org/drawingml/2006/main">
+                                <a:graphicData uri="http://schemas.openxmlformats.org/drawingml/2006/picture">
+                                  <pic:pic xmlns:pic="http://schemas.openxmlformats.org/drawingml/2006/picture">
+                                    <pic:nvPicPr>
+                                      <pic:cNvPr id="1771556013" name="图片 1" descr="日历&#10;&#10;AI 生成的内容可能不正确。"/>
+                                      <pic:cNvPicPr/>
+                                    </pic:nvPicPr>
+                                    <pic:blipFill>
+                                      <a:blip r:embed="rId10"/>
+                                      <a:stretch>
+                                        <a:fillRect/>
+                                      </a:stretch>
+                                    </pic:blipFill>
+                                    <pic:spPr>
+                                      <a:xfrm>
+                                        <a:off x="0" y="0"/>
+                                        <a:ext cx="1947545" cy="1930400"/>
+                                      </a:xfrm>
+                                      <a:prstGeom prst="rect">
+                                        <a:avLst/>
+                                      </a:prstGeom>
+                                    </pic:spPr>
+                                  </pic:pic>
+                                </a:graphicData>
+                              </a:graphic>
+                            </wp:inline>
+                          </w:drawing>
+                        </w:r>
+                      </w:p>
+                    </w:txbxContent>
+                  </v:textbox>
+                </v:shape>
+                <v:shape id="_x0000_s1029" type="#_x0000_t202" style="position:absolute;left:21471;width:20599;height:20300;visibility:visible;mso-wrap-style:square;v-text-anchor:top" o:gfxdata="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">
+                  <v:textbox>
+                    <w:txbxContent>
+                      <w:p>
+                        <w:pPr>
+                          <w:rPr>
+                            <w:rFonts w:ascii="Times New Roman" w:hAnsi="Times New Roman" w:cs="Times New Roman"/>
+                          </w:rPr>
+                        </w:pPr>
+                        <w:r>
+                          <w:rPr>
+                            <w:rFonts w:ascii="Times New Roman" w:hAnsi="Times New Roman" w:cs="Times New Roman"/>
+                          </w:rPr>
+                          <w:t>Figur</w:t>
+                        </w:r>
+                        <w:r>
+                          <w:rPr>
+                            <w:rFonts w:ascii="Times New Roman" w:hAnsi="Times New Roman" w:cs="Times New Roman" w:hint="eastAsia"/>
+                          </w:rPr>
+                          <w:t xml:space="preserve">e 2 is the visualization of climbing wall hold-contact. </w:t>
+                        </w:r>
+                      </w:p>
+                      <w:p>
+                        <w:pPr>
+                          <w:rPr>
+                            <w:rFonts w:ascii="Times New Roman" w:hAnsi="Times New Roman" w:cs="Times New Roman"/>
+                          </w:rPr>
+                        </w:pPr>
+                        <w:r>
+                          <w:rPr>
+                            <w:rFonts w:ascii="Times New Roman" w:hAnsi="Times New Roman" w:cs="Times New Roman" w:hint="eastAsia"/>
+                          </w:rPr>
+                          <w:t xml:space="preserve">The gray circles represent all climbing holds on the wall. </w:t>
+                        </w:r>
+                      </w:p>
+                      <w:p>
+                        <w:pPr>
+                          <w:rPr>
+                            <w:rFonts w:ascii="Times New Roman" w:hAnsi="Times New Roman" w:cs="Times New Roman" w:hint="eastAsia"/>
+                          </w:rPr>
+                        </w:pPr>
+                        <w:r>
+                          <w:rPr>
+                            <w:rFonts w:ascii="Times New Roman" w:hAnsi="Times New Roman" w:cs="Times New Roman" w:hint="eastAsia"/>
+                          </w:rPr>
+                          <w:t>The red squares represent the holds currently occupied by the climber</w:t>
+                        </w:r>
+                        <w:r>
+                          <w:rPr>
+                            <w:rFonts w:ascii="Times New Roman" w:hAnsi="Times New Roman" w:cs="Times New Roman"/>
+                          </w:rPr>
+                          <w:t>’</w:t>
+                        </w:r>
+                        <w:r>
+                          <w:rPr>
+                            <w:rFonts w:ascii="Times New Roman" w:hAnsi="Times New Roman" w:cs="Times New Roman" w:hint="eastAsia"/>
+                          </w:rPr>
+                          <w:t>s hands, and the purple squares represent the holds currently occupied by climber</w:t>
+                        </w:r>
+                        <w:r>
+                          <w:rPr>
+                            <w:rFonts w:ascii="Times New Roman" w:hAnsi="Times New Roman" w:cs="Times New Roman"/>
+                          </w:rPr>
+                          <w:t>’</w:t>
+                        </w:r>
+                        <w:r>
+                          <w:rPr>
+                            <w:rFonts w:ascii="Times New Roman" w:hAnsi="Times New Roman" w:cs="Times New Roman" w:hint="eastAsia"/>
+                          </w:rPr>
+                          <w:t>s feet.</w:t>
+                        </w:r>
+                      </w:p>
+                    </w:txbxContent>
+                  </v:textbox>
+                </v:shape>
+                <w10:wrap type="square"/>
+              </v:group>
+            </w:pict>
+          </mc:Fallback>
+        </mc:AlternateContent>
+      </w:r>
+    </w:p>
+    <w:p>
+      <w:pPr>
+        <w:widowControl/>
+        <w:rPr>
+          <w:rFonts w:ascii="Times New Roman" w:hAnsi="Times New Roman" w:cs="Times New Roman"/>
+        </w:rPr>
+      </w:pPr>
+    </w:p>
+    <w:p>
+      <w:pPr>
+        <w:widowControl/>
+        <w:rPr>
+          <w:rFonts w:ascii="Times New Roman" w:hAnsi="Times New Roman" w:cs="Times New Roman"/>
+        </w:rPr>
+      </w:pPr>
+    </w:p>
+    <w:p>
+      <w:pPr>
+        <w:widowControl/>
+        <w:rPr>
+          <w:rFonts w:ascii="Times New Roman" w:hAnsi="Times New Roman" w:cs="Times New Roman"/>
+        </w:rPr>
+      </w:pPr>
+    </w:p>
+    <w:p>
+      <w:pPr>
+        <w:widowControl/>
+        <w:rPr>
+          <w:rFonts w:ascii="Times New Roman" w:hAnsi="Times New Roman" w:cs="Times New Roman"/>
+        </w:rPr>
+      </w:pPr>
+    </w:p>
+    <w:p>
+      <w:pPr>
+        <w:widowControl/>
+        <w:rPr>
+          <w:rFonts w:ascii="Times New Roman" w:hAnsi="Times New Roman" w:cs="Times New Roman"/>
+        </w:rPr>
+      </w:pPr>
+    </w:p>
+    <w:p>
+      <w:pPr>
+        <w:widowControl/>
+        <w:rPr>
+          <w:rFonts w:ascii="Times New Roman" w:hAnsi="Times New Roman" w:cs="Times New Roman"/>
+        </w:rPr>
+      </w:pPr>
+    </w:p>
+    <w:p>
+      <w:pPr>
+        <w:widowControl/>
+        <w:rPr>
+          <w:rFonts w:ascii="Times New Roman" w:hAnsi="Times New Roman" w:cs="Times New Roman"/>
+        </w:rPr>
+      </w:pPr>
+    </w:p>
+    <w:p>
+      <w:pPr>
+        <w:widowControl/>
+        <w:rPr>
+          <w:rFonts w:ascii="Times New Roman" w:hAnsi="Times New Roman" w:cs="Times New Roman"/>
+        </w:rPr>
+      </w:pPr>
+    </w:p>
+    <w:p>
+      <w:pPr>
+        <w:widowControl/>
+        <w:rPr>
+          <w:rFonts w:ascii="Times New Roman" w:hAnsi="Times New Roman" w:cs="Times New Roman"/>
+        </w:rPr>
+      </w:pPr>
+    </w:p>
+    <w:p>
+      <w:pPr>
+        <w:widowControl/>
+        <w:rPr>
+          <w:rFonts w:ascii="Times New Roman" w:hAnsi="Times New Roman" w:cs="Times New Roman"/>
+        </w:rPr>
+      </w:pPr>
+    </w:p>
+    <w:p>
+      <w:pPr>
+        <w:widowControl/>
+        <w:jc w:val="center"/>
+        <w:rPr>
+          <w:rFonts w:ascii="Times New Roman" w:hAnsi="Times New Roman" w:cs="Times New Roman" w:hint="eastAsia"/>
+        </w:rPr>
+      </w:pPr>
+      <w:r>
+        <w:rPr>
+          <w:rFonts w:ascii="Times New Roman" w:hAnsi="Times New Roman" w:cs="Times New Roman" w:hint="eastAsia"/>
+        </w:rPr>
+        <w:t>Figure 2. Visualization of one sample</w:t>
+      </w:r>
+    </w:p>
+    <w:p>
+      <w:pPr>
+        <w:widowControl/>
+        <w:rPr>
+          <w:rFonts w:ascii="Times New Roman" w:hAnsi="Times New Roman" w:cs="Times New Roman"/>
+        </w:rPr>
+      </w:pPr>
+    </w:p>
+    <w:p>
+      <w:pPr>
+        <w:widowControl/>
+        <w:rPr>
+          <w:rFonts w:ascii="Times New Roman" w:hAnsi="Times New Roman" w:cs="Times New Roman"/>
+        </w:rPr>
+      </w:pPr>
+      <w:r>
+        <w:rPr>
+          <w:rFonts w:ascii="Times New Roman" w:hAnsi="Times New Roman" w:cs="Times New Roman" w:hint="eastAsia"/>
+        </w:rPr>
+        <w:t>3.1.5 Per-hold Labels (Affordances)</w:t>
+      </w:r>
+    </w:p>
+    <w:p>
+      <w:pPr>
+        <w:pStyle w:val="a9"/>
+        <w:widowControl/>
+        <w:numPr>
+          <w:ilvl w:val="0"/>
+          <w:numId w:val="24"/>
+        </w:numPr>
+        <w:rPr>
+          <w:rFonts w:ascii="Times New Roman" w:hAnsi="Times New Roman" w:cs="Times New Roman"/>
+        </w:rPr>
+      </w:pPr>
+      <w:r>
+        <w:rPr>
+          <w:rFonts w:ascii="Times New Roman" w:hAnsi="Times New Roman" w:cs="Times New Roman" w:hint="eastAsia"/>
+        </w:rPr>
+        <w:t xml:space="preserve">Labels: </w:t>
+      </w:r>
+      <w:r>
+        <w:rPr>
+          <w:rFonts w:ascii="Times New Roman" w:hAnsi="Times New Roman" w:cs="Times New Roman" w:hint="eastAsia"/>
+        </w:rPr>
+        <w:t xml:space="preserve">For each node/hold </w:t>
+      </w:r>
+      <m:oMath>
+        <m:r>
+          <w:rPr>
+            <w:rFonts w:ascii="Cambria Math" w:hAnsi="Cambria Math" w:cs="Times New Roman"/>
+          </w:rPr>
+          <m:t>p</m:t>
+        </m:r>
+      </m:oMath>
+      <w:r>
+        <w:rPr>
+          <w:rFonts w:ascii="Times New Roman" w:hAnsi="Times New Roman" w:cs="Times New Roman" w:hint="eastAsia"/>
+        </w:rPr>
+        <w:t xml:space="preserve"> on wall </w:t>
+      </w:r>
+      <m:oMath>
+        <m:r>
+          <w:rPr>
+            <w:rFonts w:ascii="Cambria Math" w:hAnsi="Cambria Math" w:cs="Times New Roman"/>
+          </w:rPr>
+          <m:t>w</m:t>
+        </m:r>
+      </m:oMath>
+      <w:r>
+        <w:rPr>
+          <w:rFonts w:ascii="Times New Roman" w:hAnsi="Times New Roman" w:cs="Times New Roman"/>
+        </w:rPr>
+        <w:t xml:space="preserve"> </w:t>
+      </w:r>
+      <w:r>
+        <w:rPr>
+          <w:rFonts w:ascii="Times New Roman" w:hAnsi="Times New Roman" w:cs="Times New Roman" w:hint="eastAsia"/>
+        </w:rPr>
+        <w:t xml:space="preserve">under start </w:t>
+      </w:r>
+      <m:oMath>
+        <m:r>
+          <w:rPr>
+            <w:rFonts w:ascii="Cambria Math" w:hAnsi="Cambria Math" w:cs="Times New Roman"/>
+          </w:rPr>
+          <m:t>s</m:t>
+        </m:r>
+      </m:oMath>
+      <w:r>
+        <w:rPr>
+          <w:rFonts w:ascii="Times New Roman" w:hAnsi="Times New Roman" w:cs="Times New Roman"/>
+        </w:rPr>
+        <w:t xml:space="preserve"> </w:t>
+      </w:r>
+      <w:r>
+        <w:rPr>
+          <w:rFonts w:ascii="Times New Roman" w:hAnsi="Times New Roman" w:cs="Times New Roman" w:hint="eastAsia"/>
+        </w:rPr>
+        <w:t xml:space="preserve">and climber </w:t>
+      </w:r>
+      <m:oMath>
+        <m:r>
+          <w:rPr>
+            <w:rFonts w:ascii="Cambria Math" w:hAnsi="Cambria Math" w:cs="Times New Roman"/>
+          </w:rPr>
+          <m:t>c</m:t>
+        </m:r>
+      </m:oMath>
+      <w:r>
+        <w:rPr>
+          <w:rFonts w:ascii="Times New Roman" w:hAnsi="Times New Roman" w:cs="Times New Roman" w:hint="eastAsia"/>
+        </w:rPr>
+        <w:t>, we assign</w:t>
+      </w:r>
+    </w:p>
+    <w:p>
+      <w:pPr>
+        <w:widowControl/>
+        <w:jc w:val="center"/>
+        <w:rPr>
+          <w:rFonts w:ascii="Times New Roman" w:hAnsi="Times New Roman" w:cs="Times New Roman"/>
+        </w:rPr>
+      </w:pPr>
+      <m:oMath>
+        <m:sSub>
+          <m:sSubPr>
+            <m:ctrlPr>
+              <w:rPr>
+                <w:rFonts w:ascii="Cambria Math" w:hAnsi="Cambria Math" w:cs="Times New Roman"/>
+                <w:i/>
+              </w:rPr>
+            </m:ctrlPr>
+          </m:sSubPr>
+          <m:e>
+            <m:r>
+              <w:rPr>
+                <w:rFonts w:ascii="Cambria Math" w:hAnsi="Cambria Math" w:cs="Times New Roman"/>
+              </w:rPr>
+              <m:t>y</m:t>
+            </m:r>
+          </m:e>
+          <m:sub>
+            <m:r>
+              <w:rPr>
+                <w:rFonts w:ascii="Cambria Math" w:hAnsi="Cambria Math" w:cs="Times New Roman"/>
+              </w:rPr>
+              <m:t>p</m:t>
+            </m:r>
+          </m:sub>
+        </m:sSub>
+        <m:r>
+          <w:rPr>
+            <w:rFonts w:ascii="Cambria Math" w:hAnsi="Cambria Math" w:cs="Times New Roman"/>
+          </w:rPr>
+          <m:t xml:space="preserve"> ∈</m:t>
+        </m:r>
+        <m:d>
+          <m:dPr>
+            <m:begChr m:val="{"/>
+            <m:endChr m:val="}"/>
+            <m:ctrlPr>
+              <w:rPr>
+                <w:rFonts w:ascii="Cambria Math" w:hAnsi="Cambria Math" w:cs="Times New Roman"/>
+                <w:i/>
+              </w:rPr>
+            </m:ctrlPr>
+          </m:dPr>
+          <m:e>
+            <m:r>
+              <w:rPr>
+                <w:rFonts w:ascii="Cambria Math" w:hAnsi="Cambria Math" w:cs="Times New Roman"/>
+              </w:rPr>
+              <m:t>0, 1, 2, 3</m:t>
+            </m:r>
+          </m:e>
+        </m:d>
+        <m:r>
+          <w:rPr>
+            <w:rFonts w:ascii="Cambria Math" w:hAnsi="Cambria Math" w:cs="Times New Roman"/>
+          </w:rPr>
+          <m:t>=</m:t>
+        </m:r>
+        <m:d>
+          <m:dPr>
+            <m:begChr m:val="{"/>
+            <m:endChr m:val="}"/>
+            <m:ctrlPr>
+              <w:rPr>
+                <w:rFonts w:ascii="Cambria Math" w:hAnsi="Cambria Math" w:cs="Times New Roman"/>
+                <w:i/>
+              </w:rPr>
+            </m:ctrlPr>
+          </m:dPr>
+          <m:e>
+            <m:r>
+              <w:rPr>
+                <w:rFonts w:ascii="Cambria Math" w:hAnsi="Cambria Math" w:cs="Times New Roman"/>
+              </w:rPr>
+              <m:t>unreachable, hand, foot, both</m:t>
+            </m:r>
+          </m:e>
+        </m:d>
+        <m:r>
+          <w:rPr>
+            <w:rFonts w:ascii="Cambria Math" w:hAnsi="Cambria Math" w:cs="Times New Roman"/>
+          </w:rPr>
+          <m:t>.</m:t>
+        </m:r>
+      </m:oMath>
+      <w:r>
+        <w:rPr>
+          <w:rFonts w:ascii="Times New Roman" w:hAnsi="Times New Roman" w:cs="Times New Roman"/>
+        </w:rPr>
+        <w:t xml:space="preserve"> </w:t>
+      </w:r>
+    </w:p>
+    <w:p>
+      <w:pPr>
+        <w:pStyle w:val="a9"/>
+        <w:widowControl/>
+        <w:numPr>
+          <w:ilvl w:val="0"/>
+          <w:numId w:val="24"/>
+        </w:numPr>
+        <w:rPr>
+          <w:rFonts w:ascii="Times New Roman" w:hAnsi="Times New Roman" w:cs="Times New Roman"/>
+        </w:rPr>
+      </w:pPr>
+      <w:r>
+        <w:rPr>
+          <w:rFonts w:ascii="Times New Roman" w:hAnsi="Times New Roman" w:cs="Times New Roman" w:hint="eastAsia"/>
+        </w:rPr>
+        <w:t xml:space="preserve">Reach Radius: </w:t>
+      </w:r>
+      <w:r>
+        <w:rPr>
+          <w:rFonts w:ascii="Times New Roman" w:hAnsi="Times New Roman" w:cs="Times New Roman" w:hint="eastAsia"/>
+        </w:rPr>
+        <w:t>From the climber</w:t>
+      </w:r>
+      <w:r>
+        <w:rPr>
+          <w:rFonts w:ascii="Times New Roman" w:hAnsi="Times New Roman" w:cs="Times New Roman"/>
+        </w:rPr>
+        <w:t>’</w:t>
+      </w:r>
+      <w:r>
+        <w:rPr>
+          <w:rFonts w:ascii="Times New Roman" w:hAnsi="Times New Roman" w:cs="Times New Roman" w:hint="eastAsia"/>
+        </w:rPr>
+        <w:t xml:space="preserve">s anthropometrics, we compute single-arm and single-leg static reach radius </w:t>
+      </w:r>
+      <m:oMath>
+        <m:r>
+          <w:rPr>
+            <w:rFonts w:ascii="Cambria Math" w:hAnsi="Cambria Math" w:cs="Times New Roman"/>
+          </w:rPr>
+          <m:t>(</m:t>
+        </m:r>
+        <m:sSub>
+          <m:sSubPr>
+            <m:ctrlPr>
+              <w:rPr>
+                <w:rFonts w:ascii="Cambria Math" w:hAnsi="Cambria Math" w:cs="Times New Roman"/>
+                <w:i/>
+              </w:rPr>
+            </m:ctrlPr>
+          </m:sSubPr>
+          <m:e>
+            <m:r>
+              <w:rPr>
+                <w:rFonts w:ascii="Cambria Math" w:hAnsi="Cambria Math" w:cs="Times New Roman"/>
+              </w:rPr>
+              <m:t>R</m:t>
+            </m:r>
+          </m:e>
+          <m:sub>
+            <m:r>
+              <w:rPr>
+                <w:rFonts w:ascii="Cambria Math" w:hAnsi="Cambria Math" w:cs="Times New Roman"/>
+              </w:rPr>
+              <m:t>hand</m:t>
+            </m:r>
+          </m:sub>
+        </m:sSub>
+        <m:r>
+          <w:rPr>
+            <w:rFonts w:ascii="Cambria Math" w:hAnsi="Cambria Math" w:cs="Times New Roman"/>
+          </w:rPr>
+          <m:t xml:space="preserve">, </m:t>
+        </m:r>
+        <m:sSub>
+          <m:sSubPr>
+            <m:ctrlPr>
+              <w:rPr>
+                <w:rFonts w:ascii="Cambria Math" w:hAnsi="Cambria Math" w:cs="Times New Roman"/>
+                <w:i/>
+              </w:rPr>
+            </m:ctrlPr>
+          </m:sSubPr>
+          <m:e>
+            <m:r>
+              <w:rPr>
+                <w:rFonts w:ascii="Cambria Math" w:hAnsi="Cambria Math" w:cs="Times New Roman"/>
+              </w:rPr>
+              <m:t>R</m:t>
+            </m:r>
+          </m:e>
+          <m:sub>
+            <m:r>
+              <w:rPr>
+                <w:rFonts w:ascii="Cambria Math" w:hAnsi="Cambria Math" w:cs="Times New Roman"/>
+              </w:rPr>
+              <m:t>foot</m:t>
+            </m:r>
+          </m:sub>
+        </m:sSub>
+        <m:r>
+          <w:rPr>
+            <w:rFonts w:ascii="Cambria Math" w:hAnsi="Cambria Math" w:cs="Times New Roman"/>
+          </w:rPr>
+          <m:t>)</m:t>
+        </m:r>
+      </m:oMath>
+      <w:r>
+        <w:rPr>
+          <w:rFonts w:ascii="Times New Roman" w:hAnsi="Times New Roman" w:cs="Times New Roman" w:hint="eastAsia"/>
+        </w:rPr>
+        <w:t xml:space="preserve"> via </w:t>
+      </w:r>
+      <w:proofErr w:type="spellStart"/>
+      <w:r>
+        <w:rPr>
+          <w:rFonts w:ascii="Times New Roman" w:hAnsi="Times New Roman" w:cs="Times New Roman" w:hint="eastAsia"/>
+        </w:rPr>
+        <w:t>get_reach_</w:t>
+      </w:r>
+      <w:proofErr w:type="gramStart"/>
+      <w:r>
+        <w:rPr>
+          <w:rFonts w:ascii="Times New Roman" w:hAnsi="Times New Roman" w:cs="Times New Roman" w:hint="eastAsia"/>
+        </w:rPr>
+        <w:t>ranges</w:t>
+      </w:r>
+      <w:proofErr w:type="spellEnd"/>
+      <w:r>
+        <w:rPr>
+          <w:rFonts w:ascii="Times New Roman" w:hAnsi="Times New Roman" w:cs="Times New Roman" w:hint="eastAsia"/>
+        </w:rPr>
+        <w:t>(</w:t>
+      </w:r>
+      <w:proofErr w:type="gramEnd"/>
+      <w:r>
+        <w:rPr>
+          <w:rFonts w:ascii="Times New Roman" w:hAnsi="Times New Roman" w:cs="Times New Roman" w:hint="eastAsia"/>
+        </w:rPr>
+        <w:t>)</w:t>
+      </w:r>
+      <w:r>
+        <w:rPr>
+          <w:rFonts w:ascii="Times New Roman" w:hAnsi="Times New Roman" w:cs="Times New Roman" w:hint="eastAsia"/>
+        </w:rPr>
+        <w:t xml:space="preserve"> function. </w:t>
+      </w:r>
+      <w:r>
+        <w:rPr>
+          <w:rFonts w:ascii="Times New Roman" w:hAnsi="Times New Roman" w:cs="Times New Roman" w:hint="eastAsia"/>
+        </w:rPr>
+        <w:t xml:space="preserve">Distances are measured in centimeters using </w:t>
+      </w:r>
+      <w:proofErr w:type="spellStart"/>
+      <w:r>
+        <w:rPr>
+          <w:rFonts w:ascii="Times New Roman" w:hAnsi="Times New Roman" w:cs="Times New Roman" w:hint="eastAsia"/>
+        </w:rPr>
+        <w:t>pixel_dist_to_</w:t>
+      </w:r>
+      <w:proofErr w:type="gramStart"/>
+      <w:r>
+        <w:rPr>
+          <w:rFonts w:ascii="Times New Roman" w:hAnsi="Times New Roman" w:cs="Times New Roman" w:hint="eastAsia"/>
+        </w:rPr>
+        <w:t>cm</w:t>
+      </w:r>
+      <w:proofErr w:type="spellEnd"/>
+      <w:r>
+        <w:rPr>
+          <w:rFonts w:ascii="Times New Roman" w:hAnsi="Times New Roman" w:cs="Times New Roman" w:hint="eastAsia"/>
+        </w:rPr>
+        <w:t>(</w:t>
+      </w:r>
+      <w:proofErr w:type="gramEnd"/>
+      <w:r>
+        <w:rPr>
+          <w:rFonts w:ascii="Times New Roman" w:hAnsi="Times New Roman" w:cs="Times New Roman" w:hint="eastAsia"/>
+        </w:rPr>
+        <w:t>).</w:t>
+      </w:r>
+    </w:p>
+    <w:p>
+      <w:pPr>
+        <w:pStyle w:val="a9"/>
+        <w:widowControl/>
+        <w:numPr>
+          <w:ilvl w:val="0"/>
+          <w:numId w:val="24"/>
+        </w:numPr>
+        <w:rPr>
+          <w:rFonts w:ascii="Times New Roman" w:hAnsi="Times New Roman" w:cs="Times New Roman"/>
+        </w:rPr>
+      </w:pPr>
+      <w:r>
+        <w:rPr>
+          <w:rFonts w:ascii="Times New Roman" w:hAnsi="Times New Roman" w:cs="Times New Roman" w:hint="eastAsia"/>
+        </w:rPr>
+        <w:t xml:space="preserve">Decision Rule: </w:t>
+      </w:r>
+      <w:r>
+        <w:rPr>
+          <w:rFonts w:ascii="Times New Roman" w:hAnsi="Times New Roman" w:cs="Times New Roman" w:hint="eastAsia"/>
+        </w:rPr>
+        <w:t>I</w:t>
+      </w:r>
+      <w:r>
+        <w:rPr>
+          <w:rFonts w:ascii="Times New Roman" w:hAnsi="Times New Roman" w:cs="Times New Roman" w:hint="eastAsia"/>
+        </w:rPr>
+        <w:t xml:space="preserve">f </w:t>
+      </w:r>
+      <m:oMath>
+        <m:sSub>
+          <m:sSubPr>
+            <m:ctrlPr>
+              <w:rPr>
+                <w:rFonts w:ascii="Cambria Math" w:hAnsi="Cambria Math" w:cs="Times New Roman"/>
+                <w:i/>
+              </w:rPr>
+            </m:ctrlPr>
+          </m:sSubPr>
+          <m:e>
+            <m:r>
+              <w:rPr>
+                <w:rFonts w:ascii="Cambria Math" w:hAnsi="Cambria Math" w:cs="Times New Roman"/>
+              </w:rPr>
+              <m:t>min</m:t>
+            </m:r>
+          </m:e>
+          <m:sub>
+            <m:r>
+              <w:rPr>
+                <w:rFonts w:ascii="Cambria Math" w:hAnsi="Cambria Math" w:cs="Times New Roman"/>
+              </w:rPr>
+              <m:t>h∈{</m:t>
+            </m:r>
+            <m:sSub>
+              <m:sSubPr>
+                <m:ctrlPr>
+                  <w:rPr>
+                    <w:rFonts w:ascii="Cambria Math" w:hAnsi="Cambria Math" w:cs="Times New Roman"/>
+                    <w:i/>
+                  </w:rPr>
+                </m:ctrlPr>
+              </m:sSubPr>
+              <m:e>
+                <m:r>
+                  <w:rPr>
+                    <w:rFonts w:ascii="Cambria Math" w:hAnsi="Cambria Math" w:cs="Times New Roman"/>
+                  </w:rPr>
+                  <m:t>h</m:t>
+                </m:r>
+              </m:e>
+              <m:sub>
+                <m:r>
+                  <w:rPr>
+                    <w:rFonts w:ascii="Cambria Math" w:hAnsi="Cambria Math" w:cs="Times New Roman"/>
+                  </w:rPr>
+                  <m:t>1</m:t>
+                </m:r>
+              </m:sub>
+            </m:sSub>
+            <m:r>
+              <w:rPr>
+                <w:rFonts w:ascii="Cambria Math" w:hAnsi="Cambria Math" w:cs="Times New Roman"/>
+              </w:rPr>
+              <m:t xml:space="preserve">, </m:t>
+            </m:r>
+            <m:sSub>
+              <m:sSubPr>
+                <m:ctrlPr>
+                  <w:rPr>
+                    <w:rFonts w:ascii="Cambria Math" w:hAnsi="Cambria Math" w:cs="Times New Roman"/>
+                    <w:i/>
+                  </w:rPr>
+                </m:ctrlPr>
+              </m:sSubPr>
+              <m:e>
+                <m:r>
+                  <w:rPr>
+                    <w:rFonts w:ascii="Cambria Math" w:hAnsi="Cambria Math" w:cs="Times New Roman"/>
+                  </w:rPr>
+                  <m:t>h</m:t>
+                </m:r>
+              </m:e>
+              <m:sub>
+                <m:r>
+                  <w:rPr>
+                    <w:rFonts w:ascii="Cambria Math" w:hAnsi="Cambria Math" w:cs="Times New Roman"/>
+                  </w:rPr>
+                  <m:t>2</m:t>
+                </m:r>
+              </m:sub>
+            </m:sSub>
+            <m:r>
+              <w:rPr>
+                <w:rFonts w:ascii="Cambria Math" w:hAnsi="Cambria Math" w:cs="Times New Roman"/>
+              </w:rPr>
+              <m:t>}</m:t>
+            </m:r>
+          </m:sub>
+        </m:sSub>
+        <m:r>
+          <w:rPr>
+            <w:rFonts w:ascii="Cambria Math" w:hAnsi="Cambria Math" w:cs="Times New Roman"/>
+          </w:rPr>
+          <m:t>||</m:t>
+        </m:r>
+        <m:sSub>
+          <m:sSubPr>
+            <m:ctrlPr>
+              <w:rPr>
+                <w:rFonts w:ascii="Cambria Math" w:hAnsi="Cambria Math" w:cs="Times New Roman"/>
+                <w:i/>
+              </w:rPr>
+            </m:ctrlPr>
+          </m:sSubPr>
+          <m:e>
+            <m:r>
+              <w:rPr>
+                <w:rFonts w:ascii="Cambria Math" w:hAnsi="Cambria Math" w:cs="Times New Roman"/>
+              </w:rPr>
+              <m:t>x</m:t>
+            </m:r>
+          </m:e>
+          <m:sub>
+            <m:r>
+              <w:rPr>
+                <w:rFonts w:ascii="Cambria Math" w:hAnsi="Cambria Math" w:cs="Times New Roman"/>
+              </w:rPr>
+              <m:t>p</m:t>
+            </m:r>
+          </m:sub>
+        </m:sSub>
+        <m:r>
+          <w:rPr>
+            <w:rFonts w:ascii="Cambria Math" w:hAnsi="Cambria Math" w:cs="Times New Roman"/>
+          </w:rPr>
+          <m:t>-</m:t>
+        </m:r>
+        <m:sSub>
+          <m:sSubPr>
+            <m:ctrlPr>
+              <w:rPr>
+                <w:rFonts w:ascii="Cambria Math" w:hAnsi="Cambria Math" w:cs="Times New Roman"/>
+                <w:i/>
+              </w:rPr>
+            </m:ctrlPr>
+          </m:sSubPr>
+          <m:e>
+            <m:r>
+              <w:rPr>
+                <w:rFonts w:ascii="Cambria Math" w:hAnsi="Cambria Math" w:cs="Times New Roman"/>
+              </w:rPr>
+              <m:t>x</m:t>
+            </m:r>
+          </m:e>
+          <m:sub>
+            <m:r>
+              <w:rPr>
+                <w:rFonts w:ascii="Cambria Math" w:hAnsi="Cambria Math" w:cs="Times New Roman"/>
+              </w:rPr>
+              <m:t>h</m:t>
+            </m:r>
+          </m:sub>
+        </m:sSub>
+        <m:r>
+          <w:rPr>
+            <w:rFonts w:ascii="Cambria Math" w:hAnsi="Cambria Math" w:cs="Times New Roman"/>
+          </w:rPr>
+          <m:t>|</m:t>
+        </m:r>
+        <m:sSub>
+          <m:sSubPr>
+            <m:ctrlPr>
+              <w:rPr>
+                <w:rFonts w:ascii="Cambria Math" w:hAnsi="Cambria Math" w:cs="Times New Roman"/>
+                <w:i/>
+              </w:rPr>
+            </m:ctrlPr>
+          </m:sSubPr>
+          <m:e>
+            <m:r>
+              <w:rPr>
+                <w:rFonts w:ascii="Cambria Math" w:hAnsi="Cambria Math" w:cs="Times New Roman"/>
+              </w:rPr>
+              <m:t>|</m:t>
+            </m:r>
+          </m:e>
+          <m:sub>
+            <m:r>
+              <w:rPr>
+                <w:rFonts w:ascii="Cambria Math" w:hAnsi="Cambria Math" w:cs="Times New Roman"/>
+              </w:rPr>
+              <m:t>cm</m:t>
+            </m:r>
+          </m:sub>
+        </m:sSub>
+        <m:r>
+          <w:rPr>
+            <w:rFonts w:ascii="Cambria Math" w:hAnsi="Cambria Math" w:cs="Times New Roman"/>
+          </w:rPr>
+          <m:t>≤</m:t>
+        </m:r>
+        <m:sSub>
+          <m:sSubPr>
+            <m:ctrlPr>
+              <w:rPr>
+                <w:rFonts w:ascii="Cambria Math" w:hAnsi="Cambria Math" w:cs="Times New Roman"/>
+                <w:i/>
+              </w:rPr>
+            </m:ctrlPr>
+          </m:sSubPr>
+          <m:e>
+            <m:r>
+              <w:rPr>
+                <w:rFonts w:ascii="Cambria Math" w:hAnsi="Cambria Math" w:cs="Times New Roman"/>
+              </w:rPr>
+              <m:t>R</m:t>
+            </m:r>
+          </m:e>
+          <m:sub>
+            <m:r>
+              <w:rPr>
+                <w:rFonts w:ascii="Cambria Math" w:hAnsi="Cambria Math" w:cs="Times New Roman"/>
+              </w:rPr>
+              <m:t>hand</m:t>
+            </m:r>
+          </m:sub>
+        </m:sSub>
+      </m:oMath>
+      <w:r>
+        <w:rPr>
+          <w:rFonts w:ascii="Times New Roman" w:hAnsi="Times New Roman" w:cs="Times New Roman" w:hint="eastAsia"/>
+        </w:rPr>
+        <w:t>, then set hand_ok True</w:t>
+      </w:r>
+      <w:r>
+        <w:rPr>
+          <w:rFonts w:ascii="Times New Roman" w:hAnsi="Times New Roman" w:cs="Times New Roman" w:hint="eastAsia"/>
+        </w:rPr>
+        <w:t xml:space="preserve">, else set false. It is the same rule for </w:t>
+      </w:r>
+      <w:r>
+        <w:rPr>
+          <w:rFonts w:ascii="Times New Roman" w:hAnsi="Times New Roman" w:cs="Times New Roman"/>
+        </w:rPr>
+        <w:t>feet</w:t>
+      </w:r>
+      <w:r>
+        <w:rPr>
+          <w:rFonts w:ascii="Times New Roman" w:hAnsi="Times New Roman" w:cs="Times New Roman" w:hint="eastAsia"/>
+        </w:rPr>
+        <w:t>. We do not distinguish left/right sides, and multiple nodes may share the same label.</w:t>
+      </w:r>
+    </w:p>
+    <w:p>
+      <w:pPr>
+        <w:pStyle w:val="a9"/>
+        <w:widowControl/>
+        <w:numPr>
+          <w:ilvl w:val="0"/>
+          <w:numId w:val="24"/>
+        </w:numPr>
+        <w:rPr>
+          <w:rFonts w:ascii="Times New Roman" w:hAnsi="Times New Roman" w:cs="Times New Roman"/>
+        </w:rPr>
+      </w:pPr>
+      <w:r>
+        <w:rPr>
+          <w:rFonts w:ascii="Times New Roman" w:hAnsi="Times New Roman" w:cs="Times New Roman" w:hint="eastAsia"/>
+        </w:rPr>
+        <w:t>State dependence: Because labels depend on the current contacts (hands and feet hold positions) and climber</w:t>
+      </w:r>
+      <w:r>
+        <w:rPr>
+          <w:rFonts w:ascii="Times New Roman" w:hAnsi="Times New Roman" w:cs="Times New Roman"/>
+        </w:rPr>
+        <w:t>’</w:t>
+      </w:r>
+      <w:r>
+        <w:rPr>
+          <w:rFonts w:ascii="Times New Roman" w:hAnsi="Times New Roman" w:cs="Times New Roman" w:hint="eastAsia"/>
+        </w:rPr>
+        <w:t>s features, the same wall receives different labels across starts and climbers.</w:t>
+      </w:r>
+    </w:p>
+    <w:p>
+      <w:pPr>
+        <w:pStyle w:val="a9"/>
+        <w:widowControl/>
+        <w:numPr>
+          <w:ilvl w:val="0"/>
+          <w:numId w:val="24"/>
+        </w:numPr>
+        <w:rPr>
+          <w:rFonts w:ascii="Times New Roman" w:hAnsi="Times New Roman" w:cs="Times New Roman"/>
+        </w:rPr>
+      </w:pPr>
+      <w:r>
+        <w:rPr>
+          <w:rFonts w:ascii="Times New Roman" w:hAnsi="Times New Roman" w:cs="Times New Roman" w:hint="eastAsia"/>
+        </w:rPr>
+        <w:t xml:space="preserve">Degenerate-case filter: </w:t>
+      </w:r>
+      <w:r>
+        <w:rPr>
+          <w:rFonts w:ascii="Times New Roman" w:hAnsi="Times New Roman" w:cs="Times New Roman" w:hint="eastAsia"/>
+        </w:rPr>
+        <w:t xml:space="preserve">To maintain effective supervision and improve the validity of data, we discard samples with </w:t>
+      </w:r>
+      <m:oMath>
+        <m:d>
+          <m:dPr>
+            <m:begChr m:val="{"/>
+            <m:endChr m:val="}"/>
+            <m:ctrlPr>
+              <w:rPr>
+                <w:rFonts w:ascii="Cambria Math" w:hAnsi="Cambria Math" w:cs="Times New Roman"/>
+                <w:i/>
+              </w:rPr>
+            </m:ctrlPr>
+          </m:dPr>
+          <m:e>
+            <m:r>
+              <w:rPr>
+                <w:rFonts w:ascii="Cambria Math" w:hAnsi="Cambria Math" w:cs="Times New Roman"/>
+              </w:rPr>
+              <m:t xml:space="preserve">p: </m:t>
+            </m:r>
+            <m:sSub>
+              <m:sSubPr>
+                <m:ctrlPr>
+                  <w:rPr>
+                    <w:rFonts w:ascii="Cambria Math" w:hAnsi="Cambria Math" w:cs="Times New Roman"/>
+                    <w:i/>
+                  </w:rPr>
+                </m:ctrlPr>
+              </m:sSubPr>
+              <m:e>
+                <m:r>
+                  <w:rPr>
+                    <w:rFonts w:ascii="Cambria Math" w:hAnsi="Cambria Math" w:cs="Times New Roman"/>
+                  </w:rPr>
+                  <m:t>y</m:t>
+                </m:r>
+              </m:e>
+              <m:sub>
+                <m:r>
+                  <w:rPr>
+                    <w:rFonts w:ascii="Cambria Math" w:hAnsi="Cambria Math" w:cs="Times New Roman"/>
+                  </w:rPr>
+                  <m:t>p</m:t>
+                </m:r>
+              </m:sub>
+            </m:sSub>
+            <m:r>
+              <w:rPr>
+                <w:rFonts w:ascii="Cambria Math" w:hAnsi="Cambria Math" w:cs="Times New Roman"/>
+              </w:rPr>
+              <m:t>=0</m:t>
+            </m:r>
+          </m:e>
+        </m:d>
+        <m:r>
+          <w:rPr>
+            <w:rFonts w:ascii="Cambria Math" w:hAnsi="Cambria Math" w:cs="Times New Roman"/>
+          </w:rPr>
+          <m:t>/</m:t>
+        </m:r>
+        <m:d>
+          <m:dPr>
+            <m:begChr m:val="|"/>
+            <m:endChr m:val="|"/>
+            <m:ctrlPr>
+              <w:rPr>
+                <w:rFonts w:ascii="Cambria Math" w:hAnsi="Cambria Math" w:cs="Times New Roman"/>
+                <w:i/>
+              </w:rPr>
+            </m:ctrlPr>
+          </m:dPr>
+          <m:e>
+            <m:r>
+              <w:rPr>
+                <w:rFonts w:ascii="Cambria Math" w:hAnsi="Cambria Math" w:cs="Times New Roman"/>
+              </w:rPr>
+              <m:t>V</m:t>
+            </m:r>
+          </m:e>
+        </m:d>
+        <m:r>
+          <w:rPr>
+            <w:rFonts w:ascii="Cambria Math" w:hAnsi="Cambria Math" w:cs="Times New Roman"/>
+          </w:rPr>
+          <m:t>≥0.95</m:t>
+        </m:r>
+      </m:oMath>
+      <w:r>
+        <w:rPr>
+          <w:rFonts w:ascii="Times New Roman" w:hAnsi="Times New Roman" w:cs="Times New Roman" w:hint="eastAsia"/>
+        </w:rPr>
+        <w:t>.</w:t>
+      </w:r>
+    </w:p>
+    <w:p>
+      <w:pPr>
+        <w:pStyle w:val="a9"/>
+        <w:widowControl/>
+        <w:numPr>
+          <w:ilvl w:val="0"/>
+          <w:numId w:val="24"/>
+        </w:numPr>
+        <w:rPr>
+          <w:rFonts w:ascii="Times New Roman" w:hAnsi="Times New Roman" w:cs="Times New Roman"/>
+        </w:rPr>
+      </w:pPr>
+      <w:r>
+        <w:rPr>
+          <w:rFonts w:ascii="Times New Roman" w:hAnsi="Times New Roman" w:cs="Times New Roman" w:hint="eastAsia"/>
+        </w:rPr>
+        <w:t>Limitations: Labels capture static/semi-static geometric reach only, which ignores momentum and contact quality. Thus, we note it as future work.</w:t>
+      </w:r>
+    </w:p>
+    <w:p>
+      <w:pPr>
+        <w:widowControl/>
+        <w:rPr>
+          <w:rFonts w:ascii="Times New Roman" w:hAnsi="Times New Roman" w:cs="Times New Roman"/>
+        </w:rPr>
+      </w:pPr>
+    </w:p>
+    <w:p>
+      <w:pPr>
+        <w:widowControl/>
+        <w:rPr>
+          <w:rFonts w:ascii="Times New Roman" w:hAnsi="Times New Roman" w:cs="Times New Roman"/>
+        </w:rPr>
+      </w:pPr>
+      <w:r>
+        <w:rPr>
+          <w:rFonts w:ascii="Times New Roman" w:hAnsi="Times New Roman" w:cs="Times New Roman" w:hint="eastAsia"/>
+        </w:rPr>
+        <w:t>3.2 Graph representation for the GNN</w:t>
+      </w:r>
+    </w:p>
+    <w:p>
+      <w:pPr>
+        <w:widowControl/>
+        <w:rPr>
+          <w:rFonts w:ascii="Times New Roman" w:hAnsi="Times New Roman" w:cs="Times New Roman"/>
+        </w:rPr>
+      </w:pPr>
+      <w:r>
+        <w:rPr>
+          <w:rFonts w:ascii="Times New Roman" w:hAnsi="Times New Roman" w:cs="Times New Roman" w:hint="eastAsia"/>
+        </w:rPr>
+        <w:t xml:space="preserve">For each sample </w:t>
+      </w:r>
+      <m:oMath>
+        <m:r>
+          <w:rPr>
+            <w:rFonts w:ascii="Cambria Math" w:hAnsi="Cambria Math" w:cs="Times New Roman"/>
+          </w:rPr>
+          <m:t>(w, c, h, f)</m:t>
+        </m:r>
+      </m:oMath>
+      <w:r>
+        <w:rPr>
+          <w:rFonts w:ascii="Times New Roman" w:hAnsi="Times New Roman" w:cs="Times New Roman" w:hint="eastAsia"/>
+        </w:rPr>
+        <w:t xml:space="preserve">, a wall, a climber, one </w:t>
+      </w:r>
+      <w:proofErr w:type="gramStart"/>
+      <w:r>
+        <w:rPr>
+          <w:rFonts w:ascii="Times New Roman" w:hAnsi="Times New Roman" w:cs="Times New Roman" w:hint="eastAsia"/>
+        </w:rPr>
+        <w:t>start</w:t>
+      </w:r>
+      <w:proofErr w:type="gramEnd"/>
+      <w:r>
+        <w:rPr>
+          <w:rFonts w:ascii="Times New Roman" w:hAnsi="Times New Roman" w:cs="Times New Roman" w:hint="eastAsia"/>
+        </w:rPr>
+        <w:t xml:space="preserve"> (two hands and two feet), and a node-wise label vector are built as a hold graph </w:t>
+      </w:r>
+      <m:oMath>
+        <m:r>
+          <w:rPr>
+            <w:rFonts w:ascii="Cambria Math" w:hAnsi="Cambria Math" w:cs="Times New Roman"/>
+          </w:rPr>
+          <m:t>G=(V, E)</m:t>
+        </m:r>
+      </m:oMath>
+      <w:r>
+        <w:rPr>
+          <w:rFonts w:ascii="Times New Roman" w:hAnsi="Times New Roman" w:cs="Times New Roman" w:hint="eastAsia"/>
+        </w:rPr>
+        <w:t xml:space="preserve">. </w:t>
+      </w:r>
+      <w:r>
+        <w:rPr>
+          <w:rFonts w:ascii="Times New Roman" w:hAnsi="Times New Roman" w:cs="Times New Roman" w:hint="eastAsia"/>
+        </w:rPr>
+        <w:t xml:space="preserve">We follow </w:t>
+      </w:r>
+      <w:proofErr w:type="spellStart"/>
+      <w:r>
+        <w:rPr>
+          <w:rFonts w:ascii="Times New Roman" w:hAnsi="Times New Roman" w:cs="Times New Roman" w:hint="eastAsia"/>
+        </w:rPr>
+        <w:t>PyTorch</w:t>
+      </w:r>
+      <w:proofErr w:type="spellEnd"/>
+      <w:r>
+        <w:rPr>
+          <w:rFonts w:ascii="Times New Roman" w:hAnsi="Times New Roman" w:cs="Times New Roman" w:hint="eastAsia"/>
+        </w:rPr>
+        <w:t xml:space="preserve"> </w:t>
+      </w:r>
+      <w:proofErr w:type="spellStart"/>
+      <w:r>
+        <w:rPr>
+          <w:rFonts w:ascii="Times New Roman" w:hAnsi="Times New Roman" w:cs="Times New Roman" w:hint="eastAsia"/>
+        </w:rPr>
+        <w:t>Geometric</w:t>
+      </w:r>
+      <w:r>
+        <w:rPr>
+          <w:rFonts w:ascii="Times New Roman" w:hAnsi="Times New Roman" w:cs="Times New Roman"/>
+        </w:rPr>
+        <w:t>’</w:t>
+      </w:r>
+      <w:r>
+        <w:rPr>
+          <w:rFonts w:ascii="Times New Roman" w:hAnsi="Times New Roman" w:cs="Times New Roman" w:hint="eastAsia"/>
+        </w:rPr>
+        <w:t>s</w:t>
+      </w:r>
+      <w:proofErr w:type="spellEnd"/>
+      <w:r>
+        <w:rPr>
+          <w:rFonts w:ascii="Times New Roman" w:hAnsi="Times New Roman" w:cs="Times New Roman" w:hint="eastAsia"/>
+        </w:rPr>
+        <w:t xml:space="preserve"> Data to implement the graph, which consists of node matrix, edge index, graph-level climber stats, and node labels y.</w:t>
+      </w:r>
+    </w:p>
+    <w:p>
+      <w:pPr>
+        <w:widowControl/>
+        <w:rPr>
+          <w:rFonts w:ascii="Times New Roman" w:hAnsi="Times New Roman" w:cs="Times New Roman"/>
+        </w:rPr>
+      </w:pPr>
+    </w:p>
+    <w:p>
+      <w:pPr>
+        <w:widowControl/>
+        <w:rPr>
+          <w:rFonts w:ascii="Times New Roman" w:hAnsi="Times New Roman" w:cs="Times New Roman"/>
+        </w:rPr>
+      </w:pPr>
+      <w:r>
+        <w:rPr>
+          <w:rFonts w:ascii="Times New Roman" w:hAnsi="Times New Roman" w:cs="Times New Roman" w:hint="eastAsia"/>
+        </w:rPr>
+        <w:t xml:space="preserve">3.2.1 </w:t>
+      </w:r>
+      <w:r>
+        <w:rPr>
+          <w:rFonts w:ascii="Times New Roman" w:hAnsi="Times New Roman" w:cs="Times New Roman" w:hint="eastAsia"/>
+        </w:rPr>
+        <w:t>Node</w:t>
+      </w:r>
+    </w:p>
+    <w:p>
+      <w:pPr>
+        <w:widowControl/>
+        <w:rPr>
+          <w:rFonts w:ascii="Times New Roman" w:hAnsi="Times New Roman" w:cs="Times New Roman"/>
+        </w:rPr>
+      </w:pPr>
+      <w:r>
+        <w:rPr>
+          <w:rFonts w:ascii="Times New Roman" w:hAnsi="Times New Roman" w:cs="Times New Roman" w:hint="eastAsia"/>
+        </w:rPr>
+        <w:t xml:space="preserve">Each node </w:t>
+      </w:r>
+      <w:r>
+        <w:rPr>
+          <w:rFonts w:ascii="Times New Roman" w:hAnsi="Times New Roman" w:cs="Times New Roman" w:hint="eastAsia"/>
+        </w:rPr>
+        <w:t>corresponds to a hold centroid. The node feature vector concatenates static geometry and state-dependent affordance</w:t>
+      </w:r>
+      <w:r>
+        <w:rPr>
+          <w:rFonts w:ascii="Times New Roman" w:hAnsi="Times New Roman" w:cs="Times New Roman" w:hint="eastAsia"/>
+        </w:rPr>
+        <w:t xml:space="preserve"> cues. For node </w:t>
+      </w:r>
+      <m:oMath>
+        <m:r>
+          <w:rPr>
+            <w:rFonts w:ascii="Cambria Math" w:hAnsi="Cambria Math" w:cs="Times New Roman"/>
+          </w:rPr>
+          <m:t>p</m:t>
+        </m:r>
+      </m:oMath>
+      <w:r>
+        <w:rPr>
+          <w:rFonts w:ascii="Times New Roman" w:hAnsi="Times New Roman" w:cs="Times New Roman" w:hint="eastAsia"/>
+        </w:rPr>
+        <w:t>, we compute distances to current contacts and normalize them by the climber</w:t>
+      </w:r>
+      <w:r>
+        <w:rPr>
+          <w:rFonts w:ascii="Times New Roman" w:hAnsi="Times New Roman" w:cs="Times New Roman"/>
+        </w:rPr>
+        <w:t>’</w:t>
+      </w:r>
+      <w:r>
+        <w:rPr>
+          <w:rFonts w:ascii="Times New Roman" w:hAnsi="Times New Roman" w:cs="Times New Roman" w:hint="eastAsia"/>
+        </w:rPr>
+        <w:t>s reach ranges</w:t>
+      </w:r>
+      <w:r>
+        <w:rPr>
+          <w:rFonts w:ascii="Times New Roman" w:hAnsi="Times New Roman" w:cs="Times New Roman" w:hint="eastAsia"/>
+        </w:rPr>
+        <w:t>. Node feature order exactly as in code:</w:t>
+      </w:r>
+    </w:p>
+    <w:p>
+      <w:pPr>
+        <w:pStyle w:val="a9"/>
+        <w:widowControl/>
+        <w:numPr>
+          <w:ilvl w:val="0"/>
+          <w:numId w:val="25"/>
+        </w:numPr>
+        <w:rPr>
+          <w:rFonts w:ascii="Times New Roman" w:hAnsi="Times New Roman" w:cs="Times New Roman"/>
+        </w:rPr>
+      </w:pPr>
+      <w:r>
+        <w:rPr>
+          <w:rFonts w:ascii="Times New Roman" w:hAnsi="Times New Roman" w:cs="Times New Roman" w:hint="eastAsia"/>
+        </w:rPr>
+        <w:t xml:space="preserve">x </w:t>
+      </w:r>
+      <w:r>
+        <w:rPr>
+          <w:rFonts w:ascii="Times New Roman" w:hAnsi="Times New Roman" w:cs="Times New Roman"/>
+        </w:rPr>
+        <w:t>–</w:t>
+      </w:r>
+      <w:r>
+        <w:rPr>
+          <w:rFonts w:ascii="Times New Roman" w:hAnsi="Times New Roman" w:cs="Times New Roman" w:hint="eastAsia"/>
+        </w:rPr>
+        <w:t xml:space="preserve"> hold x</w:t>
+      </w:r>
+    </w:p>
+    <w:p>
+      <w:pPr>
+        <w:pStyle w:val="a9"/>
+        <w:widowControl/>
+        <w:numPr>
+          <w:ilvl w:val="0"/>
+          <w:numId w:val="25"/>
+        </w:numPr>
+        <w:rPr>
+          <w:rFonts w:ascii="Times New Roman" w:hAnsi="Times New Roman" w:cs="Times New Roman"/>
+        </w:rPr>
+      </w:pPr>
+      <w:r>
+        <w:rPr>
+          <w:rFonts w:ascii="Times New Roman" w:hAnsi="Times New Roman" w:cs="Times New Roman" w:hint="eastAsia"/>
+        </w:rPr>
+        <w:t xml:space="preserve">y </w:t>
+      </w:r>
+      <w:r>
+        <w:rPr>
+          <w:rFonts w:ascii="Times New Roman" w:hAnsi="Times New Roman" w:cs="Times New Roman"/>
+        </w:rPr>
+        <w:t>–</w:t>
+      </w:r>
+      <w:r>
+        <w:rPr>
+          <w:rFonts w:ascii="Times New Roman" w:hAnsi="Times New Roman" w:cs="Times New Roman" w:hint="eastAsia"/>
+        </w:rPr>
+        <w:t xml:space="preserve"> hold y</w:t>
+      </w:r>
+    </w:p>
+    <w:p>
+      <w:pPr>
+        <w:pStyle w:val="a9"/>
+        <w:widowControl/>
+        <w:numPr>
+          <w:ilvl w:val="0"/>
+          <w:numId w:val="25"/>
+        </w:numPr>
+        <w:rPr>
+          <w:rFonts w:ascii="Times New Roman" w:hAnsi="Times New Roman" w:cs="Times New Roman"/>
+        </w:rPr>
+      </w:pPr>
+      <w:proofErr w:type="spellStart"/>
+      <w:r>
+        <w:rPr>
+          <w:rFonts w:ascii="Times New Roman" w:hAnsi="Times New Roman" w:cs="Times New Roman" w:hint="eastAsia"/>
+        </w:rPr>
+        <w:t>mean_d_hand</w:t>
+      </w:r>
+      <w:proofErr w:type="spellEnd"/>
+      <w:r>
+        <w:rPr>
+          <w:rFonts w:ascii="Times New Roman" w:hAnsi="Times New Roman" w:cs="Times New Roman" w:hint="eastAsia"/>
+        </w:rPr>
+        <w:t xml:space="preserve"> / </w:t>
+      </w:r>
+      <w:proofErr w:type="spellStart"/>
+      <w:r>
+        <w:rPr>
+          <w:rFonts w:ascii="Times New Roman" w:hAnsi="Times New Roman" w:cs="Times New Roman" w:hint="eastAsia"/>
+        </w:rPr>
+        <w:t>arm_reach</w:t>
+      </w:r>
+      <w:proofErr w:type="spellEnd"/>
+      <w:r>
+        <w:rPr>
+          <w:rFonts w:ascii="Times New Roman" w:hAnsi="Times New Roman" w:cs="Times New Roman" w:hint="eastAsia"/>
+        </w:rPr>
+        <w:t xml:space="preserve"> </w:t>
+      </w:r>
+      <w:r>
+        <w:rPr>
+          <w:rFonts w:ascii="Times New Roman" w:hAnsi="Times New Roman" w:cs="Times New Roman"/>
+        </w:rPr>
+        <w:t>–</w:t>
+      </w:r>
+      <w:r>
+        <w:rPr>
+          <w:rFonts w:ascii="Times New Roman" w:hAnsi="Times New Roman" w:cs="Times New Roman" w:hint="eastAsia"/>
+        </w:rPr>
+        <w:t xml:space="preserve"> mean distance to the hands, clipped to [0, 3]</w:t>
+      </w:r>
+    </w:p>
+    <w:p>
+      <w:pPr>
+        <w:pStyle w:val="a9"/>
+        <w:widowControl/>
+        <w:numPr>
+          <w:ilvl w:val="0"/>
+          <w:numId w:val="25"/>
+        </w:numPr>
+        <w:rPr>
+          <w:rFonts w:ascii="Times New Roman" w:hAnsi="Times New Roman" w:cs="Times New Roman"/>
+        </w:rPr>
+      </w:pPr>
+      <w:proofErr w:type="spellStart"/>
+      <w:r>
+        <w:rPr>
+          <w:rFonts w:ascii="Times New Roman" w:hAnsi="Times New Roman" w:cs="Times New Roman" w:hint="eastAsia"/>
+        </w:rPr>
+        <w:t>min_d_hand</w:t>
+      </w:r>
+      <w:proofErr w:type="spellEnd"/>
+      <w:r>
+        <w:rPr>
+          <w:rFonts w:ascii="Times New Roman" w:hAnsi="Times New Roman" w:cs="Times New Roman" w:hint="eastAsia"/>
+        </w:rPr>
+        <w:t xml:space="preserve"> / </w:t>
+      </w:r>
+      <w:proofErr w:type="spellStart"/>
+      <w:r>
+        <w:rPr>
+          <w:rFonts w:ascii="Times New Roman" w:hAnsi="Times New Roman" w:cs="Times New Roman" w:hint="eastAsia"/>
+        </w:rPr>
+        <w:t>arm_reach</w:t>
+      </w:r>
+      <w:proofErr w:type="spellEnd"/>
+      <w:r>
+        <w:rPr>
+          <w:rFonts w:ascii="Times New Roman" w:hAnsi="Times New Roman" w:cs="Times New Roman" w:hint="eastAsia"/>
+        </w:rPr>
+        <w:t xml:space="preserve"> </w:t>
+      </w:r>
+      <w:r>
+        <w:rPr>
+          <w:rFonts w:ascii="Times New Roman" w:hAnsi="Times New Roman" w:cs="Times New Roman"/>
+        </w:rPr>
+        <w:t>–</w:t>
+      </w:r>
+      <w:r>
+        <w:rPr>
+          <w:rFonts w:ascii="Times New Roman" w:hAnsi="Times New Roman" w:cs="Times New Roman" w:hint="eastAsia"/>
+        </w:rPr>
+        <w:t xml:space="preserve"> min distance to the hands, </w:t>
+      </w:r>
+      <w:r>
+        <w:rPr>
+          <w:rFonts w:ascii="Times New Roman" w:hAnsi="Times New Roman" w:cs="Times New Roman"/>
+        </w:rPr>
+        <w:t>clipped</w:t>
+      </w:r>
+      <w:r>
+        <w:rPr>
+          <w:rFonts w:ascii="Times New Roman" w:hAnsi="Times New Roman" w:cs="Times New Roman" w:hint="eastAsia"/>
+        </w:rPr>
+        <w:t xml:space="preserve"> to [0, 3]</w:t>
+      </w:r>
+    </w:p>
+    <w:p>
+      <w:pPr>
+        <w:pStyle w:val="a9"/>
+        <w:widowControl/>
+        <w:numPr>
+          <w:ilvl w:val="0"/>
+          <w:numId w:val="25"/>
+        </w:numPr>
+        <w:rPr>
+          <w:rFonts w:ascii="Times New Roman" w:hAnsi="Times New Roman" w:cs="Times New Roman"/>
+        </w:rPr>
+      </w:pPr>
+      <w:proofErr w:type="spellStart"/>
+      <w:r>
+        <w:rPr>
+          <w:rFonts w:ascii="Times New Roman" w:hAnsi="Times New Roman" w:cs="Times New Roman" w:hint="eastAsia"/>
+        </w:rPr>
+        <w:lastRenderedPageBreak/>
+        <w:t>mean_d_foot</w:t>
+      </w:r>
+      <w:proofErr w:type="spellEnd"/>
+      <w:r>
+        <w:rPr>
+          <w:rFonts w:ascii="Times New Roman" w:hAnsi="Times New Roman" w:cs="Times New Roman" w:hint="eastAsia"/>
+        </w:rPr>
+        <w:t xml:space="preserve"> / </w:t>
+      </w:r>
+      <w:proofErr w:type="spellStart"/>
+      <w:r>
+        <w:rPr>
+          <w:rFonts w:ascii="Times New Roman" w:hAnsi="Times New Roman" w:cs="Times New Roman" w:hint="eastAsia"/>
+        </w:rPr>
+        <w:t>leg_reach</w:t>
+      </w:r>
+      <w:proofErr w:type="spellEnd"/>
+      <w:r>
+        <w:rPr>
+          <w:rFonts w:ascii="Times New Roman" w:hAnsi="Times New Roman" w:cs="Times New Roman" w:hint="eastAsia"/>
+        </w:rPr>
+        <w:t xml:space="preserve"> </w:t>
+      </w:r>
+      <w:r>
+        <w:rPr>
+          <w:rFonts w:ascii="Times New Roman" w:hAnsi="Times New Roman" w:cs="Times New Roman"/>
+        </w:rPr>
+        <w:t>–</w:t>
+      </w:r>
+      <w:r>
+        <w:rPr>
+          <w:rFonts w:ascii="Times New Roman" w:hAnsi="Times New Roman" w:cs="Times New Roman" w:hint="eastAsia"/>
+        </w:rPr>
+        <w:t xml:space="preserve"> mean distance to the feet, clipped to [0, 3]</w:t>
+      </w:r>
+    </w:p>
+    <w:p>
+      <w:pPr>
+        <w:pStyle w:val="a9"/>
+        <w:widowControl/>
+        <w:numPr>
+          <w:ilvl w:val="0"/>
+          <w:numId w:val="25"/>
+        </w:numPr>
+        <w:rPr>
+          <w:rFonts w:ascii="Times New Roman" w:hAnsi="Times New Roman" w:cs="Times New Roman"/>
+        </w:rPr>
+      </w:pPr>
+      <w:proofErr w:type="spellStart"/>
+      <w:r>
+        <w:rPr>
+          <w:rFonts w:ascii="Times New Roman" w:hAnsi="Times New Roman" w:cs="Times New Roman" w:hint="eastAsia"/>
+        </w:rPr>
+        <w:t>min_d_foot</w:t>
+      </w:r>
+      <w:proofErr w:type="spellEnd"/>
+      <w:r>
+        <w:rPr>
+          <w:rFonts w:ascii="Times New Roman" w:hAnsi="Times New Roman" w:cs="Times New Roman" w:hint="eastAsia"/>
+        </w:rPr>
+        <w:t xml:space="preserve"> / </w:t>
+      </w:r>
+      <w:proofErr w:type="spellStart"/>
+      <w:r>
+        <w:rPr>
+          <w:rFonts w:ascii="Times New Roman" w:hAnsi="Times New Roman" w:cs="Times New Roman" w:hint="eastAsia"/>
+        </w:rPr>
+        <w:t>leg_reach</w:t>
+      </w:r>
+      <w:proofErr w:type="spellEnd"/>
+      <w:r>
+        <w:rPr>
+          <w:rFonts w:ascii="Times New Roman" w:hAnsi="Times New Roman" w:cs="Times New Roman" w:hint="eastAsia"/>
+        </w:rPr>
+        <w:t xml:space="preserve"> </w:t>
+      </w:r>
+      <w:r>
+        <w:rPr>
+          <w:rFonts w:ascii="Times New Roman" w:hAnsi="Times New Roman" w:cs="Times New Roman"/>
+        </w:rPr>
+        <w:t>–</w:t>
+      </w:r>
+      <w:r>
+        <w:rPr>
+          <w:rFonts w:ascii="Times New Roman" w:hAnsi="Times New Roman" w:cs="Times New Roman" w:hint="eastAsia"/>
+        </w:rPr>
+        <w:t xml:space="preserve"> min distance to the feet, clipped to [0, 3]</w:t>
+      </w:r>
+    </w:p>
+    <w:p>
+      <w:pPr>
+        <w:pStyle w:val="a9"/>
+        <w:widowControl/>
+        <w:numPr>
+          <w:ilvl w:val="0"/>
+          <w:numId w:val="25"/>
+        </w:numPr>
+        <w:rPr>
+          <w:rFonts w:ascii="Times New Roman" w:hAnsi="Times New Roman" w:cs="Times New Roman"/>
+        </w:rPr>
+      </w:pPr>
+      <w:proofErr w:type="spellStart"/>
+      <w:r>
+        <w:rPr>
+          <w:rFonts w:ascii="Times New Roman" w:hAnsi="Times New Roman" w:cs="Times New Roman" w:hint="eastAsia"/>
+        </w:rPr>
+        <w:t>is_hand_point</w:t>
+      </w:r>
+      <w:proofErr w:type="spellEnd"/>
+      <w:r>
+        <w:rPr>
+          <w:rFonts w:ascii="Times New Roman" w:hAnsi="Times New Roman" w:cs="Times New Roman" w:hint="eastAsia"/>
+        </w:rPr>
+        <w:t xml:space="preserve"> </w:t>
+      </w:r>
+      <w:r>
+        <w:rPr>
+          <w:rFonts w:ascii="Times New Roman" w:hAnsi="Times New Roman" w:cs="Times New Roman"/>
+        </w:rPr>
+        <w:t>–</w:t>
+      </w:r>
+      <w:r>
+        <w:rPr>
+          <w:rFonts w:ascii="Times New Roman" w:hAnsi="Times New Roman" w:cs="Times New Roman" w:hint="eastAsia"/>
+        </w:rPr>
+        <w:t xml:space="preserve"> 1 if the node is within 1.0 cm of any current hand contact, else 0</w:t>
+      </w:r>
+    </w:p>
+    <w:p>
+      <w:pPr>
+        <w:pStyle w:val="a9"/>
+        <w:widowControl/>
+        <w:numPr>
+          <w:ilvl w:val="0"/>
+          <w:numId w:val="25"/>
+        </w:numPr>
+        <w:rPr>
+          <w:rFonts w:ascii="Times New Roman" w:hAnsi="Times New Roman" w:cs="Times New Roman"/>
+        </w:rPr>
+      </w:pPr>
+      <w:proofErr w:type="spellStart"/>
+      <w:r>
+        <w:rPr>
+          <w:rFonts w:ascii="Times New Roman" w:hAnsi="Times New Roman" w:cs="Times New Roman" w:hint="eastAsia"/>
+        </w:rPr>
+        <w:t>is_foot_point</w:t>
+      </w:r>
+      <w:proofErr w:type="spellEnd"/>
+      <w:r>
+        <w:rPr>
+          <w:rFonts w:ascii="Times New Roman" w:hAnsi="Times New Roman" w:cs="Times New Roman" w:hint="eastAsia"/>
+        </w:rPr>
+        <w:t xml:space="preserve"> </w:t>
+      </w:r>
+      <w:r>
+        <w:rPr>
+          <w:rFonts w:ascii="Times New Roman" w:hAnsi="Times New Roman" w:cs="Times New Roman"/>
+        </w:rPr>
+        <w:t>–</w:t>
+      </w:r>
+      <w:r>
+        <w:rPr>
+          <w:rFonts w:ascii="Times New Roman" w:hAnsi="Times New Roman" w:cs="Times New Roman" w:hint="eastAsia"/>
+        </w:rPr>
+        <w:t xml:space="preserve"> 1 </w:t>
+      </w:r>
+      <w:r>
+        <w:rPr>
+          <w:rFonts w:ascii="Times New Roman" w:hAnsi="Times New Roman" w:cs="Times New Roman" w:hint="eastAsia"/>
+        </w:rPr>
+        <w:t xml:space="preserve">if the node is within 1.0 cm of any current </w:t>
+      </w:r>
+      <w:r>
+        <w:rPr>
+          <w:rFonts w:ascii="Times New Roman" w:hAnsi="Times New Roman" w:cs="Times New Roman" w:hint="eastAsia"/>
+        </w:rPr>
+        <w:t>foot</w:t>
+      </w:r>
+      <w:r>
+        <w:rPr>
+          <w:rFonts w:ascii="Times New Roman" w:hAnsi="Times New Roman" w:cs="Times New Roman" w:hint="eastAsia"/>
+        </w:rPr>
+        <w:t xml:space="preserve"> contact, else 0</w:t>
+      </w:r>
+    </w:p>
+    <w:p>
+      <w:pPr>
+        <w:widowControl/>
+        <w:rPr>
+          <w:rFonts w:ascii="Times New Roman" w:hAnsi="Times New Roman" w:cs="Times New Roman"/>
+        </w:rPr>
+      </w:pPr>
+      <w:r>
+        <w:rPr>
+          <w:rFonts w:ascii="Times New Roman" w:hAnsi="Times New Roman" w:cs="Times New Roman" w:hint="eastAsia"/>
+        </w:rPr>
+        <w:t>Clipping is the process of limiting a value to a range between a minimum and a maximum value</w:t>
+      </w:r>
+      <w:r>
+        <w:rPr>
+          <w:rFonts w:ascii="Times New Roman" w:hAnsi="Times New Roman" w:cs="Times New Roman" w:hint="eastAsia"/>
+        </w:rPr>
+        <w:t xml:space="preserve">, which is also used a lot in node features. When two points are far apart, a large value is generated; when two points are close, a small value is generated. When these two values are placed side by side, the difference becomes more obvious, which is </w:t>
+      </w:r>
+      <w:r>
+        <w:rPr>
+          <w:rFonts w:ascii="Times New Roman" w:hAnsi="Times New Roman" w:cs="Times New Roman"/>
+        </w:rPr>
+        <w:t>unfavorable</w:t>
+      </w:r>
+      <w:r>
+        <w:rPr>
+          <w:rFonts w:ascii="Times New Roman" w:hAnsi="Times New Roman" w:cs="Times New Roman" w:hint="eastAsia"/>
+        </w:rPr>
+        <w:t xml:space="preserve"> to the model training.</w:t>
+      </w:r>
+      <w:r>
+        <w:rPr>
+          <w:rFonts w:ascii="Times New Roman" w:hAnsi="Times New Roman" w:cs="Times New Roman" w:hint="eastAsia"/>
+        </w:rPr>
+        <w:t xml:space="preserve"> Therefore, it is important to use clipping, which can improve numerical stability and prevents a few far-away holds from dominating the scale.</w:t>
+      </w:r>
+      <w:r>
+        <w:rPr>
+          <w:rFonts w:ascii="Times New Roman" w:hAnsi="Times New Roman" w:cs="Times New Roman" w:hint="eastAsia"/>
+        </w:rPr>
+        <w:t xml:space="preserve"> And it can help the model to </w:t>
+      </w:r>
+      <w:proofErr w:type="gramStart"/>
+      <w:r>
+        <w:rPr>
+          <w:rFonts w:ascii="Times New Roman" w:hAnsi="Times New Roman" w:cs="Times New Roman" w:hint="eastAsia"/>
+        </w:rPr>
+        <w:t>focus learning</w:t>
+      </w:r>
+      <w:proofErr w:type="gramEnd"/>
+      <w:r>
+        <w:rPr>
+          <w:rFonts w:ascii="Times New Roman" w:hAnsi="Times New Roman" w:cs="Times New Roman" w:hint="eastAsia"/>
+        </w:rPr>
+        <w:t xml:space="preserve"> on the physically relevant regime (about 3 times reach</w:t>
+      </w:r>
+      <w:proofErr w:type="gramStart"/>
+      <w:r>
+        <w:rPr>
+          <w:rFonts w:ascii="Times New Roman" w:hAnsi="Times New Roman" w:cs="Times New Roman" w:hint="eastAsia"/>
+        </w:rPr>
+        <w:t>), and</w:t>
+      </w:r>
+      <w:proofErr w:type="gramEnd"/>
+      <w:r>
+        <w:rPr>
+          <w:rFonts w:ascii="Times New Roman" w:hAnsi="Times New Roman" w:cs="Times New Roman" w:hint="eastAsia"/>
+        </w:rPr>
+        <w:t xml:space="preserve"> yield smoother gradients for the GNN.</w:t>
+      </w:r>
+    </w:p>
+    <w:p>
+      <w:pPr>
+        <w:widowControl/>
+        <w:rPr>
+          <w:rFonts w:ascii="Times New Roman" w:hAnsi="Times New Roman" w:cs="Times New Roman"/>
+        </w:rPr>
+      </w:pPr>
+    </w:p>
+    <w:p>
+      <w:pPr>
+        <w:widowControl/>
+        <w:rPr>
+          <w:rFonts w:ascii="Times New Roman" w:hAnsi="Times New Roman" w:cs="Times New Roman"/>
+        </w:rPr>
+      </w:pPr>
+      <w:r>
+        <w:rPr>
+          <w:rFonts w:ascii="Times New Roman" w:hAnsi="Times New Roman" w:cs="Times New Roman" w:hint="eastAsia"/>
+        </w:rPr>
+        <w:t>3.2.2 Labels</w:t>
+      </w:r>
+    </w:p>
+    <w:p>
+      <w:pPr>
+        <w:widowControl/>
+        <w:rPr>
+          <w:rFonts w:ascii="Times New Roman" w:hAnsi="Times New Roman" w:cs="Times New Roman"/>
+        </w:rPr>
+      </w:pPr>
+      <w:r>
+        <w:rPr>
+          <w:rFonts w:ascii="Times New Roman" w:hAnsi="Times New Roman" w:cs="Times New Roman" w:hint="eastAsia"/>
+        </w:rPr>
+        <w:t>Provided externally to the builder and stored as 0 = unreachable, 1 = hand, 2= foot, and 3 = both.</w:t>
+      </w:r>
+      <w:r>
+        <w:rPr>
+          <w:rFonts w:ascii="Times New Roman" w:hAnsi="Times New Roman" w:cs="Times New Roman" w:hint="eastAsia"/>
+        </w:rPr>
+        <w:t xml:space="preserve"> Labels are state-dependent, which depends on hands, feet, climber</w:t>
+      </w:r>
+      <w:r>
+        <w:rPr>
+          <w:rFonts w:ascii="Times New Roman" w:hAnsi="Times New Roman" w:cs="Times New Roman"/>
+        </w:rPr>
+        <w:t>’</w:t>
+      </w:r>
+      <w:r>
+        <w:rPr>
+          <w:rFonts w:ascii="Times New Roman" w:hAnsi="Times New Roman" w:cs="Times New Roman" w:hint="eastAsia"/>
+        </w:rPr>
+        <w:t>s reach, and current position, and are recomputed for each start.</w:t>
+      </w:r>
+    </w:p>
+    <w:p>
+      <w:pPr>
+        <w:widowControl/>
+        <w:rPr>
+          <w:rFonts w:ascii="Times New Roman" w:hAnsi="Times New Roman" w:cs="Times New Roman"/>
+        </w:rPr>
+      </w:pPr>
+    </w:p>
+    <w:p>
+      <w:pPr>
+        <w:widowControl/>
+        <w:rPr>
+          <w:rFonts w:ascii="Times New Roman" w:hAnsi="Times New Roman" w:cs="Times New Roman" w:hint="eastAsia"/>
+        </w:rPr>
+      </w:pPr>
+      <w:r>
+        <w:rPr>
+          <w:rFonts w:ascii="Times New Roman" w:hAnsi="Times New Roman" w:cs="Times New Roman" w:hint="eastAsia"/>
+        </w:rPr>
+        <w:t>3.2.3 Edges</w:t>
+      </w:r>
+    </w:p>
+    <w:p>
+      <w:pPr>
+        <w:widowControl/>
+        <w:rPr>
+          <w:rFonts w:ascii="Times New Roman" w:hAnsi="Times New Roman" w:cs="Times New Roman"/>
+        </w:rPr>
+      </w:pPr>
+      <w:r>
+        <w:rPr>
+          <w:rFonts w:ascii="Times New Roman" w:hAnsi="Times New Roman" w:cs="Times New Roman" w:hint="eastAsia"/>
+        </w:rPr>
+        <w:t xml:space="preserve">Rather than building a fully connected graph, we construct an undirected KNN graph on the centroids. It fits </w:t>
+      </w:r>
+      <w:proofErr w:type="spellStart"/>
+      <w:proofErr w:type="gramStart"/>
+      <w:r>
+        <w:rPr>
+          <w:rFonts w:ascii="Times New Roman" w:hAnsi="Times New Roman" w:cs="Times New Roman" w:hint="eastAsia"/>
+        </w:rPr>
+        <w:t>NearestNeighbors</w:t>
+      </w:r>
+      <w:proofErr w:type="spellEnd"/>
+      <w:r>
+        <w:rPr>
+          <w:rFonts w:ascii="Times New Roman" w:hAnsi="Times New Roman" w:cs="Times New Roman" w:hint="eastAsia"/>
+        </w:rPr>
+        <w:t>(</w:t>
+      </w:r>
+      <w:proofErr w:type="spellStart"/>
+      <w:proofErr w:type="gramEnd"/>
+      <w:r>
+        <w:rPr>
+          <w:rFonts w:ascii="Times New Roman" w:hAnsi="Times New Roman" w:cs="Times New Roman" w:hint="eastAsia"/>
+        </w:rPr>
+        <w:t>n_neighbors</w:t>
+      </w:r>
+      <w:proofErr w:type="spellEnd"/>
+      <w:r>
+        <w:rPr>
+          <w:rFonts w:ascii="Times New Roman" w:hAnsi="Times New Roman" w:cs="Times New Roman" w:hint="eastAsia"/>
+        </w:rPr>
+        <w:t xml:space="preserve"> = </w:t>
+      </w:r>
+      <w:proofErr w:type="gramStart"/>
+      <w:r>
+        <w:rPr>
+          <w:rFonts w:ascii="Times New Roman" w:hAnsi="Times New Roman" w:cs="Times New Roman" w:hint="eastAsia"/>
+        </w:rPr>
+        <w:t>min(</w:t>
+      </w:r>
+      <w:proofErr w:type="gramEnd"/>
+      <w:r>
+        <w:rPr>
+          <w:rFonts w:ascii="Times New Roman" w:hAnsi="Times New Roman" w:cs="Times New Roman" w:hint="eastAsia"/>
+        </w:rPr>
+        <w:t>10, N)) on N centroids. For each node, we add edges (</w:t>
+      </w:r>
+      <w:proofErr w:type="spellStart"/>
+      <w:r>
+        <w:rPr>
+          <w:rFonts w:ascii="Times New Roman" w:hAnsi="Times New Roman" w:cs="Times New Roman" w:hint="eastAsia"/>
+        </w:rPr>
+        <w:t>i</w:t>
+      </w:r>
+      <w:proofErr w:type="spellEnd"/>
+      <w:r>
+        <w:rPr>
+          <w:rFonts w:ascii="Times New Roman" w:hAnsi="Times New Roman" w:cs="Times New Roman" w:hint="eastAsia"/>
+        </w:rPr>
+        <w:t xml:space="preserve">, j) for its neighbors </w:t>
+      </w:r>
+      <w:proofErr w:type="gramStart"/>
+      <w:r>
+        <w:rPr>
+          <w:rFonts w:ascii="Times New Roman" w:hAnsi="Times New Roman" w:cs="Times New Roman" w:hint="eastAsia"/>
+        </w:rPr>
+        <w:t>j, and</w:t>
+      </w:r>
+      <w:proofErr w:type="gramEnd"/>
+      <w:r>
+        <w:rPr>
+          <w:rFonts w:ascii="Times New Roman" w:hAnsi="Times New Roman" w:cs="Times New Roman" w:hint="eastAsia"/>
+        </w:rPr>
+        <w:t xml:space="preserve"> exclude self-loops.</w:t>
+      </w:r>
+      <w:r>
+        <w:rPr>
+          <w:rFonts w:ascii="Times New Roman" w:hAnsi="Times New Roman" w:cs="Times New Roman" w:hint="eastAsia"/>
+        </w:rPr>
+        <w:t xml:space="preserve"> Last, we store each edge once as a sorted pair in a Python set to remove duplicates.</w:t>
+      </w:r>
+      <w:r>
+        <w:rPr>
+          <w:rFonts w:ascii="Times New Roman" w:hAnsi="Times New Roman" w:cs="Times New Roman" w:hint="eastAsia"/>
+        </w:rPr>
+        <w:t xml:space="preserve"> Here are the benefits of KNN compared to fully connected graphs:</w:t>
+      </w:r>
+    </w:p>
+    <w:p>
+      <w:pPr>
+        <w:pStyle w:val="a9"/>
+        <w:widowControl/>
+        <w:numPr>
+          <w:ilvl w:val="0"/>
+          <w:numId w:val="28"/>
+        </w:numPr>
+        <w:rPr>
+          <w:rFonts w:ascii="Times New Roman" w:hAnsi="Times New Roman" w:cs="Times New Roman"/>
+        </w:rPr>
+      </w:pPr>
+      <w:r>
+        <w:rPr>
+          <w:rFonts w:ascii="Times New Roman" w:hAnsi="Times New Roman" w:cs="Times New Roman" w:hint="eastAsia"/>
+        </w:rPr>
+        <w:t>Lower computation/memory:</w:t>
+      </w:r>
+      <w:r>
+        <w:rPr>
+          <w:rFonts w:ascii="Times New Roman" w:hAnsi="Times New Roman" w:cs="Times New Roman" w:hint="eastAsia"/>
+        </w:rPr>
+        <w:t xml:space="preserve"> Fully connected has </w:t>
+      </w:r>
+      <m:oMath>
+        <m:d>
+          <m:dPr>
+            <m:begChr m:val="|"/>
+            <m:endChr m:val="|"/>
+            <m:ctrlPr>
+              <w:rPr>
+                <w:rFonts w:ascii="Cambria Math" w:hAnsi="Cambria Math" w:cs="Times New Roman"/>
+                <w:i/>
+              </w:rPr>
+            </m:ctrlPr>
+          </m:dPr>
+          <m:e>
+            <m:r>
+              <w:rPr>
+                <w:rFonts w:ascii="Cambria Math" w:hAnsi="Cambria Math" w:cs="Times New Roman"/>
+              </w:rPr>
+              <m:t>E</m:t>
+            </m:r>
+          </m:e>
+        </m:d>
+        <m:r>
+          <w:rPr>
+            <w:rFonts w:ascii="Cambria Math" w:hAnsi="Cambria Math" w:cs="Times New Roman"/>
+          </w:rPr>
+          <m:t xml:space="preserve">≈ </m:t>
+        </m:r>
+        <m:f>
+          <m:fPr>
+            <m:ctrlPr>
+              <w:rPr>
+                <w:rFonts w:ascii="Cambria Math" w:hAnsi="Cambria Math" w:cs="Times New Roman"/>
+                <w:i/>
+              </w:rPr>
+            </m:ctrlPr>
+          </m:fPr>
+          <m:num>
+            <m:r>
+              <w:rPr>
+                <w:rFonts w:ascii="Cambria Math" w:hAnsi="Cambria Math" w:cs="Times New Roman"/>
+              </w:rPr>
+              <m:t>N(N-1)</m:t>
+            </m:r>
+          </m:num>
+          <m:den>
+            <m:r>
+              <w:rPr>
+                <w:rFonts w:ascii="Cambria Math" w:hAnsi="Cambria Math" w:cs="Times New Roman"/>
+              </w:rPr>
+              <m:t>2</m:t>
+            </m:r>
+          </m:den>
+        </m:f>
+      </m:oMath>
+      <w:r>
+        <w:rPr>
+          <w:rFonts w:ascii="Times New Roman" w:hAnsi="Times New Roman" w:cs="Times New Roman" w:hint="eastAsia"/>
+        </w:rPr>
+        <w:t xml:space="preserve">, and KNN has </w:t>
+      </w:r>
+      <m:oMath>
+        <m:d>
+          <m:dPr>
+            <m:begChr m:val="|"/>
+            <m:endChr m:val="|"/>
+            <m:ctrlPr>
+              <w:rPr>
+                <w:rFonts w:ascii="Cambria Math" w:hAnsi="Cambria Math" w:cs="Times New Roman"/>
+                <w:i/>
+              </w:rPr>
+            </m:ctrlPr>
+          </m:dPr>
+          <m:e>
+            <m:r>
+              <w:rPr>
+                <w:rFonts w:ascii="Cambria Math" w:hAnsi="Cambria Math" w:cs="Times New Roman"/>
+              </w:rPr>
+              <m:t>E</m:t>
+            </m:r>
+          </m:e>
+        </m:d>
+        <m:r>
+          <w:rPr>
+            <w:rFonts w:ascii="Cambria Math" w:hAnsi="Cambria Math" w:cs="Times New Roman"/>
+          </w:rPr>
+          <m:t>≈kN</m:t>
+        </m:r>
+      </m:oMath>
+      <w:r>
+        <w:rPr>
+          <w:rFonts w:ascii="Times New Roman" w:hAnsi="Times New Roman" w:cs="Times New Roman" w:hint="eastAsia"/>
+        </w:rPr>
+        <w:t>.</w:t>
+      </w:r>
+      <w:r>
+        <w:rPr>
+          <w:rFonts w:ascii="Times New Roman" w:hAnsi="Times New Roman" w:cs="Times New Roman" w:hint="eastAsia"/>
+        </w:rPr>
+        <w:t xml:space="preserve"> For tens-hundreds of holds, KNN reduces forward/backward cost and GPU memory by an order of magnitude.</w:t>
+      </w:r>
+    </w:p>
+    <w:p>
+      <w:pPr>
+        <w:pStyle w:val="a9"/>
+        <w:widowControl/>
+        <w:numPr>
+          <w:ilvl w:val="0"/>
+          <w:numId w:val="28"/>
+        </w:numPr>
+        <w:rPr>
+          <w:rFonts w:ascii="Times New Roman" w:hAnsi="Times New Roman" w:cs="Times New Roman"/>
+        </w:rPr>
+      </w:pPr>
+      <w:r>
+        <w:rPr>
+          <w:rFonts w:ascii="Times New Roman" w:hAnsi="Times New Roman" w:cs="Times New Roman" w:hint="eastAsia"/>
+        </w:rPr>
+        <w:t xml:space="preserve">Mitigates over-smoothing: </w:t>
+      </w:r>
+      <w:r>
+        <w:rPr>
+          <w:rFonts w:ascii="Times New Roman" w:hAnsi="Times New Roman" w:cs="Times New Roman" w:hint="eastAsia"/>
+        </w:rPr>
+        <w:t>Fully connected floods each node with near-global information in a single layer, risking feature averaging. However, spar</w:t>
+      </w:r>
+      <w:r>
+        <w:rPr>
+          <w:rFonts w:ascii="Times New Roman" w:hAnsi="Times New Roman" w:cs="Times New Roman" w:hint="eastAsia"/>
+        </w:rPr>
+        <w:t>s</w:t>
+      </w:r>
+      <w:r>
+        <w:rPr>
+          <w:rFonts w:ascii="Times New Roman" w:hAnsi="Times New Roman" w:cs="Times New Roman" w:hint="eastAsia"/>
+        </w:rPr>
+        <w:t>e KNN neighborhood can maintain cross-layer distinguishability.</w:t>
+      </w:r>
+    </w:p>
+    <w:p>
+      <w:pPr>
+        <w:pStyle w:val="a9"/>
+        <w:widowControl/>
+        <w:numPr>
+          <w:ilvl w:val="0"/>
+          <w:numId w:val="28"/>
+        </w:numPr>
+        <w:rPr>
+          <w:rFonts w:ascii="Times New Roman" w:hAnsi="Times New Roman" w:cs="Times New Roman"/>
+        </w:rPr>
+      </w:pPr>
+      <w:r>
+        <w:rPr>
+          <w:rFonts w:ascii="Times New Roman" w:hAnsi="Times New Roman" w:cs="Times New Roman" w:hint="eastAsia"/>
+        </w:rPr>
+        <w:t>Noise robustness: Fully connected propagates outliers globally, but KNN can confine the influence of noisy/odd holds to local regions.</w:t>
+      </w:r>
+    </w:p>
+    <w:p>
+      <w:pPr>
+        <w:pStyle w:val="a9"/>
+        <w:widowControl/>
+        <w:numPr>
+          <w:ilvl w:val="0"/>
+          <w:numId w:val="28"/>
+        </w:numPr>
+        <w:rPr>
+          <w:rFonts w:ascii="Times New Roman" w:hAnsi="Times New Roman" w:cs="Times New Roman"/>
+        </w:rPr>
+      </w:pPr>
+      <w:r>
+        <w:rPr>
+          <w:rFonts w:ascii="Times New Roman" w:hAnsi="Times New Roman" w:cs="Times New Roman" w:hint="eastAsia"/>
+        </w:rPr>
+        <w:t xml:space="preserve">Geometric fidelity: KNN retain local topology such as clusters </w:t>
+      </w:r>
+      <w:r>
+        <w:rPr>
+          <w:rFonts w:ascii="Times New Roman" w:hAnsi="Times New Roman" w:cs="Times New Roman"/>
+        </w:rPr>
+        <w:t>that</w:t>
+      </w:r>
+      <w:r>
+        <w:rPr>
+          <w:rFonts w:ascii="Times New Roman" w:hAnsi="Times New Roman" w:cs="Times New Roman" w:hint="eastAsia"/>
+        </w:rPr>
+        <w:t xml:space="preserve"> fully connected would wash out.</w:t>
+      </w:r>
+    </w:p>
+    <w:p>
+      <w:pPr>
+        <w:widowControl/>
+        <w:rPr>
+          <w:rFonts w:ascii="Times New Roman" w:hAnsi="Times New Roman" w:cs="Times New Roman"/>
+        </w:rPr>
+      </w:pPr>
+    </w:p>
+    <w:p>
+      <w:pPr>
+        <w:widowControl/>
+        <w:rPr>
+          <w:rFonts w:ascii="Times New Roman" w:hAnsi="Times New Roman" w:cs="Times New Roman"/>
+        </w:rPr>
+      </w:pPr>
+      <w:r>
+        <w:rPr>
+          <w:rFonts w:ascii="Times New Roman" w:hAnsi="Times New Roman" w:cs="Times New Roman" w:hint="eastAsia"/>
+        </w:rPr>
+        <w:t xml:space="preserve">3.2.4 </w:t>
+      </w:r>
+      <w:r>
+        <w:rPr>
+          <w:rFonts w:ascii="Times New Roman" w:hAnsi="Times New Roman" w:cs="Times New Roman" w:hint="eastAsia"/>
+        </w:rPr>
+        <w:t>Climber conditioning</w:t>
+      </w:r>
       <w:r>
         <w:rPr>
           <w:rFonts w:ascii="Times New Roman" w:hAnsi="Times New Roman" w:cs="Times New Roman"/>
@@ -9132,6 +12536,52 @@
         <w:t>(1), pp.16-25.</w:t>
       </w:r>
       <w:bookmarkEnd w:id="23"/>
+    </w:p>
+    <w:p>
+      <w:pPr>
+        <w:pStyle w:val="a9"/>
+        <w:numPr>
+          <w:ilvl w:val="0"/>
+          <w:numId w:val="3"/>
+        </w:numPr>
+        <w:rPr>
+          <w:rFonts w:ascii="Times New Roman" w:hAnsi="Times New Roman" w:cs="Times New Roman"/>
+        </w:rPr>
+      </w:pPr>
+      <w:r>
+        <w:rPr>
+          <w:rFonts w:ascii="Times New Roman" w:hAnsi="Times New Roman" w:cs="Times New Roman"/>
+        </w:rPr>
+        <w:t>Gordon, J., Maselli, A., Lancia, G.L., Thiery, T., Cisek, P. and Pezzulo, G., 2021. The road towards understanding embodied decisions. </w:t>
+      </w:r>
+      <w:r>
+        <w:rPr>
+          <w:rFonts w:ascii="Times New Roman" w:hAnsi="Times New Roman" w:cs="Times New Roman"/>
+          <w:i/>
+          <w:iCs/>
+        </w:rPr>
+        <w:t>Neuroscience &amp; Biobehavioral Reviews</w:t>
+      </w:r>
+      <w:r>
+        <w:rPr>
+          <w:rFonts w:ascii="Times New Roman" w:hAnsi="Times New Roman" w:cs="Times New Roman"/>
+        </w:rPr>
+        <w:t>, </w:t>
+      </w:r>
+      <w:r>
+        <w:rPr>
+          <w:rFonts w:ascii="Times New Roman" w:hAnsi="Times New Roman" w:cs="Times New Roman"/>
+          <w:i/>
+          <w:iCs/>
+        </w:rPr>
+        <w:t>131</w:t>
+      </w:r>
+      <w:r>
+        <w:rPr>
+          <w:rFonts w:ascii="Times New Roman" w:hAnsi="Times New Roman" w:cs="Times New Roman"/>
+        </w:rPr>
+        <w:t>, pp.722-736.</w:t>
+      </w:r>
     </w:p>
     <w:sectPr>
       <w:pgSz w:w="11906" w:h="16838"/>
@@ -9146,6 +12596,232 @@
 <file path=word/numbering.xml><?xml version="1.0" encoding="utf-8"?>
 <w:numbering xmlns:wpc="http://schemas.microsoft.com/office/word/2010/wordprocessingCanvas" xmlns:cx="http://schemas.microsoft.com/office/drawing/2014/chartex" xmlns:cx1="http://schemas.microsoft.com/office/drawing/2015/9/8/chartex" xmlns:cx2="http://schemas.microsoft.com/office/drawing/2015/10/21/chartex" xmlns:cx3="http://schemas.microsoft.com/office/drawing/2016/5/9/chartex" xmlns:cx4="http://schemas.microsoft.com/office/drawing/2016/5/10/chartex" xmlns:cx5="http://schemas.microsoft.com/office/drawing/2016/5/11/chartex" xmlns:cx6="http://schemas.microsoft.com/office/drawing/2016/5/12/chartex" xmlns:cx7="http://schemas.microsoft.com/office/drawing/2016/5/13/chartex" xmlns:cx8="http://schemas.microsoft.com/office/drawing/2016/5/14/chartex" xmlns:mc="http://schemas.openxmlformats.org/markup-compatibility/2006" xmlns:aink="http://schemas.microsoft.com/office/drawing/2016/ink" xmlns:am3d="http://schemas.microsoft.com/office/drawing/2017/model3d" xmlns:o="urn:schemas-microsoft-com:office:office" xmlns:oel="http://schemas.microsoft.com/office/2019/extlst" xmlns:r="http://schemas.openxmlformats.org/officeDocument/2006/relationships" xmlns:m="http://schemas.openxmlformats.org/officeDocument/2006/math" xmlns:v="urn:schemas-microsoft-com:vml" xmlns:wp14="http://schemas.microsoft.com/office/word/2010/wordprocessingDrawing" xmlns:wp="http://schemas.openxmlformats.org/drawingml/2006/wordprocessingDrawing" xmlns:w10="urn:schemas-microsoft-com:office:word" xmlns:w="http://schemas.openxmlformats.org/wordprocessingml/2006/main" xmlns:w14="http://schemas.microsoft.com/office/word/2010/wordml" xmlns:w15="http://schemas.microsoft.com/office/word/2012/wordml" xmlns:w16cex="http://schemas.microsoft.com/office/word/2018/wordml/cex" xmlns:w16cid="http://schemas.microsoft.com/office/word/2016/wordml/cid" xmlns:w16="http://schemas.microsoft.com/office/word/2018/wordml" xmlns:w16du="http://schemas.microsoft.com/office/word/2023/wordml/word16du" xmlns:w16sdtdh="http://schemas.microsoft.com/office/word/2020/wordml/sdtdatahash" xmlns:w16sdtfl="http://schemas.microsoft.com/office/word/2024/wordml/sdtformatlock" xmlns:w16se="http://schemas.microsoft.com/office/word/2015/wordml/symex" xmlns:wpg="http://schemas.microsoft.com/office/word/2010/wordprocessingGroup" xmlns:wpi="http://schemas.microsoft.com/office/word/2010/wordprocessingInk" xmlns:wne="http://schemas.microsoft.com/office/word/2006/wordml" xmlns:wps="http://schemas.microsoft.com/office/word/2010/wordprocessingShape" mc:Ignorable="w14 w15 w16se w16cid w16 w16cex w16sdtdh w16sdtfl w16du wp14">
   <w:abstractNum w:abstractNumId="0" w15:restartNumberingAfterBreak="0">
+    <w:nsid w:val="0B671AA5"/>
+    <w:multiLevelType w:val="hybridMultilevel"/>
+    <w:tmpl w:val="D93C6464"/>
+    <w:lvl w:ilvl="0" w:tplc="1BE2EFE2">
+      <w:start w:val="1"/>
+      <w:numFmt w:val="bullet"/>
+      <w:lvlText w:val=""/>
+      <w:lvlJc w:val="left"/>
+      <w:pPr>
+        <w:ind w:left="440" w:hanging="440"/>
+      </w:pPr>
+      <w:rPr>
+        <w:rFonts w:ascii="Wingdings" w:hAnsi="Wingdings" w:hint="default"/>
+      </w:rPr>
+    </w:lvl>
+    <w:lvl w:ilvl="1" w:tplc="04090003" w:tentative="1">
+      <w:start w:val="1"/>
+      <w:numFmt w:val="bullet"/>
+      <w:lvlText w:val=""/>
+      <w:lvlJc w:val="left"/>
+      <w:pPr>
+        <w:ind w:left="880" w:hanging="440"/>
+      </w:pPr>
+      <w:rPr>
+        <w:rFonts w:ascii="Wingdings" w:hAnsi="Wingdings" w:hint="default"/>
+      </w:rPr>
+    </w:lvl>
+    <w:lvl w:ilvl="2" w:tplc="04090005" w:tentative="1">
+      <w:start w:val="1"/>
+      <w:numFmt w:val="bullet"/>
+      <w:lvlText w:val=""/>
+      <w:lvlJc w:val="left"/>
+      <w:pPr>
+        <w:ind w:left="1320" w:hanging="440"/>
+      </w:pPr>
+      <w:rPr>
+        <w:rFonts w:ascii="Wingdings" w:hAnsi="Wingdings" w:hint="default"/>
+      </w:rPr>
+    </w:lvl>
+    <w:lvl w:ilvl="3" w:tplc="04090001" w:tentative="1">
+      <w:start w:val="1"/>
+      <w:numFmt w:val="bullet"/>
+      <w:lvlText w:val=""/>
+      <w:lvlJc w:val="left"/>
+      <w:pPr>
+        <w:ind w:left="1760" w:hanging="440"/>
+      </w:pPr>
+      <w:rPr>
+        <w:rFonts w:ascii="Wingdings" w:hAnsi="Wingdings" w:hint="default"/>
+      </w:rPr>
+    </w:lvl>
+    <w:lvl w:ilvl="4" w:tplc="04090003" w:tentative="1">
+      <w:start w:val="1"/>
+      <w:numFmt w:val="bullet"/>
+      <w:lvlText w:val=""/>
+      <w:lvlJc w:val="left"/>
+      <w:pPr>
+        <w:ind w:left="2200" w:hanging="440"/>
+      </w:pPr>
+      <w:rPr>
+        <w:rFonts w:ascii="Wingdings" w:hAnsi="Wingdings" w:hint="default"/>
+      </w:rPr>
+    </w:lvl>
+    <w:lvl w:ilvl="5" w:tplc="04090005" w:tentative="1">
+      <w:start w:val="1"/>
+      <w:numFmt w:val="bullet"/>
+      <w:lvlText w:val=""/>
+      <w:lvlJc w:val="left"/>
+      <w:pPr>
+        <w:ind w:left="2640" w:hanging="440"/>
+      </w:pPr>
+      <w:rPr>
+        <w:rFonts w:ascii="Wingdings" w:hAnsi="Wingdings" w:hint="default"/>
+      </w:rPr>
+    </w:lvl>
+    <w:lvl w:ilvl="6" w:tplc="04090001" w:tentative="1">
+      <w:start w:val="1"/>
+      <w:numFmt w:val="bullet"/>
+      <w:lvlText w:val=""/>
+      <w:lvlJc w:val="left"/>
+      <w:pPr>
+        <w:ind w:left="3080" w:hanging="440"/>
+      </w:pPr>
+      <w:rPr>
+        <w:rFonts w:ascii="Wingdings" w:hAnsi="Wingdings" w:hint="default"/>
+      </w:rPr>
+    </w:lvl>
+    <w:lvl w:ilvl="7" w:tplc="04090003" w:tentative="1">
+      <w:start w:val="1"/>
+      <w:numFmt w:val="bullet"/>
+      <w:lvlText w:val=""/>
+      <w:lvlJc w:val="left"/>
+      <w:pPr>
+        <w:ind w:left="3520" w:hanging="440"/>
+      </w:pPr>
+      <w:rPr>
+        <w:rFonts w:ascii="Wingdings" w:hAnsi="Wingdings" w:hint="default"/>
+      </w:rPr>
+    </w:lvl>
+    <w:lvl w:ilvl="8" w:tplc="04090005" w:tentative="1">
+      <w:start w:val="1"/>
+      <w:numFmt w:val="bullet"/>
+      <w:lvlText w:val=""/>
+      <w:lvlJc w:val="left"/>
+      <w:pPr>
+        <w:ind w:left="3960" w:hanging="440"/>
+      </w:pPr>
+      <w:rPr>
+        <w:rFonts w:ascii="Wingdings" w:hAnsi="Wingdings" w:hint="default"/>
+      </w:rPr>
+    </w:lvl>
+  </w:abstractNum>
+  <w:abstractNum w:abstractNumId="1" w15:restartNumberingAfterBreak="0">
+    <w:nsid w:val="14897783"/>
+    <w:multiLevelType w:val="hybridMultilevel"/>
+    <w:tmpl w:val="58843E5C"/>
+    <w:lvl w:ilvl="0" w:tplc="1BE2EFE2">
+      <w:start w:val="1"/>
+      <w:numFmt w:val="bullet"/>
+      <w:lvlText w:val=""/>
+      <w:lvlJc w:val="left"/>
+      <w:pPr>
+        <w:ind w:left="440" w:hanging="440"/>
+      </w:pPr>
+      <w:rPr>
+        <w:rFonts w:ascii="Wingdings" w:hAnsi="Wingdings" w:hint="default"/>
+      </w:rPr>
+    </w:lvl>
+    <w:lvl w:ilvl="1" w:tplc="04090003" w:tentative="1">
+      <w:start w:val="1"/>
+      <w:numFmt w:val="bullet"/>
+      <w:lvlText w:val=""/>
+      <w:lvlJc w:val="left"/>
+      <w:pPr>
+        <w:ind w:left="880" w:hanging="440"/>
+      </w:pPr>
+      <w:rPr>
+        <w:rFonts w:ascii="Wingdings" w:hAnsi="Wingdings" w:hint="default"/>
+      </w:rPr>
+    </w:lvl>
+    <w:lvl w:ilvl="2" w:tplc="04090005" w:tentative="1">
+      <w:start w:val="1"/>
+      <w:numFmt w:val="bullet"/>
+      <w:lvlText w:val=""/>
+      <w:lvlJc w:val="left"/>
+      <w:pPr>
+        <w:ind w:left="1320" w:hanging="440"/>
+      </w:pPr>
+      <w:rPr>
+        <w:rFonts w:ascii="Wingdings" w:hAnsi="Wingdings" w:hint="default"/>
+      </w:rPr>
+    </w:lvl>
+    <w:lvl w:ilvl="3" w:tplc="04090001" w:tentative="1">
+      <w:start w:val="1"/>
+      <w:numFmt w:val="bullet"/>
+      <w:lvlText w:val=""/>
+      <w:lvlJc w:val="left"/>
+      <w:pPr>
+        <w:ind w:left="1760" w:hanging="440"/>
+      </w:pPr>
+      <w:rPr>
+        <w:rFonts w:ascii="Wingdings" w:hAnsi="Wingdings" w:hint="default"/>
+      </w:rPr>
+    </w:lvl>
+    <w:lvl w:ilvl="4" w:tplc="04090003" w:tentative="1">
+      <w:start w:val="1"/>
+      <w:numFmt w:val="bullet"/>
+      <w:lvlText w:val=""/>
+      <w:lvlJc w:val="left"/>
+      <w:pPr>
+        <w:ind w:left="2200" w:hanging="440"/>
+      </w:pPr>
+      <w:rPr>
+        <w:rFonts w:ascii="Wingdings" w:hAnsi="Wingdings" w:hint="default"/>
+      </w:rPr>
+    </w:lvl>
+    <w:lvl w:ilvl="5" w:tplc="04090005" w:tentative="1">
+      <w:start w:val="1"/>
+      <w:numFmt w:val="bullet"/>
+      <w:lvlText w:val=""/>
+      <w:lvlJc w:val="left"/>
+      <w:pPr>
+        <w:ind w:left="2640" w:hanging="440"/>
+      </w:pPr>
+      <w:rPr>
+        <w:rFonts w:ascii="Wingdings" w:hAnsi="Wingdings" w:hint="default"/>
+      </w:rPr>
+    </w:lvl>
+    <w:lvl w:ilvl="6" w:tplc="04090001" w:tentative="1">
+      <w:start w:val="1"/>
+      <w:numFmt w:val="bullet"/>
+      <w:lvlText w:val=""/>
+      <w:lvlJc w:val="left"/>
+      <w:pPr>
+        <w:ind w:left="3080" w:hanging="440"/>
+      </w:pPr>
+      <w:rPr>
+        <w:rFonts w:ascii="Wingdings" w:hAnsi="Wingdings" w:hint="default"/>
+      </w:rPr>
+    </w:lvl>
+    <w:lvl w:ilvl="7" w:tplc="04090003" w:tentative="1">
+      <w:start w:val="1"/>
+      <w:numFmt w:val="bullet"/>
+      <w:lvlText w:val=""/>
+      <w:lvlJc w:val="left"/>
+      <w:pPr>
+        <w:ind w:left="3520" w:hanging="440"/>
+      </w:pPr>
+      <w:rPr>
+        <w:rFonts w:ascii="Wingdings" w:hAnsi="Wingdings" w:hint="default"/>
+      </w:rPr>
+    </w:lvl>
+    <w:lvl w:ilvl="8" w:tplc="04090005" w:tentative="1">
+      <w:start w:val="1"/>
+      <w:numFmt w:val="bullet"/>
+      <w:lvlText w:val=""/>
+      <w:lvlJc w:val="left"/>
+      <w:pPr>
+        <w:ind w:left="3960" w:hanging="440"/>
+      </w:pPr>
+      <w:rPr>
+        <w:rFonts w:ascii="Wingdings" w:hAnsi="Wingdings" w:hint="default"/>
+      </w:rPr>
+    </w:lvl>
+  </w:abstractNum>
+  <w:abstractNum w:abstractNumId="2" w15:restartNumberingAfterBreak="0">
     <w:nsid w:val="17401957"/>
     <w:multiLevelType w:val="hybridMultilevel"/>
     <w:tmpl w:val="CA163BCC"/>
@@ -9258,7 +12934,7 @@
       </w:rPr>
     </w:lvl>
   </w:abstractNum>
-  <w:abstractNum w:abstractNumId="1" w15:restartNumberingAfterBreak="0">
+  <w:abstractNum w:abstractNumId="3" w15:restartNumberingAfterBreak="0">
     <w:nsid w:val="17A9611A"/>
     <w:multiLevelType w:val="hybridMultilevel"/>
     <w:tmpl w:val="0108FD3A"/>
@@ -9371,7 +13047,7 @@
       </w:rPr>
     </w:lvl>
   </w:abstractNum>
-  <w:abstractNum w:abstractNumId="2" w15:restartNumberingAfterBreak="0">
+  <w:abstractNum w:abstractNumId="4" w15:restartNumberingAfterBreak="0">
     <w:nsid w:val="1E735031"/>
     <w:multiLevelType w:val="hybridMultilevel"/>
     <w:tmpl w:val="3FA85D2C"/>
@@ -9457,7 +13133,7 @@
       </w:pPr>
     </w:lvl>
   </w:abstractNum>
-  <w:abstractNum w:abstractNumId="3" w15:restartNumberingAfterBreak="0">
+  <w:abstractNum w:abstractNumId="5" w15:restartNumberingAfterBreak="0">
     <w:nsid w:val="25055B11"/>
     <w:multiLevelType w:val="hybridMultilevel"/>
     <w:tmpl w:val="B310105C"/>
@@ -9570,7 +13246,120 @@
       </w:rPr>
     </w:lvl>
   </w:abstractNum>
-  <w:abstractNum w:abstractNumId="4" w15:restartNumberingAfterBreak="0">
+  <w:abstractNum w:abstractNumId="6" w15:restartNumberingAfterBreak="0">
+    <w:nsid w:val="26E96A1C"/>
+    <w:multiLevelType w:val="hybridMultilevel"/>
+    <w:tmpl w:val="E3720970"/>
+    <w:lvl w:ilvl="0" w:tplc="1BE2EFE2">
+      <w:start w:val="1"/>
+      <w:numFmt w:val="bullet"/>
+      <w:lvlText w:val=""/>
+      <w:lvlJc w:val="left"/>
+      <w:pPr>
+        <w:ind w:left="440" w:hanging="440"/>
+      </w:pPr>
+      <w:rPr>
+        <w:rFonts w:ascii="Wingdings" w:hAnsi="Wingdings" w:hint="default"/>
+      </w:rPr>
+    </w:lvl>
+    <w:lvl w:ilvl="1" w:tplc="04090003" w:tentative="1">
+      <w:start w:val="1"/>
+      <w:numFmt w:val="bullet"/>
+      <w:lvlText w:val=""/>
+      <w:lvlJc w:val="left"/>
+      <w:pPr>
+        <w:ind w:left="880" w:hanging="440"/>
+      </w:pPr>
+      <w:rPr>
+        <w:rFonts w:ascii="Wingdings" w:hAnsi="Wingdings" w:hint="default"/>
+      </w:rPr>
+    </w:lvl>
+    <w:lvl w:ilvl="2" w:tplc="04090005" w:tentative="1">
+      <w:start w:val="1"/>
+      <w:numFmt w:val="bullet"/>
+      <w:lvlText w:val=""/>
+      <w:lvlJc w:val="left"/>
+      <w:pPr>
+        <w:ind w:left="1320" w:hanging="440"/>
+      </w:pPr>
+      <w:rPr>
+        <w:rFonts w:ascii="Wingdings" w:hAnsi="Wingdings" w:hint="default"/>
+      </w:rPr>
+    </w:lvl>
+    <w:lvl w:ilvl="3" w:tplc="04090001" w:tentative="1">
+      <w:start w:val="1"/>
+      <w:numFmt w:val="bullet"/>
+      <w:lvlText w:val=""/>
+      <w:lvlJc w:val="left"/>
+      <w:pPr>
+        <w:ind w:left="1760" w:hanging="440"/>
+      </w:pPr>
+      <w:rPr>
+        <w:rFonts w:ascii="Wingdings" w:hAnsi="Wingdings" w:hint="default"/>
+      </w:rPr>
+    </w:lvl>
+    <w:lvl w:ilvl="4" w:tplc="04090003" w:tentative="1">
+      <w:start w:val="1"/>
+      <w:numFmt w:val="bullet"/>
+      <w:lvlText w:val=""/>
+      <w:lvlJc w:val="left"/>
+      <w:pPr>
+        <w:ind w:left="2200" w:hanging="440"/>
+      </w:pPr>
+      <w:rPr>
+        <w:rFonts w:ascii="Wingdings" w:hAnsi="Wingdings" w:hint="default"/>
+      </w:rPr>
+    </w:lvl>
+    <w:lvl w:ilvl="5" w:tplc="04090005" w:tentative="1">
+      <w:start w:val="1"/>
+      <w:numFmt w:val="bullet"/>
+      <w:lvlText w:val=""/>
+      <w:lvlJc w:val="left"/>
+      <w:pPr>
+        <w:ind w:left="2640" w:hanging="440"/>
+      </w:pPr>
+      <w:rPr>
+        <w:rFonts w:ascii="Wingdings" w:hAnsi="Wingdings" w:hint="default"/>
+      </w:rPr>
+    </w:lvl>
+    <w:lvl w:ilvl="6" w:tplc="04090001" w:tentative="1">
+      <w:start w:val="1"/>
+      <w:numFmt w:val="bullet"/>
+      <w:lvlText w:val=""/>
+      <w:lvlJc w:val="left"/>
+      <w:pPr>
+        <w:ind w:left="3080" w:hanging="440"/>
+      </w:pPr>
+      <w:rPr>
+        <w:rFonts w:ascii="Wingdings" w:hAnsi="Wingdings" w:hint="default"/>
+      </w:rPr>
+    </w:lvl>
+    <w:lvl w:ilvl="7" w:tplc="04090003" w:tentative="1">
+      <w:start w:val="1"/>
+      <w:numFmt w:val="bullet"/>
+      <w:lvlText w:val=""/>
+      <w:lvlJc w:val="left"/>
+      <w:pPr>
+        <w:ind w:left="3520" w:hanging="440"/>
+      </w:pPr>
+      <w:rPr>
+        <w:rFonts w:ascii="Wingdings" w:hAnsi="Wingdings" w:hint="default"/>
+      </w:rPr>
+    </w:lvl>
+    <w:lvl w:ilvl="8" w:tplc="04090005" w:tentative="1">
+      <w:start w:val="1"/>
+      <w:numFmt w:val="bullet"/>
+      <w:lvlText w:val=""/>
+      <w:lvlJc w:val="left"/>
+      <w:pPr>
+        <w:ind w:left="3960" w:hanging="440"/>
+      </w:pPr>
+      <w:rPr>
+        <w:rFonts w:ascii="Wingdings" w:hAnsi="Wingdings" w:hint="default"/>
+      </w:rPr>
+    </w:lvl>
+  </w:abstractNum>
+  <w:abstractNum w:abstractNumId="7" w15:restartNumberingAfterBreak="0">
     <w:nsid w:val="2BFC2492"/>
     <w:multiLevelType w:val="hybridMultilevel"/>
     <w:tmpl w:val="6078446E"/>
@@ -9683,7 +13472,7 @@
       </w:rPr>
     </w:lvl>
   </w:abstractNum>
-  <w:abstractNum w:abstractNumId="5" w15:restartNumberingAfterBreak="0">
+  <w:abstractNum w:abstractNumId="8" w15:restartNumberingAfterBreak="0">
     <w:nsid w:val="2DDD33B4"/>
     <w:multiLevelType w:val="hybridMultilevel"/>
     <w:tmpl w:val="5B5082B4"/>
@@ -9772,7 +13561,7 @@
       </w:pPr>
     </w:lvl>
   </w:abstractNum>
-  <w:abstractNum w:abstractNumId="6" w15:restartNumberingAfterBreak="0">
+  <w:abstractNum w:abstractNumId="9" w15:restartNumberingAfterBreak="0">
     <w:nsid w:val="2E331697"/>
     <w:multiLevelType w:val="hybridMultilevel"/>
     <w:tmpl w:val="B76C4FFE"/>
@@ -9885,7 +13674,7 @@
       </w:rPr>
     </w:lvl>
   </w:abstractNum>
-  <w:abstractNum w:abstractNumId="7" w15:restartNumberingAfterBreak="0">
+  <w:abstractNum w:abstractNumId="10" w15:restartNumberingAfterBreak="0">
     <w:nsid w:val="381A0977"/>
     <w:multiLevelType w:val="multilevel"/>
     <w:tmpl w:val="95FA3F5C"/>
@@ -9998,7 +13787,7 @@
       </w:rPr>
     </w:lvl>
   </w:abstractNum>
-  <w:abstractNum w:abstractNumId="8" w15:restartNumberingAfterBreak="0">
+  <w:abstractNum w:abstractNumId="11" w15:restartNumberingAfterBreak="0">
     <w:nsid w:val="396064B7"/>
     <w:multiLevelType w:val="hybridMultilevel"/>
     <w:tmpl w:val="20549960"/>
@@ -10111,7 +13900,7 @@
       </w:rPr>
     </w:lvl>
   </w:abstractNum>
-  <w:abstractNum w:abstractNumId="9" w15:restartNumberingAfterBreak="0">
+  <w:abstractNum w:abstractNumId="12" w15:restartNumberingAfterBreak="0">
     <w:nsid w:val="3AF224CF"/>
     <w:multiLevelType w:val="hybridMultilevel"/>
     <w:tmpl w:val="B3E61262"/>
@@ -10197,7 +13986,7 @@
       </w:pPr>
     </w:lvl>
   </w:abstractNum>
-  <w:abstractNum w:abstractNumId="10" w15:restartNumberingAfterBreak="0">
+  <w:abstractNum w:abstractNumId="13" w15:restartNumberingAfterBreak="0">
     <w:nsid w:val="3F0B3C27"/>
     <w:multiLevelType w:val="hybridMultilevel"/>
     <w:tmpl w:val="C60A1792"/>
@@ -10310,7 +14099,7 @@
       </w:rPr>
     </w:lvl>
   </w:abstractNum>
-  <w:abstractNum w:abstractNumId="11" w15:restartNumberingAfterBreak="0">
+  <w:abstractNum w:abstractNumId="14" w15:restartNumberingAfterBreak="0">
     <w:nsid w:val="498D63E9"/>
     <w:multiLevelType w:val="hybridMultilevel"/>
     <w:tmpl w:val="4C827ACA"/>
@@ -10423,7 +14212,7 @@
       </w:rPr>
     </w:lvl>
   </w:abstractNum>
-  <w:abstractNum w:abstractNumId="12" w15:restartNumberingAfterBreak="0">
+  <w:abstractNum w:abstractNumId="15" w15:restartNumberingAfterBreak="0">
     <w:nsid w:val="4AD054BF"/>
     <w:multiLevelType w:val="hybridMultilevel"/>
     <w:tmpl w:val="F7643EE0"/>
@@ -10536,7 +14325,120 @@
       </w:rPr>
     </w:lvl>
   </w:abstractNum>
-  <w:abstractNum w:abstractNumId="13" w15:restartNumberingAfterBreak="0">
+  <w:abstractNum w:abstractNumId="16" w15:restartNumberingAfterBreak="0">
+    <w:nsid w:val="4EDE71D0"/>
+    <w:multiLevelType w:val="hybridMultilevel"/>
+    <w:tmpl w:val="EF7029BE"/>
+    <w:lvl w:ilvl="0" w:tplc="1BE2EFE2">
+      <w:start w:val="1"/>
+      <w:numFmt w:val="bullet"/>
+      <w:lvlText w:val=""/>
+      <w:lvlJc w:val="left"/>
+      <w:pPr>
+        <w:ind w:left="440" w:hanging="440"/>
+      </w:pPr>
+      <w:rPr>
+        <w:rFonts w:ascii="Wingdings" w:hAnsi="Wingdings" w:hint="default"/>
+      </w:rPr>
+    </w:lvl>
+    <w:lvl w:ilvl="1" w:tplc="04090003" w:tentative="1">
+      <w:start w:val="1"/>
+      <w:numFmt w:val="bullet"/>
+      <w:lvlText w:val=""/>
+      <w:lvlJc w:val="left"/>
+      <w:pPr>
+        <w:ind w:left="880" w:hanging="440"/>
+      </w:pPr>
+      <w:rPr>
+        <w:rFonts w:ascii="Wingdings" w:hAnsi="Wingdings" w:hint="default"/>
+      </w:rPr>
+    </w:lvl>
+    <w:lvl w:ilvl="2" w:tplc="04090005" w:tentative="1">
+      <w:start w:val="1"/>
+      <w:numFmt w:val="bullet"/>
+      <w:lvlText w:val=""/>
+      <w:lvlJc w:val="left"/>
+      <w:pPr>
+        <w:ind w:left="1320" w:hanging="440"/>
+      </w:pPr>
+      <w:rPr>
+        <w:rFonts w:ascii="Wingdings" w:hAnsi="Wingdings" w:hint="default"/>
+      </w:rPr>
+    </w:lvl>
+    <w:lvl w:ilvl="3" w:tplc="04090001" w:tentative="1">
+      <w:start w:val="1"/>
+      <w:numFmt w:val="bullet"/>
+      <w:lvlText w:val=""/>
+      <w:lvlJc w:val="left"/>
+      <w:pPr>
+        <w:ind w:left="1760" w:hanging="440"/>
+      </w:pPr>
+      <w:rPr>
+        <w:rFonts w:ascii="Wingdings" w:hAnsi="Wingdings" w:hint="default"/>
+      </w:rPr>
+    </w:lvl>
+    <w:lvl w:ilvl="4" w:tplc="04090003" w:tentative="1">
+      <w:start w:val="1"/>
+      <w:numFmt w:val="bullet"/>
+      <w:lvlText w:val=""/>
+      <w:lvlJc w:val="left"/>
+      <w:pPr>
+        <w:ind w:left="2200" w:hanging="440"/>
+      </w:pPr>
+      <w:rPr>
+        <w:rFonts w:ascii="Wingdings" w:hAnsi="Wingdings" w:hint="default"/>
+      </w:rPr>
+    </w:lvl>
+    <w:lvl w:ilvl="5" w:tplc="04090005" w:tentative="1">
+      <w:start w:val="1"/>
+      <w:numFmt w:val="bullet"/>
+      <w:lvlText w:val=""/>
+      <w:lvlJc w:val="left"/>
+      <w:pPr>
+        <w:ind w:left="2640" w:hanging="440"/>
+      </w:pPr>
+      <w:rPr>
+        <w:rFonts w:ascii="Wingdings" w:hAnsi="Wingdings" w:hint="default"/>
+      </w:rPr>
+    </w:lvl>
+    <w:lvl w:ilvl="6" w:tplc="04090001" w:tentative="1">
+      <w:start w:val="1"/>
+      <w:numFmt w:val="bullet"/>
+      <w:lvlText w:val=""/>
+      <w:lvlJc w:val="left"/>
+      <w:pPr>
+        <w:ind w:left="3080" w:hanging="440"/>
+      </w:pPr>
+      <w:rPr>
+        <w:rFonts w:ascii="Wingdings" w:hAnsi="Wingdings" w:hint="default"/>
+      </w:rPr>
+    </w:lvl>
+    <w:lvl w:ilvl="7" w:tplc="04090003" w:tentative="1">
+      <w:start w:val="1"/>
+      <w:numFmt w:val="bullet"/>
+      <w:lvlText w:val=""/>
+      <w:lvlJc w:val="left"/>
+      <w:pPr>
+        <w:ind w:left="3520" w:hanging="440"/>
+      </w:pPr>
+      <w:rPr>
+        <w:rFonts w:ascii="Wingdings" w:hAnsi="Wingdings" w:hint="default"/>
+      </w:rPr>
+    </w:lvl>
+    <w:lvl w:ilvl="8" w:tplc="04090005" w:tentative="1">
+      <w:start w:val="1"/>
+      <w:numFmt w:val="bullet"/>
+      <w:lvlText w:val=""/>
+      <w:lvlJc w:val="left"/>
+      <w:pPr>
+        <w:ind w:left="3960" w:hanging="440"/>
+      </w:pPr>
+      <w:rPr>
+        <w:rFonts w:ascii="Wingdings" w:hAnsi="Wingdings" w:hint="default"/>
+      </w:rPr>
+    </w:lvl>
+  </w:abstractNum>
+  <w:abstractNum w:abstractNumId="17" w15:restartNumberingAfterBreak="0">
     <w:nsid w:val="51D77958"/>
     <w:multiLevelType w:val="hybridMultilevel"/>
     <w:tmpl w:val="EE142D18"/>
@@ -10649,7 +14551,7 @@
       </w:rPr>
     </w:lvl>
   </w:abstractNum>
-  <w:abstractNum w:abstractNumId="14" w15:restartNumberingAfterBreak="0">
+  <w:abstractNum w:abstractNumId="18" w15:restartNumberingAfterBreak="0">
     <w:nsid w:val="581C03AA"/>
     <w:multiLevelType w:val="hybridMultilevel"/>
     <w:tmpl w:val="999C9C66"/>
@@ -10762,7 +14664,120 @@
       </w:rPr>
     </w:lvl>
   </w:abstractNum>
-  <w:abstractNum w:abstractNumId="15" w15:restartNumberingAfterBreak="0">
+  <w:abstractNum w:abstractNumId="19" w15:restartNumberingAfterBreak="0">
+    <w:nsid w:val="5A5E157F"/>
+    <w:multiLevelType w:val="hybridMultilevel"/>
+    <w:tmpl w:val="C1BCD822"/>
+    <w:lvl w:ilvl="0" w:tplc="1BE2EFE2">
+      <w:start w:val="1"/>
+      <w:numFmt w:val="bullet"/>
+      <w:lvlText w:val=""/>
+      <w:lvlJc w:val="left"/>
+      <w:pPr>
+        <w:ind w:left="440" w:hanging="440"/>
+      </w:pPr>
+      <w:rPr>
+        <w:rFonts w:ascii="Wingdings" w:hAnsi="Wingdings" w:hint="default"/>
+      </w:rPr>
+    </w:lvl>
+    <w:lvl w:ilvl="1" w:tplc="04090003" w:tentative="1">
+      <w:start w:val="1"/>
+      <w:numFmt w:val="bullet"/>
+      <w:lvlText w:val=""/>
+      <w:lvlJc w:val="left"/>
+      <w:pPr>
+        <w:ind w:left="880" w:hanging="440"/>
+      </w:pPr>
+      <w:rPr>
+        <w:rFonts w:ascii="Wingdings" w:hAnsi="Wingdings" w:hint="default"/>
+      </w:rPr>
+    </w:lvl>
+    <w:lvl w:ilvl="2" w:tplc="04090005" w:tentative="1">
+      <w:start w:val="1"/>
+      <w:numFmt w:val="bullet"/>
+      <w:lvlText w:val=""/>
+      <w:lvlJc w:val="left"/>
+      <w:pPr>
+        <w:ind w:left="1320" w:hanging="440"/>
+      </w:pPr>
+      <w:rPr>
+        <w:rFonts w:ascii="Wingdings" w:hAnsi="Wingdings" w:hint="default"/>
+      </w:rPr>
+    </w:lvl>
+    <w:lvl w:ilvl="3" w:tplc="04090001" w:tentative="1">
+      <w:start w:val="1"/>
+      <w:numFmt w:val="bullet"/>
+      <w:lvlText w:val=""/>
+      <w:lvlJc w:val="left"/>
+      <w:pPr>
+        <w:ind w:left="1760" w:hanging="440"/>
+      </w:pPr>
+      <w:rPr>
+        <w:rFonts w:ascii="Wingdings" w:hAnsi="Wingdings" w:hint="default"/>
+      </w:rPr>
+    </w:lvl>
+    <w:lvl w:ilvl="4" w:tplc="04090003" w:tentative="1">
+      <w:start w:val="1"/>
+      <w:numFmt w:val="bullet"/>
+      <w:lvlText w:val=""/>
+      <w:lvlJc w:val="left"/>
+      <w:pPr>
+        <w:ind w:left="2200" w:hanging="440"/>
+      </w:pPr>
+      <w:rPr>
+        <w:rFonts w:ascii="Wingdings" w:hAnsi="Wingdings" w:hint="default"/>
+      </w:rPr>
+    </w:lvl>
+    <w:lvl w:ilvl="5" w:tplc="04090005" w:tentative="1">
+      <w:start w:val="1"/>
+      <w:numFmt w:val="bullet"/>
+      <w:lvlText w:val=""/>
+      <w:lvlJc w:val="left"/>
+      <w:pPr>
+        <w:ind w:left="2640" w:hanging="440"/>
+      </w:pPr>
+      <w:rPr>
+        <w:rFonts w:ascii="Wingdings" w:hAnsi="Wingdings" w:hint="default"/>
+      </w:rPr>
+    </w:lvl>
+    <w:lvl w:ilvl="6" w:tplc="04090001" w:tentative="1">
+      <w:start w:val="1"/>
+      <w:numFmt w:val="bullet"/>
+      <w:lvlText w:val=""/>
+      <w:lvlJc w:val="left"/>
+      <w:pPr>
+        <w:ind w:left="3080" w:hanging="440"/>
+      </w:pPr>
+      <w:rPr>
+        <w:rFonts w:ascii="Wingdings" w:hAnsi="Wingdings" w:hint="default"/>
+      </w:rPr>
+    </w:lvl>
+    <w:lvl w:ilvl="7" w:tplc="04090003" w:tentative="1">
+      <w:start w:val="1"/>
+      <w:numFmt w:val="bullet"/>
+      <w:lvlText w:val=""/>
+      <w:lvlJc w:val="left"/>
+      <w:pPr>
+        <w:ind w:left="3520" w:hanging="440"/>
+      </w:pPr>
+      <w:rPr>
+        <w:rFonts w:ascii="Wingdings" w:hAnsi="Wingdings" w:hint="default"/>
+      </w:rPr>
+    </w:lvl>
+    <w:lvl w:ilvl="8" w:tplc="04090005" w:tentative="1">
+      <w:start w:val="1"/>
+      <w:numFmt w:val="bullet"/>
+      <w:lvlText w:val=""/>
+      <w:lvlJc w:val="left"/>
+      <w:pPr>
+        <w:ind w:left="3960" w:hanging="440"/>
+      </w:pPr>
+      <w:rPr>
+        <w:rFonts w:ascii="Wingdings" w:hAnsi="Wingdings" w:hint="default"/>
+      </w:rPr>
+    </w:lvl>
+  </w:abstractNum>
+  <w:abstractNum w:abstractNumId="20" w15:restartNumberingAfterBreak="0">
     <w:nsid w:val="62AF1D92"/>
     <w:multiLevelType w:val="hybridMultilevel"/>
     <w:tmpl w:val="5C1C2B32"/>
@@ -10875,7 +14890,7 @@
       </w:rPr>
     </w:lvl>
   </w:abstractNum>
-  <w:abstractNum w:abstractNumId="16" w15:restartNumberingAfterBreak="0">
+  <w:abstractNum w:abstractNumId="21" w15:restartNumberingAfterBreak="0">
     <w:nsid w:val="65E550C7"/>
     <w:multiLevelType w:val="hybridMultilevel"/>
     <w:tmpl w:val="3FF29672"/>
@@ -10988,7 +15003,7 @@
       </w:rPr>
     </w:lvl>
   </w:abstractNum>
-  <w:abstractNum w:abstractNumId="17" w15:restartNumberingAfterBreak="0">
+  <w:abstractNum w:abstractNumId="22" w15:restartNumberingAfterBreak="0">
     <w:nsid w:val="6CE55AE0"/>
     <w:multiLevelType w:val="hybridMultilevel"/>
     <w:tmpl w:val="1C3808EC"/>
@@ -11101,7 +15116,7 @@
       </w:rPr>
     </w:lvl>
   </w:abstractNum>
-  <w:abstractNum w:abstractNumId="18" w15:restartNumberingAfterBreak="0">
+  <w:abstractNum w:abstractNumId="23" w15:restartNumberingAfterBreak="0">
     <w:nsid w:val="757F4BB8"/>
     <w:multiLevelType w:val="hybridMultilevel"/>
     <w:tmpl w:val="51861582"/>
@@ -11214,7 +15229,7 @@
       </w:rPr>
     </w:lvl>
   </w:abstractNum>
-  <w:abstractNum w:abstractNumId="19" w15:restartNumberingAfterBreak="0">
+  <w:abstractNum w:abstractNumId="24" w15:restartNumberingAfterBreak="0">
     <w:nsid w:val="7A321E47"/>
     <w:multiLevelType w:val="hybridMultilevel"/>
     <w:tmpl w:val="A1EAF752"/>
@@ -11327,7 +15342,7 @@
       </w:rPr>
     </w:lvl>
   </w:abstractNum>
-  <w:abstractNum w:abstractNumId="20" w15:restartNumberingAfterBreak="0">
+  <w:abstractNum w:abstractNumId="25" w15:restartNumberingAfterBreak="0">
     <w:nsid w:val="7BBB0421"/>
     <w:multiLevelType w:val="hybridMultilevel"/>
     <w:tmpl w:val="394EF64E"/>
@@ -11440,7 +15455,7 @@
       </w:rPr>
     </w:lvl>
   </w:abstractNum>
-  <w:abstractNum w:abstractNumId="21" w15:restartNumberingAfterBreak="0">
+  <w:abstractNum w:abstractNumId="26" w15:restartNumberingAfterBreak="0">
     <w:nsid w:val="7C982CD4"/>
     <w:multiLevelType w:val="hybridMultilevel"/>
     <w:tmpl w:val="D81A0CAE"/>
@@ -11526,71 +15541,202 @@
       </w:pPr>
     </w:lvl>
   </w:abstractNum>
+  <w:abstractNum w:abstractNumId="27" w15:restartNumberingAfterBreak="0">
+    <w:nsid w:val="7FD901E0"/>
+    <w:multiLevelType w:val="hybridMultilevel"/>
+    <w:tmpl w:val="37CC06D6"/>
+    <w:lvl w:ilvl="0" w:tplc="1BE2EFE2">
+      <w:start w:val="1"/>
+      <w:numFmt w:val="bullet"/>
+      <w:lvlText w:val=""/>
+      <w:lvlJc w:val="left"/>
+      <w:pPr>
+        <w:ind w:left="440" w:hanging="440"/>
+      </w:pPr>
+      <w:rPr>
+        <w:rFonts w:ascii="Wingdings" w:hAnsi="Wingdings" w:hint="default"/>
+      </w:rPr>
+    </w:lvl>
+    <w:lvl w:ilvl="1" w:tplc="04090003" w:tentative="1">
+      <w:start w:val="1"/>
+      <w:numFmt w:val="bullet"/>
+      <w:lvlText w:val=""/>
+      <w:lvlJc w:val="left"/>
+      <w:pPr>
+        <w:ind w:left="880" w:hanging="440"/>
+      </w:pPr>
+      <w:rPr>
+        <w:rFonts w:ascii="Wingdings" w:hAnsi="Wingdings" w:hint="default"/>
+      </w:rPr>
+    </w:lvl>
+    <w:lvl w:ilvl="2" w:tplc="04090005" w:tentative="1">
+      <w:start w:val="1"/>
+      <w:numFmt w:val="bullet"/>
+      <w:lvlText w:val=""/>
+      <w:lvlJc w:val="left"/>
+      <w:pPr>
+        <w:ind w:left="1320" w:hanging="440"/>
+      </w:pPr>
+      <w:rPr>
+        <w:rFonts w:ascii="Wingdings" w:hAnsi="Wingdings" w:hint="default"/>
+      </w:rPr>
+    </w:lvl>
+    <w:lvl w:ilvl="3" w:tplc="04090001" w:tentative="1">
+      <w:start w:val="1"/>
+      <w:numFmt w:val="bullet"/>
+      <w:lvlText w:val=""/>
+      <w:lvlJc w:val="left"/>
+      <w:pPr>
+        <w:ind w:left="1760" w:hanging="440"/>
+      </w:pPr>
+      <w:rPr>
+        <w:rFonts w:ascii="Wingdings" w:hAnsi="Wingdings" w:hint="default"/>
+      </w:rPr>
+    </w:lvl>
+    <w:lvl w:ilvl="4" w:tplc="04090003" w:tentative="1">
+      <w:start w:val="1"/>
+      <w:numFmt w:val="bullet"/>
+      <w:lvlText w:val=""/>
+      <w:lvlJc w:val="left"/>
+      <w:pPr>
+        <w:ind w:left="2200" w:hanging="440"/>
+      </w:pPr>
+      <w:rPr>
+        <w:rFonts w:ascii="Wingdings" w:hAnsi="Wingdings" w:hint="default"/>
+      </w:rPr>
+    </w:lvl>
+    <w:lvl w:ilvl="5" w:tplc="04090005" w:tentative="1">
+      <w:start w:val="1"/>
+      <w:numFmt w:val="bullet"/>
+      <w:lvlText w:val=""/>
+      <w:lvlJc w:val="left"/>
+      <w:pPr>
+        <w:ind w:left="2640" w:hanging="440"/>
+      </w:pPr>
+      <w:rPr>
+        <w:rFonts w:ascii="Wingdings" w:hAnsi="Wingdings" w:hint="default"/>
+      </w:rPr>
+    </w:lvl>
+    <w:lvl w:ilvl="6" w:tplc="04090001" w:tentative="1">
+      <w:start w:val="1"/>
+      <w:numFmt w:val="bullet"/>
+      <w:lvlText w:val=""/>
+      <w:lvlJc w:val="left"/>
+      <w:pPr>
+        <w:ind w:left="3080" w:hanging="440"/>
+      </w:pPr>
+      <w:rPr>
+        <w:rFonts w:ascii="Wingdings" w:hAnsi="Wingdings" w:hint="default"/>
+      </w:rPr>
+    </w:lvl>
+    <w:lvl w:ilvl="7" w:tplc="04090003" w:tentative="1">
+      <w:start w:val="1"/>
+      <w:numFmt w:val="bullet"/>
+      <w:lvlText w:val=""/>
+      <w:lvlJc w:val="left"/>
+      <w:pPr>
+        <w:ind w:left="3520" w:hanging="440"/>
+      </w:pPr>
+      <w:rPr>
+        <w:rFonts w:ascii="Wingdings" w:hAnsi="Wingdings" w:hint="default"/>
+      </w:rPr>
+    </w:lvl>
+    <w:lvl w:ilvl="8" w:tplc="04090005" w:tentative="1">
+      <w:start w:val="1"/>
+      <w:numFmt w:val="bullet"/>
+      <w:lvlText w:val=""/>
+      <w:lvlJc w:val="left"/>
+      <w:pPr>
+        <w:ind w:left="3960" w:hanging="440"/>
+      </w:pPr>
+      <w:rPr>
+        <w:rFonts w:ascii="Wingdings" w:hAnsi="Wingdings" w:hint="default"/>
+      </w:rPr>
+    </w:lvl>
+  </w:abstractNum>
   <w:num w:numId="1" w16cid:durableId="1431469485">
+    <w:abstractNumId w:val="3"/>
+  </w:num>
+  <w:num w:numId="2" w16cid:durableId="126045637">
+    <w:abstractNumId w:val="10"/>
+  </w:num>
+  <w:num w:numId="3" w16cid:durableId="80490069">
+    <w:abstractNumId w:val="8"/>
+  </w:num>
+  <w:num w:numId="4" w16cid:durableId="1844083515">
+    <w:abstractNumId w:val="15"/>
+  </w:num>
+  <w:num w:numId="5" w16cid:durableId="235747145">
+    <w:abstractNumId w:val="5"/>
+  </w:num>
+  <w:num w:numId="6" w16cid:durableId="1195190663">
+    <w:abstractNumId w:val="18"/>
+  </w:num>
+  <w:num w:numId="7" w16cid:durableId="1909417498">
+    <w:abstractNumId w:val="11"/>
+  </w:num>
+  <w:num w:numId="8" w16cid:durableId="392049367">
+    <w:abstractNumId w:val="9"/>
+  </w:num>
+  <w:num w:numId="9" w16cid:durableId="1369644850">
+    <w:abstractNumId w:val="21"/>
+  </w:num>
+  <w:num w:numId="10" w16cid:durableId="1363362419">
+    <w:abstractNumId w:val="24"/>
+  </w:num>
+  <w:num w:numId="11" w16cid:durableId="197547071">
+    <w:abstractNumId w:val="7"/>
+  </w:num>
+  <w:num w:numId="12" w16cid:durableId="1096172110">
+    <w:abstractNumId w:val="22"/>
+  </w:num>
+  <w:num w:numId="13" w16cid:durableId="2135097791">
+    <w:abstractNumId w:val="12"/>
+  </w:num>
+  <w:num w:numId="14" w16cid:durableId="853155656">
+    <w:abstractNumId w:val="14"/>
+  </w:num>
+  <w:num w:numId="15" w16cid:durableId="1386903590">
+    <w:abstractNumId w:val="2"/>
+  </w:num>
+  <w:num w:numId="16" w16cid:durableId="1908488033">
+    <w:abstractNumId w:val="17"/>
+  </w:num>
+  <w:num w:numId="17" w16cid:durableId="264072720">
+    <w:abstractNumId w:val="4"/>
+  </w:num>
+  <w:num w:numId="18" w16cid:durableId="1675036034">
+    <w:abstractNumId w:val="26"/>
+  </w:num>
+  <w:num w:numId="19" w16cid:durableId="1962687678">
+    <w:abstractNumId w:val="25"/>
+  </w:num>
+  <w:num w:numId="20" w16cid:durableId="715202844">
+    <w:abstractNumId w:val="20"/>
+  </w:num>
+  <w:num w:numId="21" w16cid:durableId="458689147">
+    <w:abstractNumId w:val="13"/>
+  </w:num>
+  <w:num w:numId="22" w16cid:durableId="46539820">
+    <w:abstractNumId w:val="23"/>
+  </w:num>
+  <w:num w:numId="23" w16cid:durableId="579025995">
+    <w:abstractNumId w:val="19"/>
+  </w:num>
+  <w:num w:numId="24" w16cid:durableId="632365831">
+    <w:abstractNumId w:val="0"/>
+  </w:num>
+  <w:num w:numId="25" w16cid:durableId="109015113">
+    <w:abstractNumId w:val="27"/>
+  </w:num>
+  <w:num w:numId="26" w16cid:durableId="1774473458">
+    <w:abstractNumId w:val="6"/>
+  </w:num>
+  <w:num w:numId="27" w16cid:durableId="1724330724">
     <w:abstractNumId w:val="1"/>
   </w:num>
-  <w:num w:numId="2" w16cid:durableId="126045637">
-    <w:abstractNumId w:val="7"/>
-  </w:num>
-  <w:num w:numId="3" w16cid:durableId="80490069">
-    <w:abstractNumId w:val="5"/>
-  </w:num>
-  <w:num w:numId="4" w16cid:durableId="1844083515">
-    <w:abstractNumId w:val="12"/>
-  </w:num>
-  <w:num w:numId="5" w16cid:durableId="235747145">
-    <w:abstractNumId w:val="3"/>
-  </w:num>
-  <w:num w:numId="6" w16cid:durableId="1195190663">
-    <w:abstractNumId w:val="14"/>
-  </w:num>
-  <w:num w:numId="7" w16cid:durableId="1909417498">
-    <w:abstractNumId w:val="8"/>
-  </w:num>
-  <w:num w:numId="8" w16cid:durableId="392049367">
-    <w:abstractNumId w:val="6"/>
-  </w:num>
-  <w:num w:numId="9" w16cid:durableId="1369644850">
+  <w:num w:numId="28" w16cid:durableId="1479154234">
     <w:abstractNumId w:val="16"/>
-  </w:num>
-  <w:num w:numId="10" w16cid:durableId="1363362419">
-    <w:abstractNumId w:val="19"/>
-  </w:num>
-  <w:num w:numId="11" w16cid:durableId="197547071">
-    <w:abstractNumId w:val="4"/>
-  </w:num>
-  <w:num w:numId="12" w16cid:durableId="1096172110">
-    <w:abstractNumId w:val="17"/>
-  </w:num>
-  <w:num w:numId="13" w16cid:durableId="2135097791">
-    <w:abstractNumId w:val="9"/>
-  </w:num>
-  <w:num w:numId="14" w16cid:durableId="853155656">
-    <w:abstractNumId w:val="11"/>
-  </w:num>
-  <w:num w:numId="15" w16cid:durableId="1386903590">
-    <w:abstractNumId w:val="0"/>
-  </w:num>
-  <w:num w:numId="16" w16cid:durableId="1908488033">
-    <w:abstractNumId w:val="13"/>
-  </w:num>
-  <w:num w:numId="17" w16cid:durableId="264072720">
-    <w:abstractNumId w:val="2"/>
-  </w:num>
-  <w:num w:numId="18" w16cid:durableId="1675036034">
-    <w:abstractNumId w:val="21"/>
-  </w:num>
-  <w:num w:numId="19" w16cid:durableId="1962687678">
-    <w:abstractNumId w:val="20"/>
-  </w:num>
-  <w:num w:numId="20" w16cid:durableId="715202844">
-    <w:abstractNumId w:val="15"/>
-  </w:num>
-  <w:num w:numId="21" w16cid:durableId="458689147">
-    <w:abstractNumId w:val="10"/>
-  </w:num>
-  <w:num w:numId="22" w16cid:durableId="46539820">
-    <w:abstractNumId w:val="18"/>
   </w:num>
 </w:numbering>
 </file>

</xml_diff>